<commit_message>
Agrego Sprint Backlog 2 al IEEE
</commit_message>
<xml_diff>
--- a/Proyecto Mi Observador - Especificación.docx
+++ b/Proyecto Mi Observador - Especificación.docx
@@ -1,6 +1,6 @@
 
 <file path=word/document.xml><?xml version="1.0" encoding="utf-8"?>
-<w:document xmlns:wpc="http://schemas.microsoft.com/office/word/2010/wordprocessingCanvas" xmlns:mc="http://schemas.openxmlformats.org/markup-compatibility/2006" xmlns:o="urn:schemas-microsoft-com:office:office" xmlns:r="http://schemas.openxmlformats.org/officeDocument/2006/relationships" xmlns:m="http://schemas.openxmlformats.org/officeDocument/2006/math" xmlns:v="urn:schemas-microsoft-com:vml" xmlns:wp14="http://schemas.microsoft.com/office/word/2010/wordprocessingDrawing" xmlns:wp="http://schemas.openxmlformats.org/drawingml/2006/wordprocessingDrawing" xmlns:w10="urn:schemas-microsoft-com:office:word" xmlns:w="http://schemas.openxmlformats.org/wordprocessingml/2006/main" xmlns:w14="http://schemas.microsoft.com/office/word/2010/wordml" xmlns:w15="http://schemas.microsoft.com/office/word/2012/wordml" xmlns:wpg="http://schemas.microsoft.com/office/word/2010/wordprocessingGroup" xmlns:wpi="http://schemas.microsoft.com/office/word/2010/wordprocessingInk" xmlns:wne="http://schemas.microsoft.com/office/word/2006/wordml" xmlns:wps="http://schemas.microsoft.com/office/word/2010/wordprocessingShape" mc:Ignorable="w14 w15 wp14">
+<w:document xmlns:wpc="http://schemas.microsoft.com/office/word/2010/wordprocessingCanvas" xmlns:cx="http://schemas.microsoft.com/office/drawing/2014/chartex" xmlns:cx1="http://schemas.microsoft.com/office/drawing/2015/9/8/chartex" xmlns:cx2="http://schemas.microsoft.com/office/drawing/2015/10/21/chartex" xmlns:cx3="http://schemas.microsoft.com/office/drawing/2016/5/9/chartex" xmlns:cx4="http://schemas.microsoft.com/office/drawing/2016/5/10/chartex" xmlns:cx5="http://schemas.microsoft.com/office/drawing/2016/5/11/chartex" xmlns:cx6="http://schemas.microsoft.com/office/drawing/2016/5/12/chartex" xmlns:cx7="http://schemas.microsoft.com/office/drawing/2016/5/13/chartex" xmlns:cx8="http://schemas.microsoft.com/office/drawing/2016/5/14/chartex" xmlns:mc="http://schemas.openxmlformats.org/markup-compatibility/2006" xmlns:aink="http://schemas.microsoft.com/office/drawing/2016/ink" xmlns:am3d="http://schemas.microsoft.com/office/drawing/2017/model3d" xmlns:o="urn:schemas-microsoft-com:office:office" xmlns:r="http://schemas.openxmlformats.org/officeDocument/2006/relationships" xmlns:m="http://schemas.openxmlformats.org/officeDocument/2006/math" xmlns:v="urn:schemas-microsoft-com:vml" xmlns:wp14="http://schemas.microsoft.com/office/word/2010/wordprocessingDrawing" xmlns:wp="http://schemas.openxmlformats.org/drawingml/2006/wordprocessingDrawing" xmlns:w10="urn:schemas-microsoft-com:office:word" xmlns:w="http://schemas.openxmlformats.org/wordprocessingml/2006/main" xmlns:w14="http://schemas.microsoft.com/office/word/2010/wordml" xmlns:w15="http://schemas.microsoft.com/office/word/2012/wordml" xmlns:w16cex="http://schemas.microsoft.com/office/word/2018/wordml/cex" xmlns:w16cid="http://schemas.microsoft.com/office/word/2016/wordml/cid" xmlns:w16="http://schemas.microsoft.com/office/word/2018/wordml" xmlns:w16sdtdh="http://schemas.microsoft.com/office/word/2020/wordml/sdtdatahash" xmlns:w16se="http://schemas.microsoft.com/office/word/2015/wordml/symex" xmlns:wpg="http://schemas.microsoft.com/office/word/2010/wordprocessingGroup" xmlns:wpi="http://schemas.microsoft.com/office/word/2010/wordprocessingInk" xmlns:wne="http://schemas.microsoft.com/office/word/2006/wordml" xmlns:wps="http://schemas.microsoft.com/office/word/2010/wordprocessingShape" mc:Ignorable="w14 w15 w16se w16cid w16 w16cex w16sdtdh wp14">
   <w:body>
     <w:p>
       <w:pPr>
@@ -21,7 +21,7 @@
           <w:szCs w:val="24"/>
         </w:rPr>
         <w:drawing>
-          <wp:anchor distT="0" distB="0" distL="0" distR="0" simplePos="0" relativeHeight="251658240" behindDoc="1" locked="0" layoutInCell="1" hidden="0" allowOverlap="1">
+          <wp:anchor distT="0" distB="0" distL="0" distR="0" simplePos="0" relativeHeight="251658240" behindDoc="1" locked="0" layoutInCell="1" hidden="0" allowOverlap="1" wp14:anchorId="38F57A9A" wp14:editId="3C6D2FC0">
             <wp:simplePos x="0" y="0"/>
             <wp:positionH relativeFrom="page">
               <wp:posOffset>2857500</wp:posOffset>
@@ -454,7 +454,6 @@
           <w:szCs w:val="20"/>
         </w:rPr>
       </w:pPr>
-      <w:proofErr w:type="gramStart"/>
       <w:r>
         <w:rPr>
           <w:rFonts w:ascii="Arial" w:eastAsia="Arial" w:hAnsi="Arial" w:cs="Arial"/>
@@ -465,7 +464,6 @@
         </w:rPr>
         <w:t>software</w:t>
       </w:r>
-      <w:proofErr w:type="gramEnd"/>
     </w:p>
     <w:p>
       <w:pPr>
@@ -520,7 +518,7 @@
           <w:noProof/>
         </w:rPr>
         <w:drawing>
-          <wp:anchor distT="0" distB="0" distL="0" distR="0" simplePos="0" relativeHeight="251659264" behindDoc="1" locked="0" layoutInCell="1" hidden="0" allowOverlap="1">
+          <wp:anchor distT="0" distB="0" distL="0" distR="0" simplePos="0" relativeHeight="251659264" behindDoc="1" locked="0" layoutInCell="1" hidden="0" allowOverlap="1" wp14:anchorId="43CDAF5E" wp14:editId="44CD8217">
             <wp:simplePos x="0" y="0"/>
             <wp:positionH relativeFrom="column">
               <wp:posOffset>1828800</wp:posOffset>
@@ -993,27 +991,7 @@
                 <w:sz w:val="19"/>
                 <w:szCs w:val="19"/>
               </w:rPr>
-              <w:t xml:space="preserve">Verificado </w:t>
-            </w:r>
-            <w:proofErr w:type="spellStart"/>
-            <w:r>
-              <w:rPr>
-                <w:rFonts w:ascii="Arial" w:eastAsia="Arial" w:hAnsi="Arial" w:cs="Arial"/>
-                <w:b/>
-                <w:sz w:val="19"/>
-                <w:szCs w:val="19"/>
-              </w:rPr>
-              <w:t>dep</w:t>
-            </w:r>
-            <w:proofErr w:type="spellEnd"/>
-            <w:r>
-              <w:rPr>
-                <w:rFonts w:ascii="Arial" w:eastAsia="Arial" w:hAnsi="Arial" w:cs="Arial"/>
-                <w:b/>
-                <w:sz w:val="19"/>
-                <w:szCs w:val="19"/>
-              </w:rPr>
-              <w:t>. Calidad</w:t>
+              <w:t>Verificado dep. Calidad</w:t>
             </w:r>
           </w:p>
         </w:tc>
@@ -1146,23 +1124,13 @@
                 <w:szCs w:val="19"/>
               </w:rPr>
             </w:pPr>
-            <w:proofErr w:type="spellStart"/>
-            <w:r>
-              <w:rPr>
-                <w:rFonts w:ascii="Arial" w:eastAsia="Arial" w:hAnsi="Arial" w:cs="Arial"/>
-                <w:sz w:val="19"/>
-                <w:szCs w:val="19"/>
-              </w:rPr>
-              <w:t>Zalazar</w:t>
-            </w:r>
-            <w:proofErr w:type="spellEnd"/>
-            <w:r>
-              <w:rPr>
-                <w:rFonts w:ascii="Arial" w:eastAsia="Arial" w:hAnsi="Arial" w:cs="Arial"/>
-                <w:sz w:val="19"/>
-                <w:szCs w:val="19"/>
-              </w:rPr>
-              <w:t>, Juan Manuel</w:t>
+            <w:r>
+              <w:rPr>
+                <w:rFonts w:ascii="Arial" w:eastAsia="Arial" w:hAnsi="Arial" w:cs="Arial"/>
+                <w:sz w:val="19"/>
+                <w:szCs w:val="19"/>
+              </w:rPr>
+              <w:t>Zalazar, Juan Manuel</w:t>
             </w:r>
           </w:p>
         </w:tc>
@@ -3136,22 +3104,8 @@
                 <w:szCs w:val="20"/>
                 <w:shd w:val="clear" w:color="auto" w:fill="FFFFFF"/>
               </w:rPr>
-              <w:t xml:space="preserve">Desarrollo </w:t>
-            </w:r>
-            <w:proofErr w:type="spellStart"/>
-            <w:r>
-              <w:rPr>
-                <w:rStyle w:val="Textoennegrita"/>
-                <w:rFonts w:ascii="Arial" w:hAnsi="Arial" w:cs="Arial"/>
-                <w:b w:val="0"/>
-                <w:color w:val="21252A"/>
-                <w:sz w:val="20"/>
-                <w:szCs w:val="20"/>
-                <w:shd w:val="clear" w:color="auto" w:fill="FFFFFF"/>
-              </w:rPr>
-              <w:t>backend</w:t>
-            </w:r>
-            <w:proofErr w:type="spellEnd"/>
+              <w:t>Desarrollo backend</w:t>
+            </w:r>
           </w:p>
           <w:p>
             <w:pPr>
@@ -3183,22 +3137,8 @@
                 <w:szCs w:val="20"/>
                 <w:shd w:val="clear" w:color="auto" w:fill="FFFFFF"/>
               </w:rPr>
-              <w:t xml:space="preserve">Desarrollo </w:t>
-            </w:r>
-            <w:proofErr w:type="spellStart"/>
-            <w:r>
-              <w:rPr>
-                <w:rStyle w:val="Textoennegrita"/>
-                <w:rFonts w:ascii="Arial" w:hAnsi="Arial" w:cs="Arial"/>
-                <w:b w:val="0"/>
-                <w:color w:val="21252A"/>
-                <w:sz w:val="20"/>
-                <w:szCs w:val="20"/>
-                <w:shd w:val="clear" w:color="auto" w:fill="FFFFFF"/>
-              </w:rPr>
-              <w:t>frontend</w:t>
-            </w:r>
-            <w:proofErr w:type="spellEnd"/>
+              <w:t>Desarrollo frontend</w:t>
+            </w:r>
           </w:p>
           <w:p>
             <w:pPr>
@@ -3275,7 +3215,6 @@
                 <w:szCs w:val="20"/>
               </w:rPr>
             </w:pPr>
-            <w:proofErr w:type="spellStart"/>
             <w:r>
               <w:rPr>
                 <w:rStyle w:val="Textoennegrita"/>
@@ -3288,7 +3227,6 @@
               </w:rPr>
               <w:t>Testing</w:t>
             </w:r>
-            <w:proofErr w:type="spellEnd"/>
           </w:p>
         </w:tc>
       </w:tr>
@@ -3411,25 +3349,7 @@
                 <w:sz w:val="20"/>
                 <w:szCs w:val="20"/>
               </w:rPr>
-              <w:t xml:space="preserve">Desarrollo </w:t>
-            </w:r>
-            <w:proofErr w:type="spellStart"/>
-            <w:r>
-              <w:rPr>
-                <w:rFonts w:ascii="Arial" w:eastAsia="Arial" w:hAnsi="Arial" w:cs="Arial"/>
-                <w:sz w:val="20"/>
-                <w:szCs w:val="20"/>
-              </w:rPr>
-              <w:t>Frontend</w:t>
-            </w:r>
-            <w:proofErr w:type="spellEnd"/>
-            <w:r>
-              <w:rPr>
-                <w:rFonts w:ascii="Arial" w:eastAsia="Arial" w:hAnsi="Arial" w:cs="Arial"/>
-                <w:sz w:val="20"/>
-                <w:szCs w:val="20"/>
-              </w:rPr>
-              <w:t>. Redacción</w:t>
+              <w:t>Desarrollo Frontend. Redacción</w:t>
             </w:r>
           </w:p>
         </w:tc>
@@ -3671,22 +3591,8 @@
                 <w:szCs w:val="20"/>
                 <w:shd w:val="clear" w:color="auto" w:fill="FFFFFF"/>
               </w:rPr>
-              <w:t xml:space="preserve">Desarrollo </w:t>
-            </w:r>
-            <w:proofErr w:type="spellStart"/>
-            <w:r>
-              <w:rPr>
-                <w:rStyle w:val="Textoennegrita"/>
-                <w:rFonts w:ascii="Arial" w:hAnsi="Arial" w:cs="Arial"/>
-                <w:b w:val="0"/>
-                <w:color w:val="21252A"/>
-                <w:sz w:val="20"/>
-                <w:szCs w:val="20"/>
-                <w:shd w:val="clear" w:color="auto" w:fill="FFFFFF"/>
-              </w:rPr>
-              <w:t>backend</w:t>
-            </w:r>
-            <w:proofErr w:type="spellEnd"/>
+              <w:t>Desarrollo backend</w:t>
+            </w:r>
           </w:p>
           <w:p>
             <w:pPr>
@@ -3718,22 +3624,8 @@
                 <w:szCs w:val="20"/>
                 <w:shd w:val="clear" w:color="auto" w:fill="FFFFFF"/>
               </w:rPr>
-              <w:t xml:space="preserve">Desarrollo </w:t>
-            </w:r>
-            <w:proofErr w:type="spellStart"/>
-            <w:r>
-              <w:rPr>
-                <w:rStyle w:val="Textoennegrita"/>
-                <w:rFonts w:ascii="Arial" w:hAnsi="Arial" w:cs="Arial"/>
-                <w:b w:val="0"/>
-                <w:color w:val="21252A"/>
-                <w:sz w:val="20"/>
-                <w:szCs w:val="20"/>
-                <w:shd w:val="clear" w:color="auto" w:fill="FFFFFF"/>
-              </w:rPr>
-              <w:t>frontend</w:t>
-            </w:r>
-            <w:proofErr w:type="spellEnd"/>
+              <w:t>Desarrollo frontend</w:t>
+            </w:r>
           </w:p>
           <w:p>
             <w:pPr>
@@ -3810,7 +3702,6 @@
                 <w:szCs w:val="20"/>
               </w:rPr>
             </w:pPr>
-            <w:proofErr w:type="spellStart"/>
             <w:r>
               <w:rPr>
                 <w:rStyle w:val="Textoennegrita"/>
@@ -3823,7 +3714,6 @@
               </w:rPr>
               <w:t>Testing</w:t>
             </w:r>
-            <w:proofErr w:type="spellEnd"/>
           </w:p>
         </w:tc>
       </w:tr>
@@ -3946,25 +3836,7 @@
                 <w:sz w:val="20"/>
                 <w:szCs w:val="20"/>
               </w:rPr>
-              <w:t xml:space="preserve">Desarrollo </w:t>
-            </w:r>
-            <w:proofErr w:type="spellStart"/>
-            <w:r>
-              <w:rPr>
-                <w:rFonts w:ascii="Arial" w:eastAsia="Arial" w:hAnsi="Arial" w:cs="Arial"/>
-                <w:sz w:val="20"/>
-                <w:szCs w:val="20"/>
-              </w:rPr>
-              <w:t>Frontend</w:t>
-            </w:r>
-            <w:proofErr w:type="spellEnd"/>
-            <w:r>
-              <w:rPr>
-                <w:rFonts w:ascii="Arial" w:eastAsia="Arial" w:hAnsi="Arial" w:cs="Arial"/>
-                <w:sz w:val="20"/>
-                <w:szCs w:val="20"/>
-              </w:rPr>
-              <w:t>. Redacción. Aportes desde la perspectiva contable/financiera (de ser necesario en alguna etapa)</w:t>
+              <w:t>Desarrollo Frontend. Redacción. Aportes desde la perspectiva contable/financiera (de ser necesario en alguna etapa)</w:t>
             </w:r>
           </w:p>
         </w:tc>
@@ -4129,18 +4001,8 @@
                 <w:sz w:val="20"/>
                 <w:szCs w:val="20"/>
               </w:rPr>
-              <w:t xml:space="preserve">Juan Manuel </w:t>
-            </w:r>
-            <w:proofErr w:type="spellStart"/>
-            <w:r>
-              <w:rPr>
-                <w:rFonts w:ascii="Arial" w:eastAsia="Arial" w:hAnsi="Arial" w:cs="Arial"/>
-                <w:sz w:val="20"/>
-                <w:szCs w:val="20"/>
-              </w:rPr>
-              <w:t>Zalazar</w:t>
-            </w:r>
-            <w:proofErr w:type="spellEnd"/>
+              <w:t>Juan Manuel Zalazar</w:t>
+            </w:r>
           </w:p>
         </w:tc>
       </w:tr>
@@ -4216,22 +4078,8 @@
                 <w:szCs w:val="20"/>
                 <w:shd w:val="clear" w:color="auto" w:fill="FFFFFF"/>
               </w:rPr>
-              <w:t xml:space="preserve">Desarrollo </w:t>
-            </w:r>
-            <w:proofErr w:type="spellStart"/>
-            <w:r>
-              <w:rPr>
-                <w:rStyle w:val="Textoennegrita"/>
-                <w:rFonts w:ascii="Arial" w:hAnsi="Arial" w:cs="Arial"/>
-                <w:b w:val="0"/>
-                <w:color w:val="21252A"/>
-                <w:sz w:val="20"/>
-                <w:szCs w:val="20"/>
-                <w:shd w:val="clear" w:color="auto" w:fill="FFFFFF"/>
-              </w:rPr>
-              <w:t>backend</w:t>
-            </w:r>
-            <w:proofErr w:type="spellEnd"/>
+              <w:t>Desarrollo backend</w:t>
+            </w:r>
           </w:p>
           <w:p>
             <w:pPr>
@@ -4263,22 +4111,8 @@
                 <w:szCs w:val="20"/>
                 <w:shd w:val="clear" w:color="auto" w:fill="FFFFFF"/>
               </w:rPr>
-              <w:t xml:space="preserve">Desarrollo </w:t>
-            </w:r>
-            <w:proofErr w:type="spellStart"/>
-            <w:r>
-              <w:rPr>
-                <w:rStyle w:val="Textoennegrita"/>
-                <w:rFonts w:ascii="Arial" w:hAnsi="Arial" w:cs="Arial"/>
-                <w:b w:val="0"/>
-                <w:color w:val="21252A"/>
-                <w:sz w:val="20"/>
-                <w:szCs w:val="20"/>
-                <w:shd w:val="clear" w:color="auto" w:fill="FFFFFF"/>
-              </w:rPr>
-              <w:t>frontend</w:t>
-            </w:r>
-            <w:proofErr w:type="spellEnd"/>
+              <w:t>Desarrollo frontend</w:t>
+            </w:r>
           </w:p>
           <w:p>
             <w:pPr>
@@ -4355,7 +4189,6 @@
                 <w:szCs w:val="20"/>
               </w:rPr>
             </w:pPr>
-            <w:proofErr w:type="spellStart"/>
             <w:r>
               <w:rPr>
                 <w:rStyle w:val="Textoennegrita"/>
@@ -4368,7 +4201,6 @@
               </w:rPr>
               <w:t>Testing</w:t>
             </w:r>
-            <w:proofErr w:type="spellEnd"/>
           </w:p>
         </w:tc>
       </w:tr>
@@ -4491,43 +4323,7 @@
                 <w:sz w:val="20"/>
                 <w:szCs w:val="20"/>
               </w:rPr>
-              <w:t xml:space="preserve">Desarrollo </w:t>
-            </w:r>
-            <w:proofErr w:type="spellStart"/>
-            <w:r>
-              <w:rPr>
-                <w:rFonts w:ascii="Arial" w:eastAsia="Arial" w:hAnsi="Arial" w:cs="Arial"/>
-                <w:sz w:val="20"/>
-                <w:szCs w:val="20"/>
-              </w:rPr>
-              <w:t>Frontend</w:t>
-            </w:r>
-            <w:proofErr w:type="spellEnd"/>
-            <w:r>
-              <w:rPr>
-                <w:rFonts w:ascii="Arial" w:eastAsia="Arial" w:hAnsi="Arial" w:cs="Arial"/>
-                <w:sz w:val="20"/>
-                <w:szCs w:val="20"/>
-              </w:rPr>
-              <w:t xml:space="preserve">. Diseño gráfico. </w:t>
-            </w:r>
-            <w:proofErr w:type="spellStart"/>
-            <w:r>
-              <w:rPr>
-                <w:rFonts w:ascii="Arial" w:eastAsia="Arial" w:hAnsi="Arial" w:cs="Arial"/>
-                <w:sz w:val="20"/>
-                <w:szCs w:val="20"/>
-              </w:rPr>
-              <w:t>Testing</w:t>
-            </w:r>
-            <w:proofErr w:type="spellEnd"/>
-            <w:r>
-              <w:rPr>
-                <w:rFonts w:ascii="Arial" w:eastAsia="Arial" w:hAnsi="Arial" w:cs="Arial"/>
-                <w:sz w:val="20"/>
-                <w:szCs w:val="20"/>
-              </w:rPr>
-              <w:t xml:space="preserve">. </w:t>
+              <w:t xml:space="preserve">Desarrollo Frontend. Diseño gráfico. Testing. </w:t>
             </w:r>
           </w:p>
         </w:tc>
@@ -4800,22 +4596,8 @@
                 <w:szCs w:val="20"/>
                 <w:shd w:val="clear" w:color="auto" w:fill="FFFFFF"/>
               </w:rPr>
-              <w:t xml:space="preserve">Desarrollo </w:t>
-            </w:r>
-            <w:proofErr w:type="spellStart"/>
-            <w:r>
-              <w:rPr>
-                <w:rStyle w:val="Textoennegrita"/>
-                <w:rFonts w:ascii="Arial" w:hAnsi="Arial" w:cs="Arial"/>
-                <w:b w:val="0"/>
-                <w:color w:val="21252A"/>
-                <w:sz w:val="20"/>
-                <w:szCs w:val="20"/>
-                <w:shd w:val="clear" w:color="auto" w:fill="FFFFFF"/>
-              </w:rPr>
-              <w:t>backend</w:t>
-            </w:r>
-            <w:proofErr w:type="spellEnd"/>
+              <w:t>Desarrollo backend</w:t>
+            </w:r>
           </w:p>
           <w:p>
             <w:pPr>
@@ -4847,22 +4629,8 @@
                 <w:szCs w:val="20"/>
                 <w:shd w:val="clear" w:color="auto" w:fill="FFFFFF"/>
               </w:rPr>
-              <w:t xml:space="preserve">Desarrollo </w:t>
-            </w:r>
-            <w:proofErr w:type="spellStart"/>
-            <w:r>
-              <w:rPr>
-                <w:rStyle w:val="Textoennegrita"/>
-                <w:rFonts w:ascii="Arial" w:hAnsi="Arial" w:cs="Arial"/>
-                <w:b w:val="0"/>
-                <w:color w:val="21252A"/>
-                <w:sz w:val="20"/>
-                <w:szCs w:val="20"/>
-                <w:shd w:val="clear" w:color="auto" w:fill="FFFFFF"/>
-              </w:rPr>
-              <w:t>frontend</w:t>
-            </w:r>
-            <w:proofErr w:type="spellEnd"/>
+              <w:t>Desarrollo frontend</w:t>
+            </w:r>
           </w:p>
           <w:p>
             <w:pPr>
@@ -4939,7 +4707,6 @@
                 <w:szCs w:val="20"/>
               </w:rPr>
             </w:pPr>
-            <w:proofErr w:type="spellStart"/>
             <w:r>
               <w:rPr>
                 <w:rStyle w:val="Textoennegrita"/>
@@ -4952,7 +4719,6 @@
               </w:rPr>
               <w:t>Testing</w:t>
             </w:r>
-            <w:proofErr w:type="spellEnd"/>
           </w:p>
         </w:tc>
       </w:tr>
@@ -5075,61 +4841,7 @@
                 <w:sz w:val="20"/>
                 <w:szCs w:val="20"/>
               </w:rPr>
-              <w:t xml:space="preserve">Desarrollo </w:t>
-            </w:r>
-            <w:proofErr w:type="spellStart"/>
-            <w:r>
-              <w:rPr>
-                <w:rFonts w:ascii="Arial" w:eastAsia="Arial" w:hAnsi="Arial" w:cs="Arial"/>
-                <w:sz w:val="20"/>
-                <w:szCs w:val="20"/>
-              </w:rPr>
-              <w:t>Frontend</w:t>
-            </w:r>
-            <w:proofErr w:type="spellEnd"/>
-            <w:r>
-              <w:rPr>
-                <w:rFonts w:ascii="Arial" w:eastAsia="Arial" w:hAnsi="Arial" w:cs="Arial"/>
-                <w:sz w:val="20"/>
-                <w:szCs w:val="20"/>
-              </w:rPr>
-              <w:t xml:space="preserve">. Desarrollo </w:t>
-            </w:r>
-            <w:proofErr w:type="spellStart"/>
-            <w:r>
-              <w:rPr>
-                <w:rFonts w:ascii="Arial" w:eastAsia="Arial" w:hAnsi="Arial" w:cs="Arial"/>
-                <w:sz w:val="20"/>
-                <w:szCs w:val="20"/>
-              </w:rPr>
-              <w:t>BackEnd</w:t>
-            </w:r>
-            <w:proofErr w:type="spellEnd"/>
-            <w:r>
-              <w:rPr>
-                <w:rFonts w:ascii="Arial" w:eastAsia="Arial" w:hAnsi="Arial" w:cs="Arial"/>
-                <w:sz w:val="20"/>
-                <w:szCs w:val="20"/>
-              </w:rPr>
-              <w:t xml:space="preserve">,  Diseño gráfico. </w:t>
-            </w:r>
-            <w:proofErr w:type="spellStart"/>
-            <w:r>
-              <w:rPr>
-                <w:rFonts w:ascii="Arial" w:eastAsia="Arial" w:hAnsi="Arial" w:cs="Arial"/>
-                <w:sz w:val="20"/>
-                <w:szCs w:val="20"/>
-              </w:rPr>
-              <w:t>Testing</w:t>
-            </w:r>
-            <w:proofErr w:type="spellEnd"/>
-            <w:r>
-              <w:rPr>
-                <w:rFonts w:ascii="Arial" w:eastAsia="Arial" w:hAnsi="Arial" w:cs="Arial"/>
-                <w:sz w:val="20"/>
-                <w:szCs w:val="20"/>
-              </w:rPr>
-              <w:t xml:space="preserve">. </w:t>
+              <w:t xml:space="preserve">Desarrollo Frontend. Desarrollo BackEnd,  Diseño gráfico. Testing. </w:t>
             </w:r>
           </w:p>
         </w:tc>
@@ -5839,7 +5551,6 @@
                 <w:szCs w:val="20"/>
               </w:rPr>
             </w:pPr>
-            <w:proofErr w:type="spellStart"/>
             <w:r>
               <w:rPr>
                 <w:rFonts w:ascii="Arial" w:eastAsia="Arial" w:hAnsi="Arial" w:cs="Arial"/>
@@ -5849,7 +5560,6 @@
               </w:rPr>
               <w:t>Moodle</w:t>
             </w:r>
-            <w:proofErr w:type="spellEnd"/>
           </w:p>
         </w:tc>
         <w:tc>
@@ -7091,20 +6801,10 @@
         <w:pStyle w:val="Ttulo2"/>
       </w:pPr>
       <w:bookmarkStart w:id="19" w:name="_Toc86255814"/>
-      <w:proofErr w:type="spellStart"/>
       <w:r>
-        <w:t>Product</w:t>
-      </w:r>
-      <w:proofErr w:type="spellEnd"/>
-      <w:r>
-        <w:t xml:space="preserve"> </w:t>
-      </w:r>
-      <w:proofErr w:type="spellStart"/>
-      <w:r>
-        <w:t>Backlog</w:t>
+        <w:t>Product Backlog</w:t>
       </w:r>
       <w:bookmarkEnd w:id="19"/>
-      <w:proofErr w:type="spellEnd"/>
     </w:p>
     <w:p/>
     <w:p>
@@ -7205,19 +6905,11 @@
         </w:rPr>
       </w:pPr>
       <w:bookmarkStart w:id="20" w:name="_Toc86255815"/>
-      <w:proofErr w:type="spellStart"/>
       <w:r>
         <w:rPr>
           <w:rFonts w:cs="Arial"/>
         </w:rPr>
-        <w:t>Sprints</w:t>
-      </w:r>
-      <w:proofErr w:type="spellEnd"/>
-      <w:r>
-        <w:rPr>
-          <w:rFonts w:cs="Arial"/>
-        </w:rPr>
-        <w:t>.</w:t>
+        <w:t>Sprints.</w:t>
       </w:r>
       <w:bookmarkEnd w:id="20"/>
     </w:p>
@@ -7285,20 +6977,8 @@
                 <w:sz w:val="20"/>
                 <w:szCs w:val="20"/>
               </w:rPr>
-              <w:t xml:space="preserve">Sprint </w:t>
-            </w:r>
-            <w:proofErr w:type="spellStart"/>
-            <w:r>
-              <w:rPr>
-                <w:rFonts w:ascii="Arial" w:eastAsia="Arial" w:hAnsi="Arial" w:cs="Arial"/>
-                <w:b/>
-                <w:color w:val="000000"/>
-                <w:sz w:val="20"/>
-                <w:szCs w:val="20"/>
-              </w:rPr>
-              <w:t>Backlog</w:t>
-            </w:r>
-            <w:proofErr w:type="spellEnd"/>
+              <w:t>Sprint Backlog</w:t>
+            </w:r>
           </w:p>
         </w:tc>
         <w:tc>
@@ -7366,27 +7046,7 @@
                 <w:sz w:val="20"/>
                 <w:szCs w:val="20"/>
               </w:rPr>
-              <w:t xml:space="preserve">Especificación de Requerimientos IEEE- 830 (Foro y </w:t>
-            </w:r>
-            <w:proofErr w:type="spellStart"/>
-            <w:r>
-              <w:rPr>
-                <w:rFonts w:ascii="Arial" w:eastAsia="Roboto" w:hAnsi="Arial" w:cs="Arial"/>
-                <w:color w:val="21252A"/>
-                <w:sz w:val="20"/>
-                <w:szCs w:val="20"/>
-              </w:rPr>
-              <w:t>GitHub</w:t>
-            </w:r>
-            <w:proofErr w:type="spellEnd"/>
-            <w:r>
-              <w:rPr>
-                <w:rFonts w:ascii="Arial" w:eastAsia="Roboto" w:hAnsi="Arial" w:cs="Arial"/>
-                <w:color w:val="21252A"/>
-                <w:sz w:val="20"/>
-                <w:szCs w:val="20"/>
-              </w:rPr>
-              <w:t>)</w:t>
+              <w:t>Especificación de Requerimientos IEEE- 830 (Foro y GitHub)</w:t>
             </w:r>
             <w:r>
               <w:rPr>
@@ -7511,25 +7171,7 @@
                 <w:sz w:val="19"/>
                 <w:szCs w:val="19"/>
               </w:rPr>
-              <w:t xml:space="preserve">    </w:t>
-            </w:r>
-            <w:proofErr w:type="spellStart"/>
-            <w:r>
-              <w:rPr>
-                <w:rFonts w:ascii="Arial" w:eastAsia="Arial" w:hAnsi="Arial" w:cs="Arial"/>
-                <w:sz w:val="19"/>
-                <w:szCs w:val="19"/>
-              </w:rPr>
-              <w:t>Zalazar</w:t>
-            </w:r>
-            <w:proofErr w:type="spellEnd"/>
-            <w:r>
-              <w:rPr>
-                <w:rFonts w:ascii="Arial" w:eastAsia="Arial" w:hAnsi="Arial" w:cs="Arial"/>
-                <w:sz w:val="19"/>
-                <w:szCs w:val="19"/>
-              </w:rPr>
-              <w:t>, Juan Manuel</w:t>
+              <w:t xml:space="preserve">    Zalazar, Juan Manuel</w:t>
             </w:r>
           </w:p>
           <w:p>
@@ -7746,25 +7388,7 @@
                 <w:sz w:val="19"/>
                 <w:szCs w:val="19"/>
               </w:rPr>
-              <w:t xml:space="preserve">    </w:t>
-            </w:r>
-            <w:proofErr w:type="spellStart"/>
-            <w:r>
-              <w:rPr>
-                <w:rFonts w:ascii="Arial" w:eastAsia="Arial" w:hAnsi="Arial" w:cs="Arial"/>
-                <w:sz w:val="19"/>
-                <w:szCs w:val="19"/>
-              </w:rPr>
-              <w:t>Zalazar</w:t>
-            </w:r>
-            <w:proofErr w:type="spellEnd"/>
-            <w:r>
-              <w:rPr>
-                <w:rFonts w:ascii="Arial" w:eastAsia="Arial" w:hAnsi="Arial" w:cs="Arial"/>
-                <w:sz w:val="19"/>
-                <w:szCs w:val="19"/>
-              </w:rPr>
-              <w:t>, Juan Manuel</w:t>
+              <w:t xml:space="preserve">    Zalazar, Juan Manuel</w:t>
             </w:r>
           </w:p>
           <w:p>
@@ -7866,7 +7490,6 @@
               </w:rPr>
             </w:pPr>
             <w:hyperlink r:id="rId12">
-              <w:proofErr w:type="spellStart"/>
               <w:r>
                 <w:rPr>
                   <w:rFonts w:ascii="Arial" w:eastAsia="Roboto" w:hAnsi="Arial" w:cs="Arial"/>
@@ -7876,7 +7499,6 @@
                 </w:rPr>
                 <w:t>Git</w:t>
               </w:r>
-              <w:proofErr w:type="spellEnd"/>
             </w:hyperlink>
             <w:r>
               <w:rPr>
@@ -7989,25 +7611,7 @@
                 <w:sz w:val="19"/>
                 <w:szCs w:val="19"/>
               </w:rPr>
-              <w:t xml:space="preserve">    </w:t>
-            </w:r>
-            <w:proofErr w:type="spellStart"/>
-            <w:r>
-              <w:rPr>
-                <w:rFonts w:ascii="Arial" w:eastAsia="Arial" w:hAnsi="Arial" w:cs="Arial"/>
-                <w:sz w:val="19"/>
-                <w:szCs w:val="19"/>
-              </w:rPr>
-              <w:t>Zalazar</w:t>
-            </w:r>
-            <w:proofErr w:type="spellEnd"/>
-            <w:r>
-              <w:rPr>
-                <w:rFonts w:ascii="Arial" w:eastAsia="Arial" w:hAnsi="Arial" w:cs="Arial"/>
-                <w:sz w:val="19"/>
-                <w:szCs w:val="19"/>
-              </w:rPr>
-              <w:t>, Juan Manuel</w:t>
+              <w:t xml:space="preserve">    Zalazar, Juan Manuel</w:t>
             </w:r>
           </w:p>
           <w:p>
@@ -8064,8 +7668,6 @@
             </w:pPr>
           </w:p>
         </w:tc>
-        <w:bookmarkStart w:id="21" w:name="_GoBack"/>
-        <w:bookmarkEnd w:id="21"/>
       </w:tr>
       <w:tr>
         <w:trPr>
@@ -8110,7 +7712,6 @@
                 <w:szCs w:val="20"/>
               </w:rPr>
             </w:pPr>
-            <w:proofErr w:type="spellStart"/>
             <w:r>
               <w:rPr>
                 <w:rFonts w:ascii="Arial" w:eastAsia="Roboto" w:hAnsi="Arial" w:cs="Arial"/>
@@ -8120,7 +7721,6 @@
               </w:rPr>
               <w:t>Kanban</w:t>
             </w:r>
-            <w:proofErr w:type="spellEnd"/>
           </w:p>
           <w:p>
             <w:pPr>
@@ -8223,25 +7823,7 @@
                 <w:sz w:val="19"/>
                 <w:szCs w:val="19"/>
               </w:rPr>
-              <w:t xml:space="preserve">    </w:t>
-            </w:r>
-            <w:proofErr w:type="spellStart"/>
-            <w:r>
-              <w:rPr>
-                <w:rFonts w:ascii="Arial" w:eastAsia="Arial" w:hAnsi="Arial" w:cs="Arial"/>
-                <w:sz w:val="19"/>
-                <w:szCs w:val="19"/>
-              </w:rPr>
-              <w:t>Zalazar</w:t>
-            </w:r>
-            <w:proofErr w:type="spellEnd"/>
-            <w:r>
-              <w:rPr>
-                <w:rFonts w:ascii="Arial" w:eastAsia="Arial" w:hAnsi="Arial" w:cs="Arial"/>
-                <w:sz w:val="19"/>
-                <w:szCs w:val="19"/>
-              </w:rPr>
-              <w:t>, Juan Manuel</w:t>
+              <w:t xml:space="preserve">    Zalazar, Juan Manuel</w:t>
             </w:r>
           </w:p>
           <w:p>
@@ -8453,25 +8035,7 @@
                 <w:sz w:val="19"/>
                 <w:szCs w:val="19"/>
               </w:rPr>
-              <w:t xml:space="preserve">    </w:t>
-            </w:r>
-            <w:proofErr w:type="spellStart"/>
-            <w:r>
-              <w:rPr>
-                <w:rFonts w:ascii="Arial" w:eastAsia="Arial" w:hAnsi="Arial" w:cs="Arial"/>
-                <w:sz w:val="19"/>
-                <w:szCs w:val="19"/>
-              </w:rPr>
-              <w:t>Zalazar</w:t>
-            </w:r>
-            <w:proofErr w:type="spellEnd"/>
-            <w:r>
-              <w:rPr>
-                <w:rFonts w:ascii="Arial" w:eastAsia="Arial" w:hAnsi="Arial" w:cs="Arial"/>
-                <w:sz w:val="19"/>
-                <w:szCs w:val="19"/>
-              </w:rPr>
-              <w:t>, Juan Manuel</w:t>
+              <w:t xml:space="preserve">    Zalazar, Juan Manuel</w:t>
             </w:r>
           </w:p>
           <w:p>
@@ -8614,14 +8178,1430 @@
           <w:szCs w:val="20"/>
         </w:rPr>
       </w:pPr>
-      <w:bookmarkStart w:id="22" w:name="bookmark=id.4i7ojhp" w:colFirst="0" w:colLast="0"/>
-      <w:bookmarkEnd w:id="22"/>
-    </w:p>
+      <w:bookmarkStart w:id="21" w:name="bookmark=id.4i7ojhp" w:colFirst="0" w:colLast="0"/>
+      <w:bookmarkEnd w:id="21"/>
+    </w:p>
+    <w:p/>
+    <w:tbl>
+      <w:tblPr>
+        <w:tblStyle w:val="af5"/>
+        <w:tblW w:w="9088" w:type="dxa"/>
+        <w:tblInd w:w="0" w:type="dxa"/>
+        <w:tblBorders>
+          <w:top w:val="single" w:sz="4" w:space="0" w:color="000000"/>
+          <w:left w:val="single" w:sz="4" w:space="0" w:color="000000"/>
+          <w:bottom w:val="single" w:sz="4" w:space="0" w:color="000000"/>
+          <w:right w:val="single" w:sz="4" w:space="0" w:color="000000"/>
+          <w:insideH w:val="single" w:sz="4" w:space="0" w:color="000000"/>
+          <w:insideV w:val="single" w:sz="4" w:space="0" w:color="000000"/>
+        </w:tblBorders>
+        <w:tblLayout w:type="fixed"/>
+        <w:tblLook w:val="0400" w:firstRow="0" w:lastRow="0" w:firstColumn="0" w:lastColumn="0" w:noHBand="0" w:noVBand="1"/>
+      </w:tblPr>
+      <w:tblGrid>
+        <w:gridCol w:w="4544"/>
+        <w:gridCol w:w="4544"/>
+      </w:tblGrid>
+      <w:tr>
+        <w:trPr>
+          <w:trHeight w:val="313"/>
+        </w:trPr>
+        <w:tc>
+          <w:tcPr>
+            <w:tcW w:w="4544" w:type="dxa"/>
+          </w:tcPr>
+          <w:p>
+            <w:r>
+              <w:rPr>
+                <w:rFonts w:ascii="Arial" w:eastAsia="Arial" w:hAnsi="Arial" w:cs="Arial"/>
+                <w:b/>
+                <w:color w:val="000000"/>
+                <w:sz w:val="20"/>
+                <w:szCs w:val="20"/>
+              </w:rPr>
+              <w:t>N° de sprint</w:t>
+            </w:r>
+          </w:p>
+        </w:tc>
+        <w:tc>
+          <w:tcPr>
+            <w:tcW w:w="4544" w:type="dxa"/>
+          </w:tcPr>
+          <w:p>
+            <w:r>
+              <w:t>02</w:t>
+            </w:r>
+          </w:p>
+        </w:tc>
+      </w:tr>
+      <w:tr>
+        <w:trPr>
+          <w:trHeight w:val="295"/>
+        </w:trPr>
+        <w:tc>
+          <w:tcPr>
+            <w:tcW w:w="4544" w:type="dxa"/>
+          </w:tcPr>
+          <w:p>
+            <w:r>
+              <w:rPr>
+                <w:rFonts w:ascii="Arial" w:eastAsia="Arial" w:hAnsi="Arial" w:cs="Arial"/>
+                <w:b/>
+                <w:color w:val="000000"/>
+                <w:sz w:val="20"/>
+                <w:szCs w:val="20"/>
+              </w:rPr>
+              <w:t>Sprint Backlog</w:t>
+            </w:r>
+          </w:p>
+        </w:tc>
+        <w:tc>
+          <w:tcPr>
+            <w:tcW w:w="4544" w:type="dxa"/>
+            <w:tcBorders>
+              <w:bottom w:val="single" w:sz="4" w:space="0" w:color="000000"/>
+            </w:tcBorders>
+          </w:tcPr>
+          <w:p>
+            <w:r>
+              <w:t>HU0</w:t>
+            </w:r>
+            <w:r>
+              <w:t>2</w:t>
+            </w:r>
+            <w:r>
+              <w:t>-</w:t>
+            </w:r>
+            <w:r>
+              <w:t>2</w:t>
+            </w:r>
+          </w:p>
+        </w:tc>
+      </w:tr>
+      <w:tr>
+        <w:trPr>
+          <w:trHeight w:val="743"/>
+        </w:trPr>
+        <w:tc>
+          <w:tcPr>
+            <w:tcW w:w="4544" w:type="dxa"/>
+            <w:vMerge w:val="restart"/>
+          </w:tcPr>
+          <w:p>
+            <w:r>
+              <w:rPr>
+                <w:rFonts w:ascii="Arial" w:eastAsia="Arial" w:hAnsi="Arial" w:cs="Arial"/>
+                <w:b/>
+                <w:color w:val="000000"/>
+                <w:sz w:val="20"/>
+                <w:szCs w:val="20"/>
+              </w:rPr>
+              <w:t>Responsabilidades</w:t>
+            </w:r>
+          </w:p>
+        </w:tc>
+        <w:tc>
+          <w:tcPr>
+            <w:tcW w:w="4544" w:type="dxa"/>
+            <w:tcBorders>
+              <w:bottom w:val="single" w:sz="4" w:space="0" w:color="auto"/>
+            </w:tcBorders>
+          </w:tcPr>
+          <w:p>
+            <w:pPr>
+              <w:shd w:val="clear" w:color="auto" w:fill="F8F9FA"/>
+              <w:ind w:left="65"/>
+              <w:rPr>
+                <w:rFonts w:ascii="Arial" w:eastAsia="Roboto" w:hAnsi="Arial" w:cs="Arial"/>
+                <w:color w:val="21252A"/>
+                <w:sz w:val="20"/>
+                <w:szCs w:val="20"/>
+              </w:rPr>
+            </w:pPr>
+            <w:r>
+              <w:rPr>
+                <w:rFonts w:ascii="Arial" w:eastAsia="Roboto" w:hAnsi="Arial" w:cs="Arial"/>
+                <w:color w:val="21252A"/>
+                <w:sz w:val="20"/>
+                <w:szCs w:val="20"/>
+              </w:rPr>
+              <w:t>Agregar estilos CSS al sitio web</w:t>
+            </w:r>
+          </w:p>
+          <w:p>
+            <w:pPr>
+              <w:shd w:val="clear" w:color="auto" w:fill="F8F9FA"/>
+              <w:ind w:left="65"/>
+              <w:rPr>
+                <w:rFonts w:ascii="Arial" w:eastAsia="Roboto" w:hAnsi="Arial" w:cs="Arial"/>
+                <w:color w:val="21252A"/>
+                <w:sz w:val="20"/>
+                <w:szCs w:val="20"/>
+              </w:rPr>
+            </w:pPr>
+            <w:r>
+              <w:rPr>
+                <w:rFonts w:ascii="Arial" w:eastAsia="Roboto" w:hAnsi="Arial" w:cs="Arial"/>
+                <w:b/>
+                <w:color w:val="21252A"/>
+                <w:sz w:val="20"/>
+                <w:szCs w:val="20"/>
+              </w:rPr>
+              <w:t>Responsables</w:t>
+            </w:r>
+            <w:r>
+              <w:rPr>
+                <w:rFonts w:ascii="Arial" w:eastAsia="Roboto" w:hAnsi="Arial" w:cs="Arial"/>
+                <w:color w:val="21252A"/>
+                <w:sz w:val="20"/>
+                <w:szCs w:val="20"/>
+              </w:rPr>
+              <w:t>:</w:t>
+            </w:r>
+          </w:p>
+          <w:p>
+            <w:pPr>
+              <w:ind w:left="260"/>
+              <w:rPr>
+                <w:rFonts w:ascii="Arial" w:eastAsia="Arial" w:hAnsi="Arial" w:cs="Arial"/>
+                <w:sz w:val="19"/>
+                <w:szCs w:val="19"/>
+              </w:rPr>
+            </w:pPr>
+            <w:r>
+              <w:rPr>
+                <w:rFonts w:ascii="Arial" w:eastAsia="Arial" w:hAnsi="Arial" w:cs="Arial"/>
+                <w:sz w:val="19"/>
+                <w:szCs w:val="19"/>
+              </w:rPr>
+              <w:t>Casas, Salvador</w:t>
+            </w:r>
+          </w:p>
+          <w:p>
+            <w:pPr>
+              <w:ind w:left="260"/>
+              <w:rPr>
+                <w:rFonts w:ascii="Arial" w:eastAsia="Arial" w:hAnsi="Arial" w:cs="Arial"/>
+                <w:sz w:val="19"/>
+                <w:szCs w:val="19"/>
+              </w:rPr>
+            </w:pPr>
+            <w:r>
+              <w:rPr>
+                <w:rFonts w:ascii="Arial" w:eastAsia="Arial" w:hAnsi="Arial" w:cs="Arial"/>
+                <w:sz w:val="19"/>
+                <w:szCs w:val="19"/>
+              </w:rPr>
+              <w:t>Duarte, Paul</w:t>
+            </w:r>
+          </w:p>
+          <w:p>
+            <w:pPr>
+              <w:ind w:left="260"/>
+              <w:rPr>
+                <w:rFonts w:ascii="Arial" w:eastAsia="Arial" w:hAnsi="Arial" w:cs="Arial"/>
+                <w:sz w:val="19"/>
+                <w:szCs w:val="19"/>
+              </w:rPr>
+            </w:pPr>
+            <w:r>
+              <w:rPr>
+                <w:rFonts w:ascii="Arial" w:eastAsia="Arial" w:hAnsi="Arial" w:cs="Arial"/>
+                <w:sz w:val="19"/>
+                <w:szCs w:val="19"/>
+              </w:rPr>
+              <w:t>Romero, Marysel</w:t>
+            </w:r>
+          </w:p>
+          <w:p>
+            <w:pPr>
+              <w:shd w:val="clear" w:color="auto" w:fill="F8F9FA"/>
+              <w:ind w:left="65"/>
+              <w:rPr>
+                <w:rFonts w:ascii="Arial" w:eastAsia="Arial" w:hAnsi="Arial" w:cs="Arial"/>
+                <w:sz w:val="19"/>
+                <w:szCs w:val="19"/>
+              </w:rPr>
+            </w:pPr>
+            <w:r>
+              <w:rPr>
+                <w:rFonts w:ascii="Arial" w:eastAsia="Arial" w:hAnsi="Arial" w:cs="Arial"/>
+                <w:sz w:val="19"/>
+                <w:szCs w:val="19"/>
+              </w:rPr>
+              <w:t xml:space="preserve">    Zalazar, Juan Manuel</w:t>
+            </w:r>
+          </w:p>
+          <w:p>
+            <w:pPr>
+              <w:shd w:val="clear" w:color="auto" w:fill="F8F9FA"/>
+              <w:ind w:left="65"/>
+              <w:rPr>
+                <w:rFonts w:ascii="Arial" w:eastAsia="Arial" w:hAnsi="Arial" w:cs="Arial"/>
+                <w:sz w:val="19"/>
+                <w:szCs w:val="19"/>
+              </w:rPr>
+            </w:pPr>
+          </w:p>
+          <w:p>
+            <w:pPr>
+              <w:shd w:val="clear" w:color="auto" w:fill="F8F9FA"/>
+              <w:ind w:left="65"/>
+              <w:rPr>
+                <w:rFonts w:ascii="Arial" w:eastAsia="Arial" w:hAnsi="Arial" w:cs="Arial"/>
+                <w:b/>
+                <w:sz w:val="19"/>
+                <w:szCs w:val="19"/>
+              </w:rPr>
+            </w:pPr>
+            <w:r>
+              <w:rPr>
+                <w:rFonts w:ascii="Arial" w:eastAsia="Arial" w:hAnsi="Arial" w:cs="Arial"/>
+                <w:b/>
+                <w:sz w:val="19"/>
+                <w:szCs w:val="19"/>
+              </w:rPr>
+              <w:t>Fecha:</w:t>
+            </w:r>
+            <w:r>
+              <w:rPr>
+                <w:rFonts w:ascii="Arial" w:eastAsia="Arial" w:hAnsi="Arial" w:cs="Arial"/>
+                <w:b/>
+                <w:sz w:val="19"/>
+                <w:szCs w:val="19"/>
+              </w:rPr>
+              <w:t xml:space="preserve"> 0</w:t>
+            </w:r>
+            <w:r>
+              <w:rPr>
+                <w:rFonts w:ascii="Arial" w:eastAsia="Arial" w:hAnsi="Arial" w:cs="Arial"/>
+                <w:b/>
+                <w:sz w:val="19"/>
+                <w:szCs w:val="19"/>
+              </w:rPr>
+              <w:t>1</w:t>
+            </w:r>
+            <w:r>
+              <w:rPr>
+                <w:rFonts w:ascii="Arial" w:eastAsia="Arial" w:hAnsi="Arial" w:cs="Arial"/>
+                <w:b/>
+                <w:sz w:val="19"/>
+                <w:szCs w:val="19"/>
+              </w:rPr>
+              <w:t>/1</w:t>
+            </w:r>
+            <w:r>
+              <w:rPr>
+                <w:rFonts w:ascii="Arial" w:eastAsia="Arial" w:hAnsi="Arial" w:cs="Arial"/>
+                <w:b/>
+                <w:sz w:val="19"/>
+                <w:szCs w:val="19"/>
+              </w:rPr>
+              <w:t>1</w:t>
+            </w:r>
+            <w:r>
+              <w:rPr>
+                <w:rFonts w:ascii="Arial" w:eastAsia="Arial" w:hAnsi="Arial" w:cs="Arial"/>
+                <w:b/>
+                <w:sz w:val="19"/>
+                <w:szCs w:val="19"/>
+              </w:rPr>
+              <w:t>/2021</w:t>
+            </w:r>
+          </w:p>
+          <w:p>
+            <w:pPr>
+              <w:shd w:val="clear" w:color="auto" w:fill="F8F9FA"/>
+            </w:pPr>
+          </w:p>
+        </w:tc>
+      </w:tr>
+    </w:tbl>
     <w:p>
       <w:pPr>
         <w:spacing w:line="200" w:lineRule="auto"/>
+        <w:jc w:val="center"/>
         <w:rPr>
           <w:color w:val="000000"/>
+          <w:sz w:val="20"/>
+          <w:szCs w:val="20"/>
+        </w:rPr>
+      </w:pPr>
+    </w:p>
+    <w:tbl>
+      <w:tblPr>
+        <w:tblStyle w:val="af5"/>
+        <w:tblW w:w="9030" w:type="dxa"/>
+        <w:tblInd w:w="0" w:type="dxa"/>
+        <w:tblBorders>
+          <w:top w:val="single" w:sz="4" w:space="0" w:color="000000"/>
+          <w:left w:val="single" w:sz="4" w:space="0" w:color="000000"/>
+          <w:bottom w:val="single" w:sz="4" w:space="0" w:color="000000"/>
+          <w:right w:val="single" w:sz="4" w:space="0" w:color="000000"/>
+          <w:insideH w:val="single" w:sz="4" w:space="0" w:color="000000"/>
+          <w:insideV w:val="single" w:sz="4" w:space="0" w:color="000000"/>
+        </w:tblBorders>
+        <w:tblLayout w:type="fixed"/>
+        <w:tblLook w:val="0400" w:firstRow="0" w:lastRow="0" w:firstColumn="0" w:lastColumn="0" w:noHBand="0" w:noVBand="1"/>
+      </w:tblPr>
+      <w:tblGrid>
+        <w:gridCol w:w="4515"/>
+        <w:gridCol w:w="4515"/>
+      </w:tblGrid>
+      <w:tr>
+        <w:tc>
+          <w:tcPr>
+            <w:tcW w:w="4515" w:type="dxa"/>
+          </w:tcPr>
+          <w:p>
+            <w:r>
+              <w:rPr>
+                <w:rFonts w:ascii="Arial" w:eastAsia="Arial" w:hAnsi="Arial" w:cs="Arial"/>
+                <w:b/>
+                <w:color w:val="000000"/>
+                <w:sz w:val="20"/>
+                <w:szCs w:val="20"/>
+              </w:rPr>
+              <w:t>N° de sprint</w:t>
+            </w:r>
+          </w:p>
+        </w:tc>
+        <w:tc>
+          <w:tcPr>
+            <w:tcW w:w="4515" w:type="dxa"/>
+          </w:tcPr>
+          <w:p>
+            <w:r>
+              <w:t>02</w:t>
+            </w:r>
+          </w:p>
+        </w:tc>
+      </w:tr>
+      <w:tr>
+        <w:tc>
+          <w:tcPr>
+            <w:tcW w:w="4515" w:type="dxa"/>
+          </w:tcPr>
+          <w:p>
+            <w:r>
+              <w:rPr>
+                <w:rFonts w:ascii="Arial" w:eastAsia="Arial" w:hAnsi="Arial" w:cs="Arial"/>
+                <w:b/>
+                <w:color w:val="000000"/>
+                <w:sz w:val="20"/>
+                <w:szCs w:val="20"/>
+              </w:rPr>
+              <w:t>Sprint Backlog</w:t>
+            </w:r>
+          </w:p>
+        </w:tc>
+        <w:tc>
+          <w:tcPr>
+            <w:tcW w:w="4515" w:type="dxa"/>
+            <w:tcBorders>
+              <w:bottom w:val="single" w:sz="4" w:space="0" w:color="000000"/>
+            </w:tcBorders>
+          </w:tcPr>
+          <w:p>
+            <w:r>
+              <w:t>HU02-2</w:t>
+            </w:r>
+          </w:p>
+        </w:tc>
+      </w:tr>
+      <w:tr>
+        <w:trPr>
+          <w:trHeight w:val="605"/>
+        </w:trPr>
+        <w:tc>
+          <w:tcPr>
+            <w:tcW w:w="4515" w:type="dxa"/>
+            <w:vMerge w:val="restart"/>
+          </w:tcPr>
+          <w:p>
+            <w:r>
+              <w:rPr>
+                <w:rFonts w:ascii="Arial" w:eastAsia="Arial" w:hAnsi="Arial" w:cs="Arial"/>
+                <w:b/>
+                <w:color w:val="000000"/>
+                <w:sz w:val="20"/>
+                <w:szCs w:val="20"/>
+              </w:rPr>
+              <w:t>Responsabilidades</w:t>
+            </w:r>
+          </w:p>
+        </w:tc>
+        <w:tc>
+          <w:tcPr>
+            <w:tcW w:w="4515" w:type="dxa"/>
+            <w:tcBorders>
+              <w:bottom w:val="single" w:sz="4" w:space="0" w:color="auto"/>
+            </w:tcBorders>
+          </w:tcPr>
+          <w:p>
+            <w:pPr>
+              <w:shd w:val="clear" w:color="auto" w:fill="F8F9FA"/>
+              <w:ind w:left="65"/>
+              <w:rPr>
+                <w:rFonts w:ascii="Arial" w:eastAsia="Roboto" w:hAnsi="Arial" w:cs="Arial"/>
+                <w:color w:val="21252A"/>
+                <w:sz w:val="20"/>
+                <w:szCs w:val="20"/>
+              </w:rPr>
+            </w:pPr>
+            <w:r>
+              <w:rPr>
+                <w:rFonts w:ascii="Arial" w:eastAsia="Roboto" w:hAnsi="Arial" w:cs="Arial"/>
+                <w:color w:val="21252A"/>
+                <w:sz w:val="20"/>
+                <w:szCs w:val="20"/>
+              </w:rPr>
+              <w:t>Agregar estilos CSS al sitio web</w:t>
+            </w:r>
+          </w:p>
+          <w:p>
+            <w:pPr>
+              <w:shd w:val="clear" w:color="auto" w:fill="F8F9FA"/>
+              <w:ind w:left="65"/>
+              <w:rPr>
+                <w:rFonts w:ascii="Arial" w:eastAsia="Roboto" w:hAnsi="Arial" w:cs="Arial"/>
+                <w:color w:val="21252A"/>
+                <w:sz w:val="20"/>
+                <w:szCs w:val="20"/>
+              </w:rPr>
+            </w:pPr>
+            <w:r>
+              <w:rPr>
+                <w:rFonts w:ascii="Arial" w:eastAsia="Roboto" w:hAnsi="Arial" w:cs="Arial"/>
+                <w:b/>
+                <w:color w:val="21252A"/>
+                <w:sz w:val="20"/>
+                <w:szCs w:val="20"/>
+              </w:rPr>
+              <w:t>Responsables</w:t>
+            </w:r>
+            <w:r>
+              <w:rPr>
+                <w:rFonts w:ascii="Arial" w:eastAsia="Roboto" w:hAnsi="Arial" w:cs="Arial"/>
+                <w:color w:val="21252A"/>
+                <w:sz w:val="20"/>
+                <w:szCs w:val="20"/>
+              </w:rPr>
+              <w:t>:</w:t>
+            </w:r>
+          </w:p>
+          <w:p>
+            <w:pPr>
+              <w:ind w:left="260"/>
+              <w:rPr>
+                <w:rFonts w:ascii="Arial" w:eastAsia="Arial" w:hAnsi="Arial" w:cs="Arial"/>
+                <w:sz w:val="19"/>
+                <w:szCs w:val="19"/>
+              </w:rPr>
+            </w:pPr>
+            <w:r>
+              <w:rPr>
+                <w:rFonts w:ascii="Arial" w:eastAsia="Arial" w:hAnsi="Arial" w:cs="Arial"/>
+                <w:sz w:val="19"/>
+                <w:szCs w:val="19"/>
+              </w:rPr>
+              <w:t>Casas, Salvador</w:t>
+            </w:r>
+          </w:p>
+          <w:p>
+            <w:pPr>
+              <w:ind w:left="260"/>
+              <w:rPr>
+                <w:rFonts w:ascii="Arial" w:eastAsia="Arial" w:hAnsi="Arial" w:cs="Arial"/>
+                <w:sz w:val="19"/>
+                <w:szCs w:val="19"/>
+              </w:rPr>
+            </w:pPr>
+            <w:r>
+              <w:rPr>
+                <w:rFonts w:ascii="Arial" w:eastAsia="Arial" w:hAnsi="Arial" w:cs="Arial"/>
+                <w:sz w:val="19"/>
+                <w:szCs w:val="19"/>
+              </w:rPr>
+              <w:t>Duarte, Paul</w:t>
+            </w:r>
+          </w:p>
+          <w:p>
+            <w:pPr>
+              <w:ind w:left="260"/>
+              <w:rPr>
+                <w:rFonts w:ascii="Arial" w:eastAsia="Arial" w:hAnsi="Arial" w:cs="Arial"/>
+                <w:sz w:val="19"/>
+                <w:szCs w:val="19"/>
+              </w:rPr>
+            </w:pPr>
+            <w:r>
+              <w:rPr>
+                <w:rFonts w:ascii="Arial" w:eastAsia="Arial" w:hAnsi="Arial" w:cs="Arial"/>
+                <w:sz w:val="19"/>
+                <w:szCs w:val="19"/>
+              </w:rPr>
+              <w:t>Romero, Marysel</w:t>
+            </w:r>
+          </w:p>
+          <w:p>
+            <w:pPr>
+              <w:shd w:val="clear" w:color="auto" w:fill="F8F9FA"/>
+              <w:ind w:left="65"/>
+              <w:rPr>
+                <w:rFonts w:ascii="Arial" w:eastAsia="Arial" w:hAnsi="Arial" w:cs="Arial"/>
+                <w:sz w:val="19"/>
+                <w:szCs w:val="19"/>
+              </w:rPr>
+            </w:pPr>
+            <w:r>
+              <w:rPr>
+                <w:rFonts w:ascii="Arial" w:eastAsia="Arial" w:hAnsi="Arial" w:cs="Arial"/>
+                <w:sz w:val="19"/>
+                <w:szCs w:val="19"/>
+              </w:rPr>
+              <w:t xml:space="preserve">    Zalazar, Juan Manuel</w:t>
+            </w:r>
+          </w:p>
+          <w:p>
+            <w:pPr>
+              <w:shd w:val="clear" w:color="auto" w:fill="F8F9FA"/>
+              <w:ind w:left="65"/>
+              <w:rPr>
+                <w:rFonts w:ascii="Arial" w:eastAsia="Arial" w:hAnsi="Arial" w:cs="Arial"/>
+                <w:sz w:val="19"/>
+                <w:szCs w:val="19"/>
+              </w:rPr>
+            </w:pPr>
+          </w:p>
+          <w:p>
+            <w:pPr>
+              <w:shd w:val="clear" w:color="auto" w:fill="F8F9FA"/>
+              <w:ind w:left="65"/>
+              <w:rPr>
+                <w:rFonts w:ascii="Arial" w:eastAsia="Arial" w:hAnsi="Arial" w:cs="Arial"/>
+                <w:b/>
+                <w:sz w:val="19"/>
+                <w:szCs w:val="19"/>
+              </w:rPr>
+            </w:pPr>
+            <w:r>
+              <w:rPr>
+                <w:rFonts w:ascii="Arial" w:eastAsia="Arial" w:hAnsi="Arial" w:cs="Arial"/>
+                <w:b/>
+                <w:sz w:val="19"/>
+                <w:szCs w:val="19"/>
+              </w:rPr>
+              <w:t>Fecha:</w:t>
+            </w:r>
+            <w:r>
+              <w:rPr>
+                <w:rFonts w:ascii="Arial" w:eastAsia="Arial" w:hAnsi="Arial" w:cs="Arial"/>
+                <w:b/>
+                <w:sz w:val="19"/>
+                <w:szCs w:val="19"/>
+              </w:rPr>
+              <w:t xml:space="preserve"> 01/11/2021</w:t>
+            </w:r>
+          </w:p>
+          <w:p>
+            <w:pPr>
+              <w:shd w:val="clear" w:color="auto" w:fill="F8F9FA"/>
+            </w:pPr>
+          </w:p>
+        </w:tc>
+      </w:tr>
+      <w:tr>
+        <w:trPr>
+          <w:trHeight w:val="602"/>
+        </w:trPr>
+        <w:tc>
+          <w:tcPr>
+            <w:tcW w:w="4515" w:type="dxa"/>
+            <w:vMerge/>
+          </w:tcPr>
+          <w:p>
+            <w:pPr>
+              <w:rPr>
+                <w:rFonts w:ascii="Arial" w:eastAsia="Arial" w:hAnsi="Arial" w:cs="Arial"/>
+                <w:b/>
+                <w:color w:val="000000"/>
+                <w:sz w:val="20"/>
+                <w:szCs w:val="20"/>
+              </w:rPr>
+            </w:pPr>
+          </w:p>
+        </w:tc>
+        <w:tc>
+          <w:tcPr>
+            <w:tcW w:w="4515" w:type="dxa"/>
+            <w:tcBorders>
+              <w:bottom w:val="single" w:sz="4" w:space="0" w:color="auto"/>
+            </w:tcBorders>
+          </w:tcPr>
+          <w:p>
+            <w:pPr>
+              <w:shd w:val="clear" w:color="auto" w:fill="F8F9FA"/>
+              <w:rPr>
+                <w:rFonts w:ascii="Arial" w:eastAsia="Arial" w:hAnsi="Arial" w:cs="Arial"/>
+                <w:sz w:val="19"/>
+                <w:szCs w:val="19"/>
+              </w:rPr>
+            </w:pPr>
+          </w:p>
+          <w:p>
+            <w:pPr>
+              <w:shd w:val="clear" w:color="auto" w:fill="F8F9FA"/>
+              <w:rPr>
+                <w:rFonts w:ascii="Arial" w:eastAsia="Roboto" w:hAnsi="Arial" w:cs="Arial"/>
+                <w:color w:val="21252A"/>
+                <w:sz w:val="20"/>
+                <w:szCs w:val="20"/>
+              </w:rPr>
+            </w:pPr>
+          </w:p>
+        </w:tc>
+      </w:tr>
+      <w:tr>
+        <w:trPr>
+          <w:trHeight w:val="602"/>
+        </w:trPr>
+        <w:tc>
+          <w:tcPr>
+            <w:tcW w:w="4515" w:type="dxa"/>
+            <w:vMerge/>
+          </w:tcPr>
+          <w:p>
+            <w:pPr>
+              <w:rPr>
+                <w:rFonts w:ascii="Arial" w:eastAsia="Arial" w:hAnsi="Arial" w:cs="Arial"/>
+                <w:b/>
+                <w:color w:val="000000"/>
+                <w:sz w:val="20"/>
+                <w:szCs w:val="20"/>
+              </w:rPr>
+            </w:pPr>
+          </w:p>
+        </w:tc>
+        <w:tc>
+          <w:tcPr>
+            <w:tcW w:w="4515" w:type="dxa"/>
+            <w:tcBorders>
+              <w:bottom w:val="single" w:sz="4" w:space="0" w:color="auto"/>
+            </w:tcBorders>
+          </w:tcPr>
+          <w:p>
+            <w:pPr>
+              <w:numPr>
+                <w:ilvl w:val="0"/>
+                <w:numId w:val="1"/>
+              </w:numPr>
+              <w:shd w:val="clear" w:color="auto" w:fill="F8F9FA"/>
+              <w:ind w:left="425"/>
+              <w:rPr>
+                <w:rFonts w:ascii="Arial" w:eastAsia="Roboto" w:hAnsi="Arial" w:cs="Arial"/>
+                <w:sz w:val="20"/>
+                <w:szCs w:val="20"/>
+              </w:rPr>
+            </w:pPr>
+            <w:r>
+              <w:t>Lograr la responsividad en el sitio web.</w:t>
+            </w:r>
+          </w:p>
+          <w:p>
+            <w:pPr>
+              <w:shd w:val="clear" w:color="auto" w:fill="F8F9FA"/>
+              <w:ind w:left="65"/>
+              <w:rPr>
+                <w:rFonts w:ascii="Arial" w:eastAsia="Roboto" w:hAnsi="Arial" w:cs="Arial"/>
+                <w:color w:val="21252A"/>
+                <w:sz w:val="20"/>
+                <w:szCs w:val="20"/>
+              </w:rPr>
+            </w:pPr>
+            <w:r>
+              <w:rPr>
+                <w:rFonts w:ascii="Arial" w:eastAsia="Roboto" w:hAnsi="Arial" w:cs="Arial"/>
+                <w:b/>
+                <w:color w:val="21252A"/>
+                <w:sz w:val="20"/>
+                <w:szCs w:val="20"/>
+              </w:rPr>
+              <w:t>Responsables</w:t>
+            </w:r>
+            <w:r>
+              <w:rPr>
+                <w:rFonts w:ascii="Arial" w:eastAsia="Roboto" w:hAnsi="Arial" w:cs="Arial"/>
+                <w:color w:val="21252A"/>
+                <w:sz w:val="20"/>
+                <w:szCs w:val="20"/>
+              </w:rPr>
+              <w:t>:</w:t>
+            </w:r>
+          </w:p>
+          <w:p>
+            <w:pPr>
+              <w:ind w:left="260"/>
+              <w:rPr>
+                <w:rFonts w:ascii="Arial" w:eastAsia="Arial" w:hAnsi="Arial" w:cs="Arial"/>
+                <w:sz w:val="19"/>
+                <w:szCs w:val="19"/>
+              </w:rPr>
+            </w:pPr>
+            <w:r>
+              <w:rPr>
+                <w:rFonts w:ascii="Arial" w:eastAsia="Arial" w:hAnsi="Arial" w:cs="Arial"/>
+                <w:sz w:val="19"/>
+                <w:szCs w:val="19"/>
+              </w:rPr>
+              <w:t>Casas, Salvador</w:t>
+            </w:r>
+          </w:p>
+          <w:p>
+            <w:pPr>
+              <w:ind w:left="260"/>
+              <w:rPr>
+                <w:rFonts w:ascii="Arial" w:eastAsia="Arial" w:hAnsi="Arial" w:cs="Arial"/>
+                <w:sz w:val="19"/>
+                <w:szCs w:val="19"/>
+              </w:rPr>
+            </w:pPr>
+            <w:r>
+              <w:rPr>
+                <w:rFonts w:ascii="Arial" w:eastAsia="Arial" w:hAnsi="Arial" w:cs="Arial"/>
+                <w:sz w:val="19"/>
+                <w:szCs w:val="19"/>
+              </w:rPr>
+              <w:t>Duarte, Paul</w:t>
+            </w:r>
+          </w:p>
+          <w:p>
+            <w:pPr>
+              <w:ind w:left="260"/>
+              <w:rPr>
+                <w:rFonts w:ascii="Arial" w:eastAsia="Arial" w:hAnsi="Arial" w:cs="Arial"/>
+                <w:sz w:val="19"/>
+                <w:szCs w:val="19"/>
+              </w:rPr>
+            </w:pPr>
+            <w:r>
+              <w:rPr>
+                <w:rFonts w:ascii="Arial" w:eastAsia="Arial" w:hAnsi="Arial" w:cs="Arial"/>
+                <w:sz w:val="19"/>
+                <w:szCs w:val="19"/>
+              </w:rPr>
+              <w:t>Romero, Marysel</w:t>
+            </w:r>
+          </w:p>
+          <w:p>
+            <w:pPr>
+              <w:shd w:val="clear" w:color="auto" w:fill="F8F9FA"/>
+              <w:ind w:left="65"/>
+              <w:rPr>
+                <w:rFonts w:ascii="Arial" w:eastAsia="Arial" w:hAnsi="Arial" w:cs="Arial"/>
+                <w:sz w:val="19"/>
+                <w:szCs w:val="19"/>
+              </w:rPr>
+            </w:pPr>
+            <w:r>
+              <w:rPr>
+                <w:rFonts w:ascii="Arial" w:eastAsia="Arial" w:hAnsi="Arial" w:cs="Arial"/>
+                <w:sz w:val="19"/>
+                <w:szCs w:val="19"/>
+              </w:rPr>
+              <w:t xml:space="preserve">    Zalazar, Juan Manuel</w:t>
+            </w:r>
+          </w:p>
+          <w:p>
+            <w:pPr>
+              <w:shd w:val="clear" w:color="auto" w:fill="F8F9FA"/>
+              <w:ind w:left="65"/>
+              <w:rPr>
+                <w:rFonts w:ascii="Arial" w:eastAsia="Arial" w:hAnsi="Arial" w:cs="Arial"/>
+                <w:sz w:val="19"/>
+                <w:szCs w:val="19"/>
+              </w:rPr>
+            </w:pPr>
+          </w:p>
+          <w:p>
+            <w:pPr>
+              <w:shd w:val="clear" w:color="auto" w:fill="F8F9FA"/>
+              <w:ind w:left="65"/>
+              <w:rPr>
+                <w:rFonts w:ascii="Arial" w:eastAsia="Arial" w:hAnsi="Arial" w:cs="Arial"/>
+                <w:b/>
+                <w:sz w:val="19"/>
+                <w:szCs w:val="19"/>
+              </w:rPr>
+            </w:pPr>
+            <w:r>
+              <w:rPr>
+                <w:rFonts w:ascii="Arial" w:eastAsia="Arial" w:hAnsi="Arial" w:cs="Arial"/>
+                <w:b/>
+                <w:sz w:val="19"/>
+                <w:szCs w:val="19"/>
+              </w:rPr>
+              <w:t>Fecha:</w:t>
+            </w:r>
+            <w:r>
+              <w:rPr>
+                <w:rFonts w:ascii="Arial" w:eastAsia="Arial" w:hAnsi="Arial" w:cs="Arial"/>
+                <w:b/>
+                <w:sz w:val="19"/>
+                <w:szCs w:val="19"/>
+              </w:rPr>
+              <w:t xml:space="preserve"> 01/11/2021</w:t>
+            </w:r>
+          </w:p>
+          <w:p>
+            <w:pPr>
+              <w:shd w:val="clear" w:color="auto" w:fill="F8F9FA"/>
+              <w:ind w:left="425"/>
+              <w:rPr>
+                <w:rFonts w:ascii="Arial" w:eastAsia="Roboto" w:hAnsi="Arial" w:cs="Arial"/>
+                <w:color w:val="21252A"/>
+                <w:sz w:val="20"/>
+                <w:szCs w:val="20"/>
+              </w:rPr>
+            </w:pPr>
+          </w:p>
+        </w:tc>
+      </w:tr>
+      <w:tr>
+        <w:trPr>
+          <w:trHeight w:val="602"/>
+        </w:trPr>
+        <w:tc>
+          <w:tcPr>
+            <w:tcW w:w="4515" w:type="dxa"/>
+            <w:vMerge/>
+          </w:tcPr>
+          <w:p>
+            <w:pPr>
+              <w:rPr>
+                <w:rFonts w:ascii="Arial" w:eastAsia="Arial" w:hAnsi="Arial" w:cs="Arial"/>
+                <w:b/>
+                <w:color w:val="000000"/>
+                <w:sz w:val="20"/>
+                <w:szCs w:val="20"/>
+              </w:rPr>
+            </w:pPr>
+          </w:p>
+        </w:tc>
+        <w:tc>
+          <w:tcPr>
+            <w:tcW w:w="4515" w:type="dxa"/>
+            <w:tcBorders>
+              <w:bottom w:val="single" w:sz="4" w:space="0" w:color="auto"/>
+            </w:tcBorders>
+          </w:tcPr>
+          <w:p>
+            <w:pPr>
+              <w:numPr>
+                <w:ilvl w:val="0"/>
+                <w:numId w:val="1"/>
+              </w:numPr>
+              <w:shd w:val="clear" w:color="auto" w:fill="F8F9FA"/>
+              <w:ind w:left="425"/>
+              <w:rPr>
+                <w:rFonts w:ascii="Arial" w:eastAsia="Roboto" w:hAnsi="Arial" w:cs="Arial"/>
+                <w:color w:val="21252A"/>
+                <w:sz w:val="20"/>
+                <w:szCs w:val="20"/>
+              </w:rPr>
+            </w:pPr>
+            <w:r>
+              <w:rPr>
+                <w:rFonts w:ascii="Arial" w:eastAsia="Roboto" w:hAnsi="Arial" w:cs="Arial"/>
+                <w:color w:val="21252A"/>
+                <w:sz w:val="20"/>
+                <w:szCs w:val="20"/>
+              </w:rPr>
+              <w:t xml:space="preserve">Agregar más tareas con método </w:t>
+            </w:r>
+            <w:r>
+              <w:rPr>
+                <w:rFonts w:ascii="Arial" w:eastAsia="Roboto" w:hAnsi="Arial" w:cs="Arial"/>
+                <w:color w:val="21252A"/>
+                <w:sz w:val="20"/>
+                <w:szCs w:val="20"/>
+              </w:rPr>
+              <w:t>Kanban</w:t>
+            </w:r>
+          </w:p>
+          <w:p>
+            <w:pPr>
+              <w:shd w:val="clear" w:color="auto" w:fill="F8F9FA"/>
+              <w:ind w:left="65"/>
+              <w:rPr>
+                <w:rFonts w:ascii="Arial" w:eastAsia="Roboto" w:hAnsi="Arial" w:cs="Arial"/>
+                <w:color w:val="21252A"/>
+                <w:sz w:val="20"/>
+                <w:szCs w:val="20"/>
+              </w:rPr>
+            </w:pPr>
+            <w:r>
+              <w:rPr>
+                <w:rFonts w:ascii="Arial" w:eastAsia="Roboto" w:hAnsi="Arial" w:cs="Arial"/>
+                <w:b/>
+                <w:color w:val="21252A"/>
+                <w:sz w:val="20"/>
+                <w:szCs w:val="20"/>
+              </w:rPr>
+              <w:t>Responsables</w:t>
+            </w:r>
+            <w:r>
+              <w:rPr>
+                <w:rFonts w:ascii="Arial" w:eastAsia="Roboto" w:hAnsi="Arial" w:cs="Arial"/>
+                <w:color w:val="21252A"/>
+                <w:sz w:val="20"/>
+                <w:szCs w:val="20"/>
+              </w:rPr>
+              <w:t>:</w:t>
+            </w:r>
+          </w:p>
+          <w:p>
+            <w:pPr>
+              <w:ind w:left="260"/>
+              <w:rPr>
+                <w:rFonts w:ascii="Arial" w:eastAsia="Arial" w:hAnsi="Arial" w:cs="Arial"/>
+                <w:sz w:val="19"/>
+                <w:szCs w:val="19"/>
+              </w:rPr>
+            </w:pPr>
+            <w:r>
+              <w:rPr>
+                <w:rFonts w:ascii="Arial" w:eastAsia="Arial" w:hAnsi="Arial" w:cs="Arial"/>
+                <w:sz w:val="19"/>
+                <w:szCs w:val="19"/>
+              </w:rPr>
+              <w:t>Casas, Salvador</w:t>
+            </w:r>
+          </w:p>
+          <w:p>
+            <w:pPr>
+              <w:ind w:left="260"/>
+              <w:rPr>
+                <w:rFonts w:ascii="Arial" w:eastAsia="Arial" w:hAnsi="Arial" w:cs="Arial"/>
+                <w:sz w:val="19"/>
+                <w:szCs w:val="19"/>
+              </w:rPr>
+            </w:pPr>
+            <w:r>
+              <w:rPr>
+                <w:rFonts w:ascii="Arial" w:eastAsia="Arial" w:hAnsi="Arial" w:cs="Arial"/>
+                <w:sz w:val="19"/>
+                <w:szCs w:val="19"/>
+              </w:rPr>
+              <w:t>Duarte, Paul</w:t>
+            </w:r>
+          </w:p>
+          <w:p>
+            <w:pPr>
+              <w:ind w:left="260"/>
+              <w:rPr>
+                <w:rFonts w:ascii="Arial" w:eastAsia="Arial" w:hAnsi="Arial" w:cs="Arial"/>
+                <w:sz w:val="19"/>
+                <w:szCs w:val="19"/>
+              </w:rPr>
+            </w:pPr>
+            <w:r>
+              <w:rPr>
+                <w:rFonts w:ascii="Arial" w:eastAsia="Arial" w:hAnsi="Arial" w:cs="Arial"/>
+                <w:sz w:val="19"/>
+                <w:szCs w:val="19"/>
+              </w:rPr>
+              <w:t>Romero, Marysel</w:t>
+            </w:r>
+          </w:p>
+          <w:p>
+            <w:pPr>
+              <w:shd w:val="clear" w:color="auto" w:fill="F8F9FA"/>
+              <w:ind w:left="65"/>
+              <w:rPr>
+                <w:rFonts w:ascii="Arial" w:eastAsia="Arial" w:hAnsi="Arial" w:cs="Arial"/>
+                <w:sz w:val="19"/>
+                <w:szCs w:val="19"/>
+              </w:rPr>
+            </w:pPr>
+            <w:r>
+              <w:rPr>
+                <w:rFonts w:ascii="Arial" w:eastAsia="Arial" w:hAnsi="Arial" w:cs="Arial"/>
+                <w:sz w:val="19"/>
+                <w:szCs w:val="19"/>
+              </w:rPr>
+              <w:t xml:space="preserve">    Zalazar, Juan Manuel</w:t>
+            </w:r>
+          </w:p>
+          <w:p>
+            <w:pPr>
+              <w:shd w:val="clear" w:color="auto" w:fill="F8F9FA"/>
+              <w:ind w:left="65"/>
+              <w:rPr>
+                <w:rFonts w:ascii="Arial" w:eastAsia="Arial" w:hAnsi="Arial" w:cs="Arial"/>
+                <w:sz w:val="19"/>
+                <w:szCs w:val="19"/>
+              </w:rPr>
+            </w:pPr>
+          </w:p>
+          <w:p>
+            <w:pPr>
+              <w:shd w:val="clear" w:color="auto" w:fill="F8F9FA"/>
+              <w:ind w:left="65"/>
+              <w:rPr>
+                <w:rFonts w:ascii="Arial" w:eastAsia="Arial" w:hAnsi="Arial" w:cs="Arial"/>
+                <w:b/>
+                <w:sz w:val="19"/>
+                <w:szCs w:val="19"/>
+              </w:rPr>
+            </w:pPr>
+            <w:r>
+              <w:rPr>
+                <w:rFonts w:ascii="Arial" w:eastAsia="Arial" w:hAnsi="Arial" w:cs="Arial"/>
+                <w:b/>
+                <w:sz w:val="19"/>
+                <w:szCs w:val="19"/>
+              </w:rPr>
+              <w:t>Fecha:</w:t>
+            </w:r>
+            <w:r>
+              <w:rPr>
+                <w:rFonts w:ascii="Arial" w:eastAsia="Arial" w:hAnsi="Arial" w:cs="Arial"/>
+                <w:b/>
+                <w:sz w:val="19"/>
+                <w:szCs w:val="19"/>
+              </w:rPr>
+              <w:t xml:space="preserve"> </w:t>
+            </w:r>
+            <w:r>
+              <w:rPr>
+                <w:rFonts w:ascii="Arial" w:eastAsia="Arial" w:hAnsi="Arial" w:cs="Arial"/>
+                <w:b/>
+                <w:sz w:val="19"/>
+                <w:szCs w:val="19"/>
+              </w:rPr>
+              <w:t>01/11/2021</w:t>
+            </w:r>
+          </w:p>
+          <w:p>
+            <w:pPr>
+              <w:shd w:val="clear" w:color="auto" w:fill="F8F9FA"/>
+              <w:ind w:left="425"/>
+              <w:rPr>
+                <w:rFonts w:ascii="Arial" w:eastAsia="Roboto" w:hAnsi="Arial" w:cs="Arial"/>
+                <w:color w:val="21252A"/>
+                <w:sz w:val="20"/>
+                <w:szCs w:val="20"/>
+              </w:rPr>
+            </w:pPr>
+          </w:p>
+        </w:tc>
+      </w:tr>
+      <w:tr>
+        <w:trPr>
+          <w:trHeight w:val="602"/>
+        </w:trPr>
+        <w:tc>
+          <w:tcPr>
+            <w:tcW w:w="4515" w:type="dxa"/>
+            <w:vMerge/>
+          </w:tcPr>
+          <w:p>
+            <w:pPr>
+              <w:rPr>
+                <w:rFonts w:ascii="Arial" w:eastAsia="Arial" w:hAnsi="Arial" w:cs="Arial"/>
+                <w:b/>
+                <w:color w:val="000000"/>
+                <w:sz w:val="20"/>
+                <w:szCs w:val="20"/>
+              </w:rPr>
+            </w:pPr>
+          </w:p>
+        </w:tc>
+        <w:tc>
+          <w:tcPr>
+            <w:tcW w:w="4515" w:type="dxa"/>
+            <w:tcBorders>
+              <w:bottom w:val="single" w:sz="4" w:space="0" w:color="auto"/>
+            </w:tcBorders>
+          </w:tcPr>
+          <w:p>
+            <w:pPr>
+              <w:numPr>
+                <w:ilvl w:val="0"/>
+                <w:numId w:val="1"/>
+              </w:numPr>
+              <w:shd w:val="clear" w:color="auto" w:fill="F8F9FA"/>
+              <w:ind w:left="425"/>
+              <w:rPr>
+                <w:rFonts w:ascii="Arial" w:eastAsia="Roboto" w:hAnsi="Arial" w:cs="Arial"/>
+                <w:color w:val="21252A"/>
+                <w:sz w:val="20"/>
+                <w:szCs w:val="20"/>
+              </w:rPr>
+            </w:pPr>
+            <w:r>
+              <w:rPr>
+                <w:rFonts w:ascii="Arial" w:eastAsia="Roboto" w:hAnsi="Arial" w:cs="Arial"/>
+                <w:color w:val="21252A"/>
+                <w:sz w:val="20"/>
+                <w:szCs w:val="20"/>
+              </w:rPr>
+              <w:t>Adjuntar el script de la base de datos MySQL</w:t>
+            </w:r>
+          </w:p>
+          <w:p>
+            <w:pPr>
+              <w:shd w:val="clear" w:color="auto" w:fill="F8F9FA"/>
+              <w:ind w:left="65"/>
+              <w:rPr>
+                <w:rFonts w:ascii="Arial" w:eastAsia="Roboto" w:hAnsi="Arial" w:cs="Arial"/>
+                <w:color w:val="21252A"/>
+                <w:sz w:val="20"/>
+                <w:szCs w:val="20"/>
+              </w:rPr>
+            </w:pPr>
+            <w:r>
+              <w:rPr>
+                <w:rFonts w:ascii="Arial" w:eastAsia="Roboto" w:hAnsi="Arial" w:cs="Arial"/>
+                <w:b/>
+                <w:color w:val="21252A"/>
+                <w:sz w:val="20"/>
+                <w:szCs w:val="20"/>
+              </w:rPr>
+              <w:t>Responsables</w:t>
+            </w:r>
+            <w:r>
+              <w:rPr>
+                <w:rFonts w:ascii="Arial" w:eastAsia="Roboto" w:hAnsi="Arial" w:cs="Arial"/>
+                <w:color w:val="21252A"/>
+                <w:sz w:val="20"/>
+                <w:szCs w:val="20"/>
+              </w:rPr>
+              <w:t>:</w:t>
+            </w:r>
+          </w:p>
+          <w:p>
+            <w:pPr>
+              <w:ind w:left="260"/>
+              <w:rPr>
+                <w:rFonts w:ascii="Arial" w:eastAsia="Arial" w:hAnsi="Arial" w:cs="Arial"/>
+                <w:sz w:val="19"/>
+                <w:szCs w:val="19"/>
+              </w:rPr>
+            </w:pPr>
+            <w:r>
+              <w:rPr>
+                <w:rFonts w:ascii="Arial" w:eastAsia="Arial" w:hAnsi="Arial" w:cs="Arial"/>
+                <w:sz w:val="19"/>
+                <w:szCs w:val="19"/>
+              </w:rPr>
+              <w:t>Casas, Salvador</w:t>
+            </w:r>
+          </w:p>
+          <w:p>
+            <w:pPr>
+              <w:ind w:left="260"/>
+              <w:rPr>
+                <w:rFonts w:ascii="Arial" w:eastAsia="Arial" w:hAnsi="Arial" w:cs="Arial"/>
+                <w:sz w:val="19"/>
+                <w:szCs w:val="19"/>
+              </w:rPr>
+            </w:pPr>
+            <w:r>
+              <w:rPr>
+                <w:rFonts w:ascii="Arial" w:eastAsia="Arial" w:hAnsi="Arial" w:cs="Arial"/>
+                <w:sz w:val="19"/>
+                <w:szCs w:val="19"/>
+              </w:rPr>
+              <w:t>Duarte, Paul</w:t>
+            </w:r>
+          </w:p>
+          <w:p>
+            <w:pPr>
+              <w:ind w:left="260"/>
+              <w:rPr>
+                <w:rFonts w:ascii="Arial" w:eastAsia="Arial" w:hAnsi="Arial" w:cs="Arial"/>
+                <w:sz w:val="19"/>
+                <w:szCs w:val="19"/>
+              </w:rPr>
+            </w:pPr>
+            <w:r>
+              <w:rPr>
+                <w:rFonts w:ascii="Arial" w:eastAsia="Arial" w:hAnsi="Arial" w:cs="Arial"/>
+                <w:sz w:val="19"/>
+                <w:szCs w:val="19"/>
+              </w:rPr>
+              <w:t>Romero, Marysel</w:t>
+            </w:r>
+          </w:p>
+          <w:p>
+            <w:pPr>
+              <w:shd w:val="clear" w:color="auto" w:fill="F8F9FA"/>
+              <w:ind w:left="65"/>
+              <w:rPr>
+                <w:rFonts w:ascii="Arial" w:eastAsia="Arial" w:hAnsi="Arial" w:cs="Arial"/>
+                <w:sz w:val="19"/>
+                <w:szCs w:val="19"/>
+              </w:rPr>
+            </w:pPr>
+            <w:r>
+              <w:rPr>
+                <w:rFonts w:ascii="Arial" w:eastAsia="Arial" w:hAnsi="Arial" w:cs="Arial"/>
+                <w:sz w:val="19"/>
+                <w:szCs w:val="19"/>
+              </w:rPr>
+              <w:t xml:space="preserve">    Zalazar, Juan Manuel</w:t>
+            </w:r>
+          </w:p>
+          <w:p>
+            <w:pPr>
+              <w:shd w:val="clear" w:color="auto" w:fill="F8F9FA"/>
+              <w:ind w:left="65"/>
+              <w:rPr>
+                <w:rFonts w:ascii="Arial" w:eastAsia="Arial" w:hAnsi="Arial" w:cs="Arial"/>
+                <w:sz w:val="19"/>
+                <w:szCs w:val="19"/>
+                <w:u w:val="single"/>
+              </w:rPr>
+            </w:pPr>
+          </w:p>
+          <w:p>
+            <w:pPr>
+              <w:shd w:val="clear" w:color="auto" w:fill="F8F9FA"/>
+              <w:ind w:left="65"/>
+              <w:rPr>
+                <w:rFonts w:ascii="Arial" w:eastAsia="Arial" w:hAnsi="Arial" w:cs="Arial"/>
+                <w:b/>
+                <w:sz w:val="19"/>
+                <w:szCs w:val="19"/>
+              </w:rPr>
+            </w:pPr>
+            <w:r>
+              <w:rPr>
+                <w:rFonts w:ascii="Arial" w:eastAsia="Arial" w:hAnsi="Arial" w:cs="Arial"/>
+                <w:b/>
+                <w:sz w:val="19"/>
+                <w:szCs w:val="19"/>
+              </w:rPr>
+              <w:t>Fecha:</w:t>
+            </w:r>
+            <w:r>
+              <w:rPr>
+                <w:rFonts w:ascii="Arial" w:eastAsia="Arial" w:hAnsi="Arial" w:cs="Arial"/>
+                <w:b/>
+                <w:sz w:val="19"/>
+                <w:szCs w:val="19"/>
+              </w:rPr>
+              <w:t xml:space="preserve"> </w:t>
+            </w:r>
+            <w:r>
+              <w:rPr>
+                <w:rFonts w:ascii="Arial" w:eastAsia="Arial" w:hAnsi="Arial" w:cs="Arial"/>
+                <w:b/>
+                <w:sz w:val="19"/>
+                <w:szCs w:val="19"/>
+              </w:rPr>
+              <w:t>01/11/2021</w:t>
+            </w:r>
+          </w:p>
+          <w:p>
+            <w:pPr>
+              <w:shd w:val="clear" w:color="auto" w:fill="F8F9FA"/>
+              <w:ind w:left="425"/>
+              <w:rPr>
+                <w:rFonts w:ascii="Arial" w:eastAsia="Roboto" w:hAnsi="Arial" w:cs="Arial"/>
+                <w:color w:val="21252A"/>
+                <w:sz w:val="20"/>
+                <w:szCs w:val="20"/>
+              </w:rPr>
+            </w:pPr>
+          </w:p>
+        </w:tc>
+      </w:tr>
+      <w:tr>
+        <w:tc>
+          <w:tcPr>
+            <w:tcW w:w="4515" w:type="dxa"/>
+          </w:tcPr>
+          <w:p>
+            <w:r>
+              <w:rPr>
+                <w:rFonts w:ascii="Arial" w:eastAsia="Arial" w:hAnsi="Arial" w:cs="Arial"/>
+                <w:b/>
+                <w:color w:val="000000"/>
+                <w:sz w:val="20"/>
+                <w:szCs w:val="20"/>
+              </w:rPr>
+              <w:t>Calendario</w:t>
+            </w:r>
+          </w:p>
+        </w:tc>
+        <w:tc>
+          <w:tcPr>
+            <w:tcW w:w="4515" w:type="dxa"/>
+            <w:tcBorders>
+              <w:top w:val="single" w:sz="4" w:space="0" w:color="auto"/>
+            </w:tcBorders>
+          </w:tcPr>
+          <w:p>
+            <w:r>
+              <w:rPr>
+                <w:rFonts w:ascii="Arial" w:eastAsia="Arial" w:hAnsi="Arial" w:cs="Arial"/>
+                <w:b/>
+                <w:sz w:val="19"/>
+                <w:szCs w:val="19"/>
+              </w:rPr>
+              <w:t>01/11/2021</w:t>
+            </w:r>
+          </w:p>
+        </w:tc>
+      </w:tr>
+      <w:tr>
+        <w:tc>
+          <w:tcPr>
+            <w:tcW w:w="4515" w:type="dxa"/>
+          </w:tcPr>
+          <w:p>
+            <w:r>
+              <w:rPr>
+                <w:rFonts w:ascii="Arial" w:eastAsia="Arial" w:hAnsi="Arial" w:cs="Arial"/>
+                <w:b/>
+                <w:color w:val="000000"/>
+                <w:sz w:val="20"/>
+                <w:szCs w:val="20"/>
+              </w:rPr>
+              <w:t>Inconvenientes</w:t>
+            </w:r>
+          </w:p>
+        </w:tc>
+        <w:tc>
+          <w:tcPr>
+            <w:tcW w:w="4515" w:type="dxa"/>
+          </w:tcPr>
+          <w:p>
+            <w:pPr>
+              <w:rPr>
+                <w:rFonts w:ascii="Arial" w:hAnsi="Arial" w:cs="Arial"/>
+                <w:sz w:val="20"/>
+                <w:szCs w:val="20"/>
+              </w:rPr>
+            </w:pPr>
+            <w:r>
+              <w:rPr>
+                <w:rFonts w:ascii="Arial" w:hAnsi="Arial" w:cs="Arial"/>
+                <w:sz w:val="20"/>
+                <w:szCs w:val="20"/>
+              </w:rPr>
+              <w:t>Retirada por cuenta propia de unos de los integrantes de grupo (Fernando Laredo).</w:t>
+            </w:r>
+          </w:p>
+        </w:tc>
+      </w:tr>
+    </w:tbl>
+    <w:p>
+      <w:pPr>
+        <w:rPr>
           <w:sz w:val="20"/>
           <w:szCs w:val="20"/>
         </w:rPr>
@@ -8637,7 +9617,7 @@
 </file>
 
 <file path=word/endnotes.xml><?xml version="1.0" encoding="utf-8"?>
-<w:endnotes xmlns:wpc="http://schemas.microsoft.com/office/word/2010/wordprocessingCanvas" xmlns:mc="http://schemas.openxmlformats.org/markup-compatibility/2006" xmlns:o="urn:schemas-microsoft-com:office:office" xmlns:r="http://schemas.openxmlformats.org/officeDocument/2006/relationships" xmlns:m="http://schemas.openxmlformats.org/officeDocument/2006/math" xmlns:v="urn:schemas-microsoft-com:vml" xmlns:wp14="http://schemas.microsoft.com/office/word/2010/wordprocessingDrawing" xmlns:wp="http://schemas.openxmlformats.org/drawingml/2006/wordprocessingDrawing" xmlns:w10="urn:schemas-microsoft-com:office:word" xmlns:w="http://schemas.openxmlformats.org/wordprocessingml/2006/main" xmlns:w14="http://schemas.microsoft.com/office/word/2010/wordml" xmlns:w15="http://schemas.microsoft.com/office/word/2012/wordml" xmlns:wpg="http://schemas.microsoft.com/office/word/2010/wordprocessingGroup" xmlns:wpi="http://schemas.microsoft.com/office/word/2010/wordprocessingInk" xmlns:wne="http://schemas.microsoft.com/office/word/2006/wordml" xmlns:wps="http://schemas.microsoft.com/office/word/2010/wordprocessingShape" mc:Ignorable="w14 w15 wp14">
+<w:endnotes xmlns:wpc="http://schemas.microsoft.com/office/word/2010/wordprocessingCanvas" xmlns:cx="http://schemas.microsoft.com/office/drawing/2014/chartex" xmlns:cx1="http://schemas.microsoft.com/office/drawing/2015/9/8/chartex" xmlns:cx2="http://schemas.microsoft.com/office/drawing/2015/10/21/chartex" xmlns:cx3="http://schemas.microsoft.com/office/drawing/2016/5/9/chartex" xmlns:cx4="http://schemas.microsoft.com/office/drawing/2016/5/10/chartex" xmlns:cx5="http://schemas.microsoft.com/office/drawing/2016/5/11/chartex" xmlns:cx6="http://schemas.microsoft.com/office/drawing/2016/5/12/chartex" xmlns:cx7="http://schemas.microsoft.com/office/drawing/2016/5/13/chartex" xmlns:cx8="http://schemas.microsoft.com/office/drawing/2016/5/14/chartex" xmlns:mc="http://schemas.openxmlformats.org/markup-compatibility/2006" xmlns:aink="http://schemas.microsoft.com/office/drawing/2016/ink" xmlns:am3d="http://schemas.microsoft.com/office/drawing/2017/model3d" xmlns:o="urn:schemas-microsoft-com:office:office" xmlns:r="http://schemas.openxmlformats.org/officeDocument/2006/relationships" xmlns:m="http://schemas.openxmlformats.org/officeDocument/2006/math" xmlns:v="urn:schemas-microsoft-com:vml" xmlns:wp14="http://schemas.microsoft.com/office/word/2010/wordprocessingDrawing" xmlns:wp="http://schemas.openxmlformats.org/drawingml/2006/wordprocessingDrawing" xmlns:w10="urn:schemas-microsoft-com:office:word" xmlns:w="http://schemas.openxmlformats.org/wordprocessingml/2006/main" xmlns:w14="http://schemas.microsoft.com/office/word/2010/wordml" xmlns:w15="http://schemas.microsoft.com/office/word/2012/wordml" xmlns:w16cex="http://schemas.microsoft.com/office/word/2018/wordml/cex" xmlns:w16cid="http://schemas.microsoft.com/office/word/2016/wordml/cid" xmlns:w16="http://schemas.microsoft.com/office/word/2018/wordml" xmlns:w16sdtdh="http://schemas.microsoft.com/office/word/2020/wordml/sdtdatahash" xmlns:w16se="http://schemas.microsoft.com/office/word/2015/wordml/symex" xmlns:wpg="http://schemas.microsoft.com/office/word/2010/wordprocessingGroup" xmlns:wpi="http://schemas.microsoft.com/office/word/2010/wordprocessingInk" xmlns:wne="http://schemas.microsoft.com/office/word/2006/wordml" xmlns:wps="http://schemas.microsoft.com/office/word/2010/wordprocessingShape" mc:Ignorable="w14 w15 w16se w16cid w16 w16cex w16sdtdh wp14">
   <w:endnote w:type="separator" w:id="-1">
     <w:p>
       <w:r>
@@ -8656,7 +9636,7 @@
 </file>
 
 <file path=word/footer1.xml><?xml version="1.0" encoding="utf-8"?>
-<w:ftr xmlns:wpc="http://schemas.microsoft.com/office/word/2010/wordprocessingCanvas" xmlns:mc="http://schemas.openxmlformats.org/markup-compatibility/2006" xmlns:o="urn:schemas-microsoft-com:office:office" xmlns:r="http://schemas.openxmlformats.org/officeDocument/2006/relationships" xmlns:m="http://schemas.openxmlformats.org/officeDocument/2006/math" xmlns:v="urn:schemas-microsoft-com:vml" xmlns:wp14="http://schemas.microsoft.com/office/word/2010/wordprocessingDrawing" xmlns:wp="http://schemas.openxmlformats.org/drawingml/2006/wordprocessingDrawing" xmlns:w10="urn:schemas-microsoft-com:office:word" xmlns:w="http://schemas.openxmlformats.org/wordprocessingml/2006/main" xmlns:w14="http://schemas.microsoft.com/office/word/2010/wordml" xmlns:w15="http://schemas.microsoft.com/office/word/2012/wordml" xmlns:wpg="http://schemas.microsoft.com/office/word/2010/wordprocessingGroup" xmlns:wpi="http://schemas.microsoft.com/office/word/2010/wordprocessingInk" xmlns:wne="http://schemas.microsoft.com/office/word/2006/wordml" xmlns:wps="http://schemas.microsoft.com/office/word/2010/wordprocessingShape" mc:Ignorable="w14 w15 wp14">
+<w:ftr xmlns:wpc="http://schemas.microsoft.com/office/word/2010/wordprocessingCanvas" xmlns:cx="http://schemas.microsoft.com/office/drawing/2014/chartex" xmlns:cx1="http://schemas.microsoft.com/office/drawing/2015/9/8/chartex" xmlns:cx2="http://schemas.microsoft.com/office/drawing/2015/10/21/chartex" xmlns:cx3="http://schemas.microsoft.com/office/drawing/2016/5/9/chartex" xmlns:cx4="http://schemas.microsoft.com/office/drawing/2016/5/10/chartex" xmlns:cx5="http://schemas.microsoft.com/office/drawing/2016/5/11/chartex" xmlns:cx6="http://schemas.microsoft.com/office/drawing/2016/5/12/chartex" xmlns:cx7="http://schemas.microsoft.com/office/drawing/2016/5/13/chartex" xmlns:cx8="http://schemas.microsoft.com/office/drawing/2016/5/14/chartex" xmlns:mc="http://schemas.openxmlformats.org/markup-compatibility/2006" xmlns:aink="http://schemas.microsoft.com/office/drawing/2016/ink" xmlns:am3d="http://schemas.microsoft.com/office/drawing/2017/model3d" xmlns:o="urn:schemas-microsoft-com:office:office" xmlns:r="http://schemas.openxmlformats.org/officeDocument/2006/relationships" xmlns:m="http://schemas.openxmlformats.org/officeDocument/2006/math" xmlns:v="urn:schemas-microsoft-com:vml" xmlns:wp14="http://schemas.microsoft.com/office/word/2010/wordprocessingDrawing" xmlns:wp="http://schemas.openxmlformats.org/drawingml/2006/wordprocessingDrawing" xmlns:w10="urn:schemas-microsoft-com:office:word" xmlns:w="http://schemas.openxmlformats.org/wordprocessingml/2006/main" xmlns:w14="http://schemas.microsoft.com/office/word/2010/wordml" xmlns:w15="http://schemas.microsoft.com/office/word/2012/wordml" xmlns:w16cex="http://schemas.microsoft.com/office/word/2018/wordml/cex" xmlns:w16cid="http://schemas.microsoft.com/office/word/2016/wordml/cid" xmlns:w16="http://schemas.microsoft.com/office/word/2018/wordml" xmlns:w16sdtdh="http://schemas.microsoft.com/office/word/2020/wordml/sdtdatahash" xmlns:w16se="http://schemas.microsoft.com/office/word/2015/wordml/symex" xmlns:wpg="http://schemas.microsoft.com/office/word/2010/wordprocessingGroup" xmlns:wpi="http://schemas.microsoft.com/office/word/2010/wordprocessingInk" xmlns:wne="http://schemas.microsoft.com/office/word/2006/wordml" xmlns:wps="http://schemas.microsoft.com/office/word/2010/wordprocessingShape" mc:Ignorable="w14 w15 w16se w16cid w16 w16cex w16sdtdh wp14">
   <w:p>
     <w:pPr>
       <w:pBdr>
@@ -8734,7 +9714,7 @@
 </file>
 
 <file path=word/footnotes.xml><?xml version="1.0" encoding="utf-8"?>
-<w:footnotes xmlns:wpc="http://schemas.microsoft.com/office/word/2010/wordprocessingCanvas" xmlns:mc="http://schemas.openxmlformats.org/markup-compatibility/2006" xmlns:o="urn:schemas-microsoft-com:office:office" xmlns:r="http://schemas.openxmlformats.org/officeDocument/2006/relationships" xmlns:m="http://schemas.openxmlformats.org/officeDocument/2006/math" xmlns:v="urn:schemas-microsoft-com:vml" xmlns:wp14="http://schemas.microsoft.com/office/word/2010/wordprocessingDrawing" xmlns:wp="http://schemas.openxmlformats.org/drawingml/2006/wordprocessingDrawing" xmlns:w10="urn:schemas-microsoft-com:office:word" xmlns:w="http://schemas.openxmlformats.org/wordprocessingml/2006/main" xmlns:w14="http://schemas.microsoft.com/office/word/2010/wordml" xmlns:w15="http://schemas.microsoft.com/office/word/2012/wordml" xmlns:wpg="http://schemas.microsoft.com/office/word/2010/wordprocessingGroup" xmlns:wpi="http://schemas.microsoft.com/office/word/2010/wordprocessingInk" xmlns:wne="http://schemas.microsoft.com/office/word/2006/wordml" xmlns:wps="http://schemas.microsoft.com/office/word/2010/wordprocessingShape" mc:Ignorable="w14 w15 wp14">
+<w:footnotes xmlns:wpc="http://schemas.microsoft.com/office/word/2010/wordprocessingCanvas" xmlns:cx="http://schemas.microsoft.com/office/drawing/2014/chartex" xmlns:cx1="http://schemas.microsoft.com/office/drawing/2015/9/8/chartex" xmlns:cx2="http://schemas.microsoft.com/office/drawing/2015/10/21/chartex" xmlns:cx3="http://schemas.microsoft.com/office/drawing/2016/5/9/chartex" xmlns:cx4="http://schemas.microsoft.com/office/drawing/2016/5/10/chartex" xmlns:cx5="http://schemas.microsoft.com/office/drawing/2016/5/11/chartex" xmlns:cx6="http://schemas.microsoft.com/office/drawing/2016/5/12/chartex" xmlns:cx7="http://schemas.microsoft.com/office/drawing/2016/5/13/chartex" xmlns:cx8="http://schemas.microsoft.com/office/drawing/2016/5/14/chartex" xmlns:mc="http://schemas.openxmlformats.org/markup-compatibility/2006" xmlns:aink="http://schemas.microsoft.com/office/drawing/2016/ink" xmlns:am3d="http://schemas.microsoft.com/office/drawing/2017/model3d" xmlns:o="urn:schemas-microsoft-com:office:office" xmlns:r="http://schemas.openxmlformats.org/officeDocument/2006/relationships" xmlns:m="http://schemas.openxmlformats.org/officeDocument/2006/math" xmlns:v="urn:schemas-microsoft-com:vml" xmlns:wp14="http://schemas.microsoft.com/office/word/2010/wordprocessingDrawing" xmlns:wp="http://schemas.openxmlformats.org/drawingml/2006/wordprocessingDrawing" xmlns:w10="urn:schemas-microsoft-com:office:word" xmlns:w="http://schemas.openxmlformats.org/wordprocessingml/2006/main" xmlns:w14="http://schemas.microsoft.com/office/word/2010/wordml" xmlns:w15="http://schemas.microsoft.com/office/word/2012/wordml" xmlns:w16cex="http://schemas.microsoft.com/office/word/2018/wordml/cex" xmlns:w16cid="http://schemas.microsoft.com/office/word/2016/wordml/cid" xmlns:w16="http://schemas.microsoft.com/office/word/2018/wordml" xmlns:w16sdtdh="http://schemas.microsoft.com/office/word/2020/wordml/sdtdatahash" xmlns:w16se="http://schemas.microsoft.com/office/word/2015/wordml/symex" xmlns:wpg="http://schemas.microsoft.com/office/word/2010/wordprocessingGroup" xmlns:wpi="http://schemas.microsoft.com/office/word/2010/wordprocessingInk" xmlns:wne="http://schemas.microsoft.com/office/word/2006/wordml" xmlns:wps="http://schemas.microsoft.com/office/word/2010/wordprocessingShape" mc:Ignorable="w14 w15 w16se w16cid w16 w16cex w16sdtdh wp14">
   <w:footnote w:type="separator" w:id="-1">
     <w:p>
       <w:r>
@@ -8753,7 +9733,7 @@
 </file>
 
 <file path=word/header1.xml><?xml version="1.0" encoding="utf-8"?>
-<w:hdr xmlns:wpc="http://schemas.microsoft.com/office/word/2010/wordprocessingCanvas" xmlns:mc="http://schemas.openxmlformats.org/markup-compatibility/2006" xmlns:o="urn:schemas-microsoft-com:office:office" xmlns:r="http://schemas.openxmlformats.org/officeDocument/2006/relationships" xmlns:m="http://schemas.openxmlformats.org/officeDocument/2006/math" xmlns:v="urn:schemas-microsoft-com:vml" xmlns:wp14="http://schemas.microsoft.com/office/word/2010/wordprocessingDrawing" xmlns:wp="http://schemas.openxmlformats.org/drawingml/2006/wordprocessingDrawing" xmlns:w10="urn:schemas-microsoft-com:office:word" xmlns:w="http://schemas.openxmlformats.org/wordprocessingml/2006/main" xmlns:w14="http://schemas.microsoft.com/office/word/2010/wordml" xmlns:w15="http://schemas.microsoft.com/office/word/2012/wordml" xmlns:wpg="http://schemas.microsoft.com/office/word/2010/wordprocessingGroup" xmlns:wpi="http://schemas.microsoft.com/office/word/2010/wordprocessingInk" xmlns:wne="http://schemas.microsoft.com/office/word/2006/wordml" xmlns:wps="http://schemas.microsoft.com/office/word/2010/wordprocessingShape" mc:Ignorable="w14 w15 wp14">
+<w:hdr xmlns:wpc="http://schemas.microsoft.com/office/word/2010/wordprocessingCanvas" xmlns:cx="http://schemas.microsoft.com/office/drawing/2014/chartex" xmlns:cx1="http://schemas.microsoft.com/office/drawing/2015/9/8/chartex" xmlns:cx2="http://schemas.microsoft.com/office/drawing/2015/10/21/chartex" xmlns:cx3="http://schemas.microsoft.com/office/drawing/2016/5/9/chartex" xmlns:cx4="http://schemas.microsoft.com/office/drawing/2016/5/10/chartex" xmlns:cx5="http://schemas.microsoft.com/office/drawing/2016/5/11/chartex" xmlns:cx6="http://schemas.microsoft.com/office/drawing/2016/5/12/chartex" xmlns:cx7="http://schemas.microsoft.com/office/drawing/2016/5/13/chartex" xmlns:cx8="http://schemas.microsoft.com/office/drawing/2016/5/14/chartex" xmlns:mc="http://schemas.openxmlformats.org/markup-compatibility/2006" xmlns:aink="http://schemas.microsoft.com/office/drawing/2016/ink" xmlns:am3d="http://schemas.microsoft.com/office/drawing/2017/model3d" xmlns:o="urn:schemas-microsoft-com:office:office" xmlns:r="http://schemas.openxmlformats.org/officeDocument/2006/relationships" xmlns:m="http://schemas.openxmlformats.org/officeDocument/2006/math" xmlns:v="urn:schemas-microsoft-com:vml" xmlns:wp14="http://schemas.microsoft.com/office/word/2010/wordprocessingDrawing" xmlns:wp="http://schemas.openxmlformats.org/drawingml/2006/wordprocessingDrawing" xmlns:w10="urn:schemas-microsoft-com:office:word" xmlns:w="http://schemas.openxmlformats.org/wordprocessingml/2006/main" xmlns:w14="http://schemas.microsoft.com/office/word/2010/wordml" xmlns:w15="http://schemas.microsoft.com/office/word/2012/wordml" xmlns:w16cex="http://schemas.microsoft.com/office/word/2018/wordml/cex" xmlns:w16cid="http://schemas.microsoft.com/office/word/2016/wordml/cid" xmlns:w16="http://schemas.microsoft.com/office/word/2018/wordml" xmlns:w16sdtdh="http://schemas.microsoft.com/office/word/2020/wordml/sdtdatahash" xmlns:w16se="http://schemas.microsoft.com/office/word/2015/wordml/symex" xmlns:wpg="http://schemas.microsoft.com/office/word/2010/wordprocessingGroup" xmlns:wpi="http://schemas.microsoft.com/office/word/2010/wordprocessingInk" xmlns:wne="http://schemas.microsoft.com/office/word/2006/wordml" xmlns:wps="http://schemas.microsoft.com/office/word/2010/wordprocessingShape" mc:Ignorable="w14 w15 w16se w16cid w16 w16cex w16sdtdh wp14">
   <w:p>
     <w:r>
       <w:rPr>
@@ -8764,7 +9744,7 @@
         <w:szCs w:val="20"/>
       </w:rPr>
       <w:drawing>
-        <wp:anchor distT="0" distB="0" distL="0" distR="0" simplePos="0" relativeHeight="251658240" behindDoc="1" locked="0" layoutInCell="1" hidden="0" allowOverlap="1">
+        <wp:anchor distT="0" distB="0" distL="0" distR="0" simplePos="0" relativeHeight="251658240" behindDoc="1" locked="0" layoutInCell="1" hidden="0" allowOverlap="1" wp14:anchorId="0DC6C618" wp14:editId="1DAA364D">
           <wp:simplePos x="0" y="0"/>
           <wp:positionH relativeFrom="margin">
             <wp:posOffset>228600</wp:posOffset>
@@ -8835,19 +9815,8 @@
         <w:sz w:val="20"/>
         <w:szCs w:val="20"/>
       </w:rPr>
-      <w:t xml:space="preserve">Práctica </w:t>
+      <w:t>Práctica Profesionalízante</w:t>
     </w:r>
-    <w:proofErr w:type="spellStart"/>
-    <w:r>
-      <w:rPr>
-        <w:rFonts w:ascii="Arial" w:eastAsia="Arial" w:hAnsi="Arial" w:cs="Arial"/>
-        <w:color w:val="000000"/>
-        <w:sz w:val="20"/>
-        <w:szCs w:val="20"/>
-      </w:rPr>
-      <w:t>Profesionalízante</w:t>
-    </w:r>
-    <w:proofErr w:type="spellEnd"/>
   </w:p>
   <w:p>
     <w:pPr>
@@ -8894,7 +9863,7 @@
         <w:noProof/>
       </w:rPr>
       <w:drawing>
-        <wp:anchor distT="0" distB="0" distL="0" distR="0" simplePos="0" relativeHeight="251659264" behindDoc="1" locked="0" layoutInCell="1" hidden="0" allowOverlap="1">
+        <wp:anchor distT="0" distB="0" distL="0" distR="0" simplePos="0" relativeHeight="251659264" behindDoc="1" locked="0" layoutInCell="1" hidden="0" allowOverlap="1" wp14:anchorId="25F1E890" wp14:editId="4C73A5D1">
           <wp:simplePos x="0" y="0"/>
           <wp:positionH relativeFrom="column">
             <wp:posOffset>114300</wp:posOffset>
@@ -8988,8 +9957,8 @@
 </file>
 
 <file path=word/numbering.xml><?xml version="1.0" encoding="utf-8"?>
-<w:numbering xmlns:wpc="http://schemas.microsoft.com/office/word/2010/wordprocessingCanvas" xmlns:mc="http://schemas.openxmlformats.org/markup-compatibility/2006" xmlns:o="urn:schemas-microsoft-com:office:office" xmlns:r="http://schemas.openxmlformats.org/officeDocument/2006/relationships" xmlns:m="http://schemas.openxmlformats.org/officeDocument/2006/math" xmlns:v="urn:schemas-microsoft-com:vml" xmlns:wp14="http://schemas.microsoft.com/office/word/2010/wordprocessingDrawing" xmlns:wp="http://schemas.openxmlformats.org/drawingml/2006/wordprocessingDrawing" xmlns:w10="urn:schemas-microsoft-com:office:word" xmlns:w="http://schemas.openxmlformats.org/wordprocessingml/2006/main" xmlns:w14="http://schemas.microsoft.com/office/word/2010/wordml" xmlns:w15="http://schemas.microsoft.com/office/word/2012/wordml" xmlns:wpg="http://schemas.microsoft.com/office/word/2010/wordprocessingGroup" xmlns:wpi="http://schemas.microsoft.com/office/word/2010/wordprocessingInk" xmlns:wne="http://schemas.microsoft.com/office/word/2006/wordml" xmlns:wps="http://schemas.microsoft.com/office/word/2010/wordprocessingShape" mc:Ignorable="w14 w15 wp14">
-  <w:abstractNum w:abstractNumId="0">
+<w:numbering xmlns:wpc="http://schemas.microsoft.com/office/word/2010/wordprocessingCanvas" xmlns:cx="http://schemas.microsoft.com/office/drawing/2014/chartex" xmlns:cx1="http://schemas.microsoft.com/office/drawing/2015/9/8/chartex" xmlns:cx2="http://schemas.microsoft.com/office/drawing/2015/10/21/chartex" xmlns:cx3="http://schemas.microsoft.com/office/drawing/2016/5/9/chartex" xmlns:cx4="http://schemas.microsoft.com/office/drawing/2016/5/10/chartex" xmlns:cx5="http://schemas.microsoft.com/office/drawing/2016/5/11/chartex" xmlns:cx6="http://schemas.microsoft.com/office/drawing/2016/5/12/chartex" xmlns:cx7="http://schemas.microsoft.com/office/drawing/2016/5/13/chartex" xmlns:cx8="http://schemas.microsoft.com/office/drawing/2016/5/14/chartex" xmlns:mc="http://schemas.openxmlformats.org/markup-compatibility/2006" xmlns:aink="http://schemas.microsoft.com/office/drawing/2016/ink" xmlns:am3d="http://schemas.microsoft.com/office/drawing/2017/model3d" xmlns:o="urn:schemas-microsoft-com:office:office" xmlns:r="http://schemas.openxmlformats.org/officeDocument/2006/relationships" xmlns:m="http://schemas.openxmlformats.org/officeDocument/2006/math" xmlns:v="urn:schemas-microsoft-com:vml" xmlns:wp14="http://schemas.microsoft.com/office/word/2010/wordprocessingDrawing" xmlns:wp="http://schemas.openxmlformats.org/drawingml/2006/wordprocessingDrawing" xmlns:w10="urn:schemas-microsoft-com:office:word" xmlns:w="http://schemas.openxmlformats.org/wordprocessingml/2006/main" xmlns:w14="http://schemas.microsoft.com/office/word/2010/wordml" xmlns:w15="http://schemas.microsoft.com/office/word/2012/wordml" xmlns:w16cex="http://schemas.microsoft.com/office/word/2018/wordml/cex" xmlns:w16cid="http://schemas.microsoft.com/office/word/2016/wordml/cid" xmlns:w16="http://schemas.microsoft.com/office/word/2018/wordml" xmlns:w16sdtdh="http://schemas.microsoft.com/office/word/2020/wordml/sdtdatahash" xmlns:w16se="http://schemas.microsoft.com/office/word/2015/wordml/symex" xmlns:wpg="http://schemas.microsoft.com/office/word/2010/wordprocessingGroup" xmlns:wpi="http://schemas.microsoft.com/office/word/2010/wordprocessingInk" xmlns:wne="http://schemas.microsoft.com/office/word/2006/wordml" xmlns:wps="http://schemas.microsoft.com/office/word/2010/wordprocessingShape" mc:Ignorable="w14 w15 w16se w16cid w16 w16cex w16sdtdh wp14">
+  <w:abstractNum w:abstractNumId="0" w15:restartNumberingAfterBreak="0">
     <w:nsid w:val="036601D5"/>
     <w:multiLevelType w:val="multilevel"/>
     <w:tmpl w:val="13863966"/>
@@ -9102,7 +10071,7 @@
       </w:rPr>
     </w:lvl>
   </w:abstractNum>
-  <w:abstractNum w:abstractNumId="1">
+  <w:abstractNum w:abstractNumId="1" w15:restartNumberingAfterBreak="0">
     <w:nsid w:val="36D37220"/>
     <w:multiLevelType w:val="multilevel"/>
     <w:tmpl w:val="082A97C6"/>
@@ -9188,7 +10157,7 @@
       </w:pPr>
     </w:lvl>
   </w:abstractNum>
-  <w:abstractNum w:abstractNumId="2">
+  <w:abstractNum w:abstractNumId="2" w15:restartNumberingAfterBreak="0">
     <w:nsid w:val="48AB7EE4"/>
     <w:multiLevelType w:val="multilevel"/>
     <w:tmpl w:val="6E4A998E"/>
@@ -9301,7 +10270,7 @@
       </w:rPr>
     </w:lvl>
   </w:abstractNum>
-  <w:abstractNum w:abstractNumId="3">
+  <w:abstractNum w:abstractNumId="3" w15:restartNumberingAfterBreak="0">
     <w:nsid w:val="673F225F"/>
     <w:multiLevelType w:val="hybridMultilevel"/>
     <w:tmpl w:val="B23C4F6A"/>
@@ -9413,7 +10382,7 @@
       </w:rPr>
     </w:lvl>
   </w:abstractNum>
-  <w:abstractNum w:abstractNumId="4">
+  <w:abstractNum w:abstractNumId="4" w15:restartNumberingAfterBreak="0">
     <w:nsid w:val="7EF01263"/>
     <w:multiLevelType w:val="multilevel"/>
     <w:tmpl w:val="11B2157C"/>
@@ -9563,7 +10532,7 @@
 </file>
 
 <file path=word/styles.xml><?xml version="1.0" encoding="utf-8"?>
-<w:styles xmlns:mc="http://schemas.openxmlformats.org/markup-compatibility/2006" xmlns:r="http://schemas.openxmlformats.org/officeDocument/2006/relationships" xmlns:w="http://schemas.openxmlformats.org/wordprocessingml/2006/main" xmlns:w14="http://schemas.microsoft.com/office/word/2010/wordml" xmlns:w15="http://schemas.microsoft.com/office/word/2012/wordml" mc:Ignorable="w14 w15">
+<w:styles xmlns:mc="http://schemas.openxmlformats.org/markup-compatibility/2006" xmlns:r="http://schemas.openxmlformats.org/officeDocument/2006/relationships" xmlns:w="http://schemas.openxmlformats.org/wordprocessingml/2006/main" xmlns:w14="http://schemas.microsoft.com/office/word/2010/wordml" xmlns:w15="http://schemas.microsoft.com/office/word/2012/wordml" xmlns:w16cex="http://schemas.microsoft.com/office/word/2018/wordml/cex" xmlns:w16cid="http://schemas.microsoft.com/office/word/2016/wordml/cid" xmlns:w16="http://schemas.microsoft.com/office/word/2018/wordml" xmlns:w16sdtdh="http://schemas.microsoft.com/office/word/2020/wordml/sdtdatahash" xmlns:w16se="http://schemas.microsoft.com/office/word/2015/wordml/symex" mc:Ignorable="w14 w15 w16se w16cid w16 w16cex w16sdtdh">
   <w:docDefaults>
     <w:rPrDefault>
       <w:rPr>
@@ -9575,7 +10544,7 @@
     </w:rPrDefault>
     <w:pPrDefault/>
   </w:docDefaults>
-  <w:latentStyles w:defLockedState="0" w:defUIPriority="99" w:defSemiHidden="0" w:defUnhideWhenUsed="0" w:defQFormat="0" w:count="371">
+  <w:latentStyles w:defLockedState="0" w:defUIPriority="99" w:defSemiHidden="0" w:defUnhideWhenUsed="0" w:defQFormat="0" w:count="376">
     <w:lsdException w:name="Normal" w:uiPriority="0" w:qFormat="1"/>
     <w:lsdException w:name="heading 1" w:uiPriority="9" w:qFormat="1"/>
     <w:lsdException w:name="heading 2" w:semiHidden="1" w:uiPriority="9" w:unhideWhenUsed="1" w:qFormat="1"/>
@@ -9681,7 +10650,6 @@
     <w:lsdException w:name="HTML Sample" w:semiHidden="1" w:unhideWhenUsed="1"/>
     <w:lsdException w:name="HTML Typewriter" w:semiHidden="1" w:unhideWhenUsed="1"/>
     <w:lsdException w:name="HTML Variable" w:semiHidden="1" w:unhideWhenUsed="1"/>
-    <w:lsdException w:name="Normal Table" w:semiHidden="1" w:unhideWhenUsed="1"/>
     <w:lsdException w:name="annotation subject" w:semiHidden="1" w:unhideWhenUsed="1"/>
     <w:lsdException w:name="No List" w:semiHidden="1" w:unhideWhenUsed="1"/>
     <w:lsdException w:name="Outline List 1" w:semiHidden="1" w:unhideWhenUsed="1"/>
@@ -9724,11 +10692,8 @@
     <w:lsdException w:name="Table Contemporary" w:semiHidden="1" w:unhideWhenUsed="1"/>
     <w:lsdException w:name="Table Elegant" w:semiHidden="1" w:unhideWhenUsed="1"/>
     <w:lsdException w:name="Table Professional" w:semiHidden="1" w:unhideWhenUsed="1"/>
-    <w:lsdException w:name="Table Subtle 1" w:semiHidden="1" w:unhideWhenUsed="1"/>
     <w:lsdException w:name="Table Subtle 2" w:semiHidden="1" w:unhideWhenUsed="1"/>
     <w:lsdException w:name="Table Web 1" w:semiHidden="1" w:unhideWhenUsed="1"/>
-    <w:lsdException w:name="Table Web 2" w:semiHidden="1" w:unhideWhenUsed="1"/>
-    <w:lsdException w:name="Table Web 3" w:semiHidden="1" w:unhideWhenUsed="1"/>
     <w:lsdException w:name="Balloon Text" w:semiHidden="1" w:unhideWhenUsed="1"/>
     <w:lsdException w:name="Table Grid" w:uiPriority="39"/>
     <w:lsdException w:name="Table Theme" w:semiHidden="1" w:unhideWhenUsed="1"/>
@@ -9947,6 +10912,11 @@
     <w:lsdException w:name="List Table 5 Dark Accent 6" w:uiPriority="50"/>
     <w:lsdException w:name="List Table 6 Colorful Accent 6" w:uiPriority="51"/>
     <w:lsdException w:name="List Table 7 Colorful Accent 6" w:uiPriority="52"/>
+    <w:lsdException w:name="Mention" w:semiHidden="1" w:unhideWhenUsed="1"/>
+    <w:lsdException w:name="Smart Hyperlink" w:semiHidden="1" w:unhideWhenUsed="1"/>
+    <w:lsdException w:name="Hashtag" w:semiHidden="1" w:unhideWhenUsed="1"/>
+    <w:lsdException w:name="Unresolved Mention" w:semiHidden="1" w:unhideWhenUsed="1"/>
+    <w:lsdException w:name="Smart Link" w:semiHidden="1" w:unhideWhenUsed="1"/>
   </w:latentStyles>
   <w:style w:type="paragraph" w:default="1" w:styleId="Normal">
     <w:name w:val="Normal"/>
@@ -10089,7 +11059,7 @@
       </w:tblCellMar>
     </w:tblPr>
   </w:style>
-  <w:style w:type="paragraph" w:styleId="Puesto">
+  <w:style w:type="paragraph" w:styleId="Ttulo">
     <w:name w:val="Title"/>
     <w:basedOn w:val="Normal"/>
     <w:next w:val="Normal"/>
@@ -10150,12 +11120,6 @@
     <w:tblPr>
       <w:tblStyleRowBandSize w:val="1"/>
       <w:tblStyleColBandSize w:val="1"/>
-      <w:tblCellMar>
-        <w:top w:w="0" w:type="dxa"/>
-        <w:left w:w="0" w:type="dxa"/>
-        <w:bottom w:w="0" w:type="dxa"/>
-        <w:right w:w="0" w:type="dxa"/>
-      </w:tblCellMar>
     </w:tblPr>
   </w:style>
   <w:style w:type="table" w:customStyle="1" w:styleId="a1">
@@ -10254,12 +11218,6 @@
     <w:tblPr>
       <w:tblStyleRowBandSize w:val="1"/>
       <w:tblStyleColBandSize w:val="1"/>
-      <w:tblCellMar>
-        <w:top w:w="0" w:type="dxa"/>
-        <w:left w:w="0" w:type="dxa"/>
-        <w:bottom w:w="0" w:type="dxa"/>
-        <w:right w:w="0" w:type="dxa"/>
-      </w:tblCellMar>
     </w:tblPr>
   </w:style>
   <w:style w:type="table" w:customStyle="1" w:styleId="a9">
@@ -10267,12 +11225,6 @@
     <w:tblPr>
       <w:tblStyleRowBandSize w:val="1"/>
       <w:tblStyleColBandSize w:val="1"/>
-      <w:tblCellMar>
-        <w:top w:w="0" w:type="dxa"/>
-        <w:left w:w="0" w:type="dxa"/>
-        <w:bottom w:w="0" w:type="dxa"/>
-        <w:right w:w="0" w:type="dxa"/>
-      </w:tblCellMar>
     </w:tblPr>
   </w:style>
   <w:style w:type="table" w:customStyle="1" w:styleId="aa">
@@ -10280,12 +11232,6 @@
     <w:tblPr>
       <w:tblStyleRowBandSize w:val="1"/>
       <w:tblStyleColBandSize w:val="1"/>
-      <w:tblCellMar>
-        <w:top w:w="0" w:type="dxa"/>
-        <w:left w:w="0" w:type="dxa"/>
-        <w:bottom w:w="0" w:type="dxa"/>
-        <w:right w:w="0" w:type="dxa"/>
-      </w:tblCellMar>
     </w:tblPr>
   </w:style>
   <w:style w:type="table" w:customStyle="1" w:styleId="ab">
@@ -10293,12 +11239,6 @@
     <w:tblPr>
       <w:tblStyleRowBandSize w:val="1"/>
       <w:tblStyleColBandSize w:val="1"/>
-      <w:tblCellMar>
-        <w:top w:w="0" w:type="dxa"/>
-        <w:left w:w="0" w:type="dxa"/>
-        <w:bottom w:w="0" w:type="dxa"/>
-        <w:right w:w="0" w:type="dxa"/>
-      </w:tblCellMar>
     </w:tblPr>
   </w:style>
   <w:style w:type="paragraph" w:styleId="Textocomentario">
@@ -10377,7 +11317,7 @@
     <w:uiPriority w:val="99"/>
     <w:rsid w:val="00120C63"/>
   </w:style>
-  <w:style w:type="paragraph" w:styleId="TtulodeTDC">
+  <w:style w:type="paragraph" w:styleId="TtuloTDC">
     <w:name w:val="TOC Heading"/>
     <w:basedOn w:val="Ttulo1"/>
     <w:next w:val="Normal"/>
@@ -10439,7 +11379,6 @@
     <w:uiPriority w:val="39"/>
     <w:rsid w:val="00751395"/>
     <w:tblPr>
-      <w:tblInd w:w="0" w:type="dxa"/>
       <w:tblBorders>
         <w:top w:val="single" w:sz="4" w:space="0" w:color="auto"/>
         <w:left w:val="single" w:sz="4" w:space="0" w:color="auto"/>
@@ -10448,12 +11387,6 @@
         <w:insideH w:val="single" w:sz="4" w:space="0" w:color="auto"/>
         <w:insideV w:val="single" w:sz="4" w:space="0" w:color="auto"/>
       </w:tblBorders>
-      <w:tblCellMar>
-        <w:top w:w="0" w:type="dxa"/>
-        <w:left w:w="108" w:type="dxa"/>
-        <w:bottom w:w="0" w:type="dxa"/>
-        <w:right w:w="108" w:type="dxa"/>
-      </w:tblCellMar>
     </w:tblPr>
   </w:style>
   <w:style w:type="paragraph" w:styleId="Textodeglobo">
@@ -10499,12 +11432,6 @@
     <w:tblPr>
       <w:tblStyleRowBandSize w:val="1"/>
       <w:tblStyleColBandSize w:val="1"/>
-      <w:tblCellMar>
-        <w:top w:w="0" w:type="dxa"/>
-        <w:left w:w="0" w:type="dxa"/>
-        <w:bottom w:w="0" w:type="dxa"/>
-        <w:right w:w="0" w:type="dxa"/>
-      </w:tblCellMar>
     </w:tblPr>
   </w:style>
   <w:style w:type="table" w:customStyle="1" w:styleId="ad">
@@ -10512,12 +11439,6 @@
     <w:tblPr>
       <w:tblStyleRowBandSize w:val="1"/>
       <w:tblStyleColBandSize w:val="1"/>
-      <w:tblCellMar>
-        <w:top w:w="0" w:type="dxa"/>
-        <w:left w:w="0" w:type="dxa"/>
-        <w:bottom w:w="0" w:type="dxa"/>
-        <w:right w:w="0" w:type="dxa"/>
-      </w:tblCellMar>
     </w:tblPr>
   </w:style>
   <w:style w:type="table" w:customStyle="1" w:styleId="ae">
@@ -10525,12 +11446,6 @@
     <w:tblPr>
       <w:tblStyleRowBandSize w:val="1"/>
       <w:tblStyleColBandSize w:val="1"/>
-      <w:tblCellMar>
-        <w:top w:w="0" w:type="dxa"/>
-        <w:left w:w="0" w:type="dxa"/>
-        <w:bottom w:w="0" w:type="dxa"/>
-        <w:right w:w="0" w:type="dxa"/>
-      </w:tblCellMar>
     </w:tblPr>
   </w:style>
   <w:style w:type="table" w:customStyle="1" w:styleId="af">
@@ -10538,12 +11453,6 @@
     <w:tblPr>
       <w:tblStyleRowBandSize w:val="1"/>
       <w:tblStyleColBandSize w:val="1"/>
-      <w:tblCellMar>
-        <w:top w:w="0" w:type="dxa"/>
-        <w:left w:w="0" w:type="dxa"/>
-        <w:bottom w:w="0" w:type="dxa"/>
-        <w:right w:w="0" w:type="dxa"/>
-      </w:tblCellMar>
     </w:tblPr>
   </w:style>
   <w:style w:type="table" w:customStyle="1" w:styleId="af0">
@@ -10551,12 +11460,6 @@
     <w:tblPr>
       <w:tblStyleRowBandSize w:val="1"/>
       <w:tblStyleColBandSize w:val="1"/>
-      <w:tblCellMar>
-        <w:top w:w="0" w:type="dxa"/>
-        <w:left w:w="0" w:type="dxa"/>
-        <w:bottom w:w="0" w:type="dxa"/>
-        <w:right w:w="0" w:type="dxa"/>
-      </w:tblCellMar>
     </w:tblPr>
   </w:style>
   <w:style w:type="table" w:customStyle="1" w:styleId="af1">
@@ -10564,12 +11467,6 @@
     <w:tblPr>
       <w:tblStyleRowBandSize w:val="1"/>
       <w:tblStyleColBandSize w:val="1"/>
-      <w:tblCellMar>
-        <w:top w:w="0" w:type="dxa"/>
-        <w:left w:w="0" w:type="dxa"/>
-        <w:bottom w:w="0" w:type="dxa"/>
-        <w:right w:w="0" w:type="dxa"/>
-      </w:tblCellMar>
     </w:tblPr>
   </w:style>
   <w:style w:type="table" w:customStyle="1" w:styleId="af2">
@@ -10577,12 +11474,6 @@
     <w:tblPr>
       <w:tblStyleRowBandSize w:val="1"/>
       <w:tblStyleColBandSize w:val="1"/>
-      <w:tblCellMar>
-        <w:top w:w="0" w:type="dxa"/>
-        <w:left w:w="0" w:type="dxa"/>
-        <w:bottom w:w="0" w:type="dxa"/>
-        <w:right w:w="0" w:type="dxa"/>
-      </w:tblCellMar>
     </w:tblPr>
   </w:style>
   <w:style w:type="table" w:customStyle="1" w:styleId="af3">
@@ -10591,9 +11482,7 @@
       <w:tblStyleRowBandSize w:val="1"/>
       <w:tblStyleColBandSize w:val="1"/>
       <w:tblCellMar>
-        <w:top w:w="0" w:type="dxa"/>
         <w:left w:w="108" w:type="dxa"/>
-        <w:bottom w:w="0" w:type="dxa"/>
         <w:right w:w="108" w:type="dxa"/>
       </w:tblCellMar>
     </w:tblPr>
@@ -10603,12 +11492,6 @@
     <w:tblPr>
       <w:tblStyleRowBandSize w:val="1"/>
       <w:tblStyleColBandSize w:val="1"/>
-      <w:tblCellMar>
-        <w:top w:w="0" w:type="dxa"/>
-        <w:left w:w="0" w:type="dxa"/>
-        <w:bottom w:w="0" w:type="dxa"/>
-        <w:right w:w="0" w:type="dxa"/>
-      </w:tblCellMar>
     </w:tblPr>
   </w:style>
   <w:style w:type="table" w:customStyle="1" w:styleId="af5">
@@ -10617,9 +11500,7 @@
       <w:tblStyleRowBandSize w:val="1"/>
       <w:tblStyleColBandSize w:val="1"/>
       <w:tblCellMar>
-        <w:top w:w="0" w:type="dxa"/>
         <w:left w:w="108" w:type="dxa"/>
-        <w:bottom w:w="0" w:type="dxa"/>
         <w:right w:w="108" w:type="dxa"/>
       </w:tblCellMar>
     </w:tblPr>
@@ -10630,9 +11511,7 @@
       <w:tblStyleRowBandSize w:val="1"/>
       <w:tblStyleColBandSize w:val="1"/>
       <w:tblCellMar>
-        <w:top w:w="0" w:type="dxa"/>
         <w:left w:w="108" w:type="dxa"/>
-        <w:bottom w:w="0" w:type="dxa"/>
         <w:right w:w="108" w:type="dxa"/>
       </w:tblCellMar>
     </w:tblPr>
@@ -10643,9 +11522,7 @@
       <w:tblStyleRowBandSize w:val="1"/>
       <w:tblStyleColBandSize w:val="1"/>
       <w:tblCellMar>
-        <w:top w:w="0" w:type="dxa"/>
         <w:left w:w="108" w:type="dxa"/>
-        <w:bottom w:w="0" w:type="dxa"/>
         <w:right w:w="108" w:type="dxa"/>
       </w:tblCellMar>
     </w:tblPr>
@@ -10656,9 +11533,7 @@
       <w:tblStyleRowBandSize w:val="1"/>
       <w:tblStyleColBandSize w:val="1"/>
       <w:tblCellMar>
-        <w:top w:w="0" w:type="dxa"/>
         <w:left w:w="108" w:type="dxa"/>
-        <w:bottom w:w="0" w:type="dxa"/>
         <w:right w:w="108" w:type="dxa"/>
       </w:tblCellMar>
     </w:tblPr>
@@ -10669,9 +11544,7 @@
       <w:tblStyleRowBandSize w:val="1"/>
       <w:tblStyleColBandSize w:val="1"/>
       <w:tblCellMar>
-        <w:top w:w="0" w:type="dxa"/>
         <w:left w:w="108" w:type="dxa"/>
-        <w:bottom w:w="0" w:type="dxa"/>
         <w:right w:w="108" w:type="dxa"/>
       </w:tblCellMar>
     </w:tblPr>
@@ -10682,9 +11555,7 @@
       <w:tblStyleRowBandSize w:val="1"/>
       <w:tblStyleColBandSize w:val="1"/>
       <w:tblCellMar>
-        <w:top w:w="0" w:type="dxa"/>
         <w:left w:w="108" w:type="dxa"/>
-        <w:bottom w:w="0" w:type="dxa"/>
         <w:right w:w="108" w:type="dxa"/>
       </w:tblCellMar>
     </w:tblPr>

</xml_diff>

<commit_message>
Agregado archivo Base de Datos (Juan)
</commit_message>
<xml_diff>
--- a/Proyecto Mi Observador - Especificación.docx
+++ b/Proyecto Mi Observador - Especificación.docx
@@ -1,6 +1,6 @@
 
 <file path=word/document.xml><?xml version="1.0" encoding="utf-8"?>
-<w:document xmlns:wpc="http://schemas.microsoft.com/office/word/2010/wordprocessingCanvas" xmlns:mc="http://schemas.openxmlformats.org/markup-compatibility/2006" xmlns:o="urn:schemas-microsoft-com:office:office" xmlns:r="http://schemas.openxmlformats.org/officeDocument/2006/relationships" xmlns:m="http://schemas.openxmlformats.org/officeDocument/2006/math" xmlns:v="urn:schemas-microsoft-com:vml" xmlns:wp14="http://schemas.microsoft.com/office/word/2010/wordprocessingDrawing" xmlns:wp="http://schemas.openxmlformats.org/drawingml/2006/wordprocessingDrawing" xmlns:w10="urn:schemas-microsoft-com:office:word" xmlns:w="http://schemas.openxmlformats.org/wordprocessingml/2006/main" xmlns:w14="http://schemas.microsoft.com/office/word/2010/wordml" xmlns:w15="http://schemas.microsoft.com/office/word/2012/wordml" xmlns:wpg="http://schemas.microsoft.com/office/word/2010/wordprocessingGroup" xmlns:wpi="http://schemas.microsoft.com/office/word/2010/wordprocessingInk" xmlns:wne="http://schemas.microsoft.com/office/word/2006/wordml" xmlns:wps="http://schemas.microsoft.com/office/word/2010/wordprocessingShape" mc:Ignorable="w14 w15 wp14">
+<w:document xmlns:wpc="http://schemas.microsoft.com/office/word/2010/wordprocessingCanvas" xmlns:cx="http://schemas.microsoft.com/office/drawing/2014/chartex" xmlns:cx1="http://schemas.microsoft.com/office/drawing/2015/9/8/chartex" xmlns:cx2="http://schemas.microsoft.com/office/drawing/2015/10/21/chartex" xmlns:cx3="http://schemas.microsoft.com/office/drawing/2016/5/9/chartex" xmlns:cx4="http://schemas.microsoft.com/office/drawing/2016/5/10/chartex" xmlns:cx5="http://schemas.microsoft.com/office/drawing/2016/5/11/chartex" xmlns:cx6="http://schemas.microsoft.com/office/drawing/2016/5/12/chartex" xmlns:cx7="http://schemas.microsoft.com/office/drawing/2016/5/13/chartex" xmlns:cx8="http://schemas.microsoft.com/office/drawing/2016/5/14/chartex" xmlns:mc="http://schemas.openxmlformats.org/markup-compatibility/2006" xmlns:aink="http://schemas.microsoft.com/office/drawing/2016/ink" xmlns:am3d="http://schemas.microsoft.com/office/drawing/2017/model3d" xmlns:o="urn:schemas-microsoft-com:office:office" xmlns:r="http://schemas.openxmlformats.org/officeDocument/2006/relationships" xmlns:m="http://schemas.openxmlformats.org/officeDocument/2006/math" xmlns:v="urn:schemas-microsoft-com:vml" xmlns:wp14="http://schemas.microsoft.com/office/word/2010/wordprocessingDrawing" xmlns:wp="http://schemas.openxmlformats.org/drawingml/2006/wordprocessingDrawing" xmlns:w10="urn:schemas-microsoft-com:office:word" xmlns:w="http://schemas.openxmlformats.org/wordprocessingml/2006/main" xmlns:w14="http://schemas.microsoft.com/office/word/2010/wordml" xmlns:w15="http://schemas.microsoft.com/office/word/2012/wordml" xmlns:w16cex="http://schemas.microsoft.com/office/word/2018/wordml/cex" xmlns:w16cid="http://schemas.microsoft.com/office/word/2016/wordml/cid" xmlns:w16="http://schemas.microsoft.com/office/word/2018/wordml" xmlns:w16sdtdh="http://schemas.microsoft.com/office/word/2020/wordml/sdtdatahash" xmlns:w16se="http://schemas.microsoft.com/office/word/2015/wordml/symex" xmlns:wpg="http://schemas.microsoft.com/office/word/2010/wordprocessingGroup" xmlns:wpi="http://schemas.microsoft.com/office/word/2010/wordprocessingInk" xmlns:wne="http://schemas.microsoft.com/office/word/2006/wordml" xmlns:wps="http://schemas.microsoft.com/office/word/2010/wordprocessingShape" mc:Ignorable="w14 w15 w16se w16cid w16 w16cex w16sdtdh wp14">
   <w:body>
     <w:p>
       <w:pPr>
@@ -21,7 +21,7 @@
           <w:szCs w:val="24"/>
         </w:rPr>
         <w:drawing>
-          <wp:anchor distT="0" distB="0" distL="0" distR="0" simplePos="0" relativeHeight="251658240" behindDoc="1" locked="0" layoutInCell="1" hidden="0" allowOverlap="1">
+          <wp:anchor distT="0" distB="0" distL="0" distR="0" simplePos="0" relativeHeight="251658240" behindDoc="1" locked="0" layoutInCell="1" hidden="0" allowOverlap="1" wp14:anchorId="23674ABB" wp14:editId="4CAAA693">
             <wp:simplePos x="0" y="0"/>
             <wp:positionH relativeFrom="page">
               <wp:posOffset>2857500</wp:posOffset>
@@ -454,7 +454,6 @@
           <w:szCs w:val="20"/>
         </w:rPr>
       </w:pPr>
-      <w:proofErr w:type="gramStart"/>
       <w:r>
         <w:rPr>
           <w:rFonts w:ascii="Arial" w:eastAsia="Arial" w:hAnsi="Arial" w:cs="Arial"/>
@@ -465,7 +464,6 @@
         </w:rPr>
         <w:t>software</w:t>
       </w:r>
-      <w:proofErr w:type="gramEnd"/>
     </w:p>
     <w:p>
       <w:pPr>
@@ -520,7 +518,7 @@
           <w:noProof/>
         </w:rPr>
         <w:drawing>
-          <wp:anchor distT="0" distB="0" distL="0" distR="0" simplePos="0" relativeHeight="251659264" behindDoc="1" locked="0" layoutInCell="1" hidden="0" allowOverlap="1">
+          <wp:anchor distT="0" distB="0" distL="0" distR="0" simplePos="0" relativeHeight="251659264" behindDoc="1" locked="0" layoutInCell="1" hidden="0" allowOverlap="1" wp14:anchorId="49C5298C" wp14:editId="2BD7B907">
             <wp:simplePos x="0" y="0"/>
             <wp:positionH relativeFrom="column">
               <wp:posOffset>1828800</wp:posOffset>
@@ -1146,23 +1144,13 @@
                 <w:szCs w:val="19"/>
               </w:rPr>
             </w:pPr>
-            <w:proofErr w:type="spellStart"/>
             <w:r>
               <w:rPr>
                 <w:rFonts w:ascii="Arial" w:eastAsia="Arial" w:hAnsi="Arial" w:cs="Arial"/>
                 <w:sz w:val="19"/>
                 <w:szCs w:val="19"/>
               </w:rPr>
-              <w:t>Zalazar</w:t>
-            </w:r>
-            <w:proofErr w:type="spellEnd"/>
-            <w:r>
-              <w:rPr>
-                <w:rFonts w:ascii="Arial" w:eastAsia="Arial" w:hAnsi="Arial" w:cs="Arial"/>
-                <w:sz w:val="19"/>
-                <w:szCs w:val="19"/>
-              </w:rPr>
-              <w:t>, Juan Manuel</w:t>
+              <w:t>Zalazar, Juan Manuel</w:t>
             </w:r>
           </w:p>
         </w:tc>
@@ -2672,7 +2660,6 @@
       <w:bookmarkStart w:id="6" w:name="_Toc86255802"/>
       <w:bookmarkEnd w:id="5"/>
       <w:r>
-        <w:lastRenderedPageBreak/>
         <w:t>1 Introducción</w:t>
       </w:r>
       <w:bookmarkEnd w:id="6"/>
@@ -2926,7 +2913,6 @@
       </w:pPr>
       <w:bookmarkStart w:id="9" w:name="_Toc86255805"/>
       <w:r>
-        <w:lastRenderedPageBreak/>
         <w:t>1.3</w:t>
       </w:r>
       <w:r>
@@ -4129,18 +4115,8 @@
                 <w:sz w:val="20"/>
                 <w:szCs w:val="20"/>
               </w:rPr>
-              <w:t xml:space="preserve">Juan Manuel </w:t>
-            </w:r>
-            <w:proofErr w:type="spellStart"/>
-            <w:r>
-              <w:rPr>
-                <w:rFonts w:ascii="Arial" w:eastAsia="Arial" w:hAnsi="Arial" w:cs="Arial"/>
-                <w:sz w:val="20"/>
-                <w:szCs w:val="20"/>
-              </w:rPr>
-              <w:t>Zalazar</w:t>
-            </w:r>
-            <w:proofErr w:type="spellEnd"/>
+              <w:t>Juan Manuel Zalazar</w:t>
+            </w:r>
           </w:p>
         </w:tc>
       </w:tr>
@@ -4692,7 +4668,6 @@
                 <w:sz w:val="20"/>
                 <w:szCs w:val="20"/>
               </w:rPr>
-              <w:lastRenderedPageBreak/>
               <w:t>Nombre</w:t>
             </w:r>
           </w:p>
@@ -5839,7 +5814,6 @@
                 <w:szCs w:val="20"/>
               </w:rPr>
             </w:pPr>
-            <w:proofErr w:type="spellStart"/>
             <w:r>
               <w:rPr>
                 <w:rFonts w:ascii="Arial" w:eastAsia="Arial" w:hAnsi="Arial" w:cs="Arial"/>
@@ -5849,7 +5823,6 @@
               </w:rPr>
               <w:t>Moodle</w:t>
             </w:r>
-            <w:proofErr w:type="spellEnd"/>
           </w:p>
         </w:tc>
         <w:tc>
@@ -6080,7 +6053,6 @@
       </w:pPr>
       <w:bookmarkStart w:id="13" w:name="_Toc86255808"/>
       <w:r>
-        <w:lastRenderedPageBreak/>
         <w:t>1.6</w:t>
       </w:r>
       <w:r>
@@ -6851,7 +6823,6 @@
           <w:sz w:val="20"/>
           <w:szCs w:val="20"/>
         </w:rPr>
-        <w:lastRenderedPageBreak/>
         <w:t>Los usuarios necesitaran internet para acceder a la aplicación web (en un futuro puede adaptarse a una App).</w:t>
       </w:r>
     </w:p>
@@ -7097,14 +7068,9 @@
       </w:r>
       <w:proofErr w:type="spellEnd"/>
       <w:r>
-        <w:t xml:space="preserve"> </w:t>
-      </w:r>
-      <w:proofErr w:type="spellStart"/>
-      <w:r>
-        <w:t>Backlog</w:t>
+        <w:t xml:space="preserve"> Backlog</w:t>
       </w:r>
       <w:bookmarkEnd w:id="19"/>
-      <w:proofErr w:type="spellEnd"/>
     </w:p>
     <w:p/>
     <w:p>
@@ -7285,20 +7251,8 @@
                 <w:sz w:val="20"/>
                 <w:szCs w:val="20"/>
               </w:rPr>
-              <w:t xml:space="preserve">Sprint </w:t>
-            </w:r>
-            <w:proofErr w:type="spellStart"/>
-            <w:r>
-              <w:rPr>
-                <w:rFonts w:ascii="Arial" w:eastAsia="Arial" w:hAnsi="Arial" w:cs="Arial"/>
-                <w:b/>
-                <w:color w:val="000000"/>
-                <w:sz w:val="20"/>
-                <w:szCs w:val="20"/>
-              </w:rPr>
-              <w:t>Backlog</w:t>
-            </w:r>
-            <w:proofErr w:type="spellEnd"/>
+              <w:t>Sprint Backlog</w:t>
+            </w:r>
           </w:p>
         </w:tc>
         <w:tc>
@@ -7366,27 +7320,7 @@
                 <w:sz w:val="20"/>
                 <w:szCs w:val="20"/>
               </w:rPr>
-              <w:t xml:space="preserve">Especificación de Requerimientos IEEE- 830 (Foro y </w:t>
-            </w:r>
-            <w:proofErr w:type="spellStart"/>
-            <w:r>
-              <w:rPr>
-                <w:rFonts w:ascii="Arial" w:eastAsia="Roboto" w:hAnsi="Arial" w:cs="Arial"/>
-                <w:color w:val="21252A"/>
-                <w:sz w:val="20"/>
-                <w:szCs w:val="20"/>
-              </w:rPr>
-              <w:t>GitHub</w:t>
-            </w:r>
-            <w:proofErr w:type="spellEnd"/>
-            <w:r>
-              <w:rPr>
-                <w:rFonts w:ascii="Arial" w:eastAsia="Roboto" w:hAnsi="Arial" w:cs="Arial"/>
-                <w:color w:val="21252A"/>
-                <w:sz w:val="20"/>
-                <w:szCs w:val="20"/>
-              </w:rPr>
-              <w:t>)</w:t>
+              <w:t>Especificación de Requerimientos IEEE- 830 (Foro y GitHub)</w:t>
             </w:r>
             <w:r>
               <w:rPr>
@@ -7511,25 +7445,7 @@
                 <w:sz w:val="19"/>
                 <w:szCs w:val="19"/>
               </w:rPr>
-              <w:t xml:space="preserve">    </w:t>
-            </w:r>
-            <w:proofErr w:type="spellStart"/>
-            <w:r>
-              <w:rPr>
-                <w:rFonts w:ascii="Arial" w:eastAsia="Arial" w:hAnsi="Arial" w:cs="Arial"/>
-                <w:sz w:val="19"/>
-                <w:szCs w:val="19"/>
-              </w:rPr>
-              <w:t>Zalazar</w:t>
-            </w:r>
-            <w:proofErr w:type="spellEnd"/>
-            <w:r>
-              <w:rPr>
-                <w:rFonts w:ascii="Arial" w:eastAsia="Arial" w:hAnsi="Arial" w:cs="Arial"/>
-                <w:sz w:val="19"/>
-                <w:szCs w:val="19"/>
-              </w:rPr>
-              <w:t>, Juan Manuel</w:t>
+              <w:t xml:space="preserve">    Zalazar, Juan Manuel</w:t>
             </w:r>
           </w:p>
           <w:p>
@@ -7746,25 +7662,7 @@
                 <w:sz w:val="19"/>
                 <w:szCs w:val="19"/>
               </w:rPr>
-              <w:t xml:space="preserve">    </w:t>
-            </w:r>
-            <w:proofErr w:type="spellStart"/>
-            <w:r>
-              <w:rPr>
-                <w:rFonts w:ascii="Arial" w:eastAsia="Arial" w:hAnsi="Arial" w:cs="Arial"/>
-                <w:sz w:val="19"/>
-                <w:szCs w:val="19"/>
-              </w:rPr>
-              <w:t>Zalazar</w:t>
-            </w:r>
-            <w:proofErr w:type="spellEnd"/>
-            <w:r>
-              <w:rPr>
-                <w:rFonts w:ascii="Arial" w:eastAsia="Arial" w:hAnsi="Arial" w:cs="Arial"/>
-                <w:sz w:val="19"/>
-                <w:szCs w:val="19"/>
-              </w:rPr>
-              <w:t>, Juan Manuel</w:t>
+              <w:t xml:space="preserve">    Zalazar, Juan Manuel</w:t>
             </w:r>
           </w:p>
           <w:p>
@@ -7796,7 +7694,6 @@
                 <w:sz w:val="19"/>
                 <w:szCs w:val="19"/>
               </w:rPr>
-              <w:lastRenderedPageBreak/>
               <w:t>Fecha:</w:t>
             </w:r>
             <w:r>
@@ -7866,7 +7763,6 @@
               </w:rPr>
             </w:pPr>
             <w:hyperlink r:id="rId12">
-              <w:proofErr w:type="spellStart"/>
               <w:r>
                 <w:rPr>
                   <w:rFonts w:ascii="Arial" w:eastAsia="Roboto" w:hAnsi="Arial" w:cs="Arial"/>
@@ -7876,7 +7772,6 @@
                 </w:rPr>
                 <w:t>Git</w:t>
               </w:r>
-              <w:proofErr w:type="spellEnd"/>
             </w:hyperlink>
             <w:r>
               <w:rPr>
@@ -7989,259 +7884,7 @@
                 <w:sz w:val="19"/>
                 <w:szCs w:val="19"/>
               </w:rPr>
-              <w:t xml:space="preserve">    </w:t>
-            </w:r>
-            <w:proofErr w:type="spellStart"/>
-            <w:r>
-              <w:rPr>
-                <w:rFonts w:ascii="Arial" w:eastAsia="Arial" w:hAnsi="Arial" w:cs="Arial"/>
-                <w:sz w:val="19"/>
-                <w:szCs w:val="19"/>
-              </w:rPr>
-              <w:t>Zalazar</w:t>
-            </w:r>
-            <w:proofErr w:type="spellEnd"/>
-            <w:r>
-              <w:rPr>
-                <w:rFonts w:ascii="Arial" w:eastAsia="Arial" w:hAnsi="Arial" w:cs="Arial"/>
-                <w:sz w:val="19"/>
-                <w:szCs w:val="19"/>
-              </w:rPr>
-              <w:t>, Juan Manuel</w:t>
-            </w:r>
-          </w:p>
-          <w:p>
-            <w:pPr>
-              <w:shd w:val="clear" w:color="auto" w:fill="F8F9FA"/>
-              <w:ind w:left="65"/>
-              <w:rPr>
-                <w:rFonts w:ascii="Arial" w:eastAsia="Arial" w:hAnsi="Arial" w:cs="Arial"/>
-                <w:sz w:val="19"/>
-                <w:szCs w:val="19"/>
-              </w:rPr>
-            </w:pPr>
-          </w:p>
-          <w:p>
-            <w:pPr>
-              <w:shd w:val="clear" w:color="auto" w:fill="F8F9FA"/>
-              <w:ind w:left="65"/>
-              <w:rPr>
-                <w:rFonts w:ascii="Arial" w:eastAsia="Arial" w:hAnsi="Arial" w:cs="Arial"/>
-                <w:b/>
-                <w:sz w:val="19"/>
-                <w:szCs w:val="19"/>
-              </w:rPr>
-            </w:pPr>
-            <w:r>
-              <w:rPr>
-                <w:rFonts w:ascii="Arial" w:eastAsia="Arial" w:hAnsi="Arial" w:cs="Arial"/>
-                <w:b/>
-                <w:sz w:val="19"/>
-                <w:szCs w:val="19"/>
-              </w:rPr>
-              <w:t>Fecha:</w:t>
-            </w:r>
-            <w:r>
-              <w:rPr>
-                <w:rFonts w:ascii="Arial" w:eastAsia="Arial" w:hAnsi="Arial" w:cs="Arial"/>
-                <w:b/>
-                <w:sz w:val="19"/>
-                <w:szCs w:val="19"/>
-              </w:rPr>
-              <w:t xml:space="preserve"> 12/10/2021</w:t>
-            </w:r>
-          </w:p>
-          <w:p>
-            <w:pPr>
-              <w:shd w:val="clear" w:color="auto" w:fill="F8F9FA"/>
-              <w:ind w:left="425"/>
-              <w:rPr>
-                <w:rFonts w:ascii="Arial" w:eastAsia="Roboto" w:hAnsi="Arial" w:cs="Arial"/>
-                <w:color w:val="21252A"/>
-                <w:sz w:val="20"/>
-                <w:szCs w:val="20"/>
-              </w:rPr>
-            </w:pPr>
-          </w:p>
-        </w:tc>
-        <w:bookmarkStart w:id="21" w:name="_GoBack"/>
-        <w:bookmarkEnd w:id="21"/>
-      </w:tr>
-      <w:tr>
-        <w:trPr>
-          <w:trHeight w:val="602"/>
-        </w:trPr>
-        <w:tc>
-          <w:tcPr>
-            <w:tcW w:w="4515" w:type="dxa"/>
-            <w:vMerge/>
-          </w:tcPr>
-          <w:p>
-            <w:pPr>
-              <w:rPr>
-                <w:rFonts w:ascii="Arial" w:eastAsia="Arial" w:hAnsi="Arial" w:cs="Arial"/>
-                <w:b/>
-                <w:color w:val="000000"/>
-                <w:sz w:val="20"/>
-                <w:szCs w:val="20"/>
-              </w:rPr>
-            </w:pPr>
-          </w:p>
-        </w:tc>
-        <w:tc>
-          <w:tcPr>
-            <w:tcW w:w="4515" w:type="dxa"/>
-            <w:tcBorders>
-              <w:bottom w:val="single" w:sz="4" w:space="0" w:color="auto"/>
-            </w:tcBorders>
-          </w:tcPr>
-          <w:p>
-            <w:pPr>
-              <w:numPr>
-                <w:ilvl w:val="0"/>
-                <w:numId w:val="1"/>
-              </w:numPr>
-              <w:shd w:val="clear" w:color="auto" w:fill="F8F9FA"/>
-              <w:ind w:left="425"/>
-              <w:rPr>
-                <w:rFonts w:ascii="Arial" w:eastAsia="Roboto" w:hAnsi="Arial" w:cs="Arial"/>
-                <w:color w:val="21252A"/>
-                <w:sz w:val="20"/>
-                <w:szCs w:val="20"/>
-              </w:rPr>
-            </w:pPr>
-            <w:proofErr w:type="spellStart"/>
-            <w:r>
-              <w:rPr>
-                <w:rFonts w:ascii="Arial" w:eastAsia="Roboto" w:hAnsi="Arial" w:cs="Arial"/>
-                <w:color w:val="21252A"/>
-                <w:sz w:val="20"/>
-                <w:szCs w:val="20"/>
-              </w:rPr>
-              <w:t>Kanban</w:t>
-            </w:r>
-            <w:proofErr w:type="spellEnd"/>
-          </w:p>
-          <w:p>
-            <w:pPr>
-              <w:shd w:val="clear" w:color="auto" w:fill="F8F9FA"/>
-              <w:ind w:left="65"/>
-              <w:rPr>
-                <w:rFonts w:ascii="Arial" w:eastAsia="Roboto" w:hAnsi="Arial" w:cs="Arial"/>
-                <w:color w:val="21252A"/>
-                <w:sz w:val="20"/>
-                <w:szCs w:val="20"/>
-              </w:rPr>
-            </w:pPr>
-            <w:r>
-              <w:rPr>
-                <w:rFonts w:ascii="Arial" w:eastAsia="Roboto" w:hAnsi="Arial" w:cs="Arial"/>
-                <w:b/>
-                <w:color w:val="21252A"/>
-                <w:sz w:val="20"/>
-                <w:szCs w:val="20"/>
-              </w:rPr>
-              <w:t>Responsables</w:t>
-            </w:r>
-            <w:r>
-              <w:rPr>
-                <w:rFonts w:ascii="Arial" w:eastAsia="Roboto" w:hAnsi="Arial" w:cs="Arial"/>
-                <w:color w:val="21252A"/>
-                <w:sz w:val="20"/>
-                <w:szCs w:val="20"/>
-              </w:rPr>
-              <w:t>:</w:t>
-            </w:r>
-          </w:p>
-          <w:p>
-            <w:pPr>
-              <w:ind w:left="260"/>
-              <w:rPr>
-                <w:rFonts w:ascii="Arial" w:eastAsia="Arial" w:hAnsi="Arial" w:cs="Arial"/>
-                <w:sz w:val="19"/>
-                <w:szCs w:val="19"/>
-              </w:rPr>
-            </w:pPr>
-            <w:r>
-              <w:rPr>
-                <w:rFonts w:ascii="Arial" w:eastAsia="Arial" w:hAnsi="Arial" w:cs="Arial"/>
-                <w:sz w:val="19"/>
-                <w:szCs w:val="19"/>
-              </w:rPr>
-              <w:t>Casas, Salvador</w:t>
-            </w:r>
-          </w:p>
-          <w:p>
-            <w:pPr>
-              <w:ind w:left="260"/>
-              <w:rPr>
-                <w:rFonts w:ascii="Arial" w:eastAsia="Arial" w:hAnsi="Arial" w:cs="Arial"/>
-                <w:sz w:val="19"/>
-                <w:szCs w:val="19"/>
-              </w:rPr>
-            </w:pPr>
-            <w:r>
-              <w:rPr>
-                <w:rFonts w:ascii="Arial" w:eastAsia="Arial" w:hAnsi="Arial" w:cs="Arial"/>
-                <w:sz w:val="19"/>
-                <w:szCs w:val="19"/>
-              </w:rPr>
-              <w:t>Duarte, Paul</w:t>
-            </w:r>
-          </w:p>
-          <w:p>
-            <w:pPr>
-              <w:ind w:left="260"/>
-              <w:rPr>
-                <w:rFonts w:ascii="Arial" w:eastAsia="Arial" w:hAnsi="Arial" w:cs="Arial"/>
-                <w:sz w:val="19"/>
-                <w:szCs w:val="19"/>
-              </w:rPr>
-            </w:pPr>
-            <w:r>
-              <w:rPr>
-                <w:rFonts w:ascii="Arial" w:eastAsia="Arial" w:hAnsi="Arial" w:cs="Arial"/>
-                <w:sz w:val="19"/>
-                <w:szCs w:val="19"/>
-              </w:rPr>
-              <w:t>Romero, Marysel</w:t>
-            </w:r>
-          </w:p>
-          <w:p>
-            <w:pPr>
-              <w:shd w:val="clear" w:color="auto" w:fill="F8F9FA"/>
-              <w:ind w:left="65"/>
-              <w:rPr>
-                <w:rFonts w:ascii="Arial" w:eastAsia="Arial" w:hAnsi="Arial" w:cs="Arial"/>
-                <w:sz w:val="19"/>
-                <w:szCs w:val="19"/>
-              </w:rPr>
-            </w:pPr>
-            <w:r>
-              <w:rPr>
-                <w:rFonts w:ascii="Arial" w:eastAsia="Arial" w:hAnsi="Arial" w:cs="Arial"/>
-                <w:sz w:val="19"/>
-                <w:szCs w:val="19"/>
-              </w:rPr>
-              <w:t xml:space="preserve">    </w:t>
-            </w:r>
-            <w:proofErr w:type="spellStart"/>
-            <w:r>
-              <w:rPr>
-                <w:rFonts w:ascii="Arial" w:eastAsia="Arial" w:hAnsi="Arial" w:cs="Arial"/>
-                <w:sz w:val="19"/>
-                <w:szCs w:val="19"/>
-              </w:rPr>
-              <w:t>Zalazar</w:t>
-            </w:r>
-            <w:proofErr w:type="spellEnd"/>
-            <w:r>
-              <w:rPr>
-                <w:rFonts w:ascii="Arial" w:eastAsia="Arial" w:hAnsi="Arial" w:cs="Arial"/>
-                <w:sz w:val="19"/>
-                <w:szCs w:val="19"/>
-              </w:rPr>
-              <w:t>, Juan Manuel</w:t>
+              <w:t xml:space="preserve">    Zalazar, Juan Manuel</w:t>
             </w:r>
           </w:p>
           <w:p>
@@ -8349,7 +7992,7 @@
                 <w:sz w:val="20"/>
                 <w:szCs w:val="20"/>
               </w:rPr>
-              <w:t>Mapa del Sitio</w:t>
+              <w:t>Kanban</w:t>
             </w:r>
           </w:p>
           <w:p>
@@ -8453,25 +8096,219 @@
                 <w:sz w:val="19"/>
                 <w:szCs w:val="19"/>
               </w:rPr>
-              <w:t xml:space="preserve">    </w:t>
-            </w:r>
-            <w:proofErr w:type="spellStart"/>
-            <w:r>
+              <w:t xml:space="preserve">    Zalazar, Juan Manuel</w:t>
+            </w:r>
+          </w:p>
+          <w:p>
+            <w:pPr>
+              <w:shd w:val="clear" w:color="auto" w:fill="F8F9FA"/>
+              <w:ind w:left="65"/>
               <w:rPr>
                 <w:rFonts w:ascii="Arial" w:eastAsia="Arial" w:hAnsi="Arial" w:cs="Arial"/>
                 <w:sz w:val="19"/>
                 <w:szCs w:val="19"/>
               </w:rPr>
-              <w:t>Zalazar</w:t>
-            </w:r>
-            <w:proofErr w:type="spellEnd"/>
-            <w:r>
-              <w:rPr>
-                <w:rFonts w:ascii="Arial" w:eastAsia="Arial" w:hAnsi="Arial" w:cs="Arial"/>
+            </w:pPr>
+          </w:p>
+          <w:p>
+            <w:pPr>
+              <w:shd w:val="clear" w:color="auto" w:fill="F8F9FA"/>
+              <w:ind w:left="65"/>
+              <w:rPr>
+                <w:rFonts w:ascii="Arial" w:eastAsia="Arial" w:hAnsi="Arial" w:cs="Arial"/>
+                <w:b/>
                 <w:sz w:val="19"/>
                 <w:szCs w:val="19"/>
               </w:rPr>
-              <w:t>, Juan Manuel</w:t>
+            </w:pPr>
+            <w:r>
+              <w:rPr>
+                <w:rFonts w:ascii="Arial" w:eastAsia="Arial" w:hAnsi="Arial" w:cs="Arial"/>
+                <w:b/>
+                <w:sz w:val="19"/>
+                <w:szCs w:val="19"/>
+              </w:rPr>
+              <w:t>Fecha:</w:t>
+            </w:r>
+            <w:r>
+              <w:rPr>
+                <w:rFonts w:ascii="Arial" w:eastAsia="Arial" w:hAnsi="Arial" w:cs="Arial"/>
+                <w:b/>
+                <w:sz w:val="19"/>
+                <w:szCs w:val="19"/>
+              </w:rPr>
+              <w:t xml:space="preserve"> 12/10/2021</w:t>
+            </w:r>
+          </w:p>
+          <w:p>
+            <w:pPr>
+              <w:shd w:val="clear" w:color="auto" w:fill="F8F9FA"/>
+              <w:ind w:left="425"/>
+              <w:rPr>
+                <w:rFonts w:ascii="Arial" w:eastAsia="Roboto" w:hAnsi="Arial" w:cs="Arial"/>
+                <w:color w:val="21252A"/>
+                <w:sz w:val="20"/>
+                <w:szCs w:val="20"/>
+              </w:rPr>
+            </w:pPr>
+          </w:p>
+        </w:tc>
+      </w:tr>
+      <w:tr>
+        <w:trPr>
+          <w:trHeight w:val="602"/>
+        </w:trPr>
+        <w:tc>
+          <w:tcPr>
+            <w:tcW w:w="4515" w:type="dxa"/>
+            <w:vMerge/>
+          </w:tcPr>
+          <w:p>
+            <w:pPr>
+              <w:rPr>
+                <w:rFonts w:ascii="Arial" w:eastAsia="Arial" w:hAnsi="Arial" w:cs="Arial"/>
+                <w:b/>
+                <w:color w:val="000000"/>
+                <w:sz w:val="20"/>
+                <w:szCs w:val="20"/>
+              </w:rPr>
+            </w:pPr>
+          </w:p>
+        </w:tc>
+        <w:tc>
+          <w:tcPr>
+            <w:tcW w:w="4515" w:type="dxa"/>
+            <w:tcBorders>
+              <w:bottom w:val="single" w:sz="4" w:space="0" w:color="auto"/>
+            </w:tcBorders>
+          </w:tcPr>
+          <w:p>
+            <w:pPr>
+              <w:numPr>
+                <w:ilvl w:val="0"/>
+                <w:numId w:val="1"/>
+              </w:numPr>
+              <w:shd w:val="clear" w:color="auto" w:fill="F8F9FA"/>
+              <w:ind w:left="425"/>
+              <w:rPr>
+                <w:rFonts w:ascii="Arial" w:eastAsia="Roboto" w:hAnsi="Arial" w:cs="Arial"/>
+                <w:color w:val="21252A"/>
+                <w:sz w:val="20"/>
+                <w:szCs w:val="20"/>
+              </w:rPr>
+            </w:pPr>
+            <w:r>
+              <w:rPr>
+                <w:rFonts w:ascii="Arial" w:eastAsia="Roboto" w:hAnsi="Arial" w:cs="Arial"/>
+                <w:color w:val="21252A"/>
+                <w:sz w:val="20"/>
+                <w:szCs w:val="20"/>
+              </w:rPr>
+              <w:t>Mapa del Sitio</w:t>
+            </w:r>
+          </w:p>
+          <w:p>
+            <w:pPr>
+              <w:shd w:val="clear" w:color="auto" w:fill="F8F9FA"/>
+              <w:ind w:left="65"/>
+              <w:rPr>
+                <w:rFonts w:ascii="Arial" w:eastAsia="Roboto" w:hAnsi="Arial" w:cs="Arial"/>
+                <w:color w:val="21252A"/>
+                <w:sz w:val="20"/>
+                <w:szCs w:val="20"/>
+              </w:rPr>
+            </w:pPr>
+            <w:r>
+              <w:rPr>
+                <w:rFonts w:ascii="Arial" w:eastAsia="Roboto" w:hAnsi="Arial" w:cs="Arial"/>
+                <w:b/>
+                <w:color w:val="21252A"/>
+                <w:sz w:val="20"/>
+                <w:szCs w:val="20"/>
+              </w:rPr>
+              <w:t>Responsables</w:t>
+            </w:r>
+            <w:r>
+              <w:rPr>
+                <w:rFonts w:ascii="Arial" w:eastAsia="Roboto" w:hAnsi="Arial" w:cs="Arial"/>
+                <w:color w:val="21252A"/>
+                <w:sz w:val="20"/>
+                <w:szCs w:val="20"/>
+              </w:rPr>
+              <w:t>:</w:t>
+            </w:r>
+          </w:p>
+          <w:p>
+            <w:pPr>
+              <w:ind w:left="260"/>
+              <w:rPr>
+                <w:rFonts w:ascii="Arial" w:eastAsia="Arial" w:hAnsi="Arial" w:cs="Arial"/>
+                <w:sz w:val="19"/>
+                <w:szCs w:val="19"/>
+              </w:rPr>
+            </w:pPr>
+            <w:r>
+              <w:rPr>
+                <w:rFonts w:ascii="Arial" w:eastAsia="Arial" w:hAnsi="Arial" w:cs="Arial"/>
+                <w:sz w:val="19"/>
+                <w:szCs w:val="19"/>
+              </w:rPr>
+              <w:t>Casas, Salvador</w:t>
+            </w:r>
+          </w:p>
+          <w:p>
+            <w:pPr>
+              <w:ind w:left="260"/>
+              <w:rPr>
+                <w:rFonts w:ascii="Arial" w:eastAsia="Arial" w:hAnsi="Arial" w:cs="Arial"/>
+                <w:sz w:val="19"/>
+                <w:szCs w:val="19"/>
+              </w:rPr>
+            </w:pPr>
+            <w:r>
+              <w:rPr>
+                <w:rFonts w:ascii="Arial" w:eastAsia="Arial" w:hAnsi="Arial" w:cs="Arial"/>
+                <w:sz w:val="19"/>
+                <w:szCs w:val="19"/>
+              </w:rPr>
+              <w:t>Duarte, Paul</w:t>
+            </w:r>
+          </w:p>
+          <w:p>
+            <w:pPr>
+              <w:ind w:left="260"/>
+              <w:rPr>
+                <w:rFonts w:ascii="Arial" w:eastAsia="Arial" w:hAnsi="Arial" w:cs="Arial"/>
+                <w:sz w:val="19"/>
+                <w:szCs w:val="19"/>
+              </w:rPr>
+            </w:pPr>
+            <w:r>
+              <w:rPr>
+                <w:rFonts w:ascii="Arial" w:eastAsia="Arial" w:hAnsi="Arial" w:cs="Arial"/>
+                <w:sz w:val="19"/>
+                <w:szCs w:val="19"/>
+              </w:rPr>
+              <w:t>Romero, Marysel</w:t>
+            </w:r>
+          </w:p>
+          <w:p>
+            <w:pPr>
+              <w:shd w:val="clear" w:color="auto" w:fill="F8F9FA"/>
+              <w:ind w:left="65"/>
+              <w:rPr>
+                <w:rFonts w:ascii="Arial" w:eastAsia="Arial" w:hAnsi="Arial" w:cs="Arial"/>
+                <w:sz w:val="19"/>
+                <w:szCs w:val="19"/>
+              </w:rPr>
+            </w:pPr>
+            <w:r>
+              <w:rPr>
+                <w:rFonts w:ascii="Arial" w:eastAsia="Arial" w:hAnsi="Arial" w:cs="Arial"/>
+                <w:sz w:val="19"/>
+                <w:szCs w:val="19"/>
+              </w:rPr>
+              <w:t xml:space="preserve">    Zalazar, Juan Manuel</w:t>
             </w:r>
           </w:p>
           <w:p>
@@ -8614,8 +8451,18 @@
           <w:szCs w:val="20"/>
         </w:rPr>
       </w:pPr>
-      <w:bookmarkStart w:id="22" w:name="bookmark=id.4i7ojhp" w:colFirst="0" w:colLast="0"/>
-      <w:bookmarkEnd w:id="22"/>
+      <w:bookmarkStart w:id="21" w:name="bookmark=id.4i7ojhp" w:colFirst="0" w:colLast="0"/>
+      <w:bookmarkEnd w:id="21"/>
+    </w:p>
+    <w:p>
+      <w:pPr>
+        <w:spacing w:line="200" w:lineRule="auto"/>
+        <w:rPr>
+          <w:color w:val="000000"/>
+          <w:sz w:val="20"/>
+          <w:szCs w:val="20"/>
+        </w:rPr>
+      </w:pPr>
     </w:p>
     <w:p>
       <w:pPr>
@@ -8637,7 +8484,7 @@
 </file>
 
 <file path=word/endnotes.xml><?xml version="1.0" encoding="utf-8"?>
-<w:endnotes xmlns:wpc="http://schemas.microsoft.com/office/word/2010/wordprocessingCanvas" xmlns:mc="http://schemas.openxmlformats.org/markup-compatibility/2006" xmlns:o="urn:schemas-microsoft-com:office:office" xmlns:r="http://schemas.openxmlformats.org/officeDocument/2006/relationships" xmlns:m="http://schemas.openxmlformats.org/officeDocument/2006/math" xmlns:v="urn:schemas-microsoft-com:vml" xmlns:wp14="http://schemas.microsoft.com/office/word/2010/wordprocessingDrawing" xmlns:wp="http://schemas.openxmlformats.org/drawingml/2006/wordprocessingDrawing" xmlns:w10="urn:schemas-microsoft-com:office:word" xmlns:w="http://schemas.openxmlformats.org/wordprocessingml/2006/main" xmlns:w14="http://schemas.microsoft.com/office/word/2010/wordml" xmlns:w15="http://schemas.microsoft.com/office/word/2012/wordml" xmlns:wpg="http://schemas.microsoft.com/office/word/2010/wordprocessingGroup" xmlns:wpi="http://schemas.microsoft.com/office/word/2010/wordprocessingInk" xmlns:wne="http://schemas.microsoft.com/office/word/2006/wordml" xmlns:wps="http://schemas.microsoft.com/office/word/2010/wordprocessingShape" mc:Ignorable="w14 w15 wp14">
+<w:endnotes xmlns:wpc="http://schemas.microsoft.com/office/word/2010/wordprocessingCanvas" xmlns:cx="http://schemas.microsoft.com/office/drawing/2014/chartex" xmlns:cx1="http://schemas.microsoft.com/office/drawing/2015/9/8/chartex" xmlns:cx2="http://schemas.microsoft.com/office/drawing/2015/10/21/chartex" xmlns:cx3="http://schemas.microsoft.com/office/drawing/2016/5/9/chartex" xmlns:cx4="http://schemas.microsoft.com/office/drawing/2016/5/10/chartex" xmlns:cx5="http://schemas.microsoft.com/office/drawing/2016/5/11/chartex" xmlns:cx6="http://schemas.microsoft.com/office/drawing/2016/5/12/chartex" xmlns:cx7="http://schemas.microsoft.com/office/drawing/2016/5/13/chartex" xmlns:cx8="http://schemas.microsoft.com/office/drawing/2016/5/14/chartex" xmlns:mc="http://schemas.openxmlformats.org/markup-compatibility/2006" xmlns:aink="http://schemas.microsoft.com/office/drawing/2016/ink" xmlns:am3d="http://schemas.microsoft.com/office/drawing/2017/model3d" xmlns:o="urn:schemas-microsoft-com:office:office" xmlns:r="http://schemas.openxmlformats.org/officeDocument/2006/relationships" xmlns:m="http://schemas.openxmlformats.org/officeDocument/2006/math" xmlns:v="urn:schemas-microsoft-com:vml" xmlns:wp14="http://schemas.microsoft.com/office/word/2010/wordprocessingDrawing" xmlns:wp="http://schemas.openxmlformats.org/drawingml/2006/wordprocessingDrawing" xmlns:w10="urn:schemas-microsoft-com:office:word" xmlns:w="http://schemas.openxmlformats.org/wordprocessingml/2006/main" xmlns:w14="http://schemas.microsoft.com/office/word/2010/wordml" xmlns:w15="http://schemas.microsoft.com/office/word/2012/wordml" xmlns:w16cex="http://schemas.microsoft.com/office/word/2018/wordml/cex" xmlns:w16cid="http://schemas.microsoft.com/office/word/2016/wordml/cid" xmlns:w16="http://schemas.microsoft.com/office/word/2018/wordml" xmlns:w16sdtdh="http://schemas.microsoft.com/office/word/2020/wordml/sdtdatahash" xmlns:w16se="http://schemas.microsoft.com/office/word/2015/wordml/symex" xmlns:wpg="http://schemas.microsoft.com/office/word/2010/wordprocessingGroup" xmlns:wpi="http://schemas.microsoft.com/office/word/2010/wordprocessingInk" xmlns:wne="http://schemas.microsoft.com/office/word/2006/wordml" xmlns:wps="http://schemas.microsoft.com/office/word/2010/wordprocessingShape" mc:Ignorable="w14 w15 w16se w16cid w16 w16cex w16sdtdh wp14">
   <w:endnote w:type="separator" w:id="-1">
     <w:p>
       <w:r>
@@ -8656,7 +8503,7 @@
 </file>
 
 <file path=word/footer1.xml><?xml version="1.0" encoding="utf-8"?>
-<w:ftr xmlns:wpc="http://schemas.microsoft.com/office/word/2010/wordprocessingCanvas" xmlns:mc="http://schemas.openxmlformats.org/markup-compatibility/2006" xmlns:o="urn:schemas-microsoft-com:office:office" xmlns:r="http://schemas.openxmlformats.org/officeDocument/2006/relationships" xmlns:m="http://schemas.openxmlformats.org/officeDocument/2006/math" xmlns:v="urn:schemas-microsoft-com:vml" xmlns:wp14="http://schemas.microsoft.com/office/word/2010/wordprocessingDrawing" xmlns:wp="http://schemas.openxmlformats.org/drawingml/2006/wordprocessingDrawing" xmlns:w10="urn:schemas-microsoft-com:office:word" xmlns:w="http://schemas.openxmlformats.org/wordprocessingml/2006/main" xmlns:w14="http://schemas.microsoft.com/office/word/2010/wordml" xmlns:w15="http://schemas.microsoft.com/office/word/2012/wordml" xmlns:wpg="http://schemas.microsoft.com/office/word/2010/wordprocessingGroup" xmlns:wpi="http://schemas.microsoft.com/office/word/2010/wordprocessingInk" xmlns:wne="http://schemas.microsoft.com/office/word/2006/wordml" xmlns:wps="http://schemas.microsoft.com/office/word/2010/wordprocessingShape" mc:Ignorable="w14 w15 wp14">
+<w:ftr xmlns:wpc="http://schemas.microsoft.com/office/word/2010/wordprocessingCanvas" xmlns:cx="http://schemas.microsoft.com/office/drawing/2014/chartex" xmlns:cx1="http://schemas.microsoft.com/office/drawing/2015/9/8/chartex" xmlns:cx2="http://schemas.microsoft.com/office/drawing/2015/10/21/chartex" xmlns:cx3="http://schemas.microsoft.com/office/drawing/2016/5/9/chartex" xmlns:cx4="http://schemas.microsoft.com/office/drawing/2016/5/10/chartex" xmlns:cx5="http://schemas.microsoft.com/office/drawing/2016/5/11/chartex" xmlns:cx6="http://schemas.microsoft.com/office/drawing/2016/5/12/chartex" xmlns:cx7="http://schemas.microsoft.com/office/drawing/2016/5/13/chartex" xmlns:cx8="http://schemas.microsoft.com/office/drawing/2016/5/14/chartex" xmlns:mc="http://schemas.openxmlformats.org/markup-compatibility/2006" xmlns:aink="http://schemas.microsoft.com/office/drawing/2016/ink" xmlns:am3d="http://schemas.microsoft.com/office/drawing/2017/model3d" xmlns:o="urn:schemas-microsoft-com:office:office" xmlns:r="http://schemas.openxmlformats.org/officeDocument/2006/relationships" xmlns:m="http://schemas.openxmlformats.org/officeDocument/2006/math" xmlns:v="urn:schemas-microsoft-com:vml" xmlns:wp14="http://schemas.microsoft.com/office/word/2010/wordprocessingDrawing" xmlns:wp="http://schemas.openxmlformats.org/drawingml/2006/wordprocessingDrawing" xmlns:w10="urn:schemas-microsoft-com:office:word" xmlns:w="http://schemas.openxmlformats.org/wordprocessingml/2006/main" xmlns:w14="http://schemas.microsoft.com/office/word/2010/wordml" xmlns:w15="http://schemas.microsoft.com/office/word/2012/wordml" xmlns:w16cex="http://schemas.microsoft.com/office/word/2018/wordml/cex" xmlns:w16cid="http://schemas.microsoft.com/office/word/2016/wordml/cid" xmlns:w16="http://schemas.microsoft.com/office/word/2018/wordml" xmlns:w16sdtdh="http://schemas.microsoft.com/office/word/2020/wordml/sdtdatahash" xmlns:w16se="http://schemas.microsoft.com/office/word/2015/wordml/symex" xmlns:wpg="http://schemas.microsoft.com/office/word/2010/wordprocessingGroup" xmlns:wpi="http://schemas.microsoft.com/office/word/2010/wordprocessingInk" xmlns:wne="http://schemas.microsoft.com/office/word/2006/wordml" xmlns:wps="http://schemas.microsoft.com/office/word/2010/wordprocessingShape" mc:Ignorable="w14 w15 w16se w16cid w16 w16cex w16sdtdh wp14">
   <w:p>
     <w:pPr>
       <w:pBdr>
@@ -8734,7 +8581,7 @@
 </file>
 
 <file path=word/footnotes.xml><?xml version="1.0" encoding="utf-8"?>
-<w:footnotes xmlns:wpc="http://schemas.microsoft.com/office/word/2010/wordprocessingCanvas" xmlns:mc="http://schemas.openxmlformats.org/markup-compatibility/2006" xmlns:o="urn:schemas-microsoft-com:office:office" xmlns:r="http://schemas.openxmlformats.org/officeDocument/2006/relationships" xmlns:m="http://schemas.openxmlformats.org/officeDocument/2006/math" xmlns:v="urn:schemas-microsoft-com:vml" xmlns:wp14="http://schemas.microsoft.com/office/word/2010/wordprocessingDrawing" xmlns:wp="http://schemas.openxmlformats.org/drawingml/2006/wordprocessingDrawing" xmlns:w10="urn:schemas-microsoft-com:office:word" xmlns:w="http://schemas.openxmlformats.org/wordprocessingml/2006/main" xmlns:w14="http://schemas.microsoft.com/office/word/2010/wordml" xmlns:w15="http://schemas.microsoft.com/office/word/2012/wordml" xmlns:wpg="http://schemas.microsoft.com/office/word/2010/wordprocessingGroup" xmlns:wpi="http://schemas.microsoft.com/office/word/2010/wordprocessingInk" xmlns:wne="http://schemas.microsoft.com/office/word/2006/wordml" xmlns:wps="http://schemas.microsoft.com/office/word/2010/wordprocessingShape" mc:Ignorable="w14 w15 wp14">
+<w:footnotes xmlns:wpc="http://schemas.microsoft.com/office/word/2010/wordprocessingCanvas" xmlns:cx="http://schemas.microsoft.com/office/drawing/2014/chartex" xmlns:cx1="http://schemas.microsoft.com/office/drawing/2015/9/8/chartex" xmlns:cx2="http://schemas.microsoft.com/office/drawing/2015/10/21/chartex" xmlns:cx3="http://schemas.microsoft.com/office/drawing/2016/5/9/chartex" xmlns:cx4="http://schemas.microsoft.com/office/drawing/2016/5/10/chartex" xmlns:cx5="http://schemas.microsoft.com/office/drawing/2016/5/11/chartex" xmlns:cx6="http://schemas.microsoft.com/office/drawing/2016/5/12/chartex" xmlns:cx7="http://schemas.microsoft.com/office/drawing/2016/5/13/chartex" xmlns:cx8="http://schemas.microsoft.com/office/drawing/2016/5/14/chartex" xmlns:mc="http://schemas.openxmlformats.org/markup-compatibility/2006" xmlns:aink="http://schemas.microsoft.com/office/drawing/2016/ink" xmlns:am3d="http://schemas.microsoft.com/office/drawing/2017/model3d" xmlns:o="urn:schemas-microsoft-com:office:office" xmlns:r="http://schemas.openxmlformats.org/officeDocument/2006/relationships" xmlns:m="http://schemas.openxmlformats.org/officeDocument/2006/math" xmlns:v="urn:schemas-microsoft-com:vml" xmlns:wp14="http://schemas.microsoft.com/office/word/2010/wordprocessingDrawing" xmlns:wp="http://schemas.openxmlformats.org/drawingml/2006/wordprocessingDrawing" xmlns:w10="urn:schemas-microsoft-com:office:word" xmlns:w="http://schemas.openxmlformats.org/wordprocessingml/2006/main" xmlns:w14="http://schemas.microsoft.com/office/word/2010/wordml" xmlns:w15="http://schemas.microsoft.com/office/word/2012/wordml" xmlns:w16cex="http://schemas.microsoft.com/office/word/2018/wordml/cex" xmlns:w16cid="http://schemas.microsoft.com/office/word/2016/wordml/cid" xmlns:w16="http://schemas.microsoft.com/office/word/2018/wordml" xmlns:w16sdtdh="http://schemas.microsoft.com/office/word/2020/wordml/sdtdatahash" xmlns:w16se="http://schemas.microsoft.com/office/word/2015/wordml/symex" xmlns:wpg="http://schemas.microsoft.com/office/word/2010/wordprocessingGroup" xmlns:wpi="http://schemas.microsoft.com/office/word/2010/wordprocessingInk" xmlns:wne="http://schemas.microsoft.com/office/word/2006/wordml" xmlns:wps="http://schemas.microsoft.com/office/word/2010/wordprocessingShape" mc:Ignorable="w14 w15 w16se w16cid w16 w16cex w16sdtdh wp14">
   <w:footnote w:type="separator" w:id="-1">
     <w:p>
       <w:r>
@@ -8753,7 +8600,7 @@
 </file>
 
 <file path=word/header1.xml><?xml version="1.0" encoding="utf-8"?>
-<w:hdr xmlns:wpc="http://schemas.microsoft.com/office/word/2010/wordprocessingCanvas" xmlns:mc="http://schemas.openxmlformats.org/markup-compatibility/2006" xmlns:o="urn:schemas-microsoft-com:office:office" xmlns:r="http://schemas.openxmlformats.org/officeDocument/2006/relationships" xmlns:m="http://schemas.openxmlformats.org/officeDocument/2006/math" xmlns:v="urn:schemas-microsoft-com:vml" xmlns:wp14="http://schemas.microsoft.com/office/word/2010/wordprocessingDrawing" xmlns:wp="http://schemas.openxmlformats.org/drawingml/2006/wordprocessingDrawing" xmlns:w10="urn:schemas-microsoft-com:office:word" xmlns:w="http://schemas.openxmlformats.org/wordprocessingml/2006/main" xmlns:w14="http://schemas.microsoft.com/office/word/2010/wordml" xmlns:w15="http://schemas.microsoft.com/office/word/2012/wordml" xmlns:wpg="http://schemas.microsoft.com/office/word/2010/wordprocessingGroup" xmlns:wpi="http://schemas.microsoft.com/office/word/2010/wordprocessingInk" xmlns:wne="http://schemas.microsoft.com/office/word/2006/wordml" xmlns:wps="http://schemas.microsoft.com/office/word/2010/wordprocessingShape" mc:Ignorable="w14 w15 wp14">
+<w:hdr xmlns:wpc="http://schemas.microsoft.com/office/word/2010/wordprocessingCanvas" xmlns:cx="http://schemas.microsoft.com/office/drawing/2014/chartex" xmlns:cx1="http://schemas.microsoft.com/office/drawing/2015/9/8/chartex" xmlns:cx2="http://schemas.microsoft.com/office/drawing/2015/10/21/chartex" xmlns:cx3="http://schemas.microsoft.com/office/drawing/2016/5/9/chartex" xmlns:cx4="http://schemas.microsoft.com/office/drawing/2016/5/10/chartex" xmlns:cx5="http://schemas.microsoft.com/office/drawing/2016/5/11/chartex" xmlns:cx6="http://schemas.microsoft.com/office/drawing/2016/5/12/chartex" xmlns:cx7="http://schemas.microsoft.com/office/drawing/2016/5/13/chartex" xmlns:cx8="http://schemas.microsoft.com/office/drawing/2016/5/14/chartex" xmlns:mc="http://schemas.openxmlformats.org/markup-compatibility/2006" xmlns:aink="http://schemas.microsoft.com/office/drawing/2016/ink" xmlns:am3d="http://schemas.microsoft.com/office/drawing/2017/model3d" xmlns:o="urn:schemas-microsoft-com:office:office" xmlns:r="http://schemas.openxmlformats.org/officeDocument/2006/relationships" xmlns:m="http://schemas.openxmlformats.org/officeDocument/2006/math" xmlns:v="urn:schemas-microsoft-com:vml" xmlns:wp14="http://schemas.microsoft.com/office/word/2010/wordprocessingDrawing" xmlns:wp="http://schemas.openxmlformats.org/drawingml/2006/wordprocessingDrawing" xmlns:w10="urn:schemas-microsoft-com:office:word" xmlns:w="http://schemas.openxmlformats.org/wordprocessingml/2006/main" xmlns:w14="http://schemas.microsoft.com/office/word/2010/wordml" xmlns:w15="http://schemas.microsoft.com/office/word/2012/wordml" xmlns:w16cex="http://schemas.microsoft.com/office/word/2018/wordml/cex" xmlns:w16cid="http://schemas.microsoft.com/office/word/2016/wordml/cid" xmlns:w16="http://schemas.microsoft.com/office/word/2018/wordml" xmlns:w16sdtdh="http://schemas.microsoft.com/office/word/2020/wordml/sdtdatahash" xmlns:w16se="http://schemas.microsoft.com/office/word/2015/wordml/symex" xmlns:wpg="http://schemas.microsoft.com/office/word/2010/wordprocessingGroup" xmlns:wpi="http://schemas.microsoft.com/office/word/2010/wordprocessingInk" xmlns:wne="http://schemas.microsoft.com/office/word/2006/wordml" xmlns:wps="http://schemas.microsoft.com/office/word/2010/wordprocessingShape" mc:Ignorable="w14 w15 w16se w16cid w16 w16cex w16sdtdh wp14">
   <w:p>
     <w:r>
       <w:rPr>
@@ -8764,7 +8611,7 @@
         <w:szCs w:val="20"/>
       </w:rPr>
       <w:drawing>
-        <wp:anchor distT="0" distB="0" distL="0" distR="0" simplePos="0" relativeHeight="251658240" behindDoc="1" locked="0" layoutInCell="1" hidden="0" allowOverlap="1">
+        <wp:anchor distT="0" distB="0" distL="0" distR="0" simplePos="0" relativeHeight="251658240" behindDoc="1" locked="0" layoutInCell="1" hidden="0" allowOverlap="1" wp14:anchorId="209DA2CF" wp14:editId="5A7BA508">
           <wp:simplePos x="0" y="0"/>
           <wp:positionH relativeFrom="margin">
             <wp:posOffset>228600</wp:posOffset>
@@ -8894,7 +8741,7 @@
         <w:noProof/>
       </w:rPr>
       <w:drawing>
-        <wp:anchor distT="0" distB="0" distL="0" distR="0" simplePos="0" relativeHeight="251659264" behindDoc="1" locked="0" layoutInCell="1" hidden="0" allowOverlap="1">
+        <wp:anchor distT="0" distB="0" distL="0" distR="0" simplePos="0" relativeHeight="251659264" behindDoc="1" locked="0" layoutInCell="1" hidden="0" allowOverlap="1" wp14:anchorId="547708D5" wp14:editId="759AC6EA">
           <wp:simplePos x="0" y="0"/>
           <wp:positionH relativeFrom="column">
             <wp:posOffset>114300</wp:posOffset>
@@ -8988,8 +8835,8 @@
 </file>
 
 <file path=word/numbering.xml><?xml version="1.0" encoding="utf-8"?>
-<w:numbering xmlns:wpc="http://schemas.microsoft.com/office/word/2010/wordprocessingCanvas" xmlns:mc="http://schemas.openxmlformats.org/markup-compatibility/2006" xmlns:o="urn:schemas-microsoft-com:office:office" xmlns:r="http://schemas.openxmlformats.org/officeDocument/2006/relationships" xmlns:m="http://schemas.openxmlformats.org/officeDocument/2006/math" xmlns:v="urn:schemas-microsoft-com:vml" xmlns:wp14="http://schemas.microsoft.com/office/word/2010/wordprocessingDrawing" xmlns:wp="http://schemas.openxmlformats.org/drawingml/2006/wordprocessingDrawing" xmlns:w10="urn:schemas-microsoft-com:office:word" xmlns:w="http://schemas.openxmlformats.org/wordprocessingml/2006/main" xmlns:w14="http://schemas.microsoft.com/office/word/2010/wordml" xmlns:w15="http://schemas.microsoft.com/office/word/2012/wordml" xmlns:wpg="http://schemas.microsoft.com/office/word/2010/wordprocessingGroup" xmlns:wpi="http://schemas.microsoft.com/office/word/2010/wordprocessingInk" xmlns:wne="http://schemas.microsoft.com/office/word/2006/wordml" xmlns:wps="http://schemas.microsoft.com/office/word/2010/wordprocessingShape" mc:Ignorable="w14 w15 wp14">
-  <w:abstractNum w:abstractNumId="0">
+<w:numbering xmlns:wpc="http://schemas.microsoft.com/office/word/2010/wordprocessingCanvas" xmlns:cx="http://schemas.microsoft.com/office/drawing/2014/chartex" xmlns:cx1="http://schemas.microsoft.com/office/drawing/2015/9/8/chartex" xmlns:cx2="http://schemas.microsoft.com/office/drawing/2015/10/21/chartex" xmlns:cx3="http://schemas.microsoft.com/office/drawing/2016/5/9/chartex" xmlns:cx4="http://schemas.microsoft.com/office/drawing/2016/5/10/chartex" xmlns:cx5="http://schemas.microsoft.com/office/drawing/2016/5/11/chartex" xmlns:cx6="http://schemas.microsoft.com/office/drawing/2016/5/12/chartex" xmlns:cx7="http://schemas.microsoft.com/office/drawing/2016/5/13/chartex" xmlns:cx8="http://schemas.microsoft.com/office/drawing/2016/5/14/chartex" xmlns:mc="http://schemas.openxmlformats.org/markup-compatibility/2006" xmlns:aink="http://schemas.microsoft.com/office/drawing/2016/ink" xmlns:am3d="http://schemas.microsoft.com/office/drawing/2017/model3d" xmlns:o="urn:schemas-microsoft-com:office:office" xmlns:r="http://schemas.openxmlformats.org/officeDocument/2006/relationships" xmlns:m="http://schemas.openxmlformats.org/officeDocument/2006/math" xmlns:v="urn:schemas-microsoft-com:vml" xmlns:wp14="http://schemas.microsoft.com/office/word/2010/wordprocessingDrawing" xmlns:wp="http://schemas.openxmlformats.org/drawingml/2006/wordprocessingDrawing" xmlns:w10="urn:schemas-microsoft-com:office:word" xmlns:w="http://schemas.openxmlformats.org/wordprocessingml/2006/main" xmlns:w14="http://schemas.microsoft.com/office/word/2010/wordml" xmlns:w15="http://schemas.microsoft.com/office/word/2012/wordml" xmlns:w16cex="http://schemas.microsoft.com/office/word/2018/wordml/cex" xmlns:w16cid="http://schemas.microsoft.com/office/word/2016/wordml/cid" xmlns:w16="http://schemas.microsoft.com/office/word/2018/wordml" xmlns:w16sdtdh="http://schemas.microsoft.com/office/word/2020/wordml/sdtdatahash" xmlns:w16se="http://schemas.microsoft.com/office/word/2015/wordml/symex" xmlns:wpg="http://schemas.microsoft.com/office/word/2010/wordprocessingGroup" xmlns:wpi="http://schemas.microsoft.com/office/word/2010/wordprocessingInk" xmlns:wne="http://schemas.microsoft.com/office/word/2006/wordml" xmlns:wps="http://schemas.microsoft.com/office/word/2010/wordprocessingShape" mc:Ignorable="w14 w15 w16se w16cid w16 w16cex w16sdtdh wp14">
+  <w:abstractNum w:abstractNumId="0" w15:restartNumberingAfterBreak="0">
     <w:nsid w:val="036601D5"/>
     <w:multiLevelType w:val="multilevel"/>
     <w:tmpl w:val="13863966"/>
@@ -9102,7 +8949,7 @@
       </w:rPr>
     </w:lvl>
   </w:abstractNum>
-  <w:abstractNum w:abstractNumId="1">
+  <w:abstractNum w:abstractNumId="1" w15:restartNumberingAfterBreak="0">
     <w:nsid w:val="36D37220"/>
     <w:multiLevelType w:val="multilevel"/>
     <w:tmpl w:val="082A97C6"/>
@@ -9188,7 +9035,7 @@
       </w:pPr>
     </w:lvl>
   </w:abstractNum>
-  <w:abstractNum w:abstractNumId="2">
+  <w:abstractNum w:abstractNumId="2" w15:restartNumberingAfterBreak="0">
     <w:nsid w:val="48AB7EE4"/>
     <w:multiLevelType w:val="multilevel"/>
     <w:tmpl w:val="6E4A998E"/>
@@ -9301,7 +9148,7 @@
       </w:rPr>
     </w:lvl>
   </w:abstractNum>
-  <w:abstractNum w:abstractNumId="3">
+  <w:abstractNum w:abstractNumId="3" w15:restartNumberingAfterBreak="0">
     <w:nsid w:val="673F225F"/>
     <w:multiLevelType w:val="hybridMultilevel"/>
     <w:tmpl w:val="B23C4F6A"/>
@@ -9413,7 +9260,7 @@
       </w:rPr>
     </w:lvl>
   </w:abstractNum>
-  <w:abstractNum w:abstractNumId="4">
+  <w:abstractNum w:abstractNumId="4" w15:restartNumberingAfterBreak="0">
     <w:nsid w:val="7EF01263"/>
     <w:multiLevelType w:val="multilevel"/>
     <w:tmpl w:val="11B2157C"/>
@@ -9563,7 +9410,7 @@
 </file>
 
 <file path=word/styles.xml><?xml version="1.0" encoding="utf-8"?>
-<w:styles xmlns:mc="http://schemas.openxmlformats.org/markup-compatibility/2006" xmlns:r="http://schemas.openxmlformats.org/officeDocument/2006/relationships" xmlns:w="http://schemas.openxmlformats.org/wordprocessingml/2006/main" xmlns:w14="http://schemas.microsoft.com/office/word/2010/wordml" xmlns:w15="http://schemas.microsoft.com/office/word/2012/wordml" mc:Ignorable="w14 w15">
+<w:styles xmlns:mc="http://schemas.openxmlformats.org/markup-compatibility/2006" xmlns:r="http://schemas.openxmlformats.org/officeDocument/2006/relationships" xmlns:w="http://schemas.openxmlformats.org/wordprocessingml/2006/main" xmlns:w14="http://schemas.microsoft.com/office/word/2010/wordml" xmlns:w15="http://schemas.microsoft.com/office/word/2012/wordml" xmlns:w16cex="http://schemas.microsoft.com/office/word/2018/wordml/cex" xmlns:w16cid="http://schemas.microsoft.com/office/word/2016/wordml/cid" xmlns:w16="http://schemas.microsoft.com/office/word/2018/wordml" xmlns:w16sdtdh="http://schemas.microsoft.com/office/word/2020/wordml/sdtdatahash" xmlns:w16se="http://schemas.microsoft.com/office/word/2015/wordml/symex" mc:Ignorable="w14 w15 w16se w16cid w16 w16cex w16sdtdh">
   <w:docDefaults>
     <w:rPrDefault>
       <w:rPr>
@@ -9575,7 +9422,7 @@
     </w:rPrDefault>
     <w:pPrDefault/>
   </w:docDefaults>
-  <w:latentStyles w:defLockedState="0" w:defUIPriority="99" w:defSemiHidden="0" w:defUnhideWhenUsed="0" w:defQFormat="0" w:count="371">
+  <w:latentStyles w:defLockedState="0" w:defUIPriority="99" w:defSemiHidden="0" w:defUnhideWhenUsed="0" w:defQFormat="0" w:count="376">
     <w:lsdException w:name="Normal" w:uiPriority="0" w:qFormat="1"/>
     <w:lsdException w:name="heading 1" w:uiPriority="9" w:qFormat="1"/>
     <w:lsdException w:name="heading 2" w:semiHidden="1" w:uiPriority="9" w:unhideWhenUsed="1" w:qFormat="1"/>
@@ -9681,7 +9528,6 @@
     <w:lsdException w:name="HTML Sample" w:semiHidden="1" w:unhideWhenUsed="1"/>
     <w:lsdException w:name="HTML Typewriter" w:semiHidden="1" w:unhideWhenUsed="1"/>
     <w:lsdException w:name="HTML Variable" w:semiHidden="1" w:unhideWhenUsed="1"/>
-    <w:lsdException w:name="Normal Table" w:semiHidden="1" w:unhideWhenUsed="1"/>
     <w:lsdException w:name="annotation subject" w:semiHidden="1" w:unhideWhenUsed="1"/>
     <w:lsdException w:name="No List" w:semiHidden="1" w:unhideWhenUsed="1"/>
     <w:lsdException w:name="Outline List 1" w:semiHidden="1" w:unhideWhenUsed="1"/>
@@ -9724,11 +9570,8 @@
     <w:lsdException w:name="Table Contemporary" w:semiHidden="1" w:unhideWhenUsed="1"/>
     <w:lsdException w:name="Table Elegant" w:semiHidden="1" w:unhideWhenUsed="1"/>
     <w:lsdException w:name="Table Professional" w:semiHidden="1" w:unhideWhenUsed="1"/>
-    <w:lsdException w:name="Table Subtle 1" w:semiHidden="1" w:unhideWhenUsed="1"/>
     <w:lsdException w:name="Table Subtle 2" w:semiHidden="1" w:unhideWhenUsed="1"/>
     <w:lsdException w:name="Table Web 1" w:semiHidden="1" w:unhideWhenUsed="1"/>
-    <w:lsdException w:name="Table Web 2" w:semiHidden="1" w:unhideWhenUsed="1"/>
-    <w:lsdException w:name="Table Web 3" w:semiHidden="1" w:unhideWhenUsed="1"/>
     <w:lsdException w:name="Balloon Text" w:semiHidden="1" w:unhideWhenUsed="1"/>
     <w:lsdException w:name="Table Grid" w:uiPriority="39"/>
     <w:lsdException w:name="Table Theme" w:semiHidden="1" w:unhideWhenUsed="1"/>
@@ -9947,6 +9790,11 @@
     <w:lsdException w:name="List Table 5 Dark Accent 6" w:uiPriority="50"/>
     <w:lsdException w:name="List Table 6 Colorful Accent 6" w:uiPriority="51"/>
     <w:lsdException w:name="List Table 7 Colorful Accent 6" w:uiPriority="52"/>
+    <w:lsdException w:name="Mention" w:semiHidden="1" w:unhideWhenUsed="1"/>
+    <w:lsdException w:name="Smart Hyperlink" w:semiHidden="1" w:unhideWhenUsed="1"/>
+    <w:lsdException w:name="Hashtag" w:semiHidden="1" w:unhideWhenUsed="1"/>
+    <w:lsdException w:name="Unresolved Mention" w:semiHidden="1" w:unhideWhenUsed="1"/>
+    <w:lsdException w:name="Smart Link" w:semiHidden="1" w:unhideWhenUsed="1"/>
   </w:latentStyles>
   <w:style w:type="paragraph" w:default="1" w:styleId="Normal">
     <w:name w:val="Normal"/>
@@ -10089,7 +9937,7 @@
       </w:tblCellMar>
     </w:tblPr>
   </w:style>
-  <w:style w:type="paragraph" w:styleId="Puesto">
+  <w:style w:type="paragraph" w:styleId="Ttulo">
     <w:name w:val="Title"/>
     <w:basedOn w:val="Normal"/>
     <w:next w:val="Normal"/>
@@ -10150,12 +9998,6 @@
     <w:tblPr>
       <w:tblStyleRowBandSize w:val="1"/>
       <w:tblStyleColBandSize w:val="1"/>
-      <w:tblCellMar>
-        <w:top w:w="0" w:type="dxa"/>
-        <w:left w:w="0" w:type="dxa"/>
-        <w:bottom w:w="0" w:type="dxa"/>
-        <w:right w:w="0" w:type="dxa"/>
-      </w:tblCellMar>
     </w:tblPr>
   </w:style>
   <w:style w:type="table" w:customStyle="1" w:styleId="a1">
@@ -10254,12 +10096,6 @@
     <w:tblPr>
       <w:tblStyleRowBandSize w:val="1"/>
       <w:tblStyleColBandSize w:val="1"/>
-      <w:tblCellMar>
-        <w:top w:w="0" w:type="dxa"/>
-        <w:left w:w="0" w:type="dxa"/>
-        <w:bottom w:w="0" w:type="dxa"/>
-        <w:right w:w="0" w:type="dxa"/>
-      </w:tblCellMar>
     </w:tblPr>
   </w:style>
   <w:style w:type="table" w:customStyle="1" w:styleId="a9">
@@ -10267,12 +10103,6 @@
     <w:tblPr>
       <w:tblStyleRowBandSize w:val="1"/>
       <w:tblStyleColBandSize w:val="1"/>
-      <w:tblCellMar>
-        <w:top w:w="0" w:type="dxa"/>
-        <w:left w:w="0" w:type="dxa"/>
-        <w:bottom w:w="0" w:type="dxa"/>
-        <w:right w:w="0" w:type="dxa"/>
-      </w:tblCellMar>
     </w:tblPr>
   </w:style>
   <w:style w:type="table" w:customStyle="1" w:styleId="aa">
@@ -10280,12 +10110,6 @@
     <w:tblPr>
       <w:tblStyleRowBandSize w:val="1"/>
       <w:tblStyleColBandSize w:val="1"/>
-      <w:tblCellMar>
-        <w:top w:w="0" w:type="dxa"/>
-        <w:left w:w="0" w:type="dxa"/>
-        <w:bottom w:w="0" w:type="dxa"/>
-        <w:right w:w="0" w:type="dxa"/>
-      </w:tblCellMar>
     </w:tblPr>
   </w:style>
   <w:style w:type="table" w:customStyle="1" w:styleId="ab">
@@ -10293,12 +10117,6 @@
     <w:tblPr>
       <w:tblStyleRowBandSize w:val="1"/>
       <w:tblStyleColBandSize w:val="1"/>
-      <w:tblCellMar>
-        <w:top w:w="0" w:type="dxa"/>
-        <w:left w:w="0" w:type="dxa"/>
-        <w:bottom w:w="0" w:type="dxa"/>
-        <w:right w:w="0" w:type="dxa"/>
-      </w:tblCellMar>
     </w:tblPr>
   </w:style>
   <w:style w:type="paragraph" w:styleId="Textocomentario">
@@ -10377,7 +10195,7 @@
     <w:uiPriority w:val="99"/>
     <w:rsid w:val="00120C63"/>
   </w:style>
-  <w:style w:type="paragraph" w:styleId="TtulodeTDC">
+  <w:style w:type="paragraph" w:styleId="TtuloTDC">
     <w:name w:val="TOC Heading"/>
     <w:basedOn w:val="Ttulo1"/>
     <w:next w:val="Normal"/>
@@ -10439,7 +10257,6 @@
     <w:uiPriority w:val="39"/>
     <w:rsid w:val="00751395"/>
     <w:tblPr>
-      <w:tblInd w:w="0" w:type="dxa"/>
       <w:tblBorders>
         <w:top w:val="single" w:sz="4" w:space="0" w:color="auto"/>
         <w:left w:val="single" w:sz="4" w:space="0" w:color="auto"/>
@@ -10448,12 +10265,6 @@
         <w:insideH w:val="single" w:sz="4" w:space="0" w:color="auto"/>
         <w:insideV w:val="single" w:sz="4" w:space="0" w:color="auto"/>
       </w:tblBorders>
-      <w:tblCellMar>
-        <w:top w:w="0" w:type="dxa"/>
-        <w:left w:w="108" w:type="dxa"/>
-        <w:bottom w:w="0" w:type="dxa"/>
-        <w:right w:w="108" w:type="dxa"/>
-      </w:tblCellMar>
     </w:tblPr>
   </w:style>
   <w:style w:type="paragraph" w:styleId="Textodeglobo">
@@ -10499,12 +10310,6 @@
     <w:tblPr>
       <w:tblStyleRowBandSize w:val="1"/>
       <w:tblStyleColBandSize w:val="1"/>
-      <w:tblCellMar>
-        <w:top w:w="0" w:type="dxa"/>
-        <w:left w:w="0" w:type="dxa"/>
-        <w:bottom w:w="0" w:type="dxa"/>
-        <w:right w:w="0" w:type="dxa"/>
-      </w:tblCellMar>
     </w:tblPr>
   </w:style>
   <w:style w:type="table" w:customStyle="1" w:styleId="ad">
@@ -10512,12 +10317,6 @@
     <w:tblPr>
       <w:tblStyleRowBandSize w:val="1"/>
       <w:tblStyleColBandSize w:val="1"/>
-      <w:tblCellMar>
-        <w:top w:w="0" w:type="dxa"/>
-        <w:left w:w="0" w:type="dxa"/>
-        <w:bottom w:w="0" w:type="dxa"/>
-        <w:right w:w="0" w:type="dxa"/>
-      </w:tblCellMar>
     </w:tblPr>
   </w:style>
   <w:style w:type="table" w:customStyle="1" w:styleId="ae">
@@ -10525,12 +10324,6 @@
     <w:tblPr>
       <w:tblStyleRowBandSize w:val="1"/>
       <w:tblStyleColBandSize w:val="1"/>
-      <w:tblCellMar>
-        <w:top w:w="0" w:type="dxa"/>
-        <w:left w:w="0" w:type="dxa"/>
-        <w:bottom w:w="0" w:type="dxa"/>
-        <w:right w:w="0" w:type="dxa"/>
-      </w:tblCellMar>
     </w:tblPr>
   </w:style>
   <w:style w:type="table" w:customStyle="1" w:styleId="af">
@@ -10538,12 +10331,6 @@
     <w:tblPr>
       <w:tblStyleRowBandSize w:val="1"/>
       <w:tblStyleColBandSize w:val="1"/>
-      <w:tblCellMar>
-        <w:top w:w="0" w:type="dxa"/>
-        <w:left w:w="0" w:type="dxa"/>
-        <w:bottom w:w="0" w:type="dxa"/>
-        <w:right w:w="0" w:type="dxa"/>
-      </w:tblCellMar>
     </w:tblPr>
   </w:style>
   <w:style w:type="table" w:customStyle="1" w:styleId="af0">
@@ -10551,12 +10338,6 @@
     <w:tblPr>
       <w:tblStyleRowBandSize w:val="1"/>
       <w:tblStyleColBandSize w:val="1"/>
-      <w:tblCellMar>
-        <w:top w:w="0" w:type="dxa"/>
-        <w:left w:w="0" w:type="dxa"/>
-        <w:bottom w:w="0" w:type="dxa"/>
-        <w:right w:w="0" w:type="dxa"/>
-      </w:tblCellMar>
     </w:tblPr>
   </w:style>
   <w:style w:type="table" w:customStyle="1" w:styleId="af1">
@@ -10564,12 +10345,6 @@
     <w:tblPr>
       <w:tblStyleRowBandSize w:val="1"/>
       <w:tblStyleColBandSize w:val="1"/>
-      <w:tblCellMar>
-        <w:top w:w="0" w:type="dxa"/>
-        <w:left w:w="0" w:type="dxa"/>
-        <w:bottom w:w="0" w:type="dxa"/>
-        <w:right w:w="0" w:type="dxa"/>
-      </w:tblCellMar>
     </w:tblPr>
   </w:style>
   <w:style w:type="table" w:customStyle="1" w:styleId="af2">
@@ -10577,12 +10352,6 @@
     <w:tblPr>
       <w:tblStyleRowBandSize w:val="1"/>
       <w:tblStyleColBandSize w:val="1"/>
-      <w:tblCellMar>
-        <w:top w:w="0" w:type="dxa"/>
-        <w:left w:w="0" w:type="dxa"/>
-        <w:bottom w:w="0" w:type="dxa"/>
-        <w:right w:w="0" w:type="dxa"/>
-      </w:tblCellMar>
     </w:tblPr>
   </w:style>
   <w:style w:type="table" w:customStyle="1" w:styleId="af3">
@@ -10591,9 +10360,7 @@
       <w:tblStyleRowBandSize w:val="1"/>
       <w:tblStyleColBandSize w:val="1"/>
       <w:tblCellMar>
-        <w:top w:w="0" w:type="dxa"/>
         <w:left w:w="108" w:type="dxa"/>
-        <w:bottom w:w="0" w:type="dxa"/>
         <w:right w:w="108" w:type="dxa"/>
       </w:tblCellMar>
     </w:tblPr>
@@ -10603,12 +10370,6 @@
     <w:tblPr>
       <w:tblStyleRowBandSize w:val="1"/>
       <w:tblStyleColBandSize w:val="1"/>
-      <w:tblCellMar>
-        <w:top w:w="0" w:type="dxa"/>
-        <w:left w:w="0" w:type="dxa"/>
-        <w:bottom w:w="0" w:type="dxa"/>
-        <w:right w:w="0" w:type="dxa"/>
-      </w:tblCellMar>
     </w:tblPr>
   </w:style>
   <w:style w:type="table" w:customStyle="1" w:styleId="af5">
@@ -10617,9 +10378,7 @@
       <w:tblStyleRowBandSize w:val="1"/>
       <w:tblStyleColBandSize w:val="1"/>
       <w:tblCellMar>
-        <w:top w:w="0" w:type="dxa"/>
         <w:left w:w="108" w:type="dxa"/>
-        <w:bottom w:w="0" w:type="dxa"/>
         <w:right w:w="108" w:type="dxa"/>
       </w:tblCellMar>
     </w:tblPr>
@@ -10630,9 +10389,7 @@
       <w:tblStyleRowBandSize w:val="1"/>
       <w:tblStyleColBandSize w:val="1"/>
       <w:tblCellMar>
-        <w:top w:w="0" w:type="dxa"/>
         <w:left w:w="108" w:type="dxa"/>
-        <w:bottom w:w="0" w:type="dxa"/>
         <w:right w:w="108" w:type="dxa"/>
       </w:tblCellMar>
     </w:tblPr>
@@ -10643,9 +10400,7 @@
       <w:tblStyleRowBandSize w:val="1"/>
       <w:tblStyleColBandSize w:val="1"/>
       <w:tblCellMar>
-        <w:top w:w="0" w:type="dxa"/>
         <w:left w:w="108" w:type="dxa"/>
-        <w:bottom w:w="0" w:type="dxa"/>
         <w:right w:w="108" w:type="dxa"/>
       </w:tblCellMar>
     </w:tblPr>
@@ -10656,9 +10411,7 @@
       <w:tblStyleRowBandSize w:val="1"/>
       <w:tblStyleColBandSize w:val="1"/>
       <w:tblCellMar>
-        <w:top w:w="0" w:type="dxa"/>
         <w:left w:w="108" w:type="dxa"/>
-        <w:bottom w:w="0" w:type="dxa"/>
         <w:right w:w="108" w:type="dxa"/>
       </w:tblCellMar>
     </w:tblPr>
@@ -10669,9 +10422,7 @@
       <w:tblStyleRowBandSize w:val="1"/>
       <w:tblStyleColBandSize w:val="1"/>
       <w:tblCellMar>
-        <w:top w:w="0" w:type="dxa"/>
         <w:left w:w="108" w:type="dxa"/>
-        <w:bottom w:w="0" w:type="dxa"/>
         <w:right w:w="108" w:type="dxa"/>
       </w:tblCellMar>
     </w:tblPr>
@@ -10682,9 +10433,7 @@
       <w:tblStyleRowBandSize w:val="1"/>
       <w:tblStyleColBandSize w:val="1"/>
       <w:tblCellMar>
-        <w:top w:w="0" w:type="dxa"/>
         <w:left w:w="108" w:type="dxa"/>
-        <w:bottom w:w="0" w:type="dxa"/>
         <w:right w:w="108" w:type="dxa"/>
       </w:tblCellMar>
     </w:tblPr>

</xml_diff>

<commit_message>
Actualizo el documento IEEE para el 3er Sprint
</commit_message>
<xml_diff>
--- a/Proyecto Mi Observador - Especificación.docx
+++ b/Proyecto Mi Observador - Especificación.docx
@@ -991,7 +991,27 @@
                 <w:sz w:val="19"/>
                 <w:szCs w:val="19"/>
               </w:rPr>
-              <w:t>Verificado dep. Calidad</w:t>
+              <w:t xml:space="preserve">Verificado </w:t>
+            </w:r>
+            <w:proofErr w:type="spellStart"/>
+            <w:r>
+              <w:rPr>
+                <w:rFonts w:ascii="Arial" w:eastAsia="Arial" w:hAnsi="Arial" w:cs="Arial"/>
+                <w:b/>
+                <w:sz w:val="19"/>
+                <w:szCs w:val="19"/>
+              </w:rPr>
+              <w:t>dep</w:t>
+            </w:r>
+            <w:proofErr w:type="spellEnd"/>
+            <w:r>
+              <w:rPr>
+                <w:rFonts w:ascii="Arial" w:eastAsia="Arial" w:hAnsi="Arial" w:cs="Arial"/>
+                <w:b/>
+                <w:sz w:val="19"/>
+                <w:szCs w:val="19"/>
+              </w:rPr>
+              <w:t>. Calidad</w:t>
             </w:r>
           </w:p>
         </w:tc>
@@ -1112,8 +1132,18 @@
                 <w:sz w:val="19"/>
                 <w:szCs w:val="19"/>
               </w:rPr>
-              <w:t>Romero, Marysel</w:t>
-            </w:r>
+              <w:t xml:space="preserve">Romero, </w:t>
+            </w:r>
+            <w:proofErr w:type="spellStart"/>
+            <w:r>
+              <w:rPr>
+                <w:rFonts w:ascii="Arial" w:eastAsia="Arial" w:hAnsi="Arial" w:cs="Arial"/>
+                <w:sz w:val="19"/>
+                <w:szCs w:val="19"/>
+              </w:rPr>
+              <w:t>Marysel</w:t>
+            </w:r>
+            <w:proofErr w:type="spellEnd"/>
           </w:p>
           <w:p>
             <w:pPr>
@@ -3104,8 +3134,22 @@
                 <w:szCs w:val="20"/>
                 <w:shd w:val="clear" w:color="auto" w:fill="FFFFFF"/>
               </w:rPr>
-              <w:t>Desarrollo backend</w:t>
-            </w:r>
+              <w:t xml:space="preserve">Desarrollo </w:t>
+            </w:r>
+            <w:proofErr w:type="spellStart"/>
+            <w:r>
+              <w:rPr>
+                <w:rStyle w:val="Textoennegrita"/>
+                <w:rFonts w:ascii="Arial" w:hAnsi="Arial" w:cs="Arial"/>
+                <w:b w:val="0"/>
+                <w:color w:val="21252A"/>
+                <w:sz w:val="20"/>
+                <w:szCs w:val="20"/>
+                <w:shd w:val="clear" w:color="auto" w:fill="FFFFFF"/>
+              </w:rPr>
+              <w:t>backend</w:t>
+            </w:r>
+            <w:proofErr w:type="spellEnd"/>
           </w:p>
           <w:p>
             <w:pPr>
@@ -3137,8 +3181,22 @@
                 <w:szCs w:val="20"/>
                 <w:shd w:val="clear" w:color="auto" w:fill="FFFFFF"/>
               </w:rPr>
-              <w:t>Desarrollo frontend</w:t>
-            </w:r>
+              <w:t xml:space="preserve">Desarrollo </w:t>
+            </w:r>
+            <w:proofErr w:type="spellStart"/>
+            <w:r>
+              <w:rPr>
+                <w:rStyle w:val="Textoennegrita"/>
+                <w:rFonts w:ascii="Arial" w:hAnsi="Arial" w:cs="Arial"/>
+                <w:b w:val="0"/>
+                <w:color w:val="21252A"/>
+                <w:sz w:val="20"/>
+                <w:szCs w:val="20"/>
+                <w:shd w:val="clear" w:color="auto" w:fill="FFFFFF"/>
+              </w:rPr>
+              <w:t>frontend</w:t>
+            </w:r>
+            <w:proofErr w:type="spellEnd"/>
           </w:p>
           <w:p>
             <w:pPr>
@@ -3215,6 +3273,7 @@
                 <w:szCs w:val="20"/>
               </w:rPr>
             </w:pPr>
+            <w:proofErr w:type="spellStart"/>
             <w:r>
               <w:rPr>
                 <w:rStyle w:val="Textoennegrita"/>
@@ -3227,6 +3286,7 @@
               </w:rPr>
               <w:t>Testing</w:t>
             </w:r>
+            <w:proofErr w:type="spellEnd"/>
           </w:p>
         </w:tc>
       </w:tr>
@@ -3257,7 +3317,7 @@
                 <w:sz w:val="20"/>
                 <w:szCs w:val="20"/>
               </w:rPr>
-              <w:t>Categoría  Profesional</w:t>
+              <w:t>Categoría Profesional</w:t>
             </w:r>
           </w:p>
         </w:tc>
@@ -3349,7 +3409,25 @@
                 <w:sz w:val="20"/>
                 <w:szCs w:val="20"/>
               </w:rPr>
-              <w:t>Desarrollo Frontend. Redacción</w:t>
+              <w:t xml:space="preserve">Desarrollo </w:t>
+            </w:r>
+            <w:proofErr w:type="spellStart"/>
+            <w:r>
+              <w:rPr>
+                <w:rFonts w:ascii="Arial" w:eastAsia="Arial" w:hAnsi="Arial" w:cs="Arial"/>
+                <w:sz w:val="20"/>
+                <w:szCs w:val="20"/>
+              </w:rPr>
+              <w:t>Frontend</w:t>
+            </w:r>
+            <w:proofErr w:type="spellEnd"/>
+            <w:r>
+              <w:rPr>
+                <w:rFonts w:ascii="Arial" w:eastAsia="Arial" w:hAnsi="Arial" w:cs="Arial"/>
+                <w:sz w:val="20"/>
+                <w:szCs w:val="20"/>
+              </w:rPr>
+              <w:t>. Redacción</w:t>
             </w:r>
           </w:p>
         </w:tc>
@@ -3591,8 +3669,22 @@
                 <w:szCs w:val="20"/>
                 <w:shd w:val="clear" w:color="auto" w:fill="FFFFFF"/>
               </w:rPr>
-              <w:t>Desarrollo backend</w:t>
-            </w:r>
+              <w:t xml:space="preserve">Desarrollo </w:t>
+            </w:r>
+            <w:proofErr w:type="spellStart"/>
+            <w:r>
+              <w:rPr>
+                <w:rStyle w:val="Textoennegrita"/>
+                <w:rFonts w:ascii="Arial" w:hAnsi="Arial" w:cs="Arial"/>
+                <w:b w:val="0"/>
+                <w:color w:val="21252A"/>
+                <w:sz w:val="20"/>
+                <w:szCs w:val="20"/>
+                <w:shd w:val="clear" w:color="auto" w:fill="FFFFFF"/>
+              </w:rPr>
+              <w:t>backend</w:t>
+            </w:r>
+            <w:proofErr w:type="spellEnd"/>
           </w:p>
           <w:p>
             <w:pPr>
@@ -3624,8 +3716,22 @@
                 <w:szCs w:val="20"/>
                 <w:shd w:val="clear" w:color="auto" w:fill="FFFFFF"/>
               </w:rPr>
-              <w:t>Desarrollo frontend</w:t>
-            </w:r>
+              <w:t xml:space="preserve">Desarrollo </w:t>
+            </w:r>
+            <w:proofErr w:type="spellStart"/>
+            <w:r>
+              <w:rPr>
+                <w:rStyle w:val="Textoennegrita"/>
+                <w:rFonts w:ascii="Arial" w:hAnsi="Arial" w:cs="Arial"/>
+                <w:b w:val="0"/>
+                <w:color w:val="21252A"/>
+                <w:sz w:val="20"/>
+                <w:szCs w:val="20"/>
+                <w:shd w:val="clear" w:color="auto" w:fill="FFFFFF"/>
+              </w:rPr>
+              <w:t>frontend</w:t>
+            </w:r>
+            <w:proofErr w:type="spellEnd"/>
           </w:p>
           <w:p>
             <w:pPr>
@@ -3702,6 +3808,7 @@
                 <w:szCs w:val="20"/>
               </w:rPr>
             </w:pPr>
+            <w:proofErr w:type="spellStart"/>
             <w:r>
               <w:rPr>
                 <w:rStyle w:val="Textoennegrita"/>
@@ -3714,6 +3821,7 @@
               </w:rPr>
               <w:t>Testing</w:t>
             </w:r>
+            <w:proofErr w:type="spellEnd"/>
           </w:p>
         </w:tc>
       </w:tr>
@@ -3744,7 +3852,7 @@
                 <w:sz w:val="20"/>
                 <w:szCs w:val="20"/>
               </w:rPr>
-              <w:t>Categoría  Profesional</w:t>
+              <w:t>Categoría Profesional</w:t>
             </w:r>
           </w:p>
         </w:tc>
@@ -3836,7 +3944,25 @@
                 <w:sz w:val="20"/>
                 <w:szCs w:val="20"/>
               </w:rPr>
-              <w:t>Desarrollo Frontend. Redacción. Aportes desde la perspectiva contable/financiera (de ser necesario en alguna etapa)</w:t>
+              <w:t xml:space="preserve">Desarrollo </w:t>
+            </w:r>
+            <w:proofErr w:type="spellStart"/>
+            <w:r>
+              <w:rPr>
+                <w:rFonts w:ascii="Arial" w:eastAsia="Arial" w:hAnsi="Arial" w:cs="Arial"/>
+                <w:sz w:val="20"/>
+                <w:szCs w:val="20"/>
+              </w:rPr>
+              <w:t>Frontend</w:t>
+            </w:r>
+            <w:proofErr w:type="spellEnd"/>
+            <w:r>
+              <w:rPr>
+                <w:rFonts w:ascii="Arial" w:eastAsia="Arial" w:hAnsi="Arial" w:cs="Arial"/>
+                <w:sz w:val="20"/>
+                <w:szCs w:val="20"/>
+              </w:rPr>
+              <w:t>. Redacción. Aportes desde la perspectiva contable/financiera (de ser necesario en alguna etapa)</w:t>
             </w:r>
           </w:p>
         </w:tc>
@@ -4078,8 +4204,22 @@
                 <w:szCs w:val="20"/>
                 <w:shd w:val="clear" w:color="auto" w:fill="FFFFFF"/>
               </w:rPr>
-              <w:t>Desarrollo backend</w:t>
-            </w:r>
+              <w:t xml:space="preserve">Desarrollo </w:t>
+            </w:r>
+            <w:proofErr w:type="spellStart"/>
+            <w:r>
+              <w:rPr>
+                <w:rStyle w:val="Textoennegrita"/>
+                <w:rFonts w:ascii="Arial" w:hAnsi="Arial" w:cs="Arial"/>
+                <w:b w:val="0"/>
+                <w:color w:val="21252A"/>
+                <w:sz w:val="20"/>
+                <w:szCs w:val="20"/>
+                <w:shd w:val="clear" w:color="auto" w:fill="FFFFFF"/>
+              </w:rPr>
+              <w:t>backend</w:t>
+            </w:r>
+            <w:proofErr w:type="spellEnd"/>
           </w:p>
           <w:p>
             <w:pPr>
@@ -4111,8 +4251,22 @@
                 <w:szCs w:val="20"/>
                 <w:shd w:val="clear" w:color="auto" w:fill="FFFFFF"/>
               </w:rPr>
-              <w:t>Desarrollo frontend</w:t>
-            </w:r>
+              <w:t xml:space="preserve">Desarrollo </w:t>
+            </w:r>
+            <w:proofErr w:type="spellStart"/>
+            <w:r>
+              <w:rPr>
+                <w:rStyle w:val="Textoennegrita"/>
+                <w:rFonts w:ascii="Arial" w:hAnsi="Arial" w:cs="Arial"/>
+                <w:b w:val="0"/>
+                <w:color w:val="21252A"/>
+                <w:sz w:val="20"/>
+                <w:szCs w:val="20"/>
+                <w:shd w:val="clear" w:color="auto" w:fill="FFFFFF"/>
+              </w:rPr>
+              <w:t>frontend</w:t>
+            </w:r>
+            <w:proofErr w:type="spellEnd"/>
           </w:p>
           <w:p>
             <w:pPr>
@@ -4189,6 +4343,7 @@
                 <w:szCs w:val="20"/>
               </w:rPr>
             </w:pPr>
+            <w:proofErr w:type="spellStart"/>
             <w:r>
               <w:rPr>
                 <w:rStyle w:val="Textoennegrita"/>
@@ -4201,6 +4356,7 @@
               </w:rPr>
               <w:t>Testing</w:t>
             </w:r>
+            <w:proofErr w:type="spellEnd"/>
           </w:p>
         </w:tc>
       </w:tr>
@@ -4231,7 +4387,7 @@
                 <w:sz w:val="20"/>
                 <w:szCs w:val="20"/>
               </w:rPr>
-              <w:t>Categoría  Profesional</w:t>
+              <w:t>Categoría Profesional</w:t>
             </w:r>
           </w:p>
         </w:tc>
@@ -4323,7 +4479,43 @@
                 <w:sz w:val="20"/>
                 <w:szCs w:val="20"/>
               </w:rPr>
-              <w:t xml:space="preserve">Desarrollo Frontend. Diseño gráfico. Testing. </w:t>
+              <w:t xml:space="preserve">Desarrollo </w:t>
+            </w:r>
+            <w:proofErr w:type="spellStart"/>
+            <w:r>
+              <w:rPr>
+                <w:rFonts w:ascii="Arial" w:eastAsia="Arial" w:hAnsi="Arial" w:cs="Arial"/>
+                <w:sz w:val="20"/>
+                <w:szCs w:val="20"/>
+              </w:rPr>
+              <w:t>Frontend</w:t>
+            </w:r>
+            <w:proofErr w:type="spellEnd"/>
+            <w:r>
+              <w:rPr>
+                <w:rFonts w:ascii="Arial" w:eastAsia="Arial" w:hAnsi="Arial" w:cs="Arial"/>
+                <w:sz w:val="20"/>
+                <w:szCs w:val="20"/>
+              </w:rPr>
+              <w:t xml:space="preserve">. Diseño gráfico. </w:t>
+            </w:r>
+            <w:proofErr w:type="spellStart"/>
+            <w:r>
+              <w:rPr>
+                <w:rFonts w:ascii="Arial" w:eastAsia="Arial" w:hAnsi="Arial" w:cs="Arial"/>
+                <w:sz w:val="20"/>
+                <w:szCs w:val="20"/>
+              </w:rPr>
+              <w:t>Testing</w:t>
+            </w:r>
+            <w:proofErr w:type="spellEnd"/>
+            <w:r>
+              <w:rPr>
+                <w:rFonts w:ascii="Arial" w:eastAsia="Arial" w:hAnsi="Arial" w:cs="Arial"/>
+                <w:sz w:val="20"/>
+                <w:szCs w:val="20"/>
+              </w:rPr>
+              <w:t xml:space="preserve">. </w:t>
             </w:r>
           </w:p>
         </w:tc>
@@ -4513,13 +4705,23 @@
                 <w:szCs w:val="20"/>
               </w:rPr>
             </w:pPr>
-            <w:r>
-              <w:rPr>
-                <w:rFonts w:ascii="Arial" w:eastAsia="Arial" w:hAnsi="Arial" w:cs="Arial"/>
-                <w:sz w:val="20"/>
-                <w:szCs w:val="20"/>
-              </w:rPr>
-              <w:t>Marysel Romero</w:t>
+            <w:proofErr w:type="spellStart"/>
+            <w:r>
+              <w:rPr>
+                <w:rFonts w:ascii="Arial" w:eastAsia="Arial" w:hAnsi="Arial" w:cs="Arial"/>
+                <w:sz w:val="20"/>
+                <w:szCs w:val="20"/>
+              </w:rPr>
+              <w:t>Marysel</w:t>
+            </w:r>
+            <w:proofErr w:type="spellEnd"/>
+            <w:r>
+              <w:rPr>
+                <w:rFonts w:ascii="Arial" w:eastAsia="Arial" w:hAnsi="Arial" w:cs="Arial"/>
+                <w:sz w:val="20"/>
+                <w:szCs w:val="20"/>
+              </w:rPr>
+              <w:t xml:space="preserve"> Romero</w:t>
             </w:r>
           </w:p>
         </w:tc>
@@ -4596,8 +4798,22 @@
                 <w:szCs w:val="20"/>
                 <w:shd w:val="clear" w:color="auto" w:fill="FFFFFF"/>
               </w:rPr>
-              <w:t>Desarrollo backend</w:t>
-            </w:r>
+              <w:t xml:space="preserve">Desarrollo </w:t>
+            </w:r>
+            <w:proofErr w:type="spellStart"/>
+            <w:r>
+              <w:rPr>
+                <w:rStyle w:val="Textoennegrita"/>
+                <w:rFonts w:ascii="Arial" w:hAnsi="Arial" w:cs="Arial"/>
+                <w:b w:val="0"/>
+                <w:color w:val="21252A"/>
+                <w:sz w:val="20"/>
+                <w:szCs w:val="20"/>
+                <w:shd w:val="clear" w:color="auto" w:fill="FFFFFF"/>
+              </w:rPr>
+              <w:t>backend</w:t>
+            </w:r>
+            <w:proofErr w:type="spellEnd"/>
           </w:p>
           <w:p>
             <w:pPr>
@@ -4629,8 +4845,22 @@
                 <w:szCs w:val="20"/>
                 <w:shd w:val="clear" w:color="auto" w:fill="FFFFFF"/>
               </w:rPr>
-              <w:t>Desarrollo frontend</w:t>
-            </w:r>
+              <w:t xml:space="preserve">Desarrollo </w:t>
+            </w:r>
+            <w:proofErr w:type="spellStart"/>
+            <w:r>
+              <w:rPr>
+                <w:rStyle w:val="Textoennegrita"/>
+                <w:rFonts w:ascii="Arial" w:hAnsi="Arial" w:cs="Arial"/>
+                <w:b w:val="0"/>
+                <w:color w:val="21252A"/>
+                <w:sz w:val="20"/>
+                <w:szCs w:val="20"/>
+                <w:shd w:val="clear" w:color="auto" w:fill="FFFFFF"/>
+              </w:rPr>
+              <w:t>frontend</w:t>
+            </w:r>
+            <w:proofErr w:type="spellEnd"/>
           </w:p>
           <w:p>
             <w:pPr>
@@ -4707,6 +4937,7 @@
                 <w:szCs w:val="20"/>
               </w:rPr>
             </w:pPr>
+            <w:proofErr w:type="spellStart"/>
             <w:r>
               <w:rPr>
                 <w:rStyle w:val="Textoennegrita"/>
@@ -4719,6 +4950,7 @@
               </w:rPr>
               <w:t>Testing</w:t>
             </w:r>
+            <w:proofErr w:type="spellEnd"/>
           </w:p>
         </w:tc>
       </w:tr>
@@ -4749,7 +4981,7 @@
                 <w:sz w:val="20"/>
                 <w:szCs w:val="20"/>
               </w:rPr>
-              <w:t>Categoría  Profesional</w:t>
+              <w:t>Categoría Profesional</w:t>
             </w:r>
           </w:p>
         </w:tc>
@@ -4841,7 +5073,61 @@
                 <w:sz w:val="20"/>
                 <w:szCs w:val="20"/>
               </w:rPr>
-              <w:t xml:space="preserve">Desarrollo Frontend. Desarrollo BackEnd,  Diseño gráfico. Testing. </w:t>
+              <w:t xml:space="preserve">Desarrollo </w:t>
+            </w:r>
+            <w:proofErr w:type="spellStart"/>
+            <w:r>
+              <w:rPr>
+                <w:rFonts w:ascii="Arial" w:eastAsia="Arial" w:hAnsi="Arial" w:cs="Arial"/>
+                <w:sz w:val="20"/>
+                <w:szCs w:val="20"/>
+              </w:rPr>
+              <w:t>Frontend</w:t>
+            </w:r>
+            <w:proofErr w:type="spellEnd"/>
+            <w:r>
+              <w:rPr>
+                <w:rFonts w:ascii="Arial" w:eastAsia="Arial" w:hAnsi="Arial" w:cs="Arial"/>
+                <w:sz w:val="20"/>
+                <w:szCs w:val="20"/>
+              </w:rPr>
+              <w:t xml:space="preserve">. Desarrollo </w:t>
+            </w:r>
+            <w:proofErr w:type="spellStart"/>
+            <w:r>
+              <w:rPr>
+                <w:rFonts w:ascii="Arial" w:eastAsia="Arial" w:hAnsi="Arial" w:cs="Arial"/>
+                <w:sz w:val="20"/>
+                <w:szCs w:val="20"/>
+              </w:rPr>
+              <w:t>BackEnd</w:t>
+            </w:r>
+            <w:proofErr w:type="spellEnd"/>
+            <w:r>
+              <w:rPr>
+                <w:rFonts w:ascii="Arial" w:eastAsia="Arial" w:hAnsi="Arial" w:cs="Arial"/>
+                <w:sz w:val="20"/>
+                <w:szCs w:val="20"/>
+              </w:rPr>
+              <w:t xml:space="preserve">,  Diseño gráfico. </w:t>
+            </w:r>
+            <w:proofErr w:type="spellStart"/>
+            <w:r>
+              <w:rPr>
+                <w:rFonts w:ascii="Arial" w:eastAsia="Arial" w:hAnsi="Arial" w:cs="Arial"/>
+                <w:sz w:val="20"/>
+                <w:szCs w:val="20"/>
+              </w:rPr>
+              <w:t>Testing</w:t>
+            </w:r>
+            <w:proofErr w:type="spellEnd"/>
+            <w:r>
+              <w:rPr>
+                <w:rFonts w:ascii="Arial" w:eastAsia="Arial" w:hAnsi="Arial" w:cs="Arial"/>
+                <w:sz w:val="20"/>
+                <w:szCs w:val="20"/>
+              </w:rPr>
+              <w:t xml:space="preserve">. </w:t>
             </w:r>
           </w:p>
         </w:tc>
@@ -5936,7 +6222,23 @@
           <w:szCs w:val="20"/>
         </w:rPr>
         <w:tab/>
-        <w:t>El sistema "Mi Observador" estará enfocado a cubrir los requerimientos del usuario que circula por diversos motivos en la ciudad de Córdoba. Recibirá y notificará reportes sobre  incidencias en la vía pública. La accesibilidad garantiza inicio y cierre de sesión. Tendrá a disposición un registro para poder acceder a la base de datos mediante un sistema donde clasifica el tipo de problemática, además de cargar la información para que otros usuarios puedan recibir notificaciones con detalles sobre el inconveniente reportado.</w:t>
+        <w:t xml:space="preserve">El sistema "Mi Observador" estará enfocado a cubrir los requerimientos del usuario que circula por diversos motivos en la ciudad de Córdoba. Recibirá y notificará reportes </w:t>
+      </w:r>
+      <w:r>
+        <w:rPr>
+          <w:rFonts w:ascii="Arial" w:eastAsia="Arial" w:hAnsi="Arial" w:cs="Arial"/>
+          <w:sz w:val="20"/>
+          <w:szCs w:val="20"/>
+        </w:rPr>
+        <w:t>sobre incidencias</w:t>
+      </w:r>
+      <w:r>
+        <w:rPr>
+          <w:rFonts w:ascii="Arial" w:eastAsia="Arial" w:hAnsi="Arial" w:cs="Arial"/>
+          <w:sz w:val="20"/>
+          <w:szCs w:val="20"/>
+        </w:rPr>
+        <w:t xml:space="preserve"> en la vía pública. La accesibilidad garantiza inicio y cierre de sesión. Tendrá a disposición un registro para poder acceder a la base de datos mediante un sistema donde clasifica el tipo de problemática, además de cargar la información para que otros usuarios puedan recibir notificaciones con detalles sobre el inconveniente reportado.</w:t>
       </w:r>
     </w:p>
     <w:p>
@@ -6801,8 +7103,13 @@
         <w:pStyle w:val="Ttulo2"/>
       </w:pPr>
       <w:bookmarkStart w:id="19" w:name="_Toc86255814"/>
+      <w:proofErr w:type="spellStart"/>
       <w:r>
-        <w:t>Product Backlog</w:t>
+        <w:t>Product</w:t>
+      </w:r>
+      <w:proofErr w:type="spellEnd"/>
+      <w:r>
+        <w:t xml:space="preserve"> Backlog</w:t>
       </w:r>
       <w:bookmarkEnd w:id="19"/>
     </w:p>
@@ -6905,11 +7212,19 @@
         </w:rPr>
       </w:pPr>
       <w:bookmarkStart w:id="20" w:name="_Toc86255815"/>
+      <w:proofErr w:type="spellStart"/>
       <w:r>
         <w:rPr>
           <w:rFonts w:cs="Arial"/>
         </w:rPr>
-        <w:t>Sprints.</w:t>
+        <w:t>Sprints</w:t>
+      </w:r>
+      <w:proofErr w:type="spellEnd"/>
+      <w:r>
+        <w:rPr>
+          <w:rFonts w:cs="Arial"/>
+        </w:rPr>
+        <w:t>.</w:t>
       </w:r>
       <w:bookmarkEnd w:id="20"/>
     </w:p>
@@ -6940,6 +7255,7 @@
             <w:tcW w:w="4515" w:type="dxa"/>
           </w:tcPr>
           <w:p>
+            <w:proofErr w:type="spellStart"/>
             <w:r>
               <w:rPr>
                 <w:rFonts w:ascii="Arial" w:eastAsia="Arial" w:hAnsi="Arial" w:cs="Arial"/>
@@ -6948,7 +7264,18 @@
                 <w:sz w:val="20"/>
                 <w:szCs w:val="20"/>
               </w:rPr>
-              <w:t>N° de sprint</w:t>
+              <w:t>N°</w:t>
+            </w:r>
+            <w:proofErr w:type="spellEnd"/>
+            <w:r>
+              <w:rPr>
+                <w:rFonts w:ascii="Arial" w:eastAsia="Arial" w:hAnsi="Arial" w:cs="Arial"/>
+                <w:b/>
+                <w:color w:val="000000"/>
+                <w:sz w:val="20"/>
+                <w:szCs w:val="20"/>
+              </w:rPr>
+              <w:t xml:space="preserve"> de sprint</w:t>
             </w:r>
           </w:p>
         </w:tc>
@@ -7152,8 +7479,18 @@
                 <w:sz w:val="19"/>
                 <w:szCs w:val="19"/>
               </w:rPr>
-              <w:t>Romero, Marysel</w:t>
-            </w:r>
+              <w:t xml:space="preserve">Romero, </w:t>
+            </w:r>
+            <w:proofErr w:type="spellStart"/>
+            <w:r>
+              <w:rPr>
+                <w:rFonts w:ascii="Arial" w:eastAsia="Arial" w:hAnsi="Arial" w:cs="Arial"/>
+                <w:sz w:val="19"/>
+                <w:szCs w:val="19"/>
+              </w:rPr>
+              <w:t>Marysel</w:t>
+            </w:r>
+            <w:proofErr w:type="spellEnd"/>
           </w:p>
           <w:p>
             <w:pPr>
@@ -7369,8 +7706,18 @@
                 <w:sz w:val="19"/>
                 <w:szCs w:val="19"/>
               </w:rPr>
-              <w:t>Romero, Marysel</w:t>
-            </w:r>
+              <w:t xml:space="preserve">Romero, </w:t>
+            </w:r>
+            <w:proofErr w:type="spellStart"/>
+            <w:r>
+              <w:rPr>
+                <w:rFonts w:ascii="Arial" w:eastAsia="Arial" w:hAnsi="Arial" w:cs="Arial"/>
+                <w:sz w:val="19"/>
+                <w:szCs w:val="19"/>
+              </w:rPr>
+              <w:t>Marysel</w:t>
+            </w:r>
+            <w:proofErr w:type="spellEnd"/>
           </w:p>
           <w:p>
             <w:pPr>
@@ -7592,8 +7939,18 @@
                 <w:sz w:val="19"/>
                 <w:szCs w:val="19"/>
               </w:rPr>
-              <w:t>Romero, Marysel</w:t>
-            </w:r>
+              <w:t xml:space="preserve">Romero, </w:t>
+            </w:r>
+            <w:proofErr w:type="spellStart"/>
+            <w:r>
+              <w:rPr>
+                <w:rFonts w:ascii="Arial" w:eastAsia="Arial" w:hAnsi="Arial" w:cs="Arial"/>
+                <w:sz w:val="19"/>
+                <w:szCs w:val="19"/>
+              </w:rPr>
+              <w:t>Marysel</w:t>
+            </w:r>
+            <w:proofErr w:type="spellEnd"/>
           </w:p>
           <w:p>
             <w:pPr>
@@ -7804,8 +8161,18 @@
                 <w:sz w:val="19"/>
                 <w:szCs w:val="19"/>
               </w:rPr>
-              <w:t>Romero, Marysel</w:t>
-            </w:r>
+              <w:t xml:space="preserve">Romero, </w:t>
+            </w:r>
+            <w:proofErr w:type="spellStart"/>
+            <w:r>
+              <w:rPr>
+                <w:rFonts w:ascii="Arial" w:eastAsia="Arial" w:hAnsi="Arial" w:cs="Arial"/>
+                <w:sz w:val="19"/>
+                <w:szCs w:val="19"/>
+              </w:rPr>
+              <w:t>Marysel</w:t>
+            </w:r>
+            <w:proofErr w:type="spellEnd"/>
           </w:p>
           <w:p>
             <w:pPr>
@@ -8016,8 +8383,18 @@
                 <w:sz w:val="19"/>
                 <w:szCs w:val="19"/>
               </w:rPr>
-              <w:t>Romero, Marysel</w:t>
-            </w:r>
+              <w:t xml:space="preserve">Romero, </w:t>
+            </w:r>
+            <w:proofErr w:type="spellStart"/>
+            <w:r>
+              <w:rPr>
+                <w:rFonts w:ascii="Arial" w:eastAsia="Arial" w:hAnsi="Arial" w:cs="Arial"/>
+                <w:sz w:val="19"/>
+                <w:szCs w:val="19"/>
+              </w:rPr>
+              <w:t>Marysel</w:t>
+            </w:r>
+            <w:proofErr w:type="spellEnd"/>
           </w:p>
           <w:p>
             <w:pPr>
@@ -8211,6 +8588,7 @@
             <w:tcW w:w="4544" w:type="dxa"/>
           </w:tcPr>
           <w:p>
+            <w:proofErr w:type="spellStart"/>
             <w:r>
               <w:rPr>
                 <w:rFonts w:ascii="Arial" w:eastAsia="Arial" w:hAnsi="Arial" w:cs="Arial"/>
@@ -8219,7 +8597,18 @@
                 <w:sz w:val="20"/>
                 <w:szCs w:val="20"/>
               </w:rPr>
-              <w:t>N° de sprint</w:t>
+              <w:t>N°</w:t>
+            </w:r>
+            <w:proofErr w:type="spellEnd"/>
+            <w:r>
+              <w:rPr>
+                <w:rFonts w:ascii="Arial" w:eastAsia="Arial" w:hAnsi="Arial" w:cs="Arial"/>
+                <w:b/>
+                <w:color w:val="000000"/>
+                <w:sz w:val="20"/>
+                <w:szCs w:val="20"/>
+              </w:rPr>
+              <w:t xml:space="preserve"> de sprint</w:t>
             </w:r>
           </w:p>
         </w:tc>
@@ -8264,16 +8653,7 @@
           </w:tcPr>
           <w:p>
             <w:r>
-              <w:t>HU0</w:t>
-            </w:r>
-            <w:r>
-              <w:t>2</w:t>
-            </w:r>
-            <w:r>
-              <w:t>-</w:t>
-            </w:r>
-            <w:r>
-              <w:t>2</w:t>
+              <w:t>HU02-2</w:t>
             </w:r>
           </w:p>
         </w:tc>
@@ -8410,8 +8790,18 @@
                 <w:sz w:val="19"/>
                 <w:szCs w:val="19"/>
               </w:rPr>
-              <w:t>Romero, Marysel</w:t>
-            </w:r>
+              <w:t xml:space="preserve">Romero, </w:t>
+            </w:r>
+            <w:proofErr w:type="spellStart"/>
+            <w:r>
+              <w:rPr>
+                <w:rFonts w:ascii="Arial" w:eastAsia="Arial" w:hAnsi="Arial" w:cs="Arial"/>
+                <w:sz w:val="19"/>
+                <w:szCs w:val="19"/>
+              </w:rPr>
+              <w:t>Marysel</w:t>
+            </w:r>
+            <w:proofErr w:type="spellEnd"/>
           </w:p>
           <w:p>
             <w:pPr>
@@ -8470,43 +8860,7 @@
                 <w:sz w:val="19"/>
                 <w:szCs w:val="19"/>
               </w:rPr>
-              <w:t xml:space="preserve"> 0</w:t>
-            </w:r>
-            <w:r>
-              <w:rPr>
-                <w:rFonts w:ascii="Arial" w:eastAsia="Arial" w:hAnsi="Arial" w:cs="Arial"/>
-                <w:b/>
-                <w:sz w:val="19"/>
-                <w:szCs w:val="19"/>
-              </w:rPr>
-              <w:t>1</w:t>
-            </w:r>
-            <w:r>
-              <w:rPr>
-                <w:rFonts w:ascii="Arial" w:eastAsia="Arial" w:hAnsi="Arial" w:cs="Arial"/>
-                <w:b/>
-                <w:sz w:val="19"/>
-                <w:szCs w:val="19"/>
-              </w:rPr>
-              <w:t>/1</w:t>
-            </w:r>
-            <w:r>
-              <w:rPr>
-                <w:rFonts w:ascii="Arial" w:eastAsia="Arial" w:hAnsi="Arial" w:cs="Arial"/>
-                <w:b/>
-                <w:sz w:val="19"/>
-                <w:szCs w:val="19"/>
-              </w:rPr>
-              <w:t>1</w:t>
-            </w:r>
-            <w:r>
-              <w:rPr>
-                <w:rFonts w:ascii="Arial" w:eastAsia="Arial" w:hAnsi="Arial" w:cs="Arial"/>
-                <w:b/>
-                <w:sz w:val="19"/>
-                <w:szCs w:val="19"/>
-              </w:rPr>
-              <w:t>/2021</w:t>
+              <w:t xml:space="preserve"> 01/11/2021</w:t>
             </w:r>
           </w:p>
           <w:p>
@@ -8554,6 +8908,7 @@
             <w:tcW w:w="4515" w:type="dxa"/>
           </w:tcPr>
           <w:p>
+            <w:proofErr w:type="spellStart"/>
             <w:r>
               <w:rPr>
                 <w:rFonts w:ascii="Arial" w:eastAsia="Arial" w:hAnsi="Arial" w:cs="Arial"/>
@@ -8562,7 +8917,18 @@
                 <w:sz w:val="20"/>
                 <w:szCs w:val="20"/>
               </w:rPr>
-              <w:t>N° de sprint</w:t>
+              <w:t>N°</w:t>
+            </w:r>
+            <w:proofErr w:type="spellEnd"/>
+            <w:r>
+              <w:rPr>
+                <w:rFonts w:ascii="Arial" w:eastAsia="Arial" w:hAnsi="Arial" w:cs="Arial"/>
+                <w:b/>
+                <w:color w:val="000000"/>
+                <w:sz w:val="20"/>
+                <w:szCs w:val="20"/>
+              </w:rPr>
+              <w:t xml:space="preserve"> de sprint</w:t>
             </w:r>
           </w:p>
         </w:tc>
@@ -8741,8 +9107,18 @@
                 <w:sz w:val="19"/>
                 <w:szCs w:val="19"/>
               </w:rPr>
-              <w:t>Romero, Marysel</w:t>
-            </w:r>
+              <w:t xml:space="preserve">Romero, </w:t>
+            </w:r>
+            <w:proofErr w:type="spellStart"/>
+            <w:r>
+              <w:rPr>
+                <w:rFonts w:ascii="Arial" w:eastAsia="Arial" w:hAnsi="Arial" w:cs="Arial"/>
+                <w:sz w:val="19"/>
+                <w:szCs w:val="19"/>
+              </w:rPr>
+              <w:t>Marysel</w:t>
+            </w:r>
+            <w:proofErr w:type="spellEnd"/>
           </w:p>
           <w:p>
             <w:pPr>
@@ -8905,7 +9281,15 @@
               </w:rPr>
             </w:pPr>
             <w:r>
-              <w:t>Lograr la responsividad en el sitio web.</w:t>
+              <w:t xml:space="preserve">Lograr la </w:t>
+            </w:r>
+            <w:proofErr w:type="spellStart"/>
+            <w:r>
+              <w:t>responsividad</w:t>
+            </w:r>
+            <w:proofErr w:type="spellEnd"/>
+            <w:r>
+              <w:t xml:space="preserve"> en el sitio web.</w:t>
             </w:r>
           </w:p>
           <w:p>
@@ -8990,8 +9374,18 @@
                 <w:sz w:val="19"/>
                 <w:szCs w:val="19"/>
               </w:rPr>
-              <w:t>Romero, Marysel</w:t>
-            </w:r>
+              <w:t xml:space="preserve">Romero, </w:t>
+            </w:r>
+            <w:proofErr w:type="spellStart"/>
+            <w:r>
+              <w:rPr>
+                <w:rFonts w:ascii="Arial" w:eastAsia="Arial" w:hAnsi="Arial" w:cs="Arial"/>
+                <w:sz w:val="19"/>
+                <w:szCs w:val="19"/>
+              </w:rPr>
+              <w:t>Marysel</w:t>
+            </w:r>
+            <w:proofErr w:type="spellEnd"/>
           </w:p>
           <w:p>
             <w:pPr>
@@ -9211,8 +9605,18 @@
                 <w:sz w:val="19"/>
                 <w:szCs w:val="19"/>
               </w:rPr>
-              <w:t>Romero, Marysel</w:t>
-            </w:r>
+              <w:t xml:space="preserve">Romero, </w:t>
+            </w:r>
+            <w:proofErr w:type="spellStart"/>
+            <w:r>
+              <w:rPr>
+                <w:rFonts w:ascii="Arial" w:eastAsia="Arial" w:hAnsi="Arial" w:cs="Arial"/>
+                <w:sz w:val="19"/>
+                <w:szCs w:val="19"/>
+              </w:rPr>
+              <w:t>Marysel</w:t>
+            </w:r>
+            <w:proofErr w:type="spellEnd"/>
           </w:p>
           <w:p>
             <w:pPr>
@@ -9432,8 +9836,18 @@
                 <w:sz w:val="19"/>
                 <w:szCs w:val="19"/>
               </w:rPr>
-              <w:t>Romero, Marysel</w:t>
-            </w:r>
+              <w:t xml:space="preserve">Romero, </w:t>
+            </w:r>
+            <w:proofErr w:type="spellStart"/>
+            <w:r>
+              <w:rPr>
+                <w:rFonts w:ascii="Arial" w:eastAsia="Arial" w:hAnsi="Arial" w:cs="Arial"/>
+                <w:sz w:val="19"/>
+                <w:szCs w:val="19"/>
+              </w:rPr>
+              <w:t>Marysel</w:t>
+            </w:r>
+            <w:proofErr w:type="spellEnd"/>
           </w:p>
           <w:p>
             <w:pPr>
@@ -9594,6 +10008,1181 @@
                 <w:szCs w:val="20"/>
               </w:rPr>
               <w:t>Retirada por cuenta propia de unos de los integrantes de grupo (Fernando Laredo).</w:t>
+            </w:r>
+          </w:p>
+        </w:tc>
+      </w:tr>
+    </w:tbl>
+    <w:p>
+      <w:pPr>
+        <w:rPr>
+          <w:sz w:val="20"/>
+          <w:szCs w:val="20"/>
+        </w:rPr>
+      </w:pPr>
+    </w:p>
+    <w:p>
+      <w:pPr>
+        <w:spacing w:line="200" w:lineRule="auto"/>
+        <w:jc w:val="center"/>
+        <w:rPr>
+          <w:color w:val="000000"/>
+          <w:sz w:val="20"/>
+          <w:szCs w:val="20"/>
+        </w:rPr>
+      </w:pPr>
+    </w:p>
+    <w:tbl>
+      <w:tblPr>
+        <w:tblStyle w:val="af5"/>
+        <w:tblW w:w="9030" w:type="dxa"/>
+        <w:tblInd w:w="0" w:type="dxa"/>
+        <w:tblBorders>
+          <w:top w:val="single" w:sz="4" w:space="0" w:color="000000"/>
+          <w:left w:val="single" w:sz="4" w:space="0" w:color="000000"/>
+          <w:bottom w:val="single" w:sz="4" w:space="0" w:color="000000"/>
+          <w:right w:val="single" w:sz="4" w:space="0" w:color="000000"/>
+          <w:insideH w:val="single" w:sz="4" w:space="0" w:color="000000"/>
+          <w:insideV w:val="single" w:sz="4" w:space="0" w:color="000000"/>
+        </w:tblBorders>
+        <w:tblLayout w:type="fixed"/>
+        <w:tblLook w:val="0400" w:firstRow="0" w:lastRow="0" w:firstColumn="0" w:lastColumn="0" w:noHBand="0" w:noVBand="1"/>
+      </w:tblPr>
+      <w:tblGrid>
+        <w:gridCol w:w="4515"/>
+        <w:gridCol w:w="4515"/>
+      </w:tblGrid>
+      <w:tr>
+        <w:tc>
+          <w:tcPr>
+            <w:tcW w:w="4515" w:type="dxa"/>
+          </w:tcPr>
+          <w:p>
+            <w:proofErr w:type="spellStart"/>
+            <w:r>
+              <w:rPr>
+                <w:rFonts w:ascii="Arial" w:eastAsia="Arial" w:hAnsi="Arial" w:cs="Arial"/>
+                <w:b/>
+                <w:color w:val="000000"/>
+                <w:sz w:val="20"/>
+                <w:szCs w:val="20"/>
+              </w:rPr>
+              <w:t>N°</w:t>
+            </w:r>
+            <w:proofErr w:type="spellEnd"/>
+            <w:r>
+              <w:rPr>
+                <w:rFonts w:ascii="Arial" w:eastAsia="Arial" w:hAnsi="Arial" w:cs="Arial"/>
+                <w:b/>
+                <w:color w:val="000000"/>
+                <w:sz w:val="20"/>
+                <w:szCs w:val="20"/>
+              </w:rPr>
+              <w:t xml:space="preserve"> de sprint</w:t>
+            </w:r>
+          </w:p>
+        </w:tc>
+        <w:tc>
+          <w:tcPr>
+            <w:tcW w:w="4515" w:type="dxa"/>
+          </w:tcPr>
+          <w:p>
+            <w:r>
+              <w:t>03</w:t>
+            </w:r>
+          </w:p>
+        </w:tc>
+      </w:tr>
+      <w:tr>
+        <w:tc>
+          <w:tcPr>
+            <w:tcW w:w="4515" w:type="dxa"/>
+          </w:tcPr>
+          <w:p>
+            <w:r>
+              <w:rPr>
+                <w:rFonts w:ascii="Arial" w:eastAsia="Arial" w:hAnsi="Arial" w:cs="Arial"/>
+                <w:b/>
+                <w:color w:val="000000"/>
+                <w:sz w:val="20"/>
+                <w:szCs w:val="20"/>
+              </w:rPr>
+              <w:t>Sprint Backlog</w:t>
+            </w:r>
+          </w:p>
+        </w:tc>
+        <w:tc>
+          <w:tcPr>
+            <w:tcW w:w="4515" w:type="dxa"/>
+            <w:tcBorders>
+              <w:bottom w:val="single" w:sz="4" w:space="0" w:color="000000"/>
+            </w:tcBorders>
+          </w:tcPr>
+          <w:p>
+            <w:r>
+              <w:t>HU03-3</w:t>
+            </w:r>
+          </w:p>
+        </w:tc>
+      </w:tr>
+      <w:tr>
+        <w:trPr>
+          <w:trHeight w:val="605"/>
+        </w:trPr>
+        <w:tc>
+          <w:tcPr>
+            <w:tcW w:w="4515" w:type="dxa"/>
+            <w:vMerge w:val="restart"/>
+          </w:tcPr>
+          <w:p>
+            <w:r>
+              <w:rPr>
+                <w:rFonts w:ascii="Arial" w:eastAsia="Arial" w:hAnsi="Arial" w:cs="Arial"/>
+                <w:b/>
+                <w:color w:val="000000"/>
+                <w:sz w:val="20"/>
+                <w:szCs w:val="20"/>
+              </w:rPr>
+              <w:t>Responsabilidades</w:t>
+            </w:r>
+          </w:p>
+        </w:tc>
+        <w:tc>
+          <w:tcPr>
+            <w:tcW w:w="4515" w:type="dxa"/>
+            <w:tcBorders>
+              <w:bottom w:val="single" w:sz="4" w:space="0" w:color="auto"/>
+            </w:tcBorders>
+          </w:tcPr>
+          <w:p>
+            <w:pPr>
+              <w:shd w:val="clear" w:color="auto" w:fill="F8F9FA"/>
+              <w:ind w:left="65"/>
+              <w:rPr>
+                <w:rFonts w:ascii="Arial" w:eastAsia="Roboto" w:hAnsi="Arial" w:cs="Arial"/>
+                <w:color w:val="21252A"/>
+                <w:sz w:val="20"/>
+                <w:szCs w:val="20"/>
+              </w:rPr>
+            </w:pPr>
+            <w:r>
+              <w:rPr>
+                <w:rFonts w:ascii="Arial" w:eastAsia="Roboto" w:hAnsi="Arial" w:cs="Arial"/>
+                <w:color w:val="21252A"/>
+                <w:sz w:val="20"/>
+                <w:szCs w:val="20"/>
+              </w:rPr>
+              <w:t>Validación de campos mediante Bootstrap</w:t>
+            </w:r>
+          </w:p>
+          <w:p>
+            <w:pPr>
+              <w:shd w:val="clear" w:color="auto" w:fill="F8F9FA"/>
+              <w:ind w:left="65"/>
+              <w:rPr>
+                <w:rFonts w:ascii="Arial" w:eastAsia="Roboto" w:hAnsi="Arial" w:cs="Arial"/>
+                <w:color w:val="21252A"/>
+                <w:sz w:val="20"/>
+                <w:szCs w:val="20"/>
+              </w:rPr>
+            </w:pPr>
+            <w:r>
+              <w:rPr>
+                <w:rFonts w:ascii="Arial" w:eastAsia="Roboto" w:hAnsi="Arial" w:cs="Arial"/>
+                <w:b/>
+                <w:color w:val="21252A"/>
+                <w:sz w:val="20"/>
+                <w:szCs w:val="20"/>
+              </w:rPr>
+              <w:t>Responsables</w:t>
+            </w:r>
+            <w:r>
+              <w:rPr>
+                <w:rFonts w:ascii="Arial" w:eastAsia="Roboto" w:hAnsi="Arial" w:cs="Arial"/>
+                <w:color w:val="21252A"/>
+                <w:sz w:val="20"/>
+                <w:szCs w:val="20"/>
+              </w:rPr>
+              <w:t>:</w:t>
+            </w:r>
+          </w:p>
+          <w:p>
+            <w:pPr>
+              <w:ind w:left="260"/>
+              <w:rPr>
+                <w:rFonts w:ascii="Arial" w:eastAsia="Arial" w:hAnsi="Arial" w:cs="Arial"/>
+                <w:sz w:val="19"/>
+                <w:szCs w:val="19"/>
+              </w:rPr>
+            </w:pPr>
+            <w:r>
+              <w:rPr>
+                <w:rFonts w:ascii="Arial" w:eastAsia="Arial" w:hAnsi="Arial" w:cs="Arial"/>
+                <w:sz w:val="19"/>
+                <w:szCs w:val="19"/>
+              </w:rPr>
+              <w:t>Casas, Salvador</w:t>
+            </w:r>
+          </w:p>
+          <w:p>
+            <w:pPr>
+              <w:ind w:left="260"/>
+              <w:rPr>
+                <w:rFonts w:ascii="Arial" w:eastAsia="Arial" w:hAnsi="Arial" w:cs="Arial"/>
+                <w:sz w:val="19"/>
+                <w:szCs w:val="19"/>
+              </w:rPr>
+            </w:pPr>
+            <w:r>
+              <w:rPr>
+                <w:rFonts w:ascii="Arial" w:eastAsia="Arial" w:hAnsi="Arial" w:cs="Arial"/>
+                <w:sz w:val="19"/>
+                <w:szCs w:val="19"/>
+              </w:rPr>
+              <w:t>Duarte, Paul</w:t>
+            </w:r>
+          </w:p>
+          <w:p>
+            <w:pPr>
+              <w:ind w:left="260"/>
+              <w:rPr>
+                <w:rFonts w:ascii="Arial" w:eastAsia="Arial" w:hAnsi="Arial" w:cs="Arial"/>
+                <w:sz w:val="19"/>
+                <w:szCs w:val="19"/>
+              </w:rPr>
+            </w:pPr>
+            <w:r>
+              <w:rPr>
+                <w:rFonts w:ascii="Arial" w:eastAsia="Arial" w:hAnsi="Arial" w:cs="Arial"/>
+                <w:sz w:val="19"/>
+                <w:szCs w:val="19"/>
+              </w:rPr>
+              <w:t xml:space="preserve">Romero, </w:t>
+            </w:r>
+            <w:proofErr w:type="spellStart"/>
+            <w:r>
+              <w:rPr>
+                <w:rFonts w:ascii="Arial" w:eastAsia="Arial" w:hAnsi="Arial" w:cs="Arial"/>
+                <w:sz w:val="19"/>
+                <w:szCs w:val="19"/>
+              </w:rPr>
+              <w:t>Marysel</w:t>
+            </w:r>
+            <w:proofErr w:type="spellEnd"/>
+          </w:p>
+          <w:p>
+            <w:pPr>
+              <w:shd w:val="clear" w:color="auto" w:fill="F8F9FA"/>
+              <w:ind w:left="65"/>
+              <w:rPr>
+                <w:rFonts w:ascii="Arial" w:eastAsia="Arial" w:hAnsi="Arial" w:cs="Arial"/>
+                <w:sz w:val="19"/>
+                <w:szCs w:val="19"/>
+              </w:rPr>
+            </w:pPr>
+            <w:r>
+              <w:rPr>
+                <w:rFonts w:ascii="Arial" w:eastAsia="Arial" w:hAnsi="Arial" w:cs="Arial"/>
+                <w:sz w:val="19"/>
+                <w:szCs w:val="19"/>
+              </w:rPr>
+              <w:t xml:space="preserve">    Zalazar, Juan Manuel</w:t>
+            </w:r>
+          </w:p>
+          <w:p>
+            <w:pPr>
+              <w:shd w:val="clear" w:color="auto" w:fill="F8F9FA"/>
+              <w:ind w:left="65"/>
+              <w:rPr>
+                <w:rFonts w:ascii="Arial" w:eastAsia="Arial" w:hAnsi="Arial" w:cs="Arial"/>
+                <w:sz w:val="19"/>
+                <w:szCs w:val="19"/>
+              </w:rPr>
+            </w:pPr>
+          </w:p>
+          <w:p>
+            <w:pPr>
+              <w:shd w:val="clear" w:color="auto" w:fill="F8F9FA"/>
+              <w:ind w:left="65"/>
+              <w:rPr>
+                <w:rFonts w:ascii="Arial" w:eastAsia="Arial" w:hAnsi="Arial" w:cs="Arial"/>
+                <w:b/>
+                <w:sz w:val="19"/>
+                <w:szCs w:val="19"/>
+              </w:rPr>
+            </w:pPr>
+            <w:r>
+              <w:rPr>
+                <w:rFonts w:ascii="Arial" w:eastAsia="Arial" w:hAnsi="Arial" w:cs="Arial"/>
+                <w:b/>
+                <w:sz w:val="19"/>
+                <w:szCs w:val="19"/>
+              </w:rPr>
+              <w:t>Fecha:</w:t>
+            </w:r>
+            <w:r>
+              <w:rPr>
+                <w:rFonts w:ascii="Arial" w:eastAsia="Arial" w:hAnsi="Arial" w:cs="Arial"/>
+                <w:b/>
+                <w:sz w:val="19"/>
+                <w:szCs w:val="19"/>
+              </w:rPr>
+              <w:t xml:space="preserve"> 14/11/2021</w:t>
+            </w:r>
+          </w:p>
+          <w:p>
+            <w:pPr>
+              <w:shd w:val="clear" w:color="auto" w:fill="F8F9FA"/>
+            </w:pPr>
+          </w:p>
+        </w:tc>
+      </w:tr>
+      <w:tr>
+        <w:trPr>
+          <w:trHeight w:val="602"/>
+        </w:trPr>
+        <w:tc>
+          <w:tcPr>
+            <w:tcW w:w="4515" w:type="dxa"/>
+            <w:vMerge/>
+          </w:tcPr>
+          <w:p>
+            <w:pPr>
+              <w:rPr>
+                <w:rFonts w:ascii="Arial" w:eastAsia="Arial" w:hAnsi="Arial" w:cs="Arial"/>
+                <w:b/>
+                <w:color w:val="000000"/>
+                <w:sz w:val="20"/>
+                <w:szCs w:val="20"/>
+              </w:rPr>
+            </w:pPr>
+          </w:p>
+        </w:tc>
+        <w:tc>
+          <w:tcPr>
+            <w:tcW w:w="4515" w:type="dxa"/>
+            <w:tcBorders>
+              <w:bottom w:val="single" w:sz="4" w:space="0" w:color="auto"/>
+            </w:tcBorders>
+          </w:tcPr>
+          <w:p>
+            <w:pPr>
+              <w:shd w:val="clear" w:color="auto" w:fill="F8F9FA"/>
+              <w:rPr>
+                <w:rFonts w:ascii="Arial" w:eastAsia="Arial" w:hAnsi="Arial" w:cs="Arial"/>
+                <w:sz w:val="19"/>
+                <w:szCs w:val="19"/>
+              </w:rPr>
+            </w:pPr>
+          </w:p>
+          <w:p>
+            <w:pPr>
+              <w:shd w:val="clear" w:color="auto" w:fill="F8F9FA"/>
+              <w:rPr>
+                <w:rFonts w:ascii="Arial" w:eastAsia="Roboto" w:hAnsi="Arial" w:cs="Arial"/>
+                <w:color w:val="21252A"/>
+                <w:sz w:val="20"/>
+                <w:szCs w:val="20"/>
+              </w:rPr>
+            </w:pPr>
+          </w:p>
+        </w:tc>
+      </w:tr>
+      <w:tr>
+        <w:trPr>
+          <w:trHeight w:val="602"/>
+        </w:trPr>
+        <w:tc>
+          <w:tcPr>
+            <w:tcW w:w="4515" w:type="dxa"/>
+            <w:vMerge/>
+          </w:tcPr>
+          <w:p>
+            <w:pPr>
+              <w:rPr>
+                <w:rFonts w:ascii="Arial" w:eastAsia="Arial" w:hAnsi="Arial" w:cs="Arial"/>
+                <w:b/>
+                <w:color w:val="000000"/>
+                <w:sz w:val="20"/>
+                <w:szCs w:val="20"/>
+              </w:rPr>
+            </w:pPr>
+          </w:p>
+        </w:tc>
+        <w:tc>
+          <w:tcPr>
+            <w:tcW w:w="4515" w:type="dxa"/>
+            <w:tcBorders>
+              <w:bottom w:val="single" w:sz="4" w:space="0" w:color="auto"/>
+            </w:tcBorders>
+          </w:tcPr>
+          <w:p>
+            <w:pPr>
+              <w:shd w:val="clear" w:color="auto" w:fill="F8F9FA"/>
+              <w:ind w:left="65"/>
+            </w:pPr>
+            <w:r>
+              <w:t>Mostrar alertas descriptivas en los registros de eventos.</w:t>
+            </w:r>
+          </w:p>
+          <w:p>
+            <w:pPr>
+              <w:shd w:val="clear" w:color="auto" w:fill="F8F9FA"/>
+              <w:ind w:left="65"/>
+              <w:rPr>
+                <w:rFonts w:ascii="Arial" w:eastAsia="Roboto" w:hAnsi="Arial" w:cs="Arial"/>
+                <w:color w:val="21252A"/>
+                <w:sz w:val="20"/>
+                <w:szCs w:val="20"/>
+              </w:rPr>
+            </w:pPr>
+            <w:r>
+              <w:rPr>
+                <w:rFonts w:ascii="Arial" w:eastAsia="Roboto" w:hAnsi="Arial" w:cs="Arial"/>
+                <w:b/>
+                <w:color w:val="21252A"/>
+                <w:sz w:val="20"/>
+                <w:szCs w:val="20"/>
+              </w:rPr>
+              <w:t>Responsables</w:t>
+            </w:r>
+            <w:r>
+              <w:rPr>
+                <w:rFonts w:ascii="Arial" w:eastAsia="Roboto" w:hAnsi="Arial" w:cs="Arial"/>
+                <w:color w:val="21252A"/>
+                <w:sz w:val="20"/>
+                <w:szCs w:val="20"/>
+              </w:rPr>
+              <w:t>:</w:t>
+            </w:r>
+          </w:p>
+          <w:p>
+            <w:pPr>
+              <w:ind w:left="260"/>
+              <w:rPr>
+                <w:rFonts w:ascii="Arial" w:eastAsia="Arial" w:hAnsi="Arial" w:cs="Arial"/>
+                <w:sz w:val="19"/>
+                <w:szCs w:val="19"/>
+              </w:rPr>
+            </w:pPr>
+            <w:r>
+              <w:rPr>
+                <w:rFonts w:ascii="Arial" w:eastAsia="Arial" w:hAnsi="Arial" w:cs="Arial"/>
+                <w:sz w:val="19"/>
+                <w:szCs w:val="19"/>
+              </w:rPr>
+              <w:t>Casas, Salvador</w:t>
+            </w:r>
+          </w:p>
+          <w:p>
+            <w:pPr>
+              <w:ind w:left="260"/>
+              <w:rPr>
+                <w:rFonts w:ascii="Arial" w:eastAsia="Arial" w:hAnsi="Arial" w:cs="Arial"/>
+                <w:sz w:val="19"/>
+                <w:szCs w:val="19"/>
+              </w:rPr>
+            </w:pPr>
+            <w:r>
+              <w:rPr>
+                <w:rFonts w:ascii="Arial" w:eastAsia="Arial" w:hAnsi="Arial" w:cs="Arial"/>
+                <w:sz w:val="19"/>
+                <w:szCs w:val="19"/>
+              </w:rPr>
+              <w:t>Duarte, Paul</w:t>
+            </w:r>
+          </w:p>
+          <w:p>
+            <w:pPr>
+              <w:ind w:left="260"/>
+              <w:rPr>
+                <w:rFonts w:ascii="Arial" w:eastAsia="Arial" w:hAnsi="Arial" w:cs="Arial"/>
+                <w:sz w:val="19"/>
+                <w:szCs w:val="19"/>
+              </w:rPr>
+            </w:pPr>
+            <w:r>
+              <w:rPr>
+                <w:rFonts w:ascii="Arial" w:eastAsia="Arial" w:hAnsi="Arial" w:cs="Arial"/>
+                <w:sz w:val="19"/>
+                <w:szCs w:val="19"/>
+              </w:rPr>
+              <w:t xml:space="preserve">Romero, </w:t>
+            </w:r>
+            <w:proofErr w:type="spellStart"/>
+            <w:r>
+              <w:rPr>
+                <w:rFonts w:ascii="Arial" w:eastAsia="Arial" w:hAnsi="Arial" w:cs="Arial"/>
+                <w:sz w:val="19"/>
+                <w:szCs w:val="19"/>
+              </w:rPr>
+              <w:t>Marysel</w:t>
+            </w:r>
+            <w:proofErr w:type="spellEnd"/>
+          </w:p>
+          <w:p>
+            <w:pPr>
+              <w:shd w:val="clear" w:color="auto" w:fill="F8F9FA"/>
+              <w:ind w:left="65"/>
+              <w:rPr>
+                <w:rFonts w:ascii="Arial" w:eastAsia="Arial" w:hAnsi="Arial" w:cs="Arial"/>
+                <w:sz w:val="19"/>
+                <w:szCs w:val="19"/>
+              </w:rPr>
+            </w:pPr>
+            <w:r>
+              <w:rPr>
+                <w:rFonts w:ascii="Arial" w:eastAsia="Arial" w:hAnsi="Arial" w:cs="Arial"/>
+                <w:sz w:val="19"/>
+                <w:szCs w:val="19"/>
+              </w:rPr>
+              <w:t xml:space="preserve">    Zalazar, Juan Manuel</w:t>
+            </w:r>
+          </w:p>
+          <w:p>
+            <w:pPr>
+              <w:shd w:val="clear" w:color="auto" w:fill="F8F9FA"/>
+              <w:ind w:left="65"/>
+              <w:rPr>
+                <w:rFonts w:ascii="Arial" w:eastAsia="Arial" w:hAnsi="Arial" w:cs="Arial"/>
+                <w:sz w:val="19"/>
+                <w:szCs w:val="19"/>
+              </w:rPr>
+            </w:pPr>
+          </w:p>
+          <w:p>
+            <w:pPr>
+              <w:shd w:val="clear" w:color="auto" w:fill="F8F9FA"/>
+              <w:ind w:left="65"/>
+              <w:rPr>
+                <w:rFonts w:ascii="Arial" w:eastAsia="Arial" w:hAnsi="Arial" w:cs="Arial"/>
+                <w:b/>
+                <w:sz w:val="19"/>
+                <w:szCs w:val="19"/>
+              </w:rPr>
+            </w:pPr>
+            <w:r>
+              <w:rPr>
+                <w:rFonts w:ascii="Arial" w:eastAsia="Arial" w:hAnsi="Arial" w:cs="Arial"/>
+                <w:b/>
+                <w:sz w:val="19"/>
+                <w:szCs w:val="19"/>
+              </w:rPr>
+              <w:t>Fecha:</w:t>
+            </w:r>
+            <w:r>
+              <w:rPr>
+                <w:rFonts w:ascii="Arial" w:eastAsia="Arial" w:hAnsi="Arial" w:cs="Arial"/>
+                <w:b/>
+                <w:sz w:val="19"/>
+                <w:szCs w:val="19"/>
+              </w:rPr>
+              <w:t xml:space="preserve"> 14/11/2021</w:t>
+            </w:r>
+          </w:p>
+          <w:p>
+            <w:pPr>
+              <w:shd w:val="clear" w:color="auto" w:fill="F8F9FA"/>
+              <w:ind w:left="425"/>
+              <w:rPr>
+                <w:rFonts w:ascii="Arial" w:eastAsia="Roboto" w:hAnsi="Arial" w:cs="Arial"/>
+                <w:color w:val="21252A"/>
+                <w:sz w:val="20"/>
+                <w:szCs w:val="20"/>
+              </w:rPr>
+            </w:pPr>
+          </w:p>
+        </w:tc>
+      </w:tr>
+      <w:tr>
+        <w:trPr>
+          <w:trHeight w:val="602"/>
+        </w:trPr>
+        <w:tc>
+          <w:tcPr>
+            <w:tcW w:w="4515" w:type="dxa"/>
+            <w:vMerge/>
+          </w:tcPr>
+          <w:p>
+            <w:pPr>
+              <w:rPr>
+                <w:rFonts w:ascii="Arial" w:eastAsia="Arial" w:hAnsi="Arial" w:cs="Arial"/>
+                <w:b/>
+                <w:color w:val="000000"/>
+                <w:sz w:val="20"/>
+                <w:szCs w:val="20"/>
+              </w:rPr>
+            </w:pPr>
+          </w:p>
+        </w:tc>
+        <w:tc>
+          <w:tcPr>
+            <w:tcW w:w="4515" w:type="dxa"/>
+            <w:tcBorders>
+              <w:bottom w:val="single" w:sz="4" w:space="0" w:color="auto"/>
+            </w:tcBorders>
+          </w:tcPr>
+          <w:p>
+            <w:pPr>
+              <w:shd w:val="clear" w:color="auto" w:fill="F8F9FA"/>
+              <w:ind w:left="65"/>
+              <w:rPr>
+                <w:rFonts w:ascii="Arial" w:eastAsia="Roboto" w:hAnsi="Arial" w:cs="Arial"/>
+                <w:color w:val="21252A"/>
+                <w:sz w:val="20"/>
+                <w:szCs w:val="20"/>
+              </w:rPr>
+            </w:pPr>
+            <w:r>
+              <w:rPr>
+                <w:rFonts w:ascii="Arial" w:eastAsia="Roboto" w:hAnsi="Arial" w:cs="Arial"/>
+                <w:color w:val="21252A"/>
+                <w:sz w:val="20"/>
+                <w:szCs w:val="20"/>
+              </w:rPr>
+              <w:t>Agregar una redirección automática en alguna sección del sitio web.</w:t>
+            </w:r>
+          </w:p>
+          <w:p>
+            <w:pPr>
+              <w:shd w:val="clear" w:color="auto" w:fill="F8F9FA"/>
+              <w:ind w:left="65"/>
+              <w:rPr>
+                <w:rFonts w:ascii="Arial" w:eastAsia="Roboto" w:hAnsi="Arial" w:cs="Arial"/>
+                <w:color w:val="21252A"/>
+                <w:sz w:val="20"/>
+                <w:szCs w:val="20"/>
+              </w:rPr>
+            </w:pPr>
+            <w:r>
+              <w:rPr>
+                <w:rFonts w:ascii="Arial" w:eastAsia="Roboto" w:hAnsi="Arial" w:cs="Arial"/>
+                <w:b/>
+                <w:color w:val="21252A"/>
+                <w:sz w:val="20"/>
+                <w:szCs w:val="20"/>
+              </w:rPr>
+              <w:t>Responsables</w:t>
+            </w:r>
+            <w:r>
+              <w:rPr>
+                <w:rFonts w:ascii="Arial" w:eastAsia="Roboto" w:hAnsi="Arial" w:cs="Arial"/>
+                <w:color w:val="21252A"/>
+                <w:sz w:val="20"/>
+                <w:szCs w:val="20"/>
+              </w:rPr>
+              <w:t>:</w:t>
+            </w:r>
+          </w:p>
+          <w:p>
+            <w:pPr>
+              <w:ind w:left="260"/>
+              <w:rPr>
+                <w:rFonts w:ascii="Arial" w:eastAsia="Arial" w:hAnsi="Arial" w:cs="Arial"/>
+                <w:sz w:val="19"/>
+                <w:szCs w:val="19"/>
+              </w:rPr>
+            </w:pPr>
+            <w:r>
+              <w:rPr>
+                <w:rFonts w:ascii="Arial" w:eastAsia="Arial" w:hAnsi="Arial" w:cs="Arial"/>
+                <w:sz w:val="19"/>
+                <w:szCs w:val="19"/>
+              </w:rPr>
+              <w:t>Casas, Salvador</w:t>
+            </w:r>
+          </w:p>
+          <w:p>
+            <w:pPr>
+              <w:ind w:left="260"/>
+              <w:rPr>
+                <w:rFonts w:ascii="Arial" w:eastAsia="Arial" w:hAnsi="Arial" w:cs="Arial"/>
+                <w:sz w:val="19"/>
+                <w:szCs w:val="19"/>
+              </w:rPr>
+            </w:pPr>
+            <w:r>
+              <w:rPr>
+                <w:rFonts w:ascii="Arial" w:eastAsia="Arial" w:hAnsi="Arial" w:cs="Arial"/>
+                <w:sz w:val="19"/>
+                <w:szCs w:val="19"/>
+              </w:rPr>
+              <w:t>Duarte, Paul</w:t>
+            </w:r>
+          </w:p>
+          <w:p>
+            <w:pPr>
+              <w:ind w:left="260"/>
+              <w:rPr>
+                <w:rFonts w:ascii="Arial" w:eastAsia="Arial" w:hAnsi="Arial" w:cs="Arial"/>
+                <w:sz w:val="19"/>
+                <w:szCs w:val="19"/>
+              </w:rPr>
+            </w:pPr>
+            <w:r>
+              <w:rPr>
+                <w:rFonts w:ascii="Arial" w:eastAsia="Arial" w:hAnsi="Arial" w:cs="Arial"/>
+                <w:sz w:val="19"/>
+                <w:szCs w:val="19"/>
+              </w:rPr>
+              <w:t xml:space="preserve">Romero, </w:t>
+            </w:r>
+            <w:proofErr w:type="spellStart"/>
+            <w:r>
+              <w:rPr>
+                <w:rFonts w:ascii="Arial" w:eastAsia="Arial" w:hAnsi="Arial" w:cs="Arial"/>
+                <w:sz w:val="19"/>
+                <w:szCs w:val="19"/>
+              </w:rPr>
+              <w:t>Marysel</w:t>
+            </w:r>
+            <w:proofErr w:type="spellEnd"/>
+          </w:p>
+          <w:p>
+            <w:pPr>
+              <w:shd w:val="clear" w:color="auto" w:fill="F8F9FA"/>
+              <w:ind w:left="65"/>
+              <w:rPr>
+                <w:rFonts w:ascii="Arial" w:eastAsia="Arial" w:hAnsi="Arial" w:cs="Arial"/>
+                <w:sz w:val="19"/>
+                <w:szCs w:val="19"/>
+              </w:rPr>
+            </w:pPr>
+            <w:r>
+              <w:rPr>
+                <w:rFonts w:ascii="Arial" w:eastAsia="Arial" w:hAnsi="Arial" w:cs="Arial"/>
+                <w:sz w:val="19"/>
+                <w:szCs w:val="19"/>
+              </w:rPr>
+              <w:t xml:space="preserve">    Zalazar, Juan Manuel</w:t>
+            </w:r>
+          </w:p>
+          <w:p>
+            <w:pPr>
+              <w:shd w:val="clear" w:color="auto" w:fill="F8F9FA"/>
+              <w:ind w:left="65"/>
+              <w:rPr>
+                <w:rFonts w:ascii="Arial" w:eastAsia="Arial" w:hAnsi="Arial" w:cs="Arial"/>
+                <w:sz w:val="19"/>
+                <w:szCs w:val="19"/>
+              </w:rPr>
+            </w:pPr>
+          </w:p>
+          <w:p>
+            <w:pPr>
+              <w:shd w:val="clear" w:color="auto" w:fill="F8F9FA"/>
+              <w:ind w:left="65"/>
+              <w:rPr>
+                <w:rFonts w:ascii="Arial" w:eastAsia="Arial" w:hAnsi="Arial" w:cs="Arial"/>
+                <w:b/>
+                <w:sz w:val="19"/>
+                <w:szCs w:val="19"/>
+              </w:rPr>
+            </w:pPr>
+            <w:r>
+              <w:rPr>
+                <w:rFonts w:ascii="Arial" w:eastAsia="Arial" w:hAnsi="Arial" w:cs="Arial"/>
+                <w:b/>
+                <w:sz w:val="19"/>
+                <w:szCs w:val="19"/>
+              </w:rPr>
+              <w:t>Fecha:</w:t>
+            </w:r>
+            <w:r>
+              <w:rPr>
+                <w:rFonts w:ascii="Arial" w:eastAsia="Arial" w:hAnsi="Arial" w:cs="Arial"/>
+                <w:b/>
+                <w:sz w:val="19"/>
+                <w:szCs w:val="19"/>
+              </w:rPr>
+              <w:t xml:space="preserve"> </w:t>
+            </w:r>
+            <w:r>
+              <w:rPr>
+                <w:rFonts w:ascii="Arial" w:eastAsia="Arial" w:hAnsi="Arial" w:cs="Arial"/>
+                <w:b/>
+                <w:sz w:val="19"/>
+                <w:szCs w:val="19"/>
+              </w:rPr>
+              <w:t>14</w:t>
+            </w:r>
+            <w:r>
+              <w:rPr>
+                <w:rFonts w:ascii="Arial" w:eastAsia="Arial" w:hAnsi="Arial" w:cs="Arial"/>
+                <w:b/>
+                <w:sz w:val="19"/>
+                <w:szCs w:val="19"/>
+              </w:rPr>
+              <w:t>/11/2021</w:t>
+            </w:r>
+          </w:p>
+          <w:p>
+            <w:pPr>
+              <w:shd w:val="clear" w:color="auto" w:fill="F8F9FA"/>
+              <w:ind w:left="425"/>
+              <w:rPr>
+                <w:rFonts w:ascii="Arial" w:eastAsia="Roboto" w:hAnsi="Arial" w:cs="Arial"/>
+                <w:color w:val="21252A"/>
+                <w:sz w:val="20"/>
+                <w:szCs w:val="20"/>
+              </w:rPr>
+            </w:pPr>
+          </w:p>
+        </w:tc>
+      </w:tr>
+      <w:tr>
+        <w:trPr>
+          <w:trHeight w:val="602"/>
+        </w:trPr>
+        <w:tc>
+          <w:tcPr>
+            <w:tcW w:w="4515" w:type="dxa"/>
+            <w:vMerge/>
+          </w:tcPr>
+          <w:p>
+            <w:pPr>
+              <w:rPr>
+                <w:rFonts w:ascii="Arial" w:eastAsia="Arial" w:hAnsi="Arial" w:cs="Arial"/>
+                <w:b/>
+                <w:color w:val="000000"/>
+                <w:sz w:val="20"/>
+                <w:szCs w:val="20"/>
+              </w:rPr>
+            </w:pPr>
+          </w:p>
+        </w:tc>
+        <w:tc>
+          <w:tcPr>
+            <w:tcW w:w="4515" w:type="dxa"/>
+            <w:tcBorders>
+              <w:bottom w:val="single" w:sz="4" w:space="0" w:color="auto"/>
+            </w:tcBorders>
+          </w:tcPr>
+          <w:p>
+            <w:pPr>
+              <w:numPr>
+                <w:ilvl w:val="0"/>
+                <w:numId w:val="1"/>
+              </w:numPr>
+              <w:shd w:val="clear" w:color="auto" w:fill="F8F9FA"/>
+              <w:ind w:left="425"/>
+              <w:rPr>
+                <w:rFonts w:ascii="Arial" w:eastAsia="Roboto" w:hAnsi="Arial" w:cs="Arial"/>
+                <w:color w:val="21252A"/>
+                <w:sz w:val="20"/>
+                <w:szCs w:val="20"/>
+              </w:rPr>
+            </w:pPr>
+            <w:r>
+              <w:rPr>
+                <w:rFonts w:ascii="Arial" w:eastAsia="Roboto" w:hAnsi="Arial" w:cs="Arial"/>
+                <w:color w:val="21252A"/>
+                <w:sz w:val="20"/>
+                <w:szCs w:val="20"/>
+              </w:rPr>
+              <w:t>Crear un ABM de prueba para nuestro sitio.</w:t>
+            </w:r>
+          </w:p>
+          <w:p>
+            <w:pPr>
+              <w:shd w:val="clear" w:color="auto" w:fill="F8F9FA"/>
+              <w:ind w:left="65"/>
+              <w:rPr>
+                <w:rFonts w:ascii="Arial" w:eastAsia="Roboto" w:hAnsi="Arial" w:cs="Arial"/>
+                <w:color w:val="21252A"/>
+                <w:sz w:val="20"/>
+                <w:szCs w:val="20"/>
+              </w:rPr>
+            </w:pPr>
+            <w:r>
+              <w:rPr>
+                <w:rFonts w:ascii="Arial" w:eastAsia="Roboto" w:hAnsi="Arial" w:cs="Arial"/>
+                <w:b/>
+                <w:color w:val="21252A"/>
+                <w:sz w:val="20"/>
+                <w:szCs w:val="20"/>
+              </w:rPr>
+              <w:t>Responsables</w:t>
+            </w:r>
+            <w:r>
+              <w:rPr>
+                <w:rFonts w:ascii="Arial" w:eastAsia="Roboto" w:hAnsi="Arial" w:cs="Arial"/>
+                <w:color w:val="21252A"/>
+                <w:sz w:val="20"/>
+                <w:szCs w:val="20"/>
+              </w:rPr>
+              <w:t>:</w:t>
+            </w:r>
+          </w:p>
+          <w:p>
+            <w:pPr>
+              <w:ind w:left="260"/>
+              <w:rPr>
+                <w:rFonts w:ascii="Arial" w:eastAsia="Arial" w:hAnsi="Arial" w:cs="Arial"/>
+                <w:sz w:val="19"/>
+                <w:szCs w:val="19"/>
+              </w:rPr>
+            </w:pPr>
+            <w:r>
+              <w:rPr>
+                <w:rFonts w:ascii="Arial" w:eastAsia="Arial" w:hAnsi="Arial" w:cs="Arial"/>
+                <w:sz w:val="19"/>
+                <w:szCs w:val="19"/>
+              </w:rPr>
+              <w:t>Casas, Salvador</w:t>
+            </w:r>
+          </w:p>
+          <w:p>
+            <w:pPr>
+              <w:ind w:left="260"/>
+              <w:rPr>
+                <w:rFonts w:ascii="Arial" w:eastAsia="Arial" w:hAnsi="Arial" w:cs="Arial"/>
+                <w:sz w:val="19"/>
+                <w:szCs w:val="19"/>
+              </w:rPr>
+            </w:pPr>
+            <w:r>
+              <w:rPr>
+                <w:rFonts w:ascii="Arial" w:eastAsia="Arial" w:hAnsi="Arial" w:cs="Arial"/>
+                <w:sz w:val="19"/>
+                <w:szCs w:val="19"/>
+              </w:rPr>
+              <w:t>Duarte, Paul</w:t>
+            </w:r>
+          </w:p>
+          <w:p>
+            <w:pPr>
+              <w:ind w:left="260"/>
+              <w:rPr>
+                <w:rFonts w:ascii="Arial" w:eastAsia="Arial" w:hAnsi="Arial" w:cs="Arial"/>
+                <w:sz w:val="19"/>
+                <w:szCs w:val="19"/>
+              </w:rPr>
+            </w:pPr>
+            <w:r>
+              <w:rPr>
+                <w:rFonts w:ascii="Arial" w:eastAsia="Arial" w:hAnsi="Arial" w:cs="Arial"/>
+                <w:sz w:val="19"/>
+                <w:szCs w:val="19"/>
+              </w:rPr>
+              <w:t xml:space="preserve">Romero, </w:t>
+            </w:r>
+            <w:proofErr w:type="spellStart"/>
+            <w:r>
+              <w:rPr>
+                <w:rFonts w:ascii="Arial" w:eastAsia="Arial" w:hAnsi="Arial" w:cs="Arial"/>
+                <w:sz w:val="19"/>
+                <w:szCs w:val="19"/>
+              </w:rPr>
+              <w:t>Marysel</w:t>
+            </w:r>
+            <w:proofErr w:type="spellEnd"/>
+          </w:p>
+          <w:p>
+            <w:pPr>
+              <w:shd w:val="clear" w:color="auto" w:fill="F8F9FA"/>
+              <w:ind w:left="65"/>
+              <w:rPr>
+                <w:rFonts w:ascii="Arial" w:eastAsia="Arial" w:hAnsi="Arial" w:cs="Arial"/>
+                <w:sz w:val="19"/>
+                <w:szCs w:val="19"/>
+              </w:rPr>
+            </w:pPr>
+            <w:r>
+              <w:rPr>
+                <w:rFonts w:ascii="Arial" w:eastAsia="Arial" w:hAnsi="Arial" w:cs="Arial"/>
+                <w:sz w:val="19"/>
+                <w:szCs w:val="19"/>
+              </w:rPr>
+              <w:t xml:space="preserve">    Zalazar, Juan Manuel</w:t>
+            </w:r>
+          </w:p>
+          <w:p>
+            <w:pPr>
+              <w:shd w:val="clear" w:color="auto" w:fill="F8F9FA"/>
+              <w:ind w:left="65"/>
+              <w:rPr>
+                <w:rFonts w:ascii="Arial" w:eastAsia="Arial" w:hAnsi="Arial" w:cs="Arial"/>
+                <w:sz w:val="19"/>
+                <w:szCs w:val="19"/>
+                <w:u w:val="single"/>
+              </w:rPr>
+            </w:pPr>
+          </w:p>
+          <w:p>
+            <w:pPr>
+              <w:shd w:val="clear" w:color="auto" w:fill="F8F9FA"/>
+              <w:ind w:left="65"/>
+              <w:rPr>
+                <w:rFonts w:ascii="Arial" w:eastAsia="Arial" w:hAnsi="Arial" w:cs="Arial"/>
+                <w:b/>
+                <w:sz w:val="19"/>
+                <w:szCs w:val="19"/>
+              </w:rPr>
+            </w:pPr>
+            <w:r>
+              <w:rPr>
+                <w:rFonts w:ascii="Arial" w:eastAsia="Arial" w:hAnsi="Arial" w:cs="Arial"/>
+                <w:b/>
+                <w:sz w:val="19"/>
+                <w:szCs w:val="19"/>
+              </w:rPr>
+              <w:t>Fecha:</w:t>
+            </w:r>
+            <w:r>
+              <w:rPr>
+                <w:rFonts w:ascii="Arial" w:eastAsia="Arial" w:hAnsi="Arial" w:cs="Arial"/>
+                <w:b/>
+                <w:sz w:val="19"/>
+                <w:szCs w:val="19"/>
+              </w:rPr>
+              <w:t xml:space="preserve"> </w:t>
+            </w:r>
+            <w:r>
+              <w:rPr>
+                <w:rFonts w:ascii="Arial" w:eastAsia="Arial" w:hAnsi="Arial" w:cs="Arial"/>
+                <w:b/>
+                <w:sz w:val="19"/>
+                <w:szCs w:val="19"/>
+              </w:rPr>
+              <w:t>14</w:t>
+            </w:r>
+            <w:r>
+              <w:rPr>
+                <w:rFonts w:ascii="Arial" w:eastAsia="Arial" w:hAnsi="Arial" w:cs="Arial"/>
+                <w:b/>
+                <w:sz w:val="19"/>
+                <w:szCs w:val="19"/>
+              </w:rPr>
+              <w:t>/11/2021</w:t>
+            </w:r>
+          </w:p>
+          <w:p>
+            <w:pPr>
+              <w:shd w:val="clear" w:color="auto" w:fill="F8F9FA"/>
+              <w:ind w:left="425"/>
+              <w:rPr>
+                <w:rFonts w:ascii="Arial" w:eastAsia="Roboto" w:hAnsi="Arial" w:cs="Arial"/>
+                <w:color w:val="21252A"/>
+                <w:sz w:val="20"/>
+                <w:szCs w:val="20"/>
+              </w:rPr>
+            </w:pPr>
+          </w:p>
+        </w:tc>
+      </w:tr>
+      <w:tr>
+        <w:tc>
+          <w:tcPr>
+            <w:tcW w:w="4515" w:type="dxa"/>
+          </w:tcPr>
+          <w:p>
+            <w:r>
+              <w:rPr>
+                <w:rFonts w:ascii="Arial" w:eastAsia="Arial" w:hAnsi="Arial" w:cs="Arial"/>
+                <w:b/>
+                <w:color w:val="000000"/>
+                <w:sz w:val="20"/>
+                <w:szCs w:val="20"/>
+              </w:rPr>
+              <w:t>Calendario</w:t>
+            </w:r>
+          </w:p>
+        </w:tc>
+        <w:tc>
+          <w:tcPr>
+            <w:tcW w:w="4515" w:type="dxa"/>
+            <w:tcBorders>
+              <w:top w:val="single" w:sz="4" w:space="0" w:color="auto"/>
+            </w:tcBorders>
+          </w:tcPr>
+          <w:p>
+            <w:r>
+              <w:rPr>
+                <w:rFonts w:ascii="Arial" w:eastAsia="Arial" w:hAnsi="Arial" w:cs="Arial"/>
+                <w:b/>
+                <w:sz w:val="19"/>
+                <w:szCs w:val="19"/>
+              </w:rPr>
+              <w:t>14</w:t>
+            </w:r>
+            <w:r>
+              <w:rPr>
+                <w:rFonts w:ascii="Arial" w:eastAsia="Arial" w:hAnsi="Arial" w:cs="Arial"/>
+                <w:b/>
+                <w:sz w:val="19"/>
+                <w:szCs w:val="19"/>
+              </w:rPr>
+              <w:t>/11/2021</w:t>
+            </w:r>
+          </w:p>
+        </w:tc>
+      </w:tr>
+      <w:tr>
+        <w:tc>
+          <w:tcPr>
+            <w:tcW w:w="4515" w:type="dxa"/>
+          </w:tcPr>
+          <w:p>
+            <w:r>
+              <w:rPr>
+                <w:rFonts w:ascii="Arial" w:eastAsia="Arial" w:hAnsi="Arial" w:cs="Arial"/>
+                <w:b/>
+                <w:color w:val="000000"/>
+                <w:sz w:val="20"/>
+                <w:szCs w:val="20"/>
+              </w:rPr>
+              <w:t>Aclaración de este Sprint</w:t>
+            </w:r>
+          </w:p>
+        </w:tc>
+        <w:tc>
+          <w:tcPr>
+            <w:tcW w:w="4515" w:type="dxa"/>
+          </w:tcPr>
+          <w:p>
+            <w:pPr>
+              <w:rPr>
+                <w:rFonts w:ascii="Arial" w:hAnsi="Arial" w:cs="Arial"/>
+                <w:sz w:val="20"/>
+                <w:szCs w:val="20"/>
+              </w:rPr>
+            </w:pPr>
+            <w:r>
+              <w:rPr>
+                <w:rFonts w:ascii="Arial" w:hAnsi="Arial" w:cs="Arial"/>
+                <w:sz w:val="20"/>
+                <w:szCs w:val="20"/>
+              </w:rPr>
+              <w:t xml:space="preserve">Las fechas detalladas corresponden a la entrega del </w:t>
+            </w:r>
+            <w:r>
+              <w:rPr>
+                <w:rFonts w:ascii="Arial" w:hAnsi="Arial" w:cs="Arial"/>
+                <w:b/>
+                <w:bCs/>
+                <w:sz w:val="20"/>
+                <w:szCs w:val="20"/>
+              </w:rPr>
+              <w:t>IEFI de Programación Web</w:t>
+            </w:r>
+            <w:r>
+              <w:rPr>
+                <w:rFonts w:ascii="Arial" w:hAnsi="Arial" w:cs="Arial"/>
+                <w:sz w:val="20"/>
+                <w:szCs w:val="20"/>
+              </w:rPr>
+              <w:t xml:space="preserve">, ya que era requisito en este documento agregar nuevas actualizaciones/correcciones. Pero se entiende que la entrega del 3er Sprint para PP1 es en la semana del </w:t>
+            </w:r>
+            <w:r>
+              <w:rPr>
+                <w:rFonts w:ascii="Arial" w:hAnsi="Arial" w:cs="Arial"/>
+                <w:b/>
+                <w:bCs/>
+                <w:sz w:val="20"/>
+                <w:szCs w:val="20"/>
+              </w:rPr>
+              <w:t>16/11/21</w:t>
             </w:r>
           </w:p>
         </w:tc>
@@ -9815,8 +11404,19 @@
         <w:sz w:val="20"/>
         <w:szCs w:val="20"/>
       </w:rPr>
-      <w:t>Práctica Profesionalízante</w:t>
+      <w:t xml:space="preserve">Práctica </w:t>
     </w:r>
+    <w:proofErr w:type="spellStart"/>
+    <w:r>
+      <w:rPr>
+        <w:rFonts w:ascii="Arial" w:eastAsia="Arial" w:hAnsi="Arial" w:cs="Arial"/>
+        <w:color w:val="000000"/>
+        <w:sz w:val="20"/>
+        <w:szCs w:val="20"/>
+      </w:rPr>
+      <w:t>Profesionalízante</w:t>
+    </w:r>
+    <w:proofErr w:type="spellEnd"/>
   </w:p>
   <w:p>
     <w:pPr>
@@ -10650,6 +12250,7 @@
     <w:lsdException w:name="HTML Sample" w:semiHidden="1" w:unhideWhenUsed="1"/>
     <w:lsdException w:name="HTML Typewriter" w:semiHidden="1" w:unhideWhenUsed="1"/>
     <w:lsdException w:name="HTML Variable" w:semiHidden="1" w:unhideWhenUsed="1"/>
+    <w:lsdException w:name="Normal Table" w:semiHidden="1" w:unhideWhenUsed="1"/>
     <w:lsdException w:name="annotation subject" w:semiHidden="1" w:unhideWhenUsed="1"/>
     <w:lsdException w:name="No List" w:semiHidden="1" w:unhideWhenUsed="1"/>
     <w:lsdException w:name="Outline List 1" w:semiHidden="1" w:unhideWhenUsed="1"/>
@@ -10692,8 +12293,11 @@
     <w:lsdException w:name="Table Contemporary" w:semiHidden="1" w:unhideWhenUsed="1"/>
     <w:lsdException w:name="Table Elegant" w:semiHidden="1" w:unhideWhenUsed="1"/>
     <w:lsdException w:name="Table Professional" w:semiHidden="1" w:unhideWhenUsed="1"/>
+    <w:lsdException w:name="Table Subtle 1" w:semiHidden="1" w:unhideWhenUsed="1"/>
     <w:lsdException w:name="Table Subtle 2" w:semiHidden="1" w:unhideWhenUsed="1"/>
     <w:lsdException w:name="Table Web 1" w:semiHidden="1" w:unhideWhenUsed="1"/>
+    <w:lsdException w:name="Table Web 2" w:semiHidden="1" w:unhideWhenUsed="1"/>
+    <w:lsdException w:name="Table Web 3" w:semiHidden="1" w:unhideWhenUsed="1"/>
     <w:lsdException w:name="Balloon Text" w:semiHidden="1" w:unhideWhenUsed="1"/>
     <w:lsdException w:name="Table Grid" w:uiPriority="39"/>
     <w:lsdException w:name="Table Theme" w:semiHidden="1" w:unhideWhenUsed="1"/>

</xml_diff>

<commit_message>
Se agrego comentario de inconvenientes en documento de requerimientos IEEE
</commit_message>
<xml_diff>
--- a/Proyecto Mi Observador - Especificación.docx
+++ b/Proyecto Mi Observador - Especificación.docx
@@ -1,6 +1,6 @@
 
 <file path=word/document.xml><?xml version="1.0" encoding="utf-8"?>
-<w:document xmlns:wpc="http://schemas.microsoft.com/office/word/2010/wordprocessingCanvas" xmlns:cx="http://schemas.microsoft.com/office/drawing/2014/chartex" xmlns:cx1="http://schemas.microsoft.com/office/drawing/2015/9/8/chartex" xmlns:cx2="http://schemas.microsoft.com/office/drawing/2015/10/21/chartex" xmlns:cx3="http://schemas.microsoft.com/office/drawing/2016/5/9/chartex" xmlns:cx4="http://schemas.microsoft.com/office/drawing/2016/5/10/chartex" xmlns:cx5="http://schemas.microsoft.com/office/drawing/2016/5/11/chartex" xmlns:cx6="http://schemas.microsoft.com/office/drawing/2016/5/12/chartex" xmlns:cx7="http://schemas.microsoft.com/office/drawing/2016/5/13/chartex" xmlns:cx8="http://schemas.microsoft.com/office/drawing/2016/5/14/chartex" xmlns:mc="http://schemas.openxmlformats.org/markup-compatibility/2006" xmlns:aink="http://schemas.microsoft.com/office/drawing/2016/ink" xmlns:am3d="http://schemas.microsoft.com/office/drawing/2017/model3d" xmlns:o="urn:schemas-microsoft-com:office:office" xmlns:r="http://schemas.openxmlformats.org/officeDocument/2006/relationships" xmlns:m="http://schemas.openxmlformats.org/officeDocument/2006/math" xmlns:v="urn:schemas-microsoft-com:vml" xmlns:wp14="http://schemas.microsoft.com/office/word/2010/wordprocessingDrawing" xmlns:wp="http://schemas.openxmlformats.org/drawingml/2006/wordprocessingDrawing" xmlns:w10="urn:schemas-microsoft-com:office:word" xmlns:w="http://schemas.openxmlformats.org/wordprocessingml/2006/main" xmlns:w14="http://schemas.microsoft.com/office/word/2010/wordml" xmlns:w15="http://schemas.microsoft.com/office/word/2012/wordml" xmlns:w16cex="http://schemas.microsoft.com/office/word/2018/wordml/cex" xmlns:w16cid="http://schemas.microsoft.com/office/word/2016/wordml/cid" xmlns:w16="http://schemas.microsoft.com/office/word/2018/wordml" xmlns:w16sdtdh="http://schemas.microsoft.com/office/word/2020/wordml/sdtdatahash" xmlns:w16se="http://schemas.microsoft.com/office/word/2015/wordml/symex" xmlns:wpg="http://schemas.microsoft.com/office/word/2010/wordprocessingGroup" xmlns:wpi="http://schemas.microsoft.com/office/word/2010/wordprocessingInk" xmlns:wne="http://schemas.microsoft.com/office/word/2006/wordml" xmlns:wps="http://schemas.microsoft.com/office/word/2010/wordprocessingShape" mc:Ignorable="w14 w15 w16se w16cid w16 w16cex w16sdtdh wp14">
+<w:document xmlns:wpc="http://schemas.microsoft.com/office/word/2010/wordprocessingCanvas" xmlns:mc="http://schemas.openxmlformats.org/markup-compatibility/2006" xmlns:o="urn:schemas-microsoft-com:office:office" xmlns:r="http://schemas.openxmlformats.org/officeDocument/2006/relationships" xmlns:m="http://schemas.openxmlformats.org/officeDocument/2006/math" xmlns:v="urn:schemas-microsoft-com:vml" xmlns:wp14="http://schemas.microsoft.com/office/word/2010/wordprocessingDrawing" xmlns:wp="http://schemas.openxmlformats.org/drawingml/2006/wordprocessingDrawing" xmlns:w10="urn:schemas-microsoft-com:office:word" xmlns:w="http://schemas.openxmlformats.org/wordprocessingml/2006/main" xmlns:w14="http://schemas.microsoft.com/office/word/2010/wordml" xmlns:w15="http://schemas.microsoft.com/office/word/2012/wordml" xmlns:wpg="http://schemas.microsoft.com/office/word/2010/wordprocessingGroup" xmlns:wpi="http://schemas.microsoft.com/office/word/2010/wordprocessingInk" xmlns:wne="http://schemas.microsoft.com/office/word/2006/wordml" xmlns:wps="http://schemas.microsoft.com/office/word/2010/wordprocessingShape" mc:Ignorable="w14 w15 wp14">
   <w:body>
     <w:p>
       <w:pPr>
@@ -454,6 +454,7 @@
           <w:szCs w:val="20"/>
         </w:rPr>
       </w:pPr>
+      <w:proofErr w:type="gramStart"/>
       <w:r>
         <w:rPr>
           <w:rFonts w:ascii="Arial" w:eastAsia="Arial" w:hAnsi="Arial" w:cs="Arial"/>
@@ -464,6 +465,7 @@
         </w:rPr>
         <w:t>software</w:t>
       </w:r>
+      <w:proofErr w:type="gramEnd"/>
     </w:p>
     <w:p>
       <w:pPr>
@@ -991,7 +993,27 @@
                 <w:sz w:val="19"/>
                 <w:szCs w:val="19"/>
               </w:rPr>
-              <w:t>Verificado dep. Calidad</w:t>
+              <w:t xml:space="preserve">Verificado </w:t>
+            </w:r>
+            <w:proofErr w:type="spellStart"/>
+            <w:r>
+              <w:rPr>
+                <w:rFonts w:ascii="Arial" w:eastAsia="Arial" w:hAnsi="Arial" w:cs="Arial"/>
+                <w:b/>
+                <w:sz w:val="19"/>
+                <w:szCs w:val="19"/>
+              </w:rPr>
+              <w:t>dep</w:t>
+            </w:r>
+            <w:proofErr w:type="spellEnd"/>
+            <w:r>
+              <w:rPr>
+                <w:rFonts w:ascii="Arial" w:eastAsia="Arial" w:hAnsi="Arial" w:cs="Arial"/>
+                <w:b/>
+                <w:sz w:val="19"/>
+                <w:szCs w:val="19"/>
+              </w:rPr>
+              <w:t>. Calidad</w:t>
             </w:r>
           </w:p>
         </w:tc>
@@ -1124,13 +1146,23 @@
                 <w:szCs w:val="19"/>
               </w:rPr>
             </w:pPr>
-            <w:r>
-              <w:rPr>
-                <w:rFonts w:ascii="Arial" w:eastAsia="Arial" w:hAnsi="Arial" w:cs="Arial"/>
-                <w:sz w:val="19"/>
-                <w:szCs w:val="19"/>
-              </w:rPr>
-              <w:t>Zalazar, Juan Manuel</w:t>
+            <w:proofErr w:type="spellStart"/>
+            <w:r>
+              <w:rPr>
+                <w:rFonts w:ascii="Arial" w:eastAsia="Arial" w:hAnsi="Arial" w:cs="Arial"/>
+                <w:sz w:val="19"/>
+                <w:szCs w:val="19"/>
+              </w:rPr>
+              <w:t>Zalazar</w:t>
+            </w:r>
+            <w:proofErr w:type="spellEnd"/>
+            <w:r>
+              <w:rPr>
+                <w:rFonts w:ascii="Arial" w:eastAsia="Arial" w:hAnsi="Arial" w:cs="Arial"/>
+                <w:sz w:val="19"/>
+                <w:szCs w:val="19"/>
+              </w:rPr>
+              <w:t>, Juan Manuel</w:t>
             </w:r>
           </w:p>
         </w:tc>
@@ -2640,6 +2672,7 @@
       <w:bookmarkStart w:id="6" w:name="_Toc86255802"/>
       <w:bookmarkEnd w:id="5"/>
       <w:r>
+        <w:lastRenderedPageBreak/>
         <w:t>1 Introducción</w:t>
       </w:r>
       <w:bookmarkEnd w:id="6"/>
@@ -2893,6 +2926,7 @@
       </w:pPr>
       <w:bookmarkStart w:id="9" w:name="_Toc86255805"/>
       <w:r>
+        <w:lastRenderedPageBreak/>
         <w:t>1.3</w:t>
       </w:r>
       <w:r>
@@ -3102,8 +3136,22 @@
                 <w:szCs w:val="20"/>
                 <w:shd w:val="clear" w:color="auto" w:fill="FFFFFF"/>
               </w:rPr>
-              <w:t>Desarrollo backend</w:t>
-            </w:r>
+              <w:t xml:space="preserve">Desarrollo </w:t>
+            </w:r>
+            <w:proofErr w:type="spellStart"/>
+            <w:r>
+              <w:rPr>
+                <w:rStyle w:val="Textoennegrita"/>
+                <w:rFonts w:ascii="Arial" w:hAnsi="Arial" w:cs="Arial"/>
+                <w:b w:val="0"/>
+                <w:color w:val="21252A"/>
+                <w:sz w:val="20"/>
+                <w:szCs w:val="20"/>
+                <w:shd w:val="clear" w:color="auto" w:fill="FFFFFF"/>
+              </w:rPr>
+              <w:t>backend</w:t>
+            </w:r>
+            <w:proofErr w:type="spellEnd"/>
           </w:p>
           <w:p>
             <w:pPr>
@@ -3135,8 +3183,22 @@
                 <w:szCs w:val="20"/>
                 <w:shd w:val="clear" w:color="auto" w:fill="FFFFFF"/>
               </w:rPr>
-              <w:t>Desarrollo frontend</w:t>
-            </w:r>
+              <w:t xml:space="preserve">Desarrollo </w:t>
+            </w:r>
+            <w:proofErr w:type="spellStart"/>
+            <w:r>
+              <w:rPr>
+                <w:rStyle w:val="Textoennegrita"/>
+                <w:rFonts w:ascii="Arial" w:hAnsi="Arial" w:cs="Arial"/>
+                <w:b w:val="0"/>
+                <w:color w:val="21252A"/>
+                <w:sz w:val="20"/>
+                <w:szCs w:val="20"/>
+                <w:shd w:val="clear" w:color="auto" w:fill="FFFFFF"/>
+              </w:rPr>
+              <w:t>frontend</w:t>
+            </w:r>
+            <w:proofErr w:type="spellEnd"/>
           </w:p>
           <w:p>
             <w:pPr>
@@ -3213,6 +3275,7 @@
                 <w:szCs w:val="20"/>
               </w:rPr>
             </w:pPr>
+            <w:proofErr w:type="spellStart"/>
             <w:r>
               <w:rPr>
                 <w:rStyle w:val="Textoennegrita"/>
@@ -3225,6 +3288,7 @@
               </w:rPr>
               <w:t>Testing</w:t>
             </w:r>
+            <w:proofErr w:type="spellEnd"/>
           </w:p>
         </w:tc>
       </w:tr>
@@ -3347,7 +3411,25 @@
                 <w:sz w:val="20"/>
                 <w:szCs w:val="20"/>
               </w:rPr>
-              <w:t>Desarrollo Frontend. Redacción</w:t>
+              <w:t xml:space="preserve">Desarrollo </w:t>
+            </w:r>
+            <w:proofErr w:type="spellStart"/>
+            <w:r>
+              <w:rPr>
+                <w:rFonts w:ascii="Arial" w:eastAsia="Arial" w:hAnsi="Arial" w:cs="Arial"/>
+                <w:sz w:val="20"/>
+                <w:szCs w:val="20"/>
+              </w:rPr>
+              <w:t>Frontend</w:t>
+            </w:r>
+            <w:proofErr w:type="spellEnd"/>
+            <w:r>
+              <w:rPr>
+                <w:rFonts w:ascii="Arial" w:eastAsia="Arial" w:hAnsi="Arial" w:cs="Arial"/>
+                <w:sz w:val="20"/>
+                <w:szCs w:val="20"/>
+              </w:rPr>
+              <w:t>. Redacción</w:t>
             </w:r>
           </w:p>
         </w:tc>
@@ -3589,8 +3671,22 @@
                 <w:szCs w:val="20"/>
                 <w:shd w:val="clear" w:color="auto" w:fill="FFFFFF"/>
               </w:rPr>
-              <w:t>Desarrollo backend</w:t>
-            </w:r>
+              <w:t xml:space="preserve">Desarrollo </w:t>
+            </w:r>
+            <w:proofErr w:type="spellStart"/>
+            <w:r>
+              <w:rPr>
+                <w:rStyle w:val="Textoennegrita"/>
+                <w:rFonts w:ascii="Arial" w:hAnsi="Arial" w:cs="Arial"/>
+                <w:b w:val="0"/>
+                <w:color w:val="21252A"/>
+                <w:sz w:val="20"/>
+                <w:szCs w:val="20"/>
+                <w:shd w:val="clear" w:color="auto" w:fill="FFFFFF"/>
+              </w:rPr>
+              <w:t>backend</w:t>
+            </w:r>
+            <w:proofErr w:type="spellEnd"/>
           </w:p>
           <w:p>
             <w:pPr>
@@ -3622,8 +3718,22 @@
                 <w:szCs w:val="20"/>
                 <w:shd w:val="clear" w:color="auto" w:fill="FFFFFF"/>
               </w:rPr>
-              <w:t>Desarrollo frontend</w:t>
-            </w:r>
+              <w:t xml:space="preserve">Desarrollo </w:t>
+            </w:r>
+            <w:proofErr w:type="spellStart"/>
+            <w:r>
+              <w:rPr>
+                <w:rStyle w:val="Textoennegrita"/>
+                <w:rFonts w:ascii="Arial" w:hAnsi="Arial" w:cs="Arial"/>
+                <w:b w:val="0"/>
+                <w:color w:val="21252A"/>
+                <w:sz w:val="20"/>
+                <w:szCs w:val="20"/>
+                <w:shd w:val="clear" w:color="auto" w:fill="FFFFFF"/>
+              </w:rPr>
+              <w:t>frontend</w:t>
+            </w:r>
+            <w:proofErr w:type="spellEnd"/>
           </w:p>
           <w:p>
             <w:pPr>
@@ -3700,6 +3810,7 @@
                 <w:szCs w:val="20"/>
               </w:rPr>
             </w:pPr>
+            <w:proofErr w:type="spellStart"/>
             <w:r>
               <w:rPr>
                 <w:rStyle w:val="Textoennegrita"/>
@@ -3712,6 +3823,7 @@
               </w:rPr>
               <w:t>Testing</w:t>
             </w:r>
+            <w:proofErr w:type="spellEnd"/>
           </w:p>
         </w:tc>
       </w:tr>
@@ -3834,7 +3946,25 @@
                 <w:sz w:val="20"/>
                 <w:szCs w:val="20"/>
               </w:rPr>
-              <w:t>Desarrollo Frontend. Redacción. Aportes desde la perspectiva contable/financiera (de ser necesario en alguna etapa)</w:t>
+              <w:t xml:space="preserve">Desarrollo </w:t>
+            </w:r>
+            <w:proofErr w:type="spellStart"/>
+            <w:r>
+              <w:rPr>
+                <w:rFonts w:ascii="Arial" w:eastAsia="Arial" w:hAnsi="Arial" w:cs="Arial"/>
+                <w:sz w:val="20"/>
+                <w:szCs w:val="20"/>
+              </w:rPr>
+              <w:t>Frontend</w:t>
+            </w:r>
+            <w:proofErr w:type="spellEnd"/>
+            <w:r>
+              <w:rPr>
+                <w:rFonts w:ascii="Arial" w:eastAsia="Arial" w:hAnsi="Arial" w:cs="Arial"/>
+                <w:sz w:val="20"/>
+                <w:szCs w:val="20"/>
+              </w:rPr>
+              <w:t>. Redacción. Aportes desde la perspectiva contable/financiera (de ser necesario en alguna etapa)</w:t>
             </w:r>
           </w:p>
         </w:tc>
@@ -3999,8 +4129,18 @@
                 <w:sz w:val="20"/>
                 <w:szCs w:val="20"/>
               </w:rPr>
-              <w:t>Juan Manuel Zalazar</w:t>
-            </w:r>
+              <w:t xml:space="preserve">Juan Manuel </w:t>
+            </w:r>
+            <w:proofErr w:type="spellStart"/>
+            <w:r>
+              <w:rPr>
+                <w:rFonts w:ascii="Arial" w:eastAsia="Arial" w:hAnsi="Arial" w:cs="Arial"/>
+                <w:sz w:val="20"/>
+                <w:szCs w:val="20"/>
+              </w:rPr>
+              <w:t>Zalazar</w:t>
+            </w:r>
+            <w:proofErr w:type="spellEnd"/>
           </w:p>
         </w:tc>
       </w:tr>
@@ -4076,8 +4216,22 @@
                 <w:szCs w:val="20"/>
                 <w:shd w:val="clear" w:color="auto" w:fill="FFFFFF"/>
               </w:rPr>
-              <w:t>Desarrollo backend</w:t>
-            </w:r>
+              <w:t xml:space="preserve">Desarrollo </w:t>
+            </w:r>
+            <w:proofErr w:type="spellStart"/>
+            <w:r>
+              <w:rPr>
+                <w:rStyle w:val="Textoennegrita"/>
+                <w:rFonts w:ascii="Arial" w:hAnsi="Arial" w:cs="Arial"/>
+                <w:b w:val="0"/>
+                <w:color w:val="21252A"/>
+                <w:sz w:val="20"/>
+                <w:szCs w:val="20"/>
+                <w:shd w:val="clear" w:color="auto" w:fill="FFFFFF"/>
+              </w:rPr>
+              <w:t>backend</w:t>
+            </w:r>
+            <w:proofErr w:type="spellEnd"/>
           </w:p>
           <w:p>
             <w:pPr>
@@ -4109,8 +4263,22 @@
                 <w:szCs w:val="20"/>
                 <w:shd w:val="clear" w:color="auto" w:fill="FFFFFF"/>
               </w:rPr>
-              <w:t>Desarrollo frontend</w:t>
-            </w:r>
+              <w:t xml:space="preserve">Desarrollo </w:t>
+            </w:r>
+            <w:proofErr w:type="spellStart"/>
+            <w:r>
+              <w:rPr>
+                <w:rStyle w:val="Textoennegrita"/>
+                <w:rFonts w:ascii="Arial" w:hAnsi="Arial" w:cs="Arial"/>
+                <w:b w:val="0"/>
+                <w:color w:val="21252A"/>
+                <w:sz w:val="20"/>
+                <w:szCs w:val="20"/>
+                <w:shd w:val="clear" w:color="auto" w:fill="FFFFFF"/>
+              </w:rPr>
+              <w:t>frontend</w:t>
+            </w:r>
+            <w:proofErr w:type="spellEnd"/>
           </w:p>
           <w:p>
             <w:pPr>
@@ -4187,6 +4355,7 @@
                 <w:szCs w:val="20"/>
               </w:rPr>
             </w:pPr>
+            <w:proofErr w:type="spellStart"/>
             <w:r>
               <w:rPr>
                 <w:rStyle w:val="Textoennegrita"/>
@@ -4199,6 +4368,7 @@
               </w:rPr>
               <w:t>Testing</w:t>
             </w:r>
+            <w:proofErr w:type="spellEnd"/>
           </w:p>
         </w:tc>
       </w:tr>
@@ -4321,7 +4491,43 @@
                 <w:sz w:val="20"/>
                 <w:szCs w:val="20"/>
               </w:rPr>
-              <w:t xml:space="preserve">Desarrollo Frontend. Diseño gráfico. Testing. </w:t>
+              <w:t xml:space="preserve">Desarrollo </w:t>
+            </w:r>
+            <w:proofErr w:type="spellStart"/>
+            <w:r>
+              <w:rPr>
+                <w:rFonts w:ascii="Arial" w:eastAsia="Arial" w:hAnsi="Arial" w:cs="Arial"/>
+                <w:sz w:val="20"/>
+                <w:szCs w:val="20"/>
+              </w:rPr>
+              <w:t>Frontend</w:t>
+            </w:r>
+            <w:proofErr w:type="spellEnd"/>
+            <w:r>
+              <w:rPr>
+                <w:rFonts w:ascii="Arial" w:eastAsia="Arial" w:hAnsi="Arial" w:cs="Arial"/>
+                <w:sz w:val="20"/>
+                <w:szCs w:val="20"/>
+              </w:rPr>
+              <w:t xml:space="preserve">. Diseño gráfico. </w:t>
+            </w:r>
+            <w:proofErr w:type="spellStart"/>
+            <w:r>
+              <w:rPr>
+                <w:rFonts w:ascii="Arial" w:eastAsia="Arial" w:hAnsi="Arial" w:cs="Arial"/>
+                <w:sz w:val="20"/>
+                <w:szCs w:val="20"/>
+              </w:rPr>
+              <w:t>Testing</w:t>
+            </w:r>
+            <w:proofErr w:type="spellEnd"/>
+            <w:r>
+              <w:rPr>
+                <w:rFonts w:ascii="Arial" w:eastAsia="Arial" w:hAnsi="Arial" w:cs="Arial"/>
+                <w:sz w:val="20"/>
+                <w:szCs w:val="20"/>
+              </w:rPr>
+              <w:t xml:space="preserve">. </w:t>
             </w:r>
           </w:p>
         </w:tc>
@@ -4486,6 +4692,7 @@
                 <w:sz w:val="20"/>
                 <w:szCs w:val="20"/>
               </w:rPr>
+              <w:lastRenderedPageBreak/>
               <w:t>Nombre</w:t>
             </w:r>
           </w:p>
@@ -4593,8 +4800,22 @@
                 <w:szCs w:val="20"/>
                 <w:shd w:val="clear" w:color="auto" w:fill="FFFFFF"/>
               </w:rPr>
-              <w:t>Desarrollo backend</w:t>
-            </w:r>
+              <w:t xml:space="preserve">Desarrollo </w:t>
+            </w:r>
+            <w:proofErr w:type="spellStart"/>
+            <w:r>
+              <w:rPr>
+                <w:rStyle w:val="Textoennegrita"/>
+                <w:rFonts w:ascii="Arial" w:hAnsi="Arial" w:cs="Arial"/>
+                <w:b w:val="0"/>
+                <w:color w:val="21252A"/>
+                <w:sz w:val="20"/>
+                <w:szCs w:val="20"/>
+                <w:shd w:val="clear" w:color="auto" w:fill="FFFFFF"/>
+              </w:rPr>
+              <w:t>backend</w:t>
+            </w:r>
+            <w:proofErr w:type="spellEnd"/>
           </w:p>
           <w:p>
             <w:pPr>
@@ -4626,8 +4847,22 @@
                 <w:szCs w:val="20"/>
                 <w:shd w:val="clear" w:color="auto" w:fill="FFFFFF"/>
               </w:rPr>
-              <w:t>Desarrollo frontend</w:t>
-            </w:r>
+              <w:t xml:space="preserve">Desarrollo </w:t>
+            </w:r>
+            <w:proofErr w:type="spellStart"/>
+            <w:r>
+              <w:rPr>
+                <w:rStyle w:val="Textoennegrita"/>
+                <w:rFonts w:ascii="Arial" w:hAnsi="Arial" w:cs="Arial"/>
+                <w:b w:val="0"/>
+                <w:color w:val="21252A"/>
+                <w:sz w:val="20"/>
+                <w:szCs w:val="20"/>
+                <w:shd w:val="clear" w:color="auto" w:fill="FFFFFF"/>
+              </w:rPr>
+              <w:t>frontend</w:t>
+            </w:r>
+            <w:proofErr w:type="spellEnd"/>
           </w:p>
           <w:p>
             <w:pPr>
@@ -4704,6 +4939,7 @@
                 <w:szCs w:val="20"/>
               </w:rPr>
             </w:pPr>
+            <w:proofErr w:type="spellStart"/>
             <w:r>
               <w:rPr>
                 <w:rStyle w:val="Textoennegrita"/>
@@ -4716,6 +4952,7 @@
               </w:rPr>
               <w:t>Testing</w:t>
             </w:r>
+            <w:proofErr w:type="spellEnd"/>
           </w:p>
         </w:tc>
       </w:tr>
@@ -4838,7 +5075,61 @@
                 <w:sz w:val="20"/>
                 <w:szCs w:val="20"/>
               </w:rPr>
-              <w:t xml:space="preserve">Desarrollo Frontend. Desarrollo BackEnd,  Diseño gráfico. Testing. </w:t>
+              <w:t xml:space="preserve">Desarrollo </w:t>
+            </w:r>
+            <w:proofErr w:type="spellStart"/>
+            <w:r>
+              <w:rPr>
+                <w:rFonts w:ascii="Arial" w:eastAsia="Arial" w:hAnsi="Arial" w:cs="Arial"/>
+                <w:sz w:val="20"/>
+                <w:szCs w:val="20"/>
+              </w:rPr>
+              <w:t>Frontend</w:t>
+            </w:r>
+            <w:proofErr w:type="spellEnd"/>
+            <w:r>
+              <w:rPr>
+                <w:rFonts w:ascii="Arial" w:eastAsia="Arial" w:hAnsi="Arial" w:cs="Arial"/>
+                <w:sz w:val="20"/>
+                <w:szCs w:val="20"/>
+              </w:rPr>
+              <w:t xml:space="preserve">. Desarrollo </w:t>
+            </w:r>
+            <w:proofErr w:type="spellStart"/>
+            <w:r>
+              <w:rPr>
+                <w:rFonts w:ascii="Arial" w:eastAsia="Arial" w:hAnsi="Arial" w:cs="Arial"/>
+                <w:sz w:val="20"/>
+                <w:szCs w:val="20"/>
+              </w:rPr>
+              <w:t>BackEnd</w:t>
+            </w:r>
+            <w:proofErr w:type="spellEnd"/>
+            <w:r>
+              <w:rPr>
+                <w:rFonts w:ascii="Arial" w:eastAsia="Arial" w:hAnsi="Arial" w:cs="Arial"/>
+                <w:sz w:val="20"/>
+                <w:szCs w:val="20"/>
+              </w:rPr>
+              <w:t xml:space="preserve">,  Diseño gráfico. </w:t>
+            </w:r>
+            <w:proofErr w:type="spellStart"/>
+            <w:r>
+              <w:rPr>
+                <w:rFonts w:ascii="Arial" w:eastAsia="Arial" w:hAnsi="Arial" w:cs="Arial"/>
+                <w:sz w:val="20"/>
+                <w:szCs w:val="20"/>
+              </w:rPr>
+              <w:t>Testing</w:t>
+            </w:r>
+            <w:proofErr w:type="spellEnd"/>
+            <w:r>
+              <w:rPr>
+                <w:rFonts w:ascii="Arial" w:eastAsia="Arial" w:hAnsi="Arial" w:cs="Arial"/>
+                <w:sz w:val="20"/>
+                <w:szCs w:val="20"/>
+              </w:rPr>
+              <w:t xml:space="preserve">. </w:t>
             </w:r>
           </w:p>
         </w:tc>
@@ -5548,6 +5839,7 @@
                 <w:szCs w:val="20"/>
               </w:rPr>
             </w:pPr>
+            <w:proofErr w:type="spellStart"/>
             <w:r>
               <w:rPr>
                 <w:rFonts w:ascii="Arial" w:eastAsia="Arial" w:hAnsi="Arial" w:cs="Arial"/>
@@ -5557,6 +5849,7 @@
               </w:rPr>
               <w:t>Moodle</w:t>
             </w:r>
+            <w:proofErr w:type="spellEnd"/>
           </w:p>
         </w:tc>
         <w:tc>
@@ -5787,6 +6080,7 @@
       </w:pPr>
       <w:bookmarkStart w:id="13" w:name="_Toc86255808"/>
       <w:r>
+        <w:lastRenderedPageBreak/>
         <w:t>1.6</w:t>
       </w:r>
       <w:r>
@@ -6573,6 +6867,7 @@
           <w:sz w:val="20"/>
           <w:szCs w:val="20"/>
         </w:rPr>
+        <w:lastRenderedPageBreak/>
         <w:t>Los usuarios necesitaran internet para acceder a la aplicación web (en un futuro puede adaptarse a una App).</w:t>
       </w:r>
     </w:p>
@@ -6812,10 +7107,20 @@
         <w:pStyle w:val="Ttulo2"/>
       </w:pPr>
       <w:bookmarkStart w:id="19" w:name="_Toc86255814"/>
+      <w:proofErr w:type="spellStart"/>
       <w:r>
-        <w:t>Product Backlog</w:t>
+        <w:t>Product</w:t>
+      </w:r>
+      <w:proofErr w:type="spellEnd"/>
+      <w:r>
+        <w:t xml:space="preserve"> </w:t>
+      </w:r>
+      <w:proofErr w:type="spellStart"/>
+      <w:r>
+        <w:t>Backlog</w:t>
       </w:r>
       <w:bookmarkEnd w:id="19"/>
+      <w:proofErr w:type="spellEnd"/>
     </w:p>
     <w:p/>
     <w:p>
@@ -6916,11 +7221,19 @@
         </w:rPr>
       </w:pPr>
       <w:bookmarkStart w:id="20" w:name="_Toc86255815"/>
+      <w:proofErr w:type="spellStart"/>
       <w:r>
         <w:rPr>
           <w:rFonts w:cs="Arial"/>
         </w:rPr>
-        <w:t>Sprints.</w:t>
+        <w:t>Sprints</w:t>
+      </w:r>
+      <w:proofErr w:type="spellEnd"/>
+      <w:r>
+        <w:rPr>
+          <w:rFonts w:cs="Arial"/>
+        </w:rPr>
+        <w:t>.</w:t>
       </w:r>
       <w:bookmarkEnd w:id="20"/>
     </w:p>
@@ -6988,8 +7301,20 @@
                 <w:sz w:val="20"/>
                 <w:szCs w:val="20"/>
               </w:rPr>
-              <w:t>Sprint Backlog</w:t>
-            </w:r>
+              <w:t xml:space="preserve">Sprint </w:t>
+            </w:r>
+            <w:proofErr w:type="spellStart"/>
+            <w:r>
+              <w:rPr>
+                <w:rFonts w:ascii="Arial" w:eastAsia="Arial" w:hAnsi="Arial" w:cs="Arial"/>
+                <w:b/>
+                <w:color w:val="000000"/>
+                <w:sz w:val="20"/>
+                <w:szCs w:val="20"/>
+              </w:rPr>
+              <w:t>Backlog</w:t>
+            </w:r>
+            <w:proofErr w:type="spellEnd"/>
           </w:p>
         </w:tc>
         <w:tc>
@@ -7057,7 +7382,27 @@
                 <w:sz w:val="20"/>
                 <w:szCs w:val="20"/>
               </w:rPr>
-              <w:t>Especificación de Requerimientos IEEE- 830 (Foro y GitHub)</w:t>
+              <w:t xml:space="preserve">Especificación de Requerimientos IEEE- 830 (Foro y </w:t>
+            </w:r>
+            <w:proofErr w:type="spellStart"/>
+            <w:r>
+              <w:rPr>
+                <w:rFonts w:ascii="Arial" w:eastAsia="Roboto" w:hAnsi="Arial" w:cs="Arial"/>
+                <w:color w:val="21252A"/>
+                <w:sz w:val="20"/>
+                <w:szCs w:val="20"/>
+              </w:rPr>
+              <w:t>GitHub</w:t>
+            </w:r>
+            <w:proofErr w:type="spellEnd"/>
+            <w:r>
+              <w:rPr>
+                <w:rFonts w:ascii="Arial" w:eastAsia="Roboto" w:hAnsi="Arial" w:cs="Arial"/>
+                <w:color w:val="21252A"/>
+                <w:sz w:val="20"/>
+                <w:szCs w:val="20"/>
+              </w:rPr>
+              <w:t>)</w:t>
             </w:r>
             <w:r>
               <w:rPr>
@@ -7182,7 +7527,25 @@
                 <w:sz w:val="19"/>
                 <w:szCs w:val="19"/>
               </w:rPr>
-              <w:t xml:space="preserve">    Zalazar, Juan Manuel</w:t>
+              <w:t xml:space="preserve">    </w:t>
+            </w:r>
+            <w:proofErr w:type="spellStart"/>
+            <w:r>
+              <w:rPr>
+                <w:rFonts w:ascii="Arial" w:eastAsia="Arial" w:hAnsi="Arial" w:cs="Arial"/>
+                <w:sz w:val="19"/>
+                <w:szCs w:val="19"/>
+              </w:rPr>
+              <w:t>Zalazar</w:t>
+            </w:r>
+            <w:proofErr w:type="spellEnd"/>
+            <w:r>
+              <w:rPr>
+                <w:rFonts w:ascii="Arial" w:eastAsia="Arial" w:hAnsi="Arial" w:cs="Arial"/>
+                <w:sz w:val="19"/>
+                <w:szCs w:val="19"/>
+              </w:rPr>
+              <w:t>, Juan Manuel</w:t>
             </w:r>
           </w:p>
           <w:p>
@@ -7399,7 +7762,25 @@
                 <w:sz w:val="19"/>
                 <w:szCs w:val="19"/>
               </w:rPr>
-              <w:t xml:space="preserve">    Zalazar, Juan Manuel</w:t>
+              <w:t xml:space="preserve">    </w:t>
+            </w:r>
+            <w:proofErr w:type="spellStart"/>
+            <w:r>
+              <w:rPr>
+                <w:rFonts w:ascii="Arial" w:eastAsia="Arial" w:hAnsi="Arial" w:cs="Arial"/>
+                <w:sz w:val="19"/>
+                <w:szCs w:val="19"/>
+              </w:rPr>
+              <w:t>Zalazar</w:t>
+            </w:r>
+            <w:proofErr w:type="spellEnd"/>
+            <w:r>
+              <w:rPr>
+                <w:rFonts w:ascii="Arial" w:eastAsia="Arial" w:hAnsi="Arial" w:cs="Arial"/>
+                <w:sz w:val="19"/>
+                <w:szCs w:val="19"/>
+              </w:rPr>
+              <w:t>, Juan Manuel</w:t>
             </w:r>
           </w:p>
           <w:p>
@@ -7431,6 +7812,7 @@
                 <w:sz w:val="19"/>
                 <w:szCs w:val="19"/>
               </w:rPr>
+              <w:lastRenderedPageBreak/>
               <w:t>Fecha:</w:t>
             </w:r>
             <w:r>
@@ -7500,6 +7882,7 @@
               </w:rPr>
             </w:pPr>
             <w:hyperlink r:id="rId12">
+              <w:proofErr w:type="spellStart"/>
               <w:r>
                 <w:rPr>
                   <w:rFonts w:ascii="Arial" w:eastAsia="Roboto" w:hAnsi="Arial" w:cs="Arial"/>
@@ -7509,6 +7892,7 @@
                 </w:rPr>
                 <w:t>Git</w:t>
               </w:r>
+              <w:proofErr w:type="spellEnd"/>
             </w:hyperlink>
             <w:r>
               <w:rPr>
@@ -7621,7 +8005,25 @@
                 <w:sz w:val="19"/>
                 <w:szCs w:val="19"/>
               </w:rPr>
-              <w:t xml:space="preserve">    Zalazar, Juan Manuel</w:t>
+              <w:t xml:space="preserve">    </w:t>
+            </w:r>
+            <w:proofErr w:type="spellStart"/>
+            <w:r>
+              <w:rPr>
+                <w:rFonts w:ascii="Arial" w:eastAsia="Arial" w:hAnsi="Arial" w:cs="Arial"/>
+                <w:sz w:val="19"/>
+                <w:szCs w:val="19"/>
+              </w:rPr>
+              <w:t>Zalazar</w:t>
+            </w:r>
+            <w:proofErr w:type="spellEnd"/>
+            <w:r>
+              <w:rPr>
+                <w:rFonts w:ascii="Arial" w:eastAsia="Arial" w:hAnsi="Arial" w:cs="Arial"/>
+                <w:sz w:val="19"/>
+                <w:szCs w:val="19"/>
+              </w:rPr>
+              <w:t>, Juan Manuel</w:t>
             </w:r>
           </w:p>
           <w:p>
@@ -7722,6 +8124,7 @@
                 <w:szCs w:val="20"/>
               </w:rPr>
             </w:pPr>
+            <w:proofErr w:type="spellStart"/>
             <w:r>
               <w:rPr>
                 <w:rFonts w:ascii="Arial" w:eastAsia="Roboto" w:hAnsi="Arial" w:cs="Arial"/>
@@ -7731,6 +8134,7 @@
               </w:rPr>
               <w:t>Kanban</w:t>
             </w:r>
+            <w:proofErr w:type="spellEnd"/>
           </w:p>
           <w:p>
             <w:pPr>
@@ -7833,7 +8237,25 @@
                 <w:sz w:val="19"/>
                 <w:szCs w:val="19"/>
               </w:rPr>
-              <w:t xml:space="preserve">    Zalazar, Juan Manuel</w:t>
+              <w:t xml:space="preserve">    </w:t>
+            </w:r>
+            <w:proofErr w:type="spellStart"/>
+            <w:r>
+              <w:rPr>
+                <w:rFonts w:ascii="Arial" w:eastAsia="Arial" w:hAnsi="Arial" w:cs="Arial"/>
+                <w:sz w:val="19"/>
+                <w:szCs w:val="19"/>
+              </w:rPr>
+              <w:t>Zalazar</w:t>
+            </w:r>
+            <w:proofErr w:type="spellEnd"/>
+            <w:r>
+              <w:rPr>
+                <w:rFonts w:ascii="Arial" w:eastAsia="Arial" w:hAnsi="Arial" w:cs="Arial"/>
+                <w:sz w:val="19"/>
+                <w:szCs w:val="19"/>
+              </w:rPr>
+              <w:t>, Juan Manuel</w:t>
             </w:r>
           </w:p>
           <w:p>
@@ -8045,7 +8467,25 @@
                 <w:sz w:val="19"/>
                 <w:szCs w:val="19"/>
               </w:rPr>
-              <w:t xml:space="preserve">    Zalazar, Juan Manuel</w:t>
+              <w:t xml:space="preserve">    </w:t>
+            </w:r>
+            <w:proofErr w:type="spellStart"/>
+            <w:r>
+              <w:rPr>
+                <w:rFonts w:ascii="Arial" w:eastAsia="Arial" w:hAnsi="Arial" w:cs="Arial"/>
+                <w:sz w:val="19"/>
+                <w:szCs w:val="19"/>
+              </w:rPr>
+              <w:t>Zalazar</w:t>
+            </w:r>
+            <w:proofErr w:type="spellEnd"/>
+            <w:r>
+              <w:rPr>
+                <w:rFonts w:ascii="Arial" w:eastAsia="Arial" w:hAnsi="Arial" w:cs="Arial"/>
+                <w:sz w:val="19"/>
+                <w:szCs w:val="19"/>
+              </w:rPr>
+              <w:t>, Juan Manuel</w:t>
             </w:r>
           </w:p>
           <w:p>
@@ -8261,8 +8701,20 @@
                 <w:sz w:val="20"/>
                 <w:szCs w:val="20"/>
               </w:rPr>
-              <w:t>Sprint Backlog</w:t>
-            </w:r>
+              <w:t xml:space="preserve">Sprint </w:t>
+            </w:r>
+            <w:proofErr w:type="spellStart"/>
+            <w:r>
+              <w:rPr>
+                <w:rFonts w:ascii="Arial" w:eastAsia="Arial" w:hAnsi="Arial" w:cs="Arial"/>
+                <w:b/>
+                <w:color w:val="000000"/>
+                <w:sz w:val="20"/>
+                <w:szCs w:val="20"/>
+              </w:rPr>
+              <w:t>Backlog</w:t>
+            </w:r>
+            <w:proofErr w:type="spellEnd"/>
           </w:p>
         </w:tc>
         <w:tc>
@@ -8430,7 +8882,25 @@
                 <w:sz w:val="19"/>
                 <w:szCs w:val="19"/>
               </w:rPr>
-              <w:t xml:space="preserve">    Zalazar, Juan Manuel</w:t>
+              <w:t xml:space="preserve">    </w:t>
+            </w:r>
+            <w:proofErr w:type="spellStart"/>
+            <w:r>
+              <w:rPr>
+                <w:rFonts w:ascii="Arial" w:eastAsia="Arial" w:hAnsi="Arial" w:cs="Arial"/>
+                <w:sz w:val="19"/>
+                <w:szCs w:val="19"/>
+              </w:rPr>
+              <w:t>Zalazar</w:t>
+            </w:r>
+            <w:proofErr w:type="spellEnd"/>
+            <w:r>
+              <w:rPr>
+                <w:rFonts w:ascii="Arial" w:eastAsia="Arial" w:hAnsi="Arial" w:cs="Arial"/>
+                <w:sz w:val="19"/>
+                <w:szCs w:val="19"/>
+              </w:rPr>
+              <w:t>, Juan Manuel</w:t>
             </w:r>
           </w:p>
           <w:p>
@@ -8556,8 +9026,20 @@
                 <w:sz w:val="20"/>
                 <w:szCs w:val="20"/>
               </w:rPr>
-              <w:t>Sprint Backlog</w:t>
-            </w:r>
+              <w:t xml:space="preserve">Sprint </w:t>
+            </w:r>
+            <w:proofErr w:type="spellStart"/>
+            <w:r>
+              <w:rPr>
+                <w:rFonts w:ascii="Arial" w:eastAsia="Arial" w:hAnsi="Arial" w:cs="Arial"/>
+                <w:b/>
+                <w:color w:val="000000"/>
+                <w:sz w:val="20"/>
+                <w:szCs w:val="20"/>
+              </w:rPr>
+              <w:t>Backlog</w:t>
+            </w:r>
+            <w:proofErr w:type="spellEnd"/>
           </w:p>
         </w:tc>
         <w:tc>
@@ -8725,7 +9207,25 @@
                 <w:sz w:val="19"/>
                 <w:szCs w:val="19"/>
               </w:rPr>
-              <w:t xml:space="preserve">    Zalazar, Juan Manuel</w:t>
+              <w:t xml:space="preserve">    </w:t>
+            </w:r>
+            <w:proofErr w:type="spellStart"/>
+            <w:r>
+              <w:rPr>
+                <w:rFonts w:ascii="Arial" w:eastAsia="Arial" w:hAnsi="Arial" w:cs="Arial"/>
+                <w:sz w:val="19"/>
+                <w:szCs w:val="19"/>
+              </w:rPr>
+              <w:t>Zalazar</w:t>
+            </w:r>
+            <w:proofErr w:type="spellEnd"/>
+            <w:r>
+              <w:rPr>
+                <w:rFonts w:ascii="Arial" w:eastAsia="Arial" w:hAnsi="Arial" w:cs="Arial"/>
+                <w:sz w:val="19"/>
+                <w:szCs w:val="19"/>
+              </w:rPr>
+              <w:t>, Juan Manuel</w:t>
             </w:r>
           </w:p>
           <w:p>
@@ -8870,7 +9370,15 @@
               </w:rPr>
             </w:pPr>
             <w:r>
-              <w:t>Lograr la responsividad en el sitio web.</w:t>
+              <w:t xml:space="preserve">Lograr la </w:t>
+            </w:r>
+            <w:proofErr w:type="spellStart"/>
+            <w:r>
+              <w:t>responsividad</w:t>
+            </w:r>
+            <w:proofErr w:type="spellEnd"/>
+            <w:r>
+              <w:t xml:space="preserve"> en el sitio web.</w:t>
             </w:r>
           </w:p>
           <w:p>
@@ -8974,7 +9482,25 @@
                 <w:sz w:val="19"/>
                 <w:szCs w:val="19"/>
               </w:rPr>
-              <w:t xml:space="preserve">    Zalazar, Juan Manuel</w:t>
+              <w:t xml:space="preserve">    </w:t>
+            </w:r>
+            <w:proofErr w:type="spellStart"/>
+            <w:r>
+              <w:rPr>
+                <w:rFonts w:ascii="Arial" w:eastAsia="Arial" w:hAnsi="Arial" w:cs="Arial"/>
+                <w:sz w:val="19"/>
+                <w:szCs w:val="19"/>
+              </w:rPr>
+              <w:t>Zalazar</w:t>
+            </w:r>
+            <w:proofErr w:type="spellEnd"/>
+            <w:r>
+              <w:rPr>
+                <w:rFonts w:ascii="Arial" w:eastAsia="Arial" w:hAnsi="Arial" w:cs="Arial"/>
+                <w:sz w:val="19"/>
+                <w:szCs w:val="19"/>
+              </w:rPr>
+              <w:t>, Juan Manuel</w:t>
             </w:r>
           </w:p>
           <w:p>
@@ -9084,6 +9610,7 @@
               </w:rPr>
               <w:t xml:space="preserve">Agregar más tareas con método </w:t>
             </w:r>
+            <w:proofErr w:type="spellStart"/>
             <w:r>
               <w:rPr>
                 <w:rFonts w:ascii="Arial" w:eastAsia="Roboto" w:hAnsi="Arial" w:cs="Arial"/>
@@ -9093,6 +9620,7 @@
               </w:rPr>
               <w:t>Kanban</w:t>
             </w:r>
+            <w:proofErr w:type="spellEnd"/>
           </w:p>
           <w:p>
             <w:pPr>
@@ -9195,7 +9723,25 @@
                 <w:sz w:val="19"/>
                 <w:szCs w:val="19"/>
               </w:rPr>
-              <w:t xml:space="preserve">    Zalazar, Juan Manuel</w:t>
+              <w:t xml:space="preserve">    </w:t>
+            </w:r>
+            <w:proofErr w:type="spellStart"/>
+            <w:r>
+              <w:rPr>
+                <w:rFonts w:ascii="Arial" w:eastAsia="Arial" w:hAnsi="Arial" w:cs="Arial"/>
+                <w:sz w:val="19"/>
+                <w:szCs w:val="19"/>
+              </w:rPr>
+              <w:t>Zalazar</w:t>
+            </w:r>
+            <w:proofErr w:type="spellEnd"/>
+            <w:r>
+              <w:rPr>
+                <w:rFonts w:ascii="Arial" w:eastAsia="Arial" w:hAnsi="Arial" w:cs="Arial"/>
+                <w:sz w:val="19"/>
+                <w:szCs w:val="19"/>
+              </w:rPr>
+              <w:t>, Juan Manuel</w:t>
             </w:r>
           </w:p>
           <w:p>
@@ -9312,8 +9858,19 @@
                 <w:sz w:val="20"/>
                 <w:szCs w:val="20"/>
               </w:rPr>
-              <w:t>Adjuntar el script de la base de datos MySQL</w:t>
-            </w:r>
+              <w:t xml:space="preserve">Adjuntar el script de la base de datos </w:t>
+            </w:r>
+            <w:proofErr w:type="spellStart"/>
+            <w:r>
+              <w:rPr>
+                <w:rFonts w:ascii="Arial" w:eastAsia="Roboto" w:hAnsi="Arial" w:cs="Arial"/>
+                <w:color w:val="21252A"/>
+                <w:sz w:val="20"/>
+                <w:szCs w:val="20"/>
+              </w:rPr>
+              <w:t>MySQL</w:t>
+            </w:r>
+            <w:proofErr w:type="spellEnd"/>
           </w:p>
           <w:p>
             <w:pPr>
@@ -9416,7 +9973,25 @@
                 <w:sz w:val="19"/>
                 <w:szCs w:val="19"/>
               </w:rPr>
-              <w:t xml:space="preserve">    Zalazar, Juan Manuel</w:t>
+              <w:t xml:space="preserve">    </w:t>
+            </w:r>
+            <w:proofErr w:type="spellStart"/>
+            <w:r>
+              <w:rPr>
+                <w:rFonts w:ascii="Arial" w:eastAsia="Arial" w:hAnsi="Arial" w:cs="Arial"/>
+                <w:sz w:val="19"/>
+                <w:szCs w:val="19"/>
+              </w:rPr>
+              <w:t>Zalazar</w:t>
+            </w:r>
+            <w:proofErr w:type="spellEnd"/>
+            <w:r>
+              <w:rPr>
+                <w:rFonts w:ascii="Arial" w:eastAsia="Arial" w:hAnsi="Arial" w:cs="Arial"/>
+                <w:sz w:val="19"/>
+                <w:szCs w:val="19"/>
+              </w:rPr>
+              <w:t>, Juan Manuel</w:t>
             </w:r>
           </w:p>
           <w:p>
@@ -9646,8 +10221,20 @@
                 <w:sz w:val="20"/>
                 <w:szCs w:val="20"/>
               </w:rPr>
-              <w:t>Sprint Backlog</w:t>
-            </w:r>
+              <w:t xml:space="preserve">Sprint </w:t>
+            </w:r>
+            <w:proofErr w:type="spellStart"/>
+            <w:r>
+              <w:rPr>
+                <w:rFonts w:ascii="Arial" w:eastAsia="Arial" w:hAnsi="Arial" w:cs="Arial"/>
+                <w:b/>
+                <w:color w:val="000000"/>
+                <w:sz w:val="20"/>
+                <w:szCs w:val="20"/>
+              </w:rPr>
+              <w:t>Backlog</w:t>
+            </w:r>
+            <w:proofErr w:type="spellEnd"/>
           </w:p>
         </w:tc>
         <w:tc>
@@ -9674,6 +10261,11 @@
             <w:vMerge w:val="restart"/>
           </w:tcPr>
           <w:p>
+            <w:pPr>
+              <w:rPr>
+                <w:u w:val="single"/>
+              </w:rPr>
+            </w:pPr>
             <w:r>
               <w:rPr>
                 <w:rFonts w:ascii="Arial" w:eastAsia="Arial" w:hAnsi="Arial" w:cs="Arial"/>
@@ -9684,6 +10276,8 @@
               </w:rPr>
               <w:t>Responsabilidades</w:t>
             </w:r>
+            <w:bookmarkStart w:id="22" w:name="_GoBack"/>
+            <w:bookmarkEnd w:id="22"/>
           </w:p>
         </w:tc>
         <w:tc>
@@ -9711,8 +10305,19 @@
                 <w:sz w:val="20"/>
                 <w:szCs w:val="20"/>
               </w:rPr>
-              <w:t>Validación de campos mediante Bootstrap</w:t>
-            </w:r>
+              <w:t xml:space="preserve">Validación de campos mediante </w:t>
+            </w:r>
+            <w:proofErr w:type="spellStart"/>
+            <w:r>
+              <w:rPr>
+                <w:rFonts w:ascii="Arial" w:eastAsia="Roboto" w:hAnsi="Arial" w:cs="Arial"/>
+                <w:color w:val="21252A"/>
+                <w:sz w:val="20"/>
+                <w:szCs w:val="20"/>
+              </w:rPr>
+              <w:t>Bootstrap</w:t>
+            </w:r>
+            <w:proofErr w:type="spellEnd"/>
           </w:p>
           <w:p>
             <w:pPr>
@@ -9815,7 +10420,25 @@
                 <w:sz w:val="19"/>
                 <w:szCs w:val="19"/>
               </w:rPr>
-              <w:t xml:space="preserve">    Zalazar, Juan Manuel</w:t>
+              <w:t xml:space="preserve">    </w:t>
+            </w:r>
+            <w:proofErr w:type="spellStart"/>
+            <w:r>
+              <w:rPr>
+                <w:rFonts w:ascii="Arial" w:eastAsia="Arial" w:hAnsi="Arial" w:cs="Arial"/>
+                <w:sz w:val="19"/>
+                <w:szCs w:val="19"/>
+              </w:rPr>
+              <w:t>Zalazar</w:t>
+            </w:r>
+            <w:proofErr w:type="spellEnd"/>
+            <w:r>
+              <w:rPr>
+                <w:rFonts w:ascii="Arial" w:eastAsia="Arial" w:hAnsi="Arial" w:cs="Arial"/>
+                <w:sz w:val="19"/>
+                <w:szCs w:val="19"/>
+              </w:rPr>
+              <w:t>, Juan Manuel</w:t>
             </w:r>
           </w:p>
           <w:p>
@@ -9897,16 +10520,179 @@
           <w:p>
             <w:pPr>
               <w:shd w:val="clear" w:color="auto" w:fill="F8F9FA"/>
-              <w:rPr>
-                <w:rFonts w:ascii="Arial" w:eastAsia="Arial" w:hAnsi="Arial" w:cs="Arial"/>
-                <w:sz w:val="19"/>
-                <w:szCs w:val="19"/>
-              </w:rPr>
-            </w:pPr>
+              <w:ind w:left="65"/>
+            </w:pPr>
+            <w:r>
+              <w:t>Mostrar alertas descriptivas en los registros de eventos.</w:t>
+            </w:r>
           </w:p>
           <w:p>
             <w:pPr>
               <w:shd w:val="clear" w:color="auto" w:fill="F8F9FA"/>
+              <w:ind w:left="65"/>
+              <w:rPr>
+                <w:rFonts w:ascii="Arial" w:eastAsia="Roboto" w:hAnsi="Arial" w:cs="Arial"/>
+                <w:color w:val="21252A"/>
+                <w:sz w:val="20"/>
+                <w:szCs w:val="20"/>
+              </w:rPr>
+            </w:pPr>
+            <w:r>
+              <w:rPr>
+                <w:rFonts w:ascii="Arial" w:eastAsia="Roboto" w:hAnsi="Arial" w:cs="Arial"/>
+                <w:b/>
+                <w:color w:val="21252A"/>
+                <w:sz w:val="20"/>
+                <w:szCs w:val="20"/>
+              </w:rPr>
+              <w:t>Responsables</w:t>
+            </w:r>
+            <w:r>
+              <w:rPr>
+                <w:rFonts w:ascii="Arial" w:eastAsia="Roboto" w:hAnsi="Arial" w:cs="Arial"/>
+                <w:color w:val="21252A"/>
+                <w:sz w:val="20"/>
+                <w:szCs w:val="20"/>
+              </w:rPr>
+              <w:t>:</w:t>
+            </w:r>
+          </w:p>
+          <w:p>
+            <w:pPr>
+              <w:ind w:left="260"/>
+              <w:rPr>
+                <w:rFonts w:ascii="Arial" w:eastAsia="Arial" w:hAnsi="Arial" w:cs="Arial"/>
+                <w:sz w:val="19"/>
+                <w:szCs w:val="19"/>
+              </w:rPr>
+            </w:pPr>
+            <w:r>
+              <w:rPr>
+                <w:rFonts w:ascii="Arial" w:eastAsia="Arial" w:hAnsi="Arial" w:cs="Arial"/>
+                <w:sz w:val="19"/>
+                <w:szCs w:val="19"/>
+              </w:rPr>
+              <w:t>Casas, Salvador</w:t>
+            </w:r>
+          </w:p>
+          <w:p>
+            <w:pPr>
+              <w:ind w:left="260"/>
+              <w:rPr>
+                <w:rFonts w:ascii="Arial" w:eastAsia="Arial" w:hAnsi="Arial" w:cs="Arial"/>
+                <w:sz w:val="19"/>
+                <w:szCs w:val="19"/>
+              </w:rPr>
+            </w:pPr>
+            <w:r>
+              <w:rPr>
+                <w:rFonts w:ascii="Arial" w:eastAsia="Arial" w:hAnsi="Arial" w:cs="Arial"/>
+                <w:sz w:val="19"/>
+                <w:szCs w:val="19"/>
+              </w:rPr>
+              <w:t>Duarte, Paul</w:t>
+            </w:r>
+          </w:p>
+          <w:p>
+            <w:pPr>
+              <w:ind w:left="260"/>
+              <w:rPr>
+                <w:rFonts w:ascii="Arial" w:eastAsia="Arial" w:hAnsi="Arial" w:cs="Arial"/>
+                <w:sz w:val="19"/>
+                <w:szCs w:val="19"/>
+              </w:rPr>
+            </w:pPr>
+            <w:r>
+              <w:rPr>
+                <w:rFonts w:ascii="Arial" w:eastAsia="Arial" w:hAnsi="Arial" w:cs="Arial"/>
+                <w:sz w:val="19"/>
+                <w:szCs w:val="19"/>
+              </w:rPr>
+              <w:t>Romero, Marysel</w:t>
+            </w:r>
+          </w:p>
+          <w:p>
+            <w:pPr>
+              <w:shd w:val="clear" w:color="auto" w:fill="F8F9FA"/>
+              <w:ind w:left="65"/>
+              <w:rPr>
+                <w:rFonts w:ascii="Arial" w:eastAsia="Arial" w:hAnsi="Arial" w:cs="Arial"/>
+                <w:sz w:val="19"/>
+                <w:szCs w:val="19"/>
+              </w:rPr>
+            </w:pPr>
+            <w:r>
+              <w:rPr>
+                <w:rFonts w:ascii="Arial" w:eastAsia="Arial" w:hAnsi="Arial" w:cs="Arial"/>
+                <w:sz w:val="19"/>
+                <w:szCs w:val="19"/>
+              </w:rPr>
+              <w:t xml:space="preserve">    </w:t>
+            </w:r>
+            <w:proofErr w:type="spellStart"/>
+            <w:r>
+              <w:rPr>
+                <w:rFonts w:ascii="Arial" w:eastAsia="Arial" w:hAnsi="Arial" w:cs="Arial"/>
+                <w:sz w:val="19"/>
+                <w:szCs w:val="19"/>
+              </w:rPr>
+              <w:t>Zalazar</w:t>
+            </w:r>
+            <w:proofErr w:type="spellEnd"/>
+            <w:r>
+              <w:rPr>
+                <w:rFonts w:ascii="Arial" w:eastAsia="Arial" w:hAnsi="Arial" w:cs="Arial"/>
+                <w:sz w:val="19"/>
+                <w:szCs w:val="19"/>
+              </w:rPr>
+              <w:t>, Juan Manuel</w:t>
+            </w:r>
+          </w:p>
+          <w:p>
+            <w:pPr>
+              <w:shd w:val="clear" w:color="auto" w:fill="F8F9FA"/>
+              <w:ind w:left="65"/>
+              <w:rPr>
+                <w:rFonts w:ascii="Arial" w:eastAsia="Arial" w:hAnsi="Arial" w:cs="Arial"/>
+                <w:sz w:val="19"/>
+                <w:szCs w:val="19"/>
+              </w:rPr>
+            </w:pPr>
+          </w:p>
+          <w:p>
+            <w:pPr>
+              <w:shd w:val="clear" w:color="auto" w:fill="F8F9FA"/>
+              <w:ind w:left="65"/>
+              <w:rPr>
+                <w:rFonts w:ascii="Arial" w:eastAsia="Arial" w:hAnsi="Arial" w:cs="Arial"/>
+                <w:b/>
+                <w:sz w:val="19"/>
+                <w:szCs w:val="19"/>
+              </w:rPr>
+            </w:pPr>
+            <w:r>
+              <w:rPr>
+                <w:rFonts w:ascii="Arial" w:eastAsia="Arial" w:hAnsi="Arial" w:cs="Arial"/>
+                <w:b/>
+                <w:sz w:val="19"/>
+                <w:szCs w:val="19"/>
+              </w:rPr>
+              <w:t>Fecha:</w:t>
+            </w:r>
+            <w:r>
+              <w:rPr>
+                <w:rFonts w:ascii="Arial" w:eastAsia="Arial" w:hAnsi="Arial" w:cs="Arial"/>
+                <w:b/>
+                <w:sz w:val="19"/>
+                <w:szCs w:val="19"/>
+              </w:rPr>
+              <w:t xml:space="preserve"> 14/11/2021</w:t>
+            </w:r>
+          </w:p>
+          <w:p>
+            <w:pPr>
+              <w:shd w:val="clear" w:color="auto" w:fill="F8F9FA"/>
+              <w:ind w:left="425"/>
               <w:rPr>
                 <w:rFonts w:ascii="Arial" w:eastAsia="Roboto" w:hAnsi="Arial" w:cs="Arial"/>
                 <w:color w:val="21252A"/>
@@ -9949,9 +10735,21 @@
             <w:pPr>
               <w:shd w:val="clear" w:color="auto" w:fill="F8F9FA"/>
               <w:ind w:left="65"/>
-            </w:pPr>
-            <w:r>
-              <w:t>Mostrar alertas descriptivas en los registros de eventos.</w:t>
+              <w:rPr>
+                <w:rFonts w:ascii="Arial" w:eastAsia="Roboto" w:hAnsi="Arial" w:cs="Arial"/>
+                <w:color w:val="21252A"/>
+                <w:sz w:val="20"/>
+                <w:szCs w:val="20"/>
+              </w:rPr>
+            </w:pPr>
+            <w:r>
+              <w:rPr>
+                <w:rFonts w:ascii="Arial" w:eastAsia="Roboto" w:hAnsi="Arial" w:cs="Arial"/>
+                <w:color w:val="21252A"/>
+                <w:sz w:val="20"/>
+                <w:szCs w:val="20"/>
+              </w:rPr>
+              <w:t>Agregar una redirección automática en alguna sección del sitio web.</w:t>
             </w:r>
           </w:p>
           <w:p>
@@ -10000,6 +10798,7 @@
                 <w:sz w:val="19"/>
                 <w:szCs w:val="19"/>
               </w:rPr>
+              <w:lastRenderedPageBreak/>
               <w:t>Casas, Salvador</w:t>
             </w:r>
           </w:p>
@@ -10055,215 +10854,25 @@
                 <w:sz w:val="19"/>
                 <w:szCs w:val="19"/>
               </w:rPr>
-              <w:t xml:space="preserve">    Zalazar, Juan Manuel</w:t>
-            </w:r>
-          </w:p>
-          <w:p>
-            <w:pPr>
-              <w:shd w:val="clear" w:color="auto" w:fill="F8F9FA"/>
-              <w:ind w:left="65"/>
-              <w:rPr>
-                <w:rFonts w:ascii="Arial" w:eastAsia="Arial" w:hAnsi="Arial" w:cs="Arial"/>
-                <w:sz w:val="19"/>
-                <w:szCs w:val="19"/>
-              </w:rPr>
-            </w:pPr>
-          </w:p>
-          <w:p>
-            <w:pPr>
-              <w:shd w:val="clear" w:color="auto" w:fill="F8F9FA"/>
-              <w:ind w:left="65"/>
-              <w:rPr>
-                <w:rFonts w:ascii="Arial" w:eastAsia="Arial" w:hAnsi="Arial" w:cs="Arial"/>
-                <w:b/>
-                <w:sz w:val="19"/>
-                <w:szCs w:val="19"/>
-              </w:rPr>
-            </w:pPr>
-            <w:r>
-              <w:rPr>
-                <w:rFonts w:ascii="Arial" w:eastAsia="Arial" w:hAnsi="Arial" w:cs="Arial"/>
-                <w:b/>
-                <w:sz w:val="19"/>
-                <w:szCs w:val="19"/>
-              </w:rPr>
-              <w:t>Fecha:</w:t>
-            </w:r>
-            <w:r>
-              <w:rPr>
-                <w:rFonts w:ascii="Arial" w:eastAsia="Arial" w:hAnsi="Arial" w:cs="Arial"/>
-                <w:b/>
-                <w:sz w:val="19"/>
-                <w:szCs w:val="19"/>
-              </w:rPr>
-              <w:t xml:space="preserve"> 14/11/2021</w:t>
-            </w:r>
-          </w:p>
-          <w:p>
-            <w:pPr>
-              <w:shd w:val="clear" w:color="auto" w:fill="F8F9FA"/>
-              <w:ind w:left="425"/>
-              <w:rPr>
-                <w:rFonts w:ascii="Arial" w:eastAsia="Roboto" w:hAnsi="Arial" w:cs="Arial"/>
-                <w:color w:val="21252A"/>
-                <w:sz w:val="20"/>
-                <w:szCs w:val="20"/>
-              </w:rPr>
-            </w:pPr>
-          </w:p>
-        </w:tc>
-      </w:tr>
-      <w:tr>
-        <w:trPr>
-          <w:trHeight w:val="602"/>
-        </w:trPr>
-        <w:tc>
-          <w:tcPr>
-            <w:tcW w:w="4515" w:type="dxa"/>
-            <w:vMerge/>
-          </w:tcPr>
-          <w:p>
-            <w:pPr>
-              <w:rPr>
-                <w:rFonts w:ascii="Arial" w:eastAsia="Arial" w:hAnsi="Arial" w:cs="Arial"/>
-                <w:b/>
-                <w:color w:val="000000"/>
-                <w:sz w:val="20"/>
-                <w:szCs w:val="20"/>
-              </w:rPr>
-            </w:pPr>
-          </w:p>
-        </w:tc>
-        <w:tc>
-          <w:tcPr>
-            <w:tcW w:w="4515" w:type="dxa"/>
-            <w:tcBorders>
-              <w:bottom w:val="single" w:sz="4" w:space="0" w:color="auto"/>
-            </w:tcBorders>
-          </w:tcPr>
-          <w:p>
-            <w:pPr>
-              <w:shd w:val="clear" w:color="auto" w:fill="F8F9FA"/>
-              <w:ind w:left="65"/>
-              <w:rPr>
-                <w:rFonts w:ascii="Arial" w:eastAsia="Roboto" w:hAnsi="Arial" w:cs="Arial"/>
-                <w:color w:val="21252A"/>
-                <w:sz w:val="20"/>
-                <w:szCs w:val="20"/>
-              </w:rPr>
-            </w:pPr>
-            <w:r>
-              <w:rPr>
-                <w:rFonts w:ascii="Arial" w:eastAsia="Roboto" w:hAnsi="Arial" w:cs="Arial"/>
-                <w:color w:val="21252A"/>
-                <w:sz w:val="20"/>
-                <w:szCs w:val="20"/>
-              </w:rPr>
-              <w:t>Agregar una redirección automática en alguna sección del sitio web.</w:t>
-            </w:r>
-          </w:p>
-          <w:p>
-            <w:pPr>
-              <w:shd w:val="clear" w:color="auto" w:fill="F8F9FA"/>
-              <w:ind w:left="65"/>
-              <w:rPr>
-                <w:rFonts w:ascii="Arial" w:eastAsia="Roboto" w:hAnsi="Arial" w:cs="Arial"/>
-                <w:color w:val="21252A"/>
-                <w:sz w:val="20"/>
-                <w:szCs w:val="20"/>
-              </w:rPr>
-            </w:pPr>
-            <w:r>
-              <w:rPr>
-                <w:rFonts w:ascii="Arial" w:eastAsia="Roboto" w:hAnsi="Arial" w:cs="Arial"/>
-                <w:b/>
-                <w:color w:val="21252A"/>
-                <w:sz w:val="20"/>
-                <w:szCs w:val="20"/>
-              </w:rPr>
-              <w:t>Responsables</w:t>
-            </w:r>
-            <w:r>
-              <w:rPr>
-                <w:rFonts w:ascii="Arial" w:eastAsia="Roboto" w:hAnsi="Arial" w:cs="Arial"/>
-                <w:color w:val="21252A"/>
-                <w:sz w:val="20"/>
-                <w:szCs w:val="20"/>
-              </w:rPr>
-              <w:t>:</w:t>
-            </w:r>
-          </w:p>
-          <w:p>
-            <w:pPr>
-              <w:ind w:left="260"/>
-              <w:rPr>
-                <w:rFonts w:ascii="Arial" w:eastAsia="Arial" w:hAnsi="Arial" w:cs="Arial"/>
-                <w:sz w:val="19"/>
-                <w:szCs w:val="19"/>
-              </w:rPr>
-            </w:pPr>
-            <w:r>
-              <w:rPr>
-                <w:rFonts w:ascii="Arial" w:eastAsia="Arial" w:hAnsi="Arial" w:cs="Arial"/>
-                <w:sz w:val="19"/>
-                <w:szCs w:val="19"/>
-              </w:rPr>
-              <w:t>Casas, Salvador</w:t>
-            </w:r>
-          </w:p>
-          <w:p>
-            <w:pPr>
-              <w:ind w:left="260"/>
-              <w:rPr>
-                <w:rFonts w:ascii="Arial" w:eastAsia="Arial" w:hAnsi="Arial" w:cs="Arial"/>
-                <w:sz w:val="19"/>
-                <w:szCs w:val="19"/>
-              </w:rPr>
-            </w:pPr>
-            <w:r>
-              <w:rPr>
-                <w:rFonts w:ascii="Arial" w:eastAsia="Arial" w:hAnsi="Arial" w:cs="Arial"/>
-                <w:sz w:val="19"/>
-                <w:szCs w:val="19"/>
-              </w:rPr>
-              <w:t>Duarte, Paul</w:t>
-            </w:r>
-          </w:p>
-          <w:p>
-            <w:pPr>
-              <w:ind w:left="260"/>
-              <w:rPr>
-                <w:rFonts w:ascii="Arial" w:eastAsia="Arial" w:hAnsi="Arial" w:cs="Arial"/>
-                <w:sz w:val="19"/>
-                <w:szCs w:val="19"/>
-              </w:rPr>
-            </w:pPr>
-            <w:r>
-              <w:rPr>
-                <w:rFonts w:ascii="Arial" w:eastAsia="Arial" w:hAnsi="Arial" w:cs="Arial"/>
-                <w:sz w:val="19"/>
-                <w:szCs w:val="19"/>
-              </w:rPr>
-              <w:t>Romero, Marysel</w:t>
-            </w:r>
-          </w:p>
-          <w:p>
-            <w:pPr>
-              <w:shd w:val="clear" w:color="auto" w:fill="F8F9FA"/>
-              <w:ind w:left="65"/>
-              <w:rPr>
-                <w:rFonts w:ascii="Arial" w:eastAsia="Arial" w:hAnsi="Arial" w:cs="Arial"/>
-                <w:sz w:val="19"/>
-                <w:szCs w:val="19"/>
-              </w:rPr>
-            </w:pPr>
-            <w:r>
-              <w:rPr>
-                <w:rFonts w:ascii="Arial" w:eastAsia="Arial" w:hAnsi="Arial" w:cs="Arial"/>
-                <w:sz w:val="19"/>
-                <w:szCs w:val="19"/>
-              </w:rPr>
-              <w:t xml:space="preserve">    Zalazar, Juan Manuel</w:t>
+              <w:t xml:space="preserve">    </w:t>
+            </w:r>
+            <w:proofErr w:type="spellStart"/>
+            <w:r>
+              <w:rPr>
+                <w:rFonts w:ascii="Arial" w:eastAsia="Arial" w:hAnsi="Arial" w:cs="Arial"/>
+                <w:sz w:val="19"/>
+                <w:szCs w:val="19"/>
+              </w:rPr>
+              <w:t>Zalazar</w:t>
+            </w:r>
+            <w:proofErr w:type="spellEnd"/>
+            <w:r>
+              <w:rPr>
+                <w:rFonts w:ascii="Arial" w:eastAsia="Arial" w:hAnsi="Arial" w:cs="Arial"/>
+                <w:sz w:val="19"/>
+                <w:szCs w:val="19"/>
+              </w:rPr>
+              <w:t>, Juan Manuel</w:t>
             </w:r>
           </w:p>
           <w:p>
@@ -10493,7 +11102,25 @@
                 <w:sz w:val="19"/>
                 <w:szCs w:val="19"/>
               </w:rPr>
-              <w:t xml:space="preserve">    Zalazar, Juan Manuel</w:t>
+              <w:t xml:space="preserve">    </w:t>
+            </w:r>
+            <w:proofErr w:type="spellStart"/>
+            <w:r>
+              <w:rPr>
+                <w:rFonts w:ascii="Arial" w:eastAsia="Arial" w:hAnsi="Arial" w:cs="Arial"/>
+                <w:sz w:val="19"/>
+                <w:szCs w:val="19"/>
+              </w:rPr>
+              <w:t>Zalazar</w:t>
+            </w:r>
+            <w:proofErr w:type="spellEnd"/>
+            <w:r>
+              <w:rPr>
+                <w:rFonts w:ascii="Arial" w:eastAsia="Arial" w:hAnsi="Arial" w:cs="Arial"/>
+                <w:sz w:val="19"/>
+                <w:szCs w:val="19"/>
+              </w:rPr>
+              <w:t>, Juan Manuel</w:t>
             </w:r>
           </w:p>
           <w:p>
@@ -10623,6 +11250,74 @@
             <w:tcW w:w="4515" w:type="dxa"/>
           </w:tcPr>
           <w:p>
+            <w:r>
+              <w:rPr>
+                <w:rFonts w:ascii="Arial" w:eastAsia="Arial" w:hAnsi="Arial" w:cs="Arial"/>
+                <w:b/>
+                <w:color w:val="000000"/>
+                <w:sz w:val="20"/>
+                <w:szCs w:val="20"/>
+              </w:rPr>
+              <w:t>Inconvenientes</w:t>
+            </w:r>
+          </w:p>
+        </w:tc>
+        <w:tc>
+          <w:tcPr>
+            <w:tcW w:w="4515" w:type="dxa"/>
+          </w:tcPr>
+          <w:p>
+            <w:pPr>
+              <w:rPr>
+                <w:rFonts w:ascii="Arial" w:hAnsi="Arial" w:cs="Arial"/>
+                <w:sz w:val="20"/>
+                <w:szCs w:val="20"/>
+              </w:rPr>
+            </w:pPr>
+            <w:r>
+              <w:rPr>
+                <w:rFonts w:ascii="Arial" w:hAnsi="Arial" w:cs="Arial"/>
+                <w:sz w:val="20"/>
+                <w:szCs w:val="20"/>
+              </w:rPr>
+              <w:t xml:space="preserve">Se presentaron problemas de compatibilidad entre el diseño del FE y </w:t>
+            </w:r>
+            <w:proofErr w:type="spellStart"/>
+            <w:r>
+              <w:rPr>
+                <w:rFonts w:ascii="Arial" w:hAnsi="Arial" w:cs="Arial"/>
+                <w:sz w:val="20"/>
+                <w:szCs w:val="20"/>
+              </w:rPr>
+              <w:t>BackEnd</w:t>
+            </w:r>
+            <w:proofErr w:type="spellEnd"/>
+            <w:r>
+              <w:rPr>
+                <w:rFonts w:ascii="Arial" w:hAnsi="Arial" w:cs="Arial"/>
+                <w:sz w:val="20"/>
+                <w:szCs w:val="20"/>
+              </w:rPr>
+              <w:t>, ocasionando que se dedique mucho tiempo a capacitación (PHP) y a la reformulación de algunas de las páginas ya realizadas, por la falta de experiencia y la necesidad a cumplir con lo requerido en las materias.</w:t>
+            </w:r>
+          </w:p>
+        </w:tc>
+      </w:tr>
+      <w:tr>
+        <w:tc>
+          <w:tcPr>
+            <w:tcW w:w="4515" w:type="dxa"/>
+          </w:tcPr>
+          <w:p>
+            <w:pPr>
+              <w:rPr>
+                <w:rFonts w:ascii="Arial" w:eastAsia="Arial" w:hAnsi="Arial" w:cs="Arial"/>
+                <w:b/>
+                <w:color w:val="000000"/>
+                <w:sz w:val="20"/>
+                <w:szCs w:val="20"/>
+              </w:rPr>
+            </w:pPr>
             <w:r>
               <w:rPr>
                 <w:rFonts w:ascii="Arial" w:eastAsia="Arial" w:hAnsi="Arial" w:cs="Arial"/>
@@ -10715,7 +11410,7 @@
 </file>
 
 <file path=word/endnotes.xml><?xml version="1.0" encoding="utf-8"?>
-<w:endnotes xmlns:wpc="http://schemas.microsoft.com/office/word/2010/wordprocessingCanvas" xmlns:cx="http://schemas.microsoft.com/office/drawing/2014/chartex" xmlns:cx1="http://schemas.microsoft.com/office/drawing/2015/9/8/chartex" xmlns:cx2="http://schemas.microsoft.com/office/drawing/2015/10/21/chartex" xmlns:cx3="http://schemas.microsoft.com/office/drawing/2016/5/9/chartex" xmlns:cx4="http://schemas.microsoft.com/office/drawing/2016/5/10/chartex" xmlns:cx5="http://schemas.microsoft.com/office/drawing/2016/5/11/chartex" xmlns:cx6="http://schemas.microsoft.com/office/drawing/2016/5/12/chartex" xmlns:cx7="http://schemas.microsoft.com/office/drawing/2016/5/13/chartex" xmlns:cx8="http://schemas.microsoft.com/office/drawing/2016/5/14/chartex" xmlns:mc="http://schemas.openxmlformats.org/markup-compatibility/2006" xmlns:aink="http://schemas.microsoft.com/office/drawing/2016/ink" xmlns:am3d="http://schemas.microsoft.com/office/drawing/2017/model3d" xmlns:o="urn:schemas-microsoft-com:office:office" xmlns:r="http://schemas.openxmlformats.org/officeDocument/2006/relationships" xmlns:m="http://schemas.openxmlformats.org/officeDocument/2006/math" xmlns:v="urn:schemas-microsoft-com:vml" xmlns:wp14="http://schemas.microsoft.com/office/word/2010/wordprocessingDrawing" xmlns:wp="http://schemas.openxmlformats.org/drawingml/2006/wordprocessingDrawing" xmlns:w10="urn:schemas-microsoft-com:office:word" xmlns:w="http://schemas.openxmlformats.org/wordprocessingml/2006/main" xmlns:w14="http://schemas.microsoft.com/office/word/2010/wordml" xmlns:w15="http://schemas.microsoft.com/office/word/2012/wordml" xmlns:w16cex="http://schemas.microsoft.com/office/word/2018/wordml/cex" xmlns:w16cid="http://schemas.microsoft.com/office/word/2016/wordml/cid" xmlns:w16="http://schemas.microsoft.com/office/word/2018/wordml" xmlns:w16sdtdh="http://schemas.microsoft.com/office/word/2020/wordml/sdtdatahash" xmlns:w16se="http://schemas.microsoft.com/office/word/2015/wordml/symex" xmlns:wpg="http://schemas.microsoft.com/office/word/2010/wordprocessingGroup" xmlns:wpi="http://schemas.microsoft.com/office/word/2010/wordprocessingInk" xmlns:wne="http://schemas.microsoft.com/office/word/2006/wordml" xmlns:wps="http://schemas.microsoft.com/office/word/2010/wordprocessingShape" mc:Ignorable="w14 w15 w16se w16cid w16 w16cex w16sdtdh wp14">
+<w:endnotes xmlns:wpc="http://schemas.microsoft.com/office/word/2010/wordprocessingCanvas" xmlns:mc="http://schemas.openxmlformats.org/markup-compatibility/2006" xmlns:o="urn:schemas-microsoft-com:office:office" xmlns:r="http://schemas.openxmlformats.org/officeDocument/2006/relationships" xmlns:m="http://schemas.openxmlformats.org/officeDocument/2006/math" xmlns:v="urn:schemas-microsoft-com:vml" xmlns:wp14="http://schemas.microsoft.com/office/word/2010/wordprocessingDrawing" xmlns:wp="http://schemas.openxmlformats.org/drawingml/2006/wordprocessingDrawing" xmlns:w10="urn:schemas-microsoft-com:office:word" xmlns:w="http://schemas.openxmlformats.org/wordprocessingml/2006/main" xmlns:w14="http://schemas.microsoft.com/office/word/2010/wordml" xmlns:w15="http://schemas.microsoft.com/office/word/2012/wordml" xmlns:wpg="http://schemas.microsoft.com/office/word/2010/wordprocessingGroup" xmlns:wpi="http://schemas.microsoft.com/office/word/2010/wordprocessingInk" xmlns:wne="http://schemas.microsoft.com/office/word/2006/wordml" xmlns:wps="http://schemas.microsoft.com/office/word/2010/wordprocessingShape" mc:Ignorable="w14 w15 wp14">
   <w:endnote w:type="separator" w:id="-1">
     <w:p>
       <w:r>
@@ -10734,7 +11429,7 @@
 </file>
 
 <file path=word/footer1.xml><?xml version="1.0" encoding="utf-8"?>
-<w:ftr xmlns:wpc="http://schemas.microsoft.com/office/word/2010/wordprocessingCanvas" xmlns:cx="http://schemas.microsoft.com/office/drawing/2014/chartex" xmlns:cx1="http://schemas.microsoft.com/office/drawing/2015/9/8/chartex" xmlns:cx2="http://schemas.microsoft.com/office/drawing/2015/10/21/chartex" xmlns:cx3="http://schemas.microsoft.com/office/drawing/2016/5/9/chartex" xmlns:cx4="http://schemas.microsoft.com/office/drawing/2016/5/10/chartex" xmlns:cx5="http://schemas.microsoft.com/office/drawing/2016/5/11/chartex" xmlns:cx6="http://schemas.microsoft.com/office/drawing/2016/5/12/chartex" xmlns:cx7="http://schemas.microsoft.com/office/drawing/2016/5/13/chartex" xmlns:cx8="http://schemas.microsoft.com/office/drawing/2016/5/14/chartex" xmlns:mc="http://schemas.openxmlformats.org/markup-compatibility/2006" xmlns:aink="http://schemas.microsoft.com/office/drawing/2016/ink" xmlns:am3d="http://schemas.microsoft.com/office/drawing/2017/model3d" xmlns:o="urn:schemas-microsoft-com:office:office" xmlns:r="http://schemas.openxmlformats.org/officeDocument/2006/relationships" xmlns:m="http://schemas.openxmlformats.org/officeDocument/2006/math" xmlns:v="urn:schemas-microsoft-com:vml" xmlns:wp14="http://schemas.microsoft.com/office/word/2010/wordprocessingDrawing" xmlns:wp="http://schemas.openxmlformats.org/drawingml/2006/wordprocessingDrawing" xmlns:w10="urn:schemas-microsoft-com:office:word" xmlns:w="http://schemas.openxmlformats.org/wordprocessingml/2006/main" xmlns:w14="http://schemas.microsoft.com/office/word/2010/wordml" xmlns:w15="http://schemas.microsoft.com/office/word/2012/wordml" xmlns:w16cex="http://schemas.microsoft.com/office/word/2018/wordml/cex" xmlns:w16cid="http://schemas.microsoft.com/office/word/2016/wordml/cid" xmlns:w16="http://schemas.microsoft.com/office/word/2018/wordml" xmlns:w16sdtdh="http://schemas.microsoft.com/office/word/2020/wordml/sdtdatahash" xmlns:w16se="http://schemas.microsoft.com/office/word/2015/wordml/symex" xmlns:wpg="http://schemas.microsoft.com/office/word/2010/wordprocessingGroup" xmlns:wpi="http://schemas.microsoft.com/office/word/2010/wordprocessingInk" xmlns:wne="http://schemas.microsoft.com/office/word/2006/wordml" xmlns:wps="http://schemas.microsoft.com/office/word/2010/wordprocessingShape" mc:Ignorable="w14 w15 w16se w16cid w16 w16cex w16sdtdh wp14">
+<w:ftr xmlns:wpc="http://schemas.microsoft.com/office/word/2010/wordprocessingCanvas" xmlns:mc="http://schemas.openxmlformats.org/markup-compatibility/2006" xmlns:o="urn:schemas-microsoft-com:office:office" xmlns:r="http://schemas.openxmlformats.org/officeDocument/2006/relationships" xmlns:m="http://schemas.openxmlformats.org/officeDocument/2006/math" xmlns:v="urn:schemas-microsoft-com:vml" xmlns:wp14="http://schemas.microsoft.com/office/word/2010/wordprocessingDrawing" xmlns:wp="http://schemas.openxmlformats.org/drawingml/2006/wordprocessingDrawing" xmlns:w10="urn:schemas-microsoft-com:office:word" xmlns:w="http://schemas.openxmlformats.org/wordprocessingml/2006/main" xmlns:w14="http://schemas.microsoft.com/office/word/2010/wordml" xmlns:w15="http://schemas.microsoft.com/office/word/2012/wordml" xmlns:wpg="http://schemas.microsoft.com/office/word/2010/wordprocessingGroup" xmlns:wpi="http://schemas.microsoft.com/office/word/2010/wordprocessingInk" xmlns:wne="http://schemas.microsoft.com/office/word/2006/wordml" xmlns:wps="http://schemas.microsoft.com/office/word/2010/wordprocessingShape" mc:Ignorable="w14 w15 wp14">
   <w:p>
     <w:pPr>
       <w:pBdr>
@@ -10776,7 +11471,7 @@
         <w:noProof/>
         <w:color w:val="000000"/>
       </w:rPr>
-      <w:t>9</w:t>
+      <w:t>11</w:t>
     </w:r>
     <w:r>
       <w:rPr>
@@ -10812,7 +11507,7 @@
 </file>
 
 <file path=word/footnotes.xml><?xml version="1.0" encoding="utf-8"?>
-<w:footnotes xmlns:wpc="http://schemas.microsoft.com/office/word/2010/wordprocessingCanvas" xmlns:cx="http://schemas.microsoft.com/office/drawing/2014/chartex" xmlns:cx1="http://schemas.microsoft.com/office/drawing/2015/9/8/chartex" xmlns:cx2="http://schemas.microsoft.com/office/drawing/2015/10/21/chartex" xmlns:cx3="http://schemas.microsoft.com/office/drawing/2016/5/9/chartex" xmlns:cx4="http://schemas.microsoft.com/office/drawing/2016/5/10/chartex" xmlns:cx5="http://schemas.microsoft.com/office/drawing/2016/5/11/chartex" xmlns:cx6="http://schemas.microsoft.com/office/drawing/2016/5/12/chartex" xmlns:cx7="http://schemas.microsoft.com/office/drawing/2016/5/13/chartex" xmlns:cx8="http://schemas.microsoft.com/office/drawing/2016/5/14/chartex" xmlns:mc="http://schemas.openxmlformats.org/markup-compatibility/2006" xmlns:aink="http://schemas.microsoft.com/office/drawing/2016/ink" xmlns:am3d="http://schemas.microsoft.com/office/drawing/2017/model3d" xmlns:o="urn:schemas-microsoft-com:office:office" xmlns:r="http://schemas.openxmlformats.org/officeDocument/2006/relationships" xmlns:m="http://schemas.openxmlformats.org/officeDocument/2006/math" xmlns:v="urn:schemas-microsoft-com:vml" xmlns:wp14="http://schemas.microsoft.com/office/word/2010/wordprocessingDrawing" xmlns:wp="http://schemas.openxmlformats.org/drawingml/2006/wordprocessingDrawing" xmlns:w10="urn:schemas-microsoft-com:office:word" xmlns:w="http://schemas.openxmlformats.org/wordprocessingml/2006/main" xmlns:w14="http://schemas.microsoft.com/office/word/2010/wordml" xmlns:w15="http://schemas.microsoft.com/office/word/2012/wordml" xmlns:w16cex="http://schemas.microsoft.com/office/word/2018/wordml/cex" xmlns:w16cid="http://schemas.microsoft.com/office/word/2016/wordml/cid" xmlns:w16="http://schemas.microsoft.com/office/word/2018/wordml" xmlns:w16sdtdh="http://schemas.microsoft.com/office/word/2020/wordml/sdtdatahash" xmlns:w16se="http://schemas.microsoft.com/office/word/2015/wordml/symex" xmlns:wpg="http://schemas.microsoft.com/office/word/2010/wordprocessingGroup" xmlns:wpi="http://schemas.microsoft.com/office/word/2010/wordprocessingInk" xmlns:wne="http://schemas.microsoft.com/office/word/2006/wordml" xmlns:wps="http://schemas.microsoft.com/office/word/2010/wordprocessingShape" mc:Ignorable="w14 w15 w16se w16cid w16 w16cex w16sdtdh wp14">
+<w:footnotes xmlns:wpc="http://schemas.microsoft.com/office/word/2010/wordprocessingCanvas" xmlns:mc="http://schemas.openxmlformats.org/markup-compatibility/2006" xmlns:o="urn:schemas-microsoft-com:office:office" xmlns:r="http://schemas.openxmlformats.org/officeDocument/2006/relationships" xmlns:m="http://schemas.openxmlformats.org/officeDocument/2006/math" xmlns:v="urn:schemas-microsoft-com:vml" xmlns:wp14="http://schemas.microsoft.com/office/word/2010/wordprocessingDrawing" xmlns:wp="http://schemas.openxmlformats.org/drawingml/2006/wordprocessingDrawing" xmlns:w10="urn:schemas-microsoft-com:office:word" xmlns:w="http://schemas.openxmlformats.org/wordprocessingml/2006/main" xmlns:w14="http://schemas.microsoft.com/office/word/2010/wordml" xmlns:w15="http://schemas.microsoft.com/office/word/2012/wordml" xmlns:wpg="http://schemas.microsoft.com/office/word/2010/wordprocessingGroup" xmlns:wpi="http://schemas.microsoft.com/office/word/2010/wordprocessingInk" xmlns:wne="http://schemas.microsoft.com/office/word/2006/wordml" xmlns:wps="http://schemas.microsoft.com/office/word/2010/wordprocessingShape" mc:Ignorable="w14 w15 wp14">
   <w:footnote w:type="separator" w:id="-1">
     <w:p>
       <w:r>
@@ -10831,7 +11526,7 @@
 </file>
 
 <file path=word/header1.xml><?xml version="1.0" encoding="utf-8"?>
-<w:hdr xmlns:wpc="http://schemas.microsoft.com/office/word/2010/wordprocessingCanvas" xmlns:cx="http://schemas.microsoft.com/office/drawing/2014/chartex" xmlns:cx1="http://schemas.microsoft.com/office/drawing/2015/9/8/chartex" xmlns:cx2="http://schemas.microsoft.com/office/drawing/2015/10/21/chartex" xmlns:cx3="http://schemas.microsoft.com/office/drawing/2016/5/9/chartex" xmlns:cx4="http://schemas.microsoft.com/office/drawing/2016/5/10/chartex" xmlns:cx5="http://schemas.microsoft.com/office/drawing/2016/5/11/chartex" xmlns:cx6="http://schemas.microsoft.com/office/drawing/2016/5/12/chartex" xmlns:cx7="http://schemas.microsoft.com/office/drawing/2016/5/13/chartex" xmlns:cx8="http://schemas.microsoft.com/office/drawing/2016/5/14/chartex" xmlns:mc="http://schemas.openxmlformats.org/markup-compatibility/2006" xmlns:aink="http://schemas.microsoft.com/office/drawing/2016/ink" xmlns:am3d="http://schemas.microsoft.com/office/drawing/2017/model3d" xmlns:o="urn:schemas-microsoft-com:office:office" xmlns:r="http://schemas.openxmlformats.org/officeDocument/2006/relationships" xmlns:m="http://schemas.openxmlformats.org/officeDocument/2006/math" xmlns:v="urn:schemas-microsoft-com:vml" xmlns:wp14="http://schemas.microsoft.com/office/word/2010/wordprocessingDrawing" xmlns:wp="http://schemas.openxmlformats.org/drawingml/2006/wordprocessingDrawing" xmlns:w10="urn:schemas-microsoft-com:office:word" xmlns:w="http://schemas.openxmlformats.org/wordprocessingml/2006/main" xmlns:w14="http://schemas.microsoft.com/office/word/2010/wordml" xmlns:w15="http://schemas.microsoft.com/office/word/2012/wordml" xmlns:w16cex="http://schemas.microsoft.com/office/word/2018/wordml/cex" xmlns:w16cid="http://schemas.microsoft.com/office/word/2016/wordml/cid" xmlns:w16="http://schemas.microsoft.com/office/word/2018/wordml" xmlns:w16sdtdh="http://schemas.microsoft.com/office/word/2020/wordml/sdtdatahash" xmlns:w16se="http://schemas.microsoft.com/office/word/2015/wordml/symex" xmlns:wpg="http://schemas.microsoft.com/office/word/2010/wordprocessingGroup" xmlns:wpi="http://schemas.microsoft.com/office/word/2010/wordprocessingInk" xmlns:wne="http://schemas.microsoft.com/office/word/2006/wordml" xmlns:wps="http://schemas.microsoft.com/office/word/2010/wordprocessingShape" mc:Ignorable="w14 w15 w16se w16cid w16 w16cex w16sdtdh wp14">
+<w:hdr xmlns:wpc="http://schemas.microsoft.com/office/word/2010/wordprocessingCanvas" xmlns:mc="http://schemas.openxmlformats.org/markup-compatibility/2006" xmlns:o="urn:schemas-microsoft-com:office:office" xmlns:r="http://schemas.openxmlformats.org/officeDocument/2006/relationships" xmlns:m="http://schemas.openxmlformats.org/officeDocument/2006/math" xmlns:v="urn:schemas-microsoft-com:vml" xmlns:wp14="http://schemas.microsoft.com/office/word/2010/wordprocessingDrawing" xmlns:wp="http://schemas.openxmlformats.org/drawingml/2006/wordprocessingDrawing" xmlns:w10="urn:schemas-microsoft-com:office:word" xmlns:w="http://schemas.openxmlformats.org/wordprocessingml/2006/main" xmlns:w14="http://schemas.microsoft.com/office/word/2010/wordml" xmlns:w15="http://schemas.microsoft.com/office/word/2012/wordml" xmlns:wpg="http://schemas.microsoft.com/office/word/2010/wordprocessingGroup" xmlns:wpi="http://schemas.microsoft.com/office/word/2010/wordprocessingInk" xmlns:wne="http://schemas.microsoft.com/office/word/2006/wordml" xmlns:wps="http://schemas.microsoft.com/office/word/2010/wordprocessingShape" mc:Ignorable="w14 w15 wp14">
   <w:p>
     <w:r>
       <w:rPr>
@@ -10913,8 +11608,19 @@
         <w:sz w:val="20"/>
         <w:szCs w:val="20"/>
       </w:rPr>
-      <w:t>Práctica Profesionalízante</w:t>
+      <w:t xml:space="preserve">Práctica </w:t>
     </w:r>
+    <w:proofErr w:type="spellStart"/>
+    <w:r>
+      <w:rPr>
+        <w:rFonts w:ascii="Arial" w:eastAsia="Arial" w:hAnsi="Arial" w:cs="Arial"/>
+        <w:color w:val="000000"/>
+        <w:sz w:val="20"/>
+        <w:szCs w:val="20"/>
+      </w:rPr>
+      <w:t>Profesionalízante</w:t>
+    </w:r>
+    <w:proofErr w:type="spellEnd"/>
   </w:p>
   <w:p>
     <w:pPr>
@@ -11055,8 +11761,8 @@
 </file>
 
 <file path=word/numbering.xml><?xml version="1.0" encoding="utf-8"?>
-<w:numbering xmlns:wpc="http://schemas.microsoft.com/office/word/2010/wordprocessingCanvas" xmlns:cx="http://schemas.microsoft.com/office/drawing/2014/chartex" xmlns:cx1="http://schemas.microsoft.com/office/drawing/2015/9/8/chartex" xmlns:cx2="http://schemas.microsoft.com/office/drawing/2015/10/21/chartex" xmlns:cx3="http://schemas.microsoft.com/office/drawing/2016/5/9/chartex" xmlns:cx4="http://schemas.microsoft.com/office/drawing/2016/5/10/chartex" xmlns:cx5="http://schemas.microsoft.com/office/drawing/2016/5/11/chartex" xmlns:cx6="http://schemas.microsoft.com/office/drawing/2016/5/12/chartex" xmlns:cx7="http://schemas.microsoft.com/office/drawing/2016/5/13/chartex" xmlns:cx8="http://schemas.microsoft.com/office/drawing/2016/5/14/chartex" xmlns:mc="http://schemas.openxmlformats.org/markup-compatibility/2006" xmlns:aink="http://schemas.microsoft.com/office/drawing/2016/ink" xmlns:am3d="http://schemas.microsoft.com/office/drawing/2017/model3d" xmlns:o="urn:schemas-microsoft-com:office:office" xmlns:r="http://schemas.openxmlformats.org/officeDocument/2006/relationships" xmlns:m="http://schemas.openxmlformats.org/officeDocument/2006/math" xmlns:v="urn:schemas-microsoft-com:vml" xmlns:wp14="http://schemas.microsoft.com/office/word/2010/wordprocessingDrawing" xmlns:wp="http://schemas.openxmlformats.org/drawingml/2006/wordprocessingDrawing" xmlns:w10="urn:schemas-microsoft-com:office:word" xmlns:w="http://schemas.openxmlformats.org/wordprocessingml/2006/main" xmlns:w14="http://schemas.microsoft.com/office/word/2010/wordml" xmlns:w15="http://schemas.microsoft.com/office/word/2012/wordml" xmlns:w16cex="http://schemas.microsoft.com/office/word/2018/wordml/cex" xmlns:w16cid="http://schemas.microsoft.com/office/word/2016/wordml/cid" xmlns:w16="http://schemas.microsoft.com/office/word/2018/wordml" xmlns:w16sdtdh="http://schemas.microsoft.com/office/word/2020/wordml/sdtdatahash" xmlns:w16se="http://schemas.microsoft.com/office/word/2015/wordml/symex" xmlns:wpg="http://schemas.microsoft.com/office/word/2010/wordprocessingGroup" xmlns:wpi="http://schemas.microsoft.com/office/word/2010/wordprocessingInk" xmlns:wne="http://schemas.microsoft.com/office/word/2006/wordml" xmlns:wps="http://schemas.microsoft.com/office/word/2010/wordprocessingShape" mc:Ignorable="w14 w15 w16se w16cid w16 w16cex w16sdtdh wp14">
-  <w:abstractNum w:abstractNumId="0" w15:restartNumberingAfterBreak="0">
+<w:numbering xmlns:wpc="http://schemas.microsoft.com/office/word/2010/wordprocessingCanvas" xmlns:mc="http://schemas.openxmlformats.org/markup-compatibility/2006" xmlns:o="urn:schemas-microsoft-com:office:office" xmlns:r="http://schemas.openxmlformats.org/officeDocument/2006/relationships" xmlns:m="http://schemas.openxmlformats.org/officeDocument/2006/math" xmlns:v="urn:schemas-microsoft-com:vml" xmlns:wp14="http://schemas.microsoft.com/office/word/2010/wordprocessingDrawing" xmlns:wp="http://schemas.openxmlformats.org/drawingml/2006/wordprocessingDrawing" xmlns:w10="urn:schemas-microsoft-com:office:word" xmlns:w="http://schemas.openxmlformats.org/wordprocessingml/2006/main" xmlns:w14="http://schemas.microsoft.com/office/word/2010/wordml" xmlns:w15="http://schemas.microsoft.com/office/word/2012/wordml" xmlns:wpg="http://schemas.microsoft.com/office/word/2010/wordprocessingGroup" xmlns:wpi="http://schemas.microsoft.com/office/word/2010/wordprocessingInk" xmlns:wne="http://schemas.microsoft.com/office/word/2006/wordml" xmlns:wps="http://schemas.microsoft.com/office/word/2010/wordprocessingShape" mc:Ignorable="w14 w15 wp14">
+  <w:abstractNum w:abstractNumId="0">
     <w:nsid w:val="036601D5"/>
     <w:multiLevelType w:val="multilevel"/>
     <w:tmpl w:val="13863966"/>
@@ -11169,7 +11875,7 @@
       </w:rPr>
     </w:lvl>
   </w:abstractNum>
-  <w:abstractNum w:abstractNumId="1" w15:restartNumberingAfterBreak="0">
+  <w:abstractNum w:abstractNumId="1">
     <w:nsid w:val="36D37220"/>
     <w:multiLevelType w:val="multilevel"/>
     <w:tmpl w:val="082A97C6"/>
@@ -11255,7 +11961,7 @@
       </w:pPr>
     </w:lvl>
   </w:abstractNum>
-  <w:abstractNum w:abstractNumId="2" w15:restartNumberingAfterBreak="0">
+  <w:abstractNum w:abstractNumId="2">
     <w:nsid w:val="48AB7EE4"/>
     <w:multiLevelType w:val="multilevel"/>
     <w:tmpl w:val="6E4A998E"/>
@@ -11368,7 +12074,7 @@
       </w:rPr>
     </w:lvl>
   </w:abstractNum>
-  <w:abstractNum w:abstractNumId="3" w15:restartNumberingAfterBreak="0">
+  <w:abstractNum w:abstractNumId="3">
     <w:nsid w:val="673F225F"/>
     <w:multiLevelType w:val="hybridMultilevel"/>
     <w:tmpl w:val="B23C4F6A"/>
@@ -11480,7 +12186,7 @@
       </w:rPr>
     </w:lvl>
   </w:abstractNum>
-  <w:abstractNum w:abstractNumId="4" w15:restartNumberingAfterBreak="0">
+  <w:abstractNum w:abstractNumId="4">
     <w:nsid w:val="7EF01263"/>
     <w:multiLevelType w:val="multilevel"/>
     <w:tmpl w:val="11B2157C"/>
@@ -11630,7 +12336,7 @@
 </file>
 
 <file path=word/styles.xml><?xml version="1.0" encoding="utf-8"?>
-<w:styles xmlns:mc="http://schemas.openxmlformats.org/markup-compatibility/2006" xmlns:r="http://schemas.openxmlformats.org/officeDocument/2006/relationships" xmlns:w="http://schemas.openxmlformats.org/wordprocessingml/2006/main" xmlns:w14="http://schemas.microsoft.com/office/word/2010/wordml" xmlns:w15="http://schemas.microsoft.com/office/word/2012/wordml" xmlns:w16cex="http://schemas.microsoft.com/office/word/2018/wordml/cex" xmlns:w16cid="http://schemas.microsoft.com/office/word/2016/wordml/cid" xmlns:w16="http://schemas.microsoft.com/office/word/2018/wordml" xmlns:w16sdtdh="http://schemas.microsoft.com/office/word/2020/wordml/sdtdatahash" xmlns:w16se="http://schemas.microsoft.com/office/word/2015/wordml/symex" mc:Ignorable="w14 w15 w16se w16cid w16 w16cex w16sdtdh">
+<w:styles xmlns:mc="http://schemas.openxmlformats.org/markup-compatibility/2006" xmlns:r="http://schemas.openxmlformats.org/officeDocument/2006/relationships" xmlns:w="http://schemas.openxmlformats.org/wordprocessingml/2006/main" xmlns:w14="http://schemas.microsoft.com/office/word/2010/wordml" xmlns:w15="http://schemas.microsoft.com/office/word/2012/wordml" mc:Ignorable="w14 w15">
   <w:docDefaults>
     <w:rPrDefault>
       <w:rPr>
@@ -11642,7 +12348,7 @@
     </w:rPrDefault>
     <w:pPrDefault/>
   </w:docDefaults>
-  <w:latentStyles w:defLockedState="0" w:defUIPriority="99" w:defSemiHidden="0" w:defUnhideWhenUsed="0" w:defQFormat="0" w:count="376">
+  <w:latentStyles w:defLockedState="0" w:defUIPriority="99" w:defSemiHidden="0" w:defUnhideWhenUsed="0" w:defQFormat="0" w:count="371">
     <w:lsdException w:name="Normal" w:uiPriority="0" w:qFormat="1"/>
     <w:lsdException w:name="heading 1" w:uiPriority="9" w:qFormat="1"/>
     <w:lsdException w:name="heading 2" w:semiHidden="1" w:uiPriority="9" w:unhideWhenUsed="1" w:qFormat="1"/>
@@ -12014,11 +12720,6 @@
     <w:lsdException w:name="List Table 5 Dark Accent 6" w:uiPriority="50"/>
     <w:lsdException w:name="List Table 6 Colorful Accent 6" w:uiPriority="51"/>
     <w:lsdException w:name="List Table 7 Colorful Accent 6" w:uiPriority="52"/>
-    <w:lsdException w:name="Mention" w:semiHidden="1" w:unhideWhenUsed="1"/>
-    <w:lsdException w:name="Smart Hyperlink" w:semiHidden="1" w:unhideWhenUsed="1"/>
-    <w:lsdException w:name="Hashtag" w:semiHidden="1" w:unhideWhenUsed="1"/>
-    <w:lsdException w:name="Unresolved Mention" w:semiHidden="1" w:unhideWhenUsed="1"/>
-    <w:lsdException w:name="Smart Link" w:semiHidden="1" w:unhideWhenUsed="1"/>
   </w:latentStyles>
   <w:style w:type="paragraph" w:default="1" w:styleId="Normal">
     <w:name w:val="Normal"/>
@@ -12161,7 +12862,7 @@
       </w:tblCellMar>
     </w:tblPr>
   </w:style>
-  <w:style w:type="paragraph" w:styleId="Ttulo">
+  <w:style w:type="paragraph" w:styleId="Puesto">
     <w:name w:val="Title"/>
     <w:basedOn w:val="Normal"/>
     <w:next w:val="Normal"/>
@@ -12222,6 +12923,12 @@
     <w:tblPr>
       <w:tblStyleRowBandSize w:val="1"/>
       <w:tblStyleColBandSize w:val="1"/>
+      <w:tblCellMar>
+        <w:top w:w="0" w:type="dxa"/>
+        <w:left w:w="0" w:type="dxa"/>
+        <w:bottom w:w="0" w:type="dxa"/>
+        <w:right w:w="0" w:type="dxa"/>
+      </w:tblCellMar>
     </w:tblPr>
   </w:style>
   <w:style w:type="table" w:customStyle="1" w:styleId="a1">
@@ -12320,6 +13027,12 @@
     <w:tblPr>
       <w:tblStyleRowBandSize w:val="1"/>
       <w:tblStyleColBandSize w:val="1"/>
+      <w:tblCellMar>
+        <w:top w:w="0" w:type="dxa"/>
+        <w:left w:w="0" w:type="dxa"/>
+        <w:bottom w:w="0" w:type="dxa"/>
+        <w:right w:w="0" w:type="dxa"/>
+      </w:tblCellMar>
     </w:tblPr>
   </w:style>
   <w:style w:type="table" w:customStyle="1" w:styleId="a9">
@@ -12327,6 +13040,12 @@
     <w:tblPr>
       <w:tblStyleRowBandSize w:val="1"/>
       <w:tblStyleColBandSize w:val="1"/>
+      <w:tblCellMar>
+        <w:top w:w="0" w:type="dxa"/>
+        <w:left w:w="0" w:type="dxa"/>
+        <w:bottom w:w="0" w:type="dxa"/>
+        <w:right w:w="0" w:type="dxa"/>
+      </w:tblCellMar>
     </w:tblPr>
   </w:style>
   <w:style w:type="table" w:customStyle="1" w:styleId="aa">
@@ -12334,6 +13053,12 @@
     <w:tblPr>
       <w:tblStyleRowBandSize w:val="1"/>
       <w:tblStyleColBandSize w:val="1"/>
+      <w:tblCellMar>
+        <w:top w:w="0" w:type="dxa"/>
+        <w:left w:w="0" w:type="dxa"/>
+        <w:bottom w:w="0" w:type="dxa"/>
+        <w:right w:w="0" w:type="dxa"/>
+      </w:tblCellMar>
     </w:tblPr>
   </w:style>
   <w:style w:type="table" w:customStyle="1" w:styleId="ab">
@@ -12341,6 +13066,12 @@
     <w:tblPr>
       <w:tblStyleRowBandSize w:val="1"/>
       <w:tblStyleColBandSize w:val="1"/>
+      <w:tblCellMar>
+        <w:top w:w="0" w:type="dxa"/>
+        <w:left w:w="0" w:type="dxa"/>
+        <w:bottom w:w="0" w:type="dxa"/>
+        <w:right w:w="0" w:type="dxa"/>
+      </w:tblCellMar>
     </w:tblPr>
   </w:style>
   <w:style w:type="paragraph" w:styleId="Textocomentario">
@@ -12419,7 +13150,7 @@
     <w:uiPriority w:val="99"/>
     <w:rsid w:val="00120C63"/>
   </w:style>
-  <w:style w:type="paragraph" w:styleId="TtuloTDC">
+  <w:style w:type="paragraph" w:styleId="TtulodeTDC">
     <w:name w:val="TOC Heading"/>
     <w:basedOn w:val="Ttulo1"/>
     <w:next w:val="Normal"/>
@@ -12481,6 +13212,7 @@
     <w:uiPriority w:val="39"/>
     <w:rsid w:val="00751395"/>
     <w:tblPr>
+      <w:tblInd w:w="0" w:type="dxa"/>
       <w:tblBorders>
         <w:top w:val="single" w:sz="4" w:space="0" w:color="auto"/>
         <w:left w:val="single" w:sz="4" w:space="0" w:color="auto"/>
@@ -12489,6 +13221,12 @@
         <w:insideH w:val="single" w:sz="4" w:space="0" w:color="auto"/>
         <w:insideV w:val="single" w:sz="4" w:space="0" w:color="auto"/>
       </w:tblBorders>
+      <w:tblCellMar>
+        <w:top w:w="0" w:type="dxa"/>
+        <w:left w:w="108" w:type="dxa"/>
+        <w:bottom w:w="0" w:type="dxa"/>
+        <w:right w:w="108" w:type="dxa"/>
+      </w:tblCellMar>
     </w:tblPr>
   </w:style>
   <w:style w:type="paragraph" w:styleId="Textodeglobo">
@@ -12534,6 +13272,12 @@
     <w:tblPr>
       <w:tblStyleRowBandSize w:val="1"/>
       <w:tblStyleColBandSize w:val="1"/>
+      <w:tblCellMar>
+        <w:top w:w="0" w:type="dxa"/>
+        <w:left w:w="0" w:type="dxa"/>
+        <w:bottom w:w="0" w:type="dxa"/>
+        <w:right w:w="0" w:type="dxa"/>
+      </w:tblCellMar>
     </w:tblPr>
   </w:style>
   <w:style w:type="table" w:customStyle="1" w:styleId="ad">
@@ -12541,6 +13285,12 @@
     <w:tblPr>
       <w:tblStyleRowBandSize w:val="1"/>
       <w:tblStyleColBandSize w:val="1"/>
+      <w:tblCellMar>
+        <w:top w:w="0" w:type="dxa"/>
+        <w:left w:w="0" w:type="dxa"/>
+        <w:bottom w:w="0" w:type="dxa"/>
+        <w:right w:w="0" w:type="dxa"/>
+      </w:tblCellMar>
     </w:tblPr>
   </w:style>
   <w:style w:type="table" w:customStyle="1" w:styleId="ae">
@@ -12548,6 +13298,12 @@
     <w:tblPr>
       <w:tblStyleRowBandSize w:val="1"/>
       <w:tblStyleColBandSize w:val="1"/>
+      <w:tblCellMar>
+        <w:top w:w="0" w:type="dxa"/>
+        <w:left w:w="0" w:type="dxa"/>
+        <w:bottom w:w="0" w:type="dxa"/>
+        <w:right w:w="0" w:type="dxa"/>
+      </w:tblCellMar>
     </w:tblPr>
   </w:style>
   <w:style w:type="table" w:customStyle="1" w:styleId="af">
@@ -12555,6 +13311,12 @@
     <w:tblPr>
       <w:tblStyleRowBandSize w:val="1"/>
       <w:tblStyleColBandSize w:val="1"/>
+      <w:tblCellMar>
+        <w:top w:w="0" w:type="dxa"/>
+        <w:left w:w="0" w:type="dxa"/>
+        <w:bottom w:w="0" w:type="dxa"/>
+        <w:right w:w="0" w:type="dxa"/>
+      </w:tblCellMar>
     </w:tblPr>
   </w:style>
   <w:style w:type="table" w:customStyle="1" w:styleId="af0">
@@ -12562,6 +13324,12 @@
     <w:tblPr>
       <w:tblStyleRowBandSize w:val="1"/>
       <w:tblStyleColBandSize w:val="1"/>
+      <w:tblCellMar>
+        <w:top w:w="0" w:type="dxa"/>
+        <w:left w:w="0" w:type="dxa"/>
+        <w:bottom w:w="0" w:type="dxa"/>
+        <w:right w:w="0" w:type="dxa"/>
+      </w:tblCellMar>
     </w:tblPr>
   </w:style>
   <w:style w:type="table" w:customStyle="1" w:styleId="af1">
@@ -12569,6 +13337,12 @@
     <w:tblPr>
       <w:tblStyleRowBandSize w:val="1"/>
       <w:tblStyleColBandSize w:val="1"/>
+      <w:tblCellMar>
+        <w:top w:w="0" w:type="dxa"/>
+        <w:left w:w="0" w:type="dxa"/>
+        <w:bottom w:w="0" w:type="dxa"/>
+        <w:right w:w="0" w:type="dxa"/>
+      </w:tblCellMar>
     </w:tblPr>
   </w:style>
   <w:style w:type="table" w:customStyle="1" w:styleId="af2">
@@ -12576,6 +13350,12 @@
     <w:tblPr>
       <w:tblStyleRowBandSize w:val="1"/>
       <w:tblStyleColBandSize w:val="1"/>
+      <w:tblCellMar>
+        <w:top w:w="0" w:type="dxa"/>
+        <w:left w:w="0" w:type="dxa"/>
+        <w:bottom w:w="0" w:type="dxa"/>
+        <w:right w:w="0" w:type="dxa"/>
+      </w:tblCellMar>
     </w:tblPr>
   </w:style>
   <w:style w:type="table" w:customStyle="1" w:styleId="af3">
@@ -12584,7 +13364,9 @@
       <w:tblStyleRowBandSize w:val="1"/>
       <w:tblStyleColBandSize w:val="1"/>
       <w:tblCellMar>
+        <w:top w:w="0" w:type="dxa"/>
         <w:left w:w="108" w:type="dxa"/>
+        <w:bottom w:w="0" w:type="dxa"/>
         <w:right w:w="108" w:type="dxa"/>
       </w:tblCellMar>
     </w:tblPr>
@@ -12594,6 +13376,12 @@
     <w:tblPr>
       <w:tblStyleRowBandSize w:val="1"/>
       <w:tblStyleColBandSize w:val="1"/>
+      <w:tblCellMar>
+        <w:top w:w="0" w:type="dxa"/>
+        <w:left w:w="0" w:type="dxa"/>
+        <w:bottom w:w="0" w:type="dxa"/>
+        <w:right w:w="0" w:type="dxa"/>
+      </w:tblCellMar>
     </w:tblPr>
   </w:style>
   <w:style w:type="table" w:customStyle="1" w:styleId="af5">
@@ -12602,7 +13390,9 @@
       <w:tblStyleRowBandSize w:val="1"/>
       <w:tblStyleColBandSize w:val="1"/>
       <w:tblCellMar>
+        <w:top w:w="0" w:type="dxa"/>
         <w:left w:w="108" w:type="dxa"/>
+        <w:bottom w:w="0" w:type="dxa"/>
         <w:right w:w="108" w:type="dxa"/>
       </w:tblCellMar>
     </w:tblPr>
@@ -12613,7 +13403,9 @@
       <w:tblStyleRowBandSize w:val="1"/>
       <w:tblStyleColBandSize w:val="1"/>
       <w:tblCellMar>
+        <w:top w:w="0" w:type="dxa"/>
         <w:left w:w="108" w:type="dxa"/>
+        <w:bottom w:w="0" w:type="dxa"/>
         <w:right w:w="108" w:type="dxa"/>
       </w:tblCellMar>
     </w:tblPr>
@@ -12624,7 +13416,9 @@
       <w:tblStyleRowBandSize w:val="1"/>
       <w:tblStyleColBandSize w:val="1"/>
       <w:tblCellMar>
+        <w:top w:w="0" w:type="dxa"/>
         <w:left w:w="108" w:type="dxa"/>
+        <w:bottom w:w="0" w:type="dxa"/>
         <w:right w:w="108" w:type="dxa"/>
       </w:tblCellMar>
     </w:tblPr>
@@ -12635,7 +13429,9 @@
       <w:tblStyleRowBandSize w:val="1"/>
       <w:tblStyleColBandSize w:val="1"/>
       <w:tblCellMar>
+        <w:top w:w="0" w:type="dxa"/>
         <w:left w:w="108" w:type="dxa"/>
+        <w:bottom w:w="0" w:type="dxa"/>
         <w:right w:w="108" w:type="dxa"/>
       </w:tblCellMar>
     </w:tblPr>
@@ -12646,7 +13442,9 @@
       <w:tblStyleRowBandSize w:val="1"/>
       <w:tblStyleColBandSize w:val="1"/>
       <w:tblCellMar>
+        <w:top w:w="0" w:type="dxa"/>
         <w:left w:w="108" w:type="dxa"/>
+        <w:bottom w:w="0" w:type="dxa"/>
         <w:right w:w="108" w:type="dxa"/>
       </w:tblCellMar>
     </w:tblPr>
@@ -12657,7 +13455,9 @@
       <w:tblStyleRowBandSize w:val="1"/>
       <w:tblStyleColBandSize w:val="1"/>
       <w:tblCellMar>
+        <w:top w:w="0" w:type="dxa"/>
         <w:left w:w="108" w:type="dxa"/>
+        <w:bottom w:w="0" w:type="dxa"/>
         <w:right w:w="108" w:type="dxa"/>
       </w:tblCellMar>
     </w:tblPr>

</xml_diff>